<commit_message>
Hàm thống kê tăng giảm trên loại TS cho toàn trường
Có số đầu năm, tăng trong năm và cuối năm.
*Hàm chạy còn hơi lâu, có thể xem xét tối ưu lại.
</commit_message>
<xml_diff>
--- a/_BaoCao/40_offical_main.docx
+++ b/_BaoCao/40_offical_main.docx
@@ -5708,14 +5708,19 @@
     </w:p>
     <w:p>
       <w:r>
-        <w:t>-Các yêu cầu kỹ thuật được xem xét và đưa ra dựa trên các khảo sát về cơ sở hạ tầng ứng dụng hiện tại của các nhà cung cấp dịch vụ liên quan và hạ tầng trang thiết bị hiện có của trường.</w:t>
+        <w:t xml:space="preserve">-Các yêu cầu kỹ thuật được xem xét và đưa ra dựa trên các khảo sát về cơ sở hạ tầng ứng dụng hiện tại của </w:t>
+      </w:r>
+      <w:bookmarkStart w:id="14" w:name="_GoBack"/>
+      <w:bookmarkEnd w:id="14"/>
+      <w:r>
+        <w:t>các nhà cung cấp dịch vụ liên quan và hạ tầng trang thiết bị hiện có của trường.</w:t>
       </w:r>
     </w:p>
     <w:p>
       <w:pPr>
         <w:pStyle w:val="Heading3"/>
       </w:pPr>
-      <w:bookmarkStart w:id="14" w:name="_Toc401706940"/>
+      <w:bookmarkStart w:id="15" w:name="_Toc401706940"/>
       <w:r>
         <w:t xml:space="preserve">1.3.1. Yêu cầu </w:t>
       </w:r>
@@ -5725,7 +5730,7 @@
       <w:r>
         <w:t xml:space="preserve"> về hệ thống thông tin</w:t>
       </w:r>
-      <w:bookmarkEnd w:id="14"/>
+      <w:bookmarkEnd w:id="15"/>
     </w:p>
     <w:p>
       <w:pPr>
@@ -5855,7 +5860,7 @@
       <w:pPr>
         <w:pStyle w:val="Heading3"/>
       </w:pPr>
-      <w:bookmarkStart w:id="15" w:name="_Toc401706941"/>
+      <w:bookmarkStart w:id="16" w:name="_Toc401706941"/>
       <w:r>
         <w:lastRenderedPageBreak/>
         <w:t>1.3.2</w:t>
@@ -5866,17 +5871,17 @@
       <w:r>
         <w:t>cụ thể</w:t>
       </w:r>
-      <w:bookmarkEnd w:id="15"/>
+      <w:bookmarkEnd w:id="16"/>
     </w:p>
     <w:p>
       <w:pPr>
         <w:pStyle w:val="Heading4"/>
       </w:pPr>
-      <w:bookmarkStart w:id="16" w:name="_Toc401706942"/>
+      <w:bookmarkStart w:id="17" w:name="_Toc401706942"/>
       <w:r>
         <w:t>1.3.2.1. Yêu cầu phần cứng</w:t>
       </w:r>
-      <w:bookmarkEnd w:id="16"/>
+      <w:bookmarkEnd w:id="17"/>
     </w:p>
     <w:p>
       <w:pPr>
@@ -5952,14 +5957,14 @@
       <w:pPr>
         <w:pStyle w:val="Heading4"/>
       </w:pPr>
-      <w:bookmarkStart w:id="17" w:name="_Toc401706943"/>
+      <w:bookmarkStart w:id="18" w:name="_Toc401706943"/>
       <w:r>
         <w:t>1.3.2.2</w:t>
       </w:r>
       <w:r>
         <w:t>. Yêu cầu phần mềm</w:t>
       </w:r>
-      <w:bookmarkEnd w:id="17"/>
+      <w:bookmarkEnd w:id="18"/>
     </w:p>
     <w:p>
       <w:pPr>
@@ -6089,22 +6094,22 @@
       <w:pPr>
         <w:pStyle w:val="Title"/>
       </w:pPr>
-      <w:bookmarkStart w:id="18" w:name="_Toc401706944"/>
+      <w:bookmarkStart w:id="19" w:name="_Toc401706944"/>
       <w:r>
         <w:lastRenderedPageBreak/>
         <w:t>CHƯƠNG 2: PHÂN TÍCH VÀ THIẾT KẾ HỆ THỐNG</w:t>
       </w:r>
-      <w:bookmarkEnd w:id="18"/>
+      <w:bookmarkEnd w:id="19"/>
     </w:p>
     <w:p>
       <w:pPr>
         <w:pStyle w:val="Heading2"/>
       </w:pPr>
-      <w:bookmarkStart w:id="19" w:name="_Toc401706945"/>
+      <w:bookmarkStart w:id="20" w:name="_Toc401706945"/>
       <w:r>
         <w:t>2.1. Hướng phân tích và thiết kế</w:t>
       </w:r>
-      <w:bookmarkEnd w:id="19"/>
+      <w:bookmarkEnd w:id="20"/>
     </w:p>
     <w:p>
       <w:pPr>
@@ -6144,31 +6149,31 @@
       <w:pPr>
         <w:pStyle w:val="Heading2"/>
       </w:pPr>
-      <w:bookmarkStart w:id="20" w:name="_Toc401706946"/>
+      <w:bookmarkStart w:id="21" w:name="_Toc401706946"/>
       <w:r>
         <w:t>2.1.</w:t>
       </w:r>
       <w:r>
         <w:t xml:space="preserve"> Lược đồ quan niệm</w:t>
       </w:r>
-      <w:bookmarkEnd w:id="20"/>
+      <w:bookmarkEnd w:id="21"/>
     </w:p>
     <w:p>
       <w:pPr>
         <w:pStyle w:val="Heading2"/>
       </w:pPr>
-      <w:bookmarkStart w:id="21" w:name="_Toc401706947"/>
+      <w:bookmarkStart w:id="22" w:name="_Toc401706947"/>
       <w:r>
         <w:t>2.2. Lược đồ trường hợp sử dụng (Use cases)</w:t>
       </w:r>
-      <w:bookmarkEnd w:id="21"/>
+      <w:bookmarkEnd w:id="22"/>
     </w:p>
     <w:p/>
     <w:p>
       <w:pPr>
         <w:pStyle w:val="Heading2"/>
       </w:pPr>
-      <w:bookmarkStart w:id="22" w:name="_Toc401706948"/>
+      <w:bookmarkStart w:id="23" w:name="_Toc401706948"/>
       <w:r>
         <w:t>2.3</w:t>
       </w:r>
@@ -6178,14 +6183,14 @@
       <w:r>
         <w:t>Lược đồ lớp (class)</w:t>
       </w:r>
-      <w:bookmarkEnd w:id="22"/>
+      <w:bookmarkEnd w:id="23"/>
     </w:p>
     <w:p/>
     <w:p>
       <w:pPr>
         <w:pStyle w:val="Heading3"/>
       </w:pPr>
-      <w:bookmarkStart w:id="23" w:name="_Toc401706949"/>
+      <w:bookmarkStart w:id="24" w:name="_Toc401706949"/>
       <w:r>
         <w:t>2.3</w:t>
       </w:r>
@@ -6198,14 +6203,14 @@
       <w:r>
         <w:t xml:space="preserve"> lớp thực thể</w:t>
       </w:r>
-      <w:bookmarkEnd w:id="23"/>
+      <w:bookmarkEnd w:id="24"/>
     </w:p>
     <w:p/>
     <w:p>
       <w:pPr>
         <w:pStyle w:val="Heading3"/>
       </w:pPr>
-      <w:bookmarkStart w:id="24" w:name="_Toc401706950"/>
+      <w:bookmarkStart w:id="25" w:name="_Toc401706950"/>
       <w:r>
         <w:t>2.3</w:t>
       </w:r>
@@ -6218,21 +6223,21 @@
       <w:r>
         <w:t xml:space="preserve"> liên quan</w:t>
       </w:r>
-      <w:bookmarkEnd w:id="24"/>
+      <w:bookmarkEnd w:id="25"/>
     </w:p>
     <w:p/>
     <w:p>
       <w:pPr>
         <w:pStyle w:val="Heading2"/>
       </w:pPr>
-      <w:bookmarkStart w:id="25" w:name="_Toc401706951"/>
+      <w:bookmarkStart w:id="26" w:name="_Toc401706951"/>
       <w:r>
         <w:t>2.4</w:t>
       </w:r>
       <w:r>
         <w:t>. Lược đồ CSDL mức vật lý</w:t>
       </w:r>
-      <w:bookmarkEnd w:id="25"/>
+      <w:bookmarkEnd w:id="26"/>
     </w:p>
     <w:p>
       <w:pPr>
@@ -6254,14 +6259,14 @@
       <w:pPr>
         <w:pStyle w:val="Heading2"/>
       </w:pPr>
-      <w:bookmarkStart w:id="26" w:name="_Toc401706952"/>
+      <w:bookmarkStart w:id="27" w:name="_Toc401706952"/>
       <w:r>
         <w:t>2.5</w:t>
       </w:r>
       <w:r>
         <w:t>. Lược đồ tuần tự (sequences)</w:t>
       </w:r>
-      <w:bookmarkEnd w:id="26"/>
+      <w:bookmarkEnd w:id="27"/>
     </w:p>
     <w:p>
       <w:pPr>
@@ -6286,14 +6291,14 @@
       <w:pPr>
         <w:pStyle w:val="Heading3"/>
       </w:pPr>
-      <w:bookmarkStart w:id="27" w:name="_Toc401706953"/>
+      <w:bookmarkStart w:id="28" w:name="_Toc401706953"/>
       <w:r>
         <w:t>2.5</w:t>
       </w:r>
       <w:r>
         <w:t>.1.</w:t>
       </w:r>
-      <w:bookmarkEnd w:id="27"/>
+      <w:bookmarkEnd w:id="28"/>
       <w:r>
         <w:t xml:space="preserve"> </w:t>
       </w:r>
@@ -6303,21 +6308,21 @@
       <w:pPr>
         <w:pStyle w:val="Heading3"/>
       </w:pPr>
-      <w:bookmarkStart w:id="28" w:name="_Toc401706954"/>
+      <w:bookmarkStart w:id="29" w:name="_Toc401706954"/>
       <w:r>
         <w:t>2.5</w:t>
       </w:r>
       <w:r>
         <w:t>.2.</w:t>
       </w:r>
-      <w:bookmarkEnd w:id="28"/>
+      <w:bookmarkEnd w:id="29"/>
     </w:p>
     <w:p/>
     <w:p>
       <w:pPr>
         <w:pStyle w:val="Heading3"/>
       </w:pPr>
-      <w:bookmarkStart w:id="29" w:name="_Toc401706955"/>
+      <w:bookmarkStart w:id="30" w:name="_Toc401706955"/>
       <w:r>
         <w:lastRenderedPageBreak/>
         <w:t>2.5</w:t>
@@ -6325,7 +6330,7 @@
       <w:r>
         <w:t>.3.</w:t>
       </w:r>
-      <w:bookmarkEnd w:id="29"/>
+      <w:bookmarkEnd w:id="30"/>
       <w:r>
         <w:t xml:space="preserve"> </w:t>
       </w:r>
@@ -6335,28 +6340,28 @@
       <w:pPr>
         <w:pStyle w:val="Heading3"/>
       </w:pPr>
-      <w:bookmarkStart w:id="30" w:name="_Toc401706956"/>
+      <w:bookmarkStart w:id="31" w:name="_Toc401706956"/>
       <w:r>
         <w:t>2.5</w:t>
       </w:r>
       <w:r>
         <w:t>.4.</w:t>
       </w:r>
-      <w:bookmarkEnd w:id="30"/>
+      <w:bookmarkEnd w:id="31"/>
     </w:p>
     <w:p/>
     <w:p>
       <w:pPr>
         <w:pStyle w:val="Heading3"/>
       </w:pPr>
-      <w:bookmarkStart w:id="31" w:name="_Toc401706957"/>
+      <w:bookmarkStart w:id="32" w:name="_Toc401706957"/>
       <w:r>
         <w:t>2.5</w:t>
       </w:r>
       <w:r>
         <w:t>.5.</w:t>
       </w:r>
-      <w:bookmarkEnd w:id="31"/>
+      <w:bookmarkEnd w:id="32"/>
       <w:r>
         <w:t xml:space="preserve"> </w:t>
       </w:r>
@@ -6385,7 +6390,7 @@
       <w:pPr>
         <w:pStyle w:val="Title"/>
       </w:pPr>
-      <w:bookmarkStart w:id="32" w:name="_Toc401706958"/>
+      <w:bookmarkStart w:id="33" w:name="_Toc401706958"/>
       <w:r>
         <w:lastRenderedPageBreak/>
         <w:t xml:space="preserve">CHƯƠNG 3: </w:t>
@@ -6393,20 +6398,20 @@
       <w:r>
         <w:t>THỰC THI</w:t>
       </w:r>
-      <w:bookmarkEnd w:id="32"/>
+      <w:bookmarkEnd w:id="33"/>
     </w:p>
     <w:p>
       <w:pPr>
         <w:pStyle w:val="Heading2"/>
       </w:pPr>
-      <w:bookmarkStart w:id="33" w:name="_Toc401706959"/>
+      <w:bookmarkStart w:id="34" w:name="_Toc401706959"/>
       <w:r>
         <w:t xml:space="preserve">3.1. </w:t>
       </w:r>
       <w:r>
         <w:t>Môi trường lập trình và phát triển ứng dụng</w:t>
       </w:r>
-      <w:bookmarkEnd w:id="33"/>
+      <w:bookmarkEnd w:id="34"/>
     </w:p>
     <w:p>
       <w:pPr>
@@ -6483,20 +6488,20 @@
       <w:pPr>
         <w:pStyle w:val="Heading2"/>
       </w:pPr>
-      <w:bookmarkStart w:id="34" w:name="_Toc401706960"/>
+      <w:bookmarkStart w:id="35" w:name="_Toc401706960"/>
       <w:r>
         <w:t xml:space="preserve">3.2. </w:t>
       </w:r>
       <w:r>
         <w:t>Mô hình triển khai và cách tổ chức ứng dụng</w:t>
       </w:r>
-      <w:bookmarkEnd w:id="34"/>
+      <w:bookmarkEnd w:id="35"/>
     </w:p>
     <w:p>
       <w:pPr>
         <w:pStyle w:val="Heading3"/>
       </w:pPr>
-      <w:bookmarkStart w:id="35" w:name="_Toc401706961"/>
+      <w:bookmarkStart w:id="36" w:name="_Toc401706961"/>
       <w:r>
         <w:t>3.2.1. Mô hình đa nền tảng (cross-platform)</w:t>
       </w:r>
@@ -6509,7 +6514,7 @@
       <w:r>
         <w:t xml:space="preserve"> .NET</w:t>
       </w:r>
-      <w:bookmarkEnd w:id="35"/>
+      <w:bookmarkEnd w:id="36"/>
     </w:p>
     <w:p>
       <w:r>
@@ -6528,7 +6533,7 @@
       <w:pPr>
         <w:pStyle w:val="Heading3"/>
       </w:pPr>
-      <w:bookmarkStart w:id="36" w:name="_Toc401706962"/>
+      <w:bookmarkStart w:id="37" w:name="_Toc401706962"/>
       <w:r>
         <w:t>3.2.2</w:t>
       </w:r>
@@ -6544,13 +6549,13 @@
       <w:r>
         <w:t xml:space="preserve"> lập trình hướng đối tượng (OOP)</w:t>
       </w:r>
-      <w:bookmarkEnd w:id="36"/>
+      <w:bookmarkEnd w:id="37"/>
     </w:p>
     <w:p>
       <w:pPr>
         <w:pStyle w:val="Heading3"/>
       </w:pPr>
-      <w:bookmarkStart w:id="37" w:name="_Toc401706963"/>
+      <w:bookmarkStart w:id="38" w:name="_Toc401706963"/>
       <w:r>
         <w:t>3.2.3</w:t>
       </w:r>
@@ -6566,7 +6571,7 @@
       <w:r>
         <w:t xml:space="preserve"> dành cho ứng dụng Desktop</w:t>
       </w:r>
-      <w:bookmarkEnd w:id="37"/>
+      <w:bookmarkEnd w:id="38"/>
     </w:p>
     <w:p>
       <w:pPr>
@@ -6649,7 +6654,7 @@
       <w:pPr>
         <w:pStyle w:val="Heading3"/>
       </w:pPr>
-      <w:bookmarkStart w:id="38" w:name="_Toc401706964"/>
+      <w:bookmarkStart w:id="39" w:name="_Toc401706964"/>
       <w:r>
         <w:lastRenderedPageBreak/>
         <w:t>3.2.4</w:t>
@@ -6669,13 +6674,13 @@
       <w:r>
         <w:t xml:space="preserve"> dành cho ứng dụng Web</w:t>
       </w:r>
-      <w:bookmarkEnd w:id="38"/>
+      <w:bookmarkEnd w:id="39"/>
     </w:p>
     <w:p>
       <w:pPr>
         <w:pStyle w:val="Heading2"/>
       </w:pPr>
-      <w:bookmarkStart w:id="39" w:name="_Toc401706965"/>
+      <w:bookmarkStart w:id="40" w:name="_Toc401706965"/>
       <w:r>
         <w:t xml:space="preserve">3.3. </w:t>
       </w:r>
@@ -6688,13 +6693,13 @@
       <w:r>
         <w:t xml:space="preserve"> lập trình được áp dụng</w:t>
       </w:r>
-      <w:bookmarkEnd w:id="39"/>
+      <w:bookmarkEnd w:id="40"/>
     </w:p>
     <w:p>
       <w:pPr>
         <w:pStyle w:val="Heading3"/>
       </w:pPr>
-      <w:bookmarkStart w:id="40" w:name="_Toc401706966"/>
+      <w:bookmarkStart w:id="41" w:name="_Toc401706966"/>
       <w:r>
         <w:t>3.3.1. Công nghệ Entity Framework (EF) trong</w:t>
       </w:r>
@@ -6707,17 +6712,17 @@
       <w:r>
         <w:t xml:space="preserve"> hướng đối tượng (OOP)</w:t>
       </w:r>
-      <w:bookmarkEnd w:id="40"/>
+      <w:bookmarkEnd w:id="41"/>
     </w:p>
     <w:p>
       <w:pPr>
         <w:pStyle w:val="Heading4"/>
       </w:pPr>
-      <w:bookmarkStart w:id="41" w:name="_Toc401706967"/>
+      <w:bookmarkStart w:id="42" w:name="_Toc401706967"/>
       <w:r>
         <w:t>3.3.1.1. Tổng quan</w:t>
       </w:r>
-      <w:bookmarkEnd w:id="41"/>
+      <w:bookmarkEnd w:id="42"/>
     </w:p>
     <w:p>
       <w:pPr>
@@ -6809,7 +6814,7 @@
       <w:pPr>
         <w:pStyle w:val="Heading4"/>
       </w:pPr>
-      <w:bookmarkStart w:id="42" w:name="_Toc401706968"/>
+      <w:bookmarkStart w:id="43" w:name="_Toc401706968"/>
       <w:r>
         <w:t>3.3.1.2</w:t>
       </w:r>
@@ -6822,7 +6827,7 @@
       <w:r>
         <w:t xml:space="preserve"> Code first</w:t>
       </w:r>
-      <w:bookmarkEnd w:id="42"/>
+      <w:bookmarkEnd w:id="43"/>
       <w:r>
         <w:t xml:space="preserve"> </w:t>
       </w:r>
@@ -6927,7 +6932,7 @@
       <w:pPr>
         <w:pStyle w:val="Heading4"/>
       </w:pPr>
-      <w:bookmarkStart w:id="43" w:name="_Toc401706969"/>
+      <w:bookmarkStart w:id="44" w:name="_Toc401706969"/>
       <w:r>
         <w:t>3.3.1.3</w:t>
       </w:r>
@@ -6946,7 +6951,7 @@
       <w:r>
         <w:t xml:space="preserve"> thuộc tính</w:t>
       </w:r>
-      <w:bookmarkEnd w:id="43"/>
+      <w:bookmarkEnd w:id="44"/>
     </w:p>
     <w:p>
       <w:pPr>
@@ -7025,7 +7030,7 @@
       <w:pPr>
         <w:pStyle w:val="Heading4"/>
       </w:pPr>
-      <w:bookmarkStart w:id="44" w:name="_Toc401706970"/>
+      <w:bookmarkStart w:id="45" w:name="_Toc401706970"/>
       <w:r>
         <w:t>3</w:t>
       </w:r>
@@ -7041,7 +7046,7 @@
       <w:r>
         <w:t>) trong biểu diễn quan hệ 1-n hoặc n-n</w:t>
       </w:r>
-      <w:bookmarkEnd w:id="44"/>
+      <w:bookmarkEnd w:id="45"/>
     </w:p>
     <w:p>
       <w:pPr>
@@ -7230,7 +7235,7 @@
           <w:szCs w:val="26"/>
         </w:rPr>
       </w:pPr>
-      <w:bookmarkStart w:id="45" w:name="_Toc401706971"/>
+      <w:bookmarkStart w:id="46" w:name="_Toc401706971"/>
       <w:r>
         <w:t>3.3.1.5</w:t>
       </w:r>
@@ -7244,7 +7249,7 @@
         </w:rPr>
         <w:t>LINQ</w:t>
       </w:r>
-      <w:bookmarkEnd w:id="45"/>
+      <w:bookmarkEnd w:id="46"/>
     </w:p>
     <w:p>
       <w:pPr>
@@ -7386,7 +7391,7 @@
       <w:pPr>
         <w:pStyle w:val="Picture-Label-Italic"/>
       </w:pPr>
-      <w:bookmarkStart w:id="46" w:name="bang3_truy_van_long_linq"/>
+      <w:bookmarkStart w:id="47" w:name="bang3_truy_van_long_linq"/>
       <w:r>
         <w:t>Hình 3.x: Cách hoạt động của kỹ thuật truy vấn lồng</w:t>
       </w:r>
@@ -7395,15 +7400,15 @@
       <w:pPr>
         <w:pStyle w:val="Heading4"/>
       </w:pPr>
-      <w:bookmarkStart w:id="47" w:name="_Toc401706972"/>
-      <w:bookmarkEnd w:id="46"/>
+      <w:bookmarkStart w:id="48" w:name="_Toc401706972"/>
+      <w:bookmarkEnd w:id="47"/>
       <w:r>
         <w:t>3.3.1.6</w:t>
       </w:r>
       <w:r>
         <w:t>. Các tính năng khác được áp dụng trong đề tài</w:t>
       </w:r>
-      <w:bookmarkEnd w:id="47"/>
+      <w:bookmarkEnd w:id="48"/>
     </w:p>
     <w:p>
       <w:pPr>
@@ -7504,7 +7509,7 @@
       <w:pPr>
         <w:pStyle w:val="Picture-Label-Italic"/>
       </w:pPr>
-      <w:bookmarkStart w:id="48" w:name="hinh3_thamChieuNguocTrenObject"/>
+      <w:bookmarkStart w:id="49" w:name="hinh3_thamChieuNguocTrenObject"/>
       <w:r>
         <w:t>Hình 3.x: Tham chiếu ngược trên các quan hệ 1-n, n-n</w:t>
       </w:r>
@@ -7793,16 +7798,13 @@
     </w:p>
     <w:p>
       <w:pPr>
-        <w:pStyle w:val="ThucDong0"/>
+        <w:pStyle w:val="Picture-Center"/>
         <w:rPr>
           <w:rFonts w:cs="Times New Roman"/>
           <w:szCs w:val="26"/>
         </w:rPr>
       </w:pPr>
       <w:r>
-        <w:rPr>
-          <w:noProof/>
-        </w:rPr>
         <w:lastRenderedPageBreak/>
         <w:drawing>
           <wp:inline distT="0" distB="0" distL="0" distR="0" wp14:anchorId="46678AD5" wp14:editId="0D45ECFE">
@@ -8151,491 +8153,471 @@
     </w:p>
     <w:p>
       <w:pPr>
+        <w:pStyle w:val="Picture-Label-Italic"/>
+      </w:pPr>
+      <w:r>
+        <w:t xml:space="preserve">Hình 3.x: </w:t>
+      </w:r>
+      <w:r>
+        <w:t>Giao tiếp 2 chiều trong m</w:t>
+      </w:r>
+      <w:r>
+        <w:t>ô hình dữ liệu hướng sự kiện</w:t>
+      </w:r>
+    </w:p>
+    <w:p>
+      <w:pPr>
+        <w:pStyle w:val="MainContent"/>
+      </w:pPr>
+      <w:r>
+        <w:t>-</w:t>
+      </w:r>
+      <w:r>
+        <w:t>Khai báo proxy cho các thuộc tính  (property virtual</w:t>
+      </w:r>
+      <w:r>
+        <w:t xml:space="preserve"> proxy</w:t>
+      </w:r>
+      <w:r>
+        <w:t>)</w:t>
+      </w:r>
+      <w:r>
+        <w:t>: EF đòi hỏi thuộc tính khóa ngoại củ</w:t>
+      </w:r>
+      <w:r>
+        <w:t>a các lớp</w:t>
+      </w:r>
+      <w:r>
+        <w:t xml:space="preserve"> phải được khai báo dạng</w:t>
+      </w:r>
+      <w:r>
+        <w:t xml:space="preserve"> ảo (</w:t>
+      </w:r>
+      <w:r>
+        <w:t>virtual</w:t>
+      </w:r>
+      <w:r>
+        <w:t>)</w:t>
+      </w:r>
+      <w:r>
+        <w:t xml:space="preserve"> để EF </w:t>
+      </w:r>
+      <w:r>
+        <w:t>được phép tạo proxy ẩn trong</w:t>
+      </w:r>
+      <w:r>
+        <w:t xml:space="preserve"> các kỹ thuậ</w:t>
+      </w:r>
+      <w:r>
+        <w:t>t theo dõi hay</w:t>
+      </w:r>
+      <w:r>
+        <w:t xml:space="preserve"> Lazy loading </w:t>
+      </w:r>
+      <w:r>
+        <w:t>khi các</w:t>
+      </w:r>
+      <w:r>
+        <w:t xml:space="preserve"> thuộc tính này</w:t>
+      </w:r>
+      <w:r>
+        <w:t xml:space="preserve"> được truy xuất hoặc sửa đổi.</w:t>
+      </w:r>
+    </w:p>
+    <w:p>
+      <w:pPr>
+        <w:pStyle w:val="MainContent"/>
+      </w:pPr>
+      <w:r>
+        <w:t>-</w:t>
+      </w:r>
+      <w:r>
+        <w:t>Trình quản lý giao dịch (Transaction Manager) trong các kỹ thuật quay ngược (rollback)</w:t>
+      </w:r>
+      <w:r>
+        <w:t>:</w:t>
+      </w:r>
+      <w:r>
+        <w:t xml:space="preserve"> Trong một ứng dụng lớn thì số tác vụ con thực thi trong một nghiệp vụ cụ thể là nhiều, hệ quản trị CSDL chỉ xử lý đơn nguyên dữ liệu (</w:t>
+      </w:r>
+      <w:r>
+        <w:t>hoặc là tất cả thao tác</w:t>
+      </w:r>
+      <w:r>
+        <w:t xml:space="preserve"> trên</w:t>
+      </w:r>
+      <w:r>
+        <w:t xml:space="preserve"> dữ liệu đều được thực thi hoặc là không</w:t>
+      </w:r>
+      <w:r>
+        <w:t xml:space="preserve">) ở mức rất thấp (mức tác vụ  INSERT, </w:t>
+      </w:r>
+      <w:r>
+        <w:lastRenderedPageBreak/>
+        <w:t>DELETE,... trên từng đối tượng). Do đó, nếu muốn đảm bảo tính đơn nguyên</w:t>
+      </w:r>
+      <w:r>
+        <w:t xml:space="preserve"> </w:t>
+      </w:r>
+      <w:r>
+        <w:t>ở mức cao hơn (cả một nghiệp vụ hoàn chỉnh) thì việc điều khiển và gọi trình quản lý giao dịch đúng thời điểm sẽ giải quyết được bài toán "đảm bảo toàn vẹn CSDL"</w:t>
+      </w:r>
+      <w:r>
+        <w:t>. EF cung cấp một cơ chế Transaction rất đơn giản và hiệu quả.</w:t>
+      </w:r>
+    </w:p>
+    <w:p>
+      <w:pPr>
+        <w:pStyle w:val="MainContent"/>
+      </w:pPr>
+      <w:r>
+        <w:t>-</w:t>
+      </w:r>
+      <w:r>
+        <w:t>Trạng thái của đối tượng (</w:t>
+      </w:r>
+      <w:r>
+        <w:t>Entity State</w:t>
+      </w:r>
+      <w:r>
+        <w:t>)</w:t>
+      </w:r>
+      <w:r>
+        <w:t xml:space="preserve"> </w:t>
+      </w:r>
+      <w:r>
+        <w:t>và tính năng cập nhật chọn lọc</w:t>
+      </w:r>
+      <w:r>
+        <w:t xml:space="preserve">: Để có thể theo dõi được các sự thay đổi dữ liệu trên các </w:t>
+      </w:r>
+      <w:r>
+        <w:t>đối tượng trong lúc thực thi (</w:t>
+      </w:r>
+      <w:r>
+        <w:t>runtime</w:t>
+      </w:r>
+      <w:r>
+        <w:t>)</w:t>
+      </w:r>
+      <w:r>
+        <w:t xml:space="preserve">, EF đưa ra định nghĩa về trạng thái của các </w:t>
+      </w:r>
+      <w:r>
+        <w:t>đối tượng</w:t>
+      </w:r>
+      <w:r>
+        <w:t xml:space="preserve">, trong đó một </w:t>
+      </w:r>
+      <w:r>
+        <w:t>đối tượng</w:t>
+      </w:r>
+      <w:r>
+        <w:t xml:space="preserve"> có thể thuộc một trong các trạng thái sau:</w:t>
+      </w:r>
+    </w:p>
+    <w:p>
+      <w:pPr>
+        <w:pStyle w:val="ThucDong0"/>
+      </w:pPr>
+      <w:r>
+        <w:t>+</w:t>
+      </w:r>
+      <w:r>
+        <w:t>Attached: Đối tượng</w:t>
+      </w:r>
+      <w:r>
+        <w:t xml:space="preserve"> mới </w:t>
+      </w:r>
+      <w:r>
+        <w:t>khởi</w:t>
+      </w:r>
+      <w:r>
+        <w:t xml:space="preserve"> tạo và được đưa và hệ thống </w:t>
+      </w:r>
+      <w:r>
+        <w:t>theo dõi</w:t>
+      </w:r>
+      <w:r>
+        <w:t>, tuy nhiên chưa được lưu xuố</w:t>
+      </w:r>
+      <w:r>
+        <w:t>ng CSDL.</w:t>
+      </w:r>
+    </w:p>
+    <w:p>
+      <w:pPr>
+        <w:pStyle w:val="ThucDong0"/>
+      </w:pPr>
+      <w:r>
+        <w:t>+</w:t>
+      </w:r>
+      <w:r>
+        <w:t>Detached: Đối tượng</w:t>
+      </w:r>
+      <w:r>
+        <w:t xml:space="preserve"> đã bị loại khi hệ thố</w:t>
+      </w:r>
+      <w:r>
+        <w:t>ng theo dõi.</w:t>
+      </w:r>
+    </w:p>
+    <w:p>
+      <w:pPr>
+        <w:pStyle w:val="ThucDong0"/>
+      </w:pPr>
+      <w:r>
+        <w:t>+</w:t>
+      </w:r>
+      <w:r>
+        <w:t xml:space="preserve">Added: Đối tượng </w:t>
+      </w:r>
+      <w:r>
+        <w:t>được đưa vào hàng đợi</w:t>
+      </w:r>
+      <w:r>
+        <w:t>,</w:t>
+      </w:r>
+      <w:r>
+        <w:t xml:space="preserve"> chờ</w:t>
+      </w:r>
+      <w:r>
+        <w:t xml:space="preserve"> thêm vào CSDL.</w:t>
+      </w:r>
+    </w:p>
+    <w:p>
+      <w:pPr>
+        <w:pStyle w:val="ThucDong0"/>
+      </w:pPr>
+      <w:r>
+        <w:t>+</w:t>
+      </w:r>
+      <w:r>
+        <w:t>Modified: Đối tượng</w:t>
+      </w:r>
+      <w:r>
+        <w:t xml:space="preserve"> được đánh dấu là đã bị thay đổi ít nhất 1 thuộ</w:t>
+      </w:r>
+      <w:r>
+        <w:t>c tính</w:t>
+      </w:r>
+      <w:r>
+        <w:t>, được đưa vào hàng đợi chờ cập nhật xuố</w:t>
+      </w:r>
+      <w:r>
+        <w:t>ng CSDL.</w:t>
+      </w:r>
+    </w:p>
+    <w:p>
+      <w:pPr>
+        <w:pStyle w:val="ThucDong0"/>
+      </w:pPr>
+      <w:r>
+        <w:t>+</w:t>
+      </w:r>
+      <w:r>
+        <w:t>Unchanged: Đối tượng</w:t>
+      </w:r>
+      <w:r>
+        <w:t xml:space="preserve"> đượ</w:t>
+      </w:r>
+      <w:r>
+        <w:t>c</w:t>
+      </w:r>
+      <w:r>
+        <w:t xml:space="preserve"> đánh dấu là sạch, có thể là mới được khởi tạo hoặc là mới được </w:t>
+      </w:r>
+      <w:r>
+        <w:t>tải</w:t>
+      </w:r>
+      <w:r>
+        <w:t xml:space="preserve"> lên từ</w:t>
+      </w:r>
+      <w:r>
+        <w:t xml:space="preserve"> CSDL.</w:t>
+      </w:r>
+    </w:p>
+    <w:p>
+      <w:pPr>
+        <w:pStyle w:val="ThucDong0"/>
+      </w:pPr>
+      <w:r>
+        <w:t>+</w:t>
+      </w:r>
+      <w:r>
+        <w:t>Deleted: Đối tượng</w:t>
+      </w:r>
+      <w:r>
+        <w:t xml:space="preserve"> được đánh dấu là bị xóa, được đưa vào hàng đợi chờ xóa </w:t>
+      </w:r>
+      <w:r>
+        <w:t>khỏi CSDL.</w:t>
+      </w:r>
+    </w:p>
+    <w:p>
+      <w:pPr>
+        <w:pStyle w:val="MainContent"/>
+      </w:pPr>
+      <w:r>
+        <w:t>-Trình lọc dữ liệu (DataFilter) trong hiển thị dữ liệu: Một đối tượng chỉ mang các thuộc tính trực tiếp của bản thân nó, trong lập trình giao diện, thông thường khi hiển thị thông tin một đối tượng nào đó, ta thường hiển thị các thuộc tính gián tiếp (thuộc tính của khóa ngoại), do đó trình xử lý giao diện sẽ không làm việc trực tiếp với các đối tượng này mà làm việc thông qua một lớp mặt nạ (mask) gọi là lớp lọc dữ liệu (DataFilter), nhiệm vụ của DataFilter là kết các đối tượng có liên quan lại với nhau sau đó chọn ra các thuộc tính cần hiển thị.</w:t>
+      </w:r>
+    </w:p>
+    <w:p>
+      <w:pPr>
+        <w:pStyle w:val="MainContent"/>
+      </w:pPr>
+      <w:r>
+        <w:t>-Ngữ cảnh CSDL (Database Context) và cơ chế hoạt động lớp truy xuất CSDL (</w:t>
+      </w:r>
+      <w:r>
+        <w:t xml:space="preserve"> Singleton Database Instance Provider</w:t>
+      </w:r>
+      <w:r>
+        <w:t>)</w:t>
+      </w:r>
+      <w:r>
+        <w:t xml:space="preserve">: </w:t>
+      </w:r>
+    </w:p>
+    <w:p>
+      <w:pPr>
+        <w:pStyle w:val="ThucDong0"/>
+      </w:pPr>
+      <w:r>
+        <w:lastRenderedPageBreak/>
+        <w:t>+EF xem Database Context là một ngữ cảnh truy xuất đến CSDL, trên đó chứa các định nghĩa về nguồn dữ liệu. Database Context là không gian làm việc của EF. Có thể có nhiều Database Context được định nghĩa trên cùng một CSDL.</w:t>
+      </w:r>
+    </w:p>
+    <w:p>
+      <w:pPr>
+        <w:pStyle w:val="ThucDong0"/>
+      </w:pPr>
+      <w:r>
+        <w:t>+Singleton giúp các lớp thực thể nhìn thấy cùng một DbContext trong suốt phiên làm việc, bởi vì EF đòi hỏi các đối tượng sinh ra từ các lớp thực thể phải thống nhất về DbContext, một đối tượng không thể được theo dõi bởi các DbContext khác nhau.</w:t>
+      </w:r>
+    </w:p>
+    <w:p>
+      <w:pPr>
+        <w:pStyle w:val="ThucDong0"/>
+      </w:pPr>
+      <w:r>
+        <w:t>+Phiên làm việc được đánh dấu từ lúc DbContext được khởi tạo cho đến khi bị hủy bỏ (Dispose), các đối tượng nằm ngoài phiên làm việc được xem là không hợp lệ và không có ý nghĩa về mặt dữ liệu, muốn làm việc lại trên các đối tượng này nhất thiết phải được tải lại trong một phiên làm việc DbContext khác.</w:t>
+      </w:r>
+    </w:p>
+    <w:p>
+      <w:pPr>
+        <w:pStyle w:val="Heading3"/>
+      </w:pPr>
+      <w:bookmarkStart w:id="50" w:name="_Toc401706973"/>
+      <w:bookmarkEnd w:id="49"/>
+      <w:r>
+        <w:t xml:space="preserve">3.3.2. Công nghệ </w:t>
+      </w:r>
+      <w:r>
+        <w:t>Sync Framework</w:t>
+      </w:r>
+      <w:r>
+        <w:t xml:space="preserve"> của Microsoft</w:t>
+      </w:r>
+      <w:r>
+        <w:t xml:space="preserve"> trong đồng bộ CSDL tập trung</w:t>
+      </w:r>
+      <w:bookmarkEnd w:id="50"/>
+    </w:p>
+    <w:p>
+      <w:pPr>
+        <w:pStyle w:val="Heading4"/>
+      </w:pPr>
+      <w:bookmarkStart w:id="51" w:name="_Toc401706974"/>
+      <w:r>
+        <w:t>3.3.2.1. Tổng quan</w:t>
+      </w:r>
+      <w:bookmarkEnd w:id="51"/>
+    </w:p>
+    <w:p>
+      <w:pPr>
+        <w:pStyle w:val="MainContent"/>
+      </w:pPr>
+      <w:r>
+        <w:t>-Định nghĩa</w:t>
+      </w:r>
+      <w:r>
+        <w:t xml:space="preserve">: </w:t>
+      </w:r>
+      <w:r>
+        <w:t xml:space="preserve">Sync Framework là công nghệ được Microsoft phát triển với mục đích chính là đồng bộ dữ liệu qua lại giữa các nguồn dữ liệu, dữ liệu nguồn ở đây có thể là hệ thống tập tin hoặc là một CSDL của một hệ quản trị nào đó, hiện Sync Framework hỗ trợ các dữ liệu nguồn tương thích chuẩn </w:t>
+      </w:r>
+      <w:r>
+        <w:t>ADO.NET</w:t>
+      </w:r>
+      <w:r>
+        <w:t xml:space="preserve"> mà trong đó hệ quản trị MSSQL Server hoàn toàn đáp ứng được các yêu cầu trên.</w:t>
+      </w:r>
+    </w:p>
+    <w:p>
+      <w:pPr>
+        <w:pStyle w:val="MainContent"/>
+      </w:pPr>
+      <w:r>
+        <w:t>-</w:t>
+      </w:r>
+      <w:r>
+        <w:t>Đồng bộ dữ liệu giữa các CSDL</w:t>
+      </w:r>
+      <w:r>
+        <w:t xml:space="preserve"> với mức đơn vị dữ liệu là bảng.</w:t>
+      </w:r>
+    </w:p>
+    <w:p>
+      <w:pPr>
+        <w:pStyle w:val="MainContent"/>
+      </w:pPr>
+      <w:r>
+        <w:t>-</w:t>
+      </w:r>
+      <w:r>
+        <w:t xml:space="preserve">Sử dụng kỹ thuật trigger trên từng </w:t>
+      </w:r>
+      <w:r>
+        <w:t>bảng</w:t>
+      </w:r>
+      <w:r>
+        <w:t xml:space="preserve">, </w:t>
+      </w:r>
+      <w:r>
+        <w:t xml:space="preserve">trigger có nhiệm vụ thu thập và bắt các sự thay đổi về dữ liệu </w:t>
+      </w:r>
+      <w:r>
+        <w:t>trên CSDL</w:t>
+      </w:r>
+      <w:r>
+        <w:t>, sau đó lưu trữ lại</w:t>
+      </w:r>
+      <w:r>
+        <w:t xml:space="preserve"> trong các </w:t>
+      </w:r>
+      <w:r>
+        <w:t>bảng</w:t>
+      </w:r>
+      <w:r>
+        <w:t xml:space="preserve"> </w:t>
+      </w:r>
+      <w:r>
+        <w:t xml:space="preserve">theo dõi (tracking table, mỗi bảng được chỉ định trong Sync Scope sẽ phát sinh ra một bảng theo dõi tương ứng) </w:t>
+      </w:r>
+      <w:r>
+        <w:t xml:space="preserve">mà Sync Framework tạo ra khi </w:t>
+      </w:r>
+      <w:r>
+        <w:t>một Sync Scope được cài đặt.</w:t>
+      </w:r>
+    </w:p>
+    <w:p>
+      <w:pPr>
         <w:pStyle w:val="Picture-Center"/>
-        <w:rPr>
-          <w:rFonts w:cs="Times New Roman"/>
-          <w:szCs w:val="26"/>
-        </w:rPr>
-      </w:pPr>
-      <w:r>
-        <w:rPr>
-          <w:rFonts w:cs="Times New Roman"/>
-          <w:szCs w:val="26"/>
-        </w:rPr>
-        <w:t xml:space="preserve">Hình 3.x: </w:t>
-      </w:r>
-      <w:r>
-        <w:rPr>
-          <w:rFonts w:cs="Times New Roman"/>
-          <w:szCs w:val="26"/>
-        </w:rPr>
-        <w:t>Giao tiếp 2 chiều trong m</w:t>
-      </w:r>
-      <w:r>
-        <w:rPr>
-          <w:rFonts w:cs="Times New Roman"/>
-          <w:szCs w:val="26"/>
-        </w:rPr>
-        <w:t>ô hình dữ liệu hướng sự kiện</w:t>
-      </w:r>
-    </w:p>
-    <w:p>
-      <w:pPr>
-        <w:pStyle w:val="MainContent"/>
-      </w:pPr>
-      <w:r>
-        <w:t>-</w:t>
-      </w:r>
-      <w:r>
-        <w:t>Khai báo proxy cho các thuộc tính  (property virtual</w:t>
-      </w:r>
-      <w:r>
-        <w:t xml:space="preserve"> proxy</w:t>
-      </w:r>
-      <w:r>
-        <w:t>)</w:t>
-      </w:r>
-      <w:r>
-        <w:t>: EF đòi hỏi thuộc tính khóa ngoại củ</w:t>
-      </w:r>
-      <w:r>
-        <w:t>a các lớp</w:t>
-      </w:r>
-      <w:r>
-        <w:t xml:space="preserve"> phải được khai báo dạng</w:t>
-      </w:r>
-      <w:r>
-        <w:t xml:space="preserve"> ảo (</w:t>
-      </w:r>
-      <w:r>
-        <w:t>virtual</w:t>
-      </w:r>
-      <w:r>
-        <w:t>)</w:t>
-      </w:r>
-      <w:r>
-        <w:t xml:space="preserve"> để EF </w:t>
-      </w:r>
-      <w:r>
-        <w:t>được phép tạo proxy ẩn trong</w:t>
-      </w:r>
-      <w:r>
-        <w:t xml:space="preserve"> các kỹ thuậ</w:t>
-      </w:r>
-      <w:r>
-        <w:t>t theo dõi hay</w:t>
-      </w:r>
-      <w:r>
-        <w:t xml:space="preserve"> Lazy loading </w:t>
-      </w:r>
-      <w:r>
-        <w:t>khi các</w:t>
-      </w:r>
-      <w:r>
-        <w:t xml:space="preserve"> thuộc tính này</w:t>
-      </w:r>
-      <w:r>
-        <w:t xml:space="preserve"> được truy xuất hoặc sửa đổi.</w:t>
-      </w:r>
-    </w:p>
-    <w:p>
-      <w:pPr>
-        <w:pStyle w:val="MainContent"/>
-      </w:pPr>
-      <w:r>
-        <w:t>-</w:t>
-      </w:r>
-      <w:r>
-        <w:t>Trình quản lý giao dịch (Transaction Manager) trong các kỹ thuật quay ngược (rollback)</w:t>
-      </w:r>
-      <w:r>
-        <w:t>:</w:t>
-      </w:r>
-      <w:r>
-        <w:t xml:space="preserve"> Trong một ứng dụng lớn thì số tác vụ con thực thi trong một nghiệp vụ cụ thể là nhiều, hệ quản trị CSDL chỉ xử lý đơn nguyên dữ liệu (</w:t>
-      </w:r>
-      <w:r>
-        <w:t>hoặc là tất cả thao tác</w:t>
-      </w:r>
-      <w:r>
-        <w:t xml:space="preserve"> trên</w:t>
-      </w:r>
-      <w:r>
-        <w:t xml:space="preserve"> dữ liệu đều được thực thi hoặc là không</w:t>
-      </w:r>
-      <w:r>
-        <w:t>) ở mức rất thấp (mức tác vụ  INSERT, DELETE,... trên từng đối tượng). Do đó, nếu muốn đảm bảo tính đơn nguyên</w:t>
-      </w:r>
-      <w:r>
-        <w:t xml:space="preserve"> </w:t>
-      </w:r>
-      <w:r>
-        <w:t xml:space="preserve">ở mức </w:t>
-      </w:r>
+      </w:pPr>
       <w:r>
         <w:lastRenderedPageBreak/>
-        <w:t>cao hơn (cả một nghiệp vụ hoàn chỉnh) thì việc điều khiển và gọi trình quản lý giao dịch đúng thời điểm sẽ giải quyết được bài toán "đảm bảo toàn vẹn CSDL"</w:t>
-      </w:r>
-      <w:r>
-        <w:t>. EF cung cấp một cơ chế Transaction rất đơn giản và hiệu quả.</w:t>
-      </w:r>
-    </w:p>
-    <w:p>
-      <w:pPr>
-        <w:pStyle w:val="MainContent"/>
-      </w:pPr>
-      <w:r>
-        <w:t>-</w:t>
-      </w:r>
-      <w:r>
-        <w:t>Trạng thái của đối tượng (</w:t>
-      </w:r>
-      <w:r>
-        <w:t>Entity State</w:t>
-      </w:r>
-      <w:r>
-        <w:t>)</w:t>
-      </w:r>
-      <w:r>
-        <w:t xml:space="preserve"> </w:t>
-      </w:r>
-      <w:r>
-        <w:t>và tính năng cập nhật chọn lọc</w:t>
-      </w:r>
-      <w:r>
-        <w:t xml:space="preserve">: Để có thể theo dõi được các sự thay đổi dữ liệu trên các </w:t>
-      </w:r>
-      <w:r>
-        <w:t>đối tượng trong lúc thực thi (</w:t>
-      </w:r>
-      <w:r>
-        <w:t>runtime</w:t>
-      </w:r>
-      <w:r>
-        <w:t>)</w:t>
-      </w:r>
-      <w:r>
-        <w:t xml:space="preserve">, EF đưa ra định nghĩa về trạng thái của các </w:t>
-      </w:r>
-      <w:r>
-        <w:t>đối tượng</w:t>
-      </w:r>
-      <w:r>
-        <w:t xml:space="preserve">, trong đó một </w:t>
-      </w:r>
-      <w:r>
-        <w:t>đối tượng</w:t>
-      </w:r>
-      <w:r>
-        <w:t xml:space="preserve"> có thể thuộc một trong các trạng thái sau:</w:t>
-      </w:r>
-    </w:p>
-    <w:p>
-      <w:pPr>
-        <w:pStyle w:val="ThucDong0"/>
-      </w:pPr>
-      <w:r>
-        <w:t>+</w:t>
-      </w:r>
-      <w:r>
-        <w:t>Attached: Đối tượng</w:t>
-      </w:r>
-      <w:r>
-        <w:t xml:space="preserve"> mới </w:t>
-      </w:r>
-      <w:r>
-        <w:t>khởi</w:t>
-      </w:r>
-      <w:r>
-        <w:t xml:space="preserve"> tạo và được đưa và hệ thống </w:t>
-      </w:r>
-      <w:r>
-        <w:t>theo dõi</w:t>
-      </w:r>
-      <w:r>
-        <w:t>, tuy nhiên chưa được lưu xuố</w:t>
-      </w:r>
-      <w:r>
-        <w:t>ng CSDL.</w:t>
-      </w:r>
-    </w:p>
-    <w:p>
-      <w:pPr>
-        <w:pStyle w:val="ThucDong0"/>
-      </w:pPr>
-      <w:r>
-        <w:t>+</w:t>
-      </w:r>
-      <w:r>
-        <w:t>Detached: Đối tượng</w:t>
-      </w:r>
-      <w:r>
-        <w:t xml:space="preserve"> đã bị loại khi hệ thố</w:t>
-      </w:r>
-      <w:r>
-        <w:t>ng theo dõi.</w:t>
-      </w:r>
-    </w:p>
-    <w:p>
-      <w:pPr>
-        <w:pStyle w:val="ThucDong0"/>
-      </w:pPr>
-      <w:r>
-        <w:t>+</w:t>
-      </w:r>
-      <w:r>
-        <w:t xml:space="preserve">Added: Đối tượng </w:t>
-      </w:r>
-      <w:r>
-        <w:t>được đưa vào hàng đợi</w:t>
-      </w:r>
-      <w:r>
-        <w:t>,</w:t>
-      </w:r>
-      <w:r>
-        <w:t xml:space="preserve"> chờ</w:t>
-      </w:r>
-      <w:r>
-        <w:t xml:space="preserve"> thêm vào CSDL.</w:t>
-      </w:r>
-    </w:p>
-    <w:p>
-      <w:pPr>
-        <w:pStyle w:val="ThucDong0"/>
-      </w:pPr>
-      <w:r>
-        <w:t>+</w:t>
-      </w:r>
-      <w:r>
-        <w:t>Modified: Đối tượng</w:t>
-      </w:r>
-      <w:r>
-        <w:t xml:space="preserve"> được đánh dấu là đã bị thay đổi ít nhất 1 thuộ</w:t>
-      </w:r>
-      <w:r>
-        <w:t>c tính</w:t>
-      </w:r>
-      <w:r>
-        <w:t>, được đưa vào hàng đợi chờ cập nhật xuố</w:t>
-      </w:r>
-      <w:r>
-        <w:t>ng CSDL.</w:t>
-      </w:r>
-    </w:p>
-    <w:p>
-      <w:pPr>
-        <w:pStyle w:val="ThucDong0"/>
-      </w:pPr>
-      <w:r>
-        <w:t>+</w:t>
-      </w:r>
-      <w:r>
-        <w:t>Unchanged: Đối tượng</w:t>
-      </w:r>
-      <w:r>
-        <w:t xml:space="preserve"> đượ</w:t>
-      </w:r>
-      <w:r>
-        <w:t>c</w:t>
-      </w:r>
-      <w:r>
-        <w:t xml:space="preserve"> đánh dấu là sạch, có thể là mới được khởi tạo hoặc là mới được </w:t>
-      </w:r>
-      <w:r>
-        <w:t>tải</w:t>
-      </w:r>
-      <w:r>
-        <w:t xml:space="preserve"> lên từ</w:t>
-      </w:r>
-      <w:r>
-        <w:t xml:space="preserve"> CSDL.</w:t>
-      </w:r>
-    </w:p>
-    <w:p>
-      <w:pPr>
-        <w:pStyle w:val="ThucDong0"/>
-      </w:pPr>
-      <w:r>
-        <w:t>+</w:t>
-      </w:r>
-      <w:r>
-        <w:t>Deleted: Đối tượng</w:t>
-      </w:r>
-      <w:r>
-        <w:t xml:space="preserve"> được đánh dấu là bị xóa, được đưa vào hàng đợi chờ xóa </w:t>
-      </w:r>
-      <w:r>
-        <w:t>khỏi CSDL.</w:t>
-      </w:r>
-    </w:p>
-    <w:p>
-      <w:pPr>
-        <w:pStyle w:val="MainContent"/>
-      </w:pPr>
-      <w:r>
-        <w:t>-Trình lọc dữ liệu (DataFilter) trong hiển thị dữ liệu: Một đối tượng chỉ mang các thuộc tính trực tiếp của bản thân nó, trong lập trình giao diện, thông thường khi hiển thị thông tin một đối tượng nào đó, ta thường hiển thị các thuộc tính gián tiếp (thuộc tính của khóa ngoại), do đó trình xử lý giao diện sẽ không làm việc trực tiếp với các đối tượng này mà làm việc thông qua một lớp mặt nạ (mask) gọi là lớp lọc dữ liệu (DataFilter), nhiệm vụ của DataFilter là kết các đối tượng có liên quan lại với nhau sau đó chọn ra các thuộc tính cần hiển thị.</w:t>
-      </w:r>
-    </w:p>
-    <w:p>
-      <w:pPr>
-        <w:pStyle w:val="MainContent"/>
-      </w:pPr>
-      <w:r>
-        <w:t>-Ngữ cảnh CSDL (Database Context) và cơ chế hoạt động lớp truy xuất CSDL (</w:t>
-      </w:r>
-      <w:r>
-        <w:t xml:space="preserve"> Singleton Database Instance Provider</w:t>
-      </w:r>
-      <w:r>
-        <w:t>)</w:t>
-      </w:r>
-      <w:r>
-        <w:t xml:space="preserve">: </w:t>
-      </w:r>
-    </w:p>
-    <w:p>
-      <w:pPr>
-        <w:pStyle w:val="ThucDong0"/>
-      </w:pPr>
-      <w:r>
-        <w:t>+EF xem Database Context là một ngữ cảnh truy xuất đến CSDL, trên đó chứa các định nghĩa về nguồn dữ liệu. Database Context là không gian làm việc của EF. Có thể có nhiều Database Context được định nghĩa trên cùng một CSDL.</w:t>
-      </w:r>
-    </w:p>
-    <w:p>
-      <w:pPr>
-        <w:pStyle w:val="ThucDong0"/>
-      </w:pPr>
-      <w:r>
-        <w:lastRenderedPageBreak/>
-        <w:t>+Singleton giúp các lớp thực thể nhìn thấy cùng một DbContext trong suốt phiên làm việc, bởi vì EF đòi hỏi các đối tượng sinh ra từ các lớp thực thể phải thống nhất về DbContext, một đối tượng không thể được theo dõi bởi các DbContext khác nhau.</w:t>
-      </w:r>
-    </w:p>
-    <w:p>
-      <w:pPr>
-        <w:pStyle w:val="ThucDong0"/>
-      </w:pPr>
-      <w:r>
-        <w:t>+Phiên làm việc được đánh dấu từ lúc DbContext được khởi tạo cho đến khi bị hủy bỏ (Dispose), các đối tượng nằm ngoài phiên làm việc được xem là không hợp lệ và không có ý nghĩa về mặt dữ liệu, muốn làm việc lại trên các đối tượng này nhất thiết phải được tải lại trong một phiên làm việc DbContext khác.</w:t>
-      </w:r>
-    </w:p>
-    <w:p>
-      <w:pPr>
-        <w:pStyle w:val="Heading3"/>
-      </w:pPr>
-      <w:bookmarkStart w:id="49" w:name="_Toc401706973"/>
-      <w:bookmarkEnd w:id="48"/>
-      <w:r>
-        <w:t xml:space="preserve">3.3.2. Công nghệ </w:t>
-      </w:r>
-      <w:r>
-        <w:t>Sync Framework</w:t>
-      </w:r>
-      <w:r>
-        <w:t xml:space="preserve"> của Microsoft</w:t>
-      </w:r>
-      <w:r>
-        <w:t xml:space="preserve"> trong đồng bộ CSDL tập trung</w:t>
-      </w:r>
-      <w:bookmarkEnd w:id="49"/>
-    </w:p>
-    <w:p>
-      <w:pPr>
-        <w:pStyle w:val="Heading4"/>
-      </w:pPr>
-      <w:bookmarkStart w:id="50" w:name="_Toc401706974"/>
-      <w:r>
-        <w:t>3.3.2.1. Tổng quan</w:t>
-      </w:r>
-      <w:bookmarkEnd w:id="50"/>
-    </w:p>
-    <w:p>
-      <w:pPr>
-        <w:pStyle w:val="MainContent"/>
-      </w:pPr>
-      <w:r>
-        <w:t>-Định nghĩa</w:t>
-      </w:r>
-      <w:r>
-        <w:t xml:space="preserve">: </w:t>
-      </w:r>
-      <w:r>
-        <w:t xml:space="preserve">Sync Framework là công nghệ được Microsoft phát triển với mục đích chính là đồng bộ dữ liệu qua lại giữa các nguồn dữ liệu, dữ liệu nguồn ở đây có thể là hệ thống tập tin hoặc là một CSDL của một hệ quản trị nào đó, hiện Sync Framework hỗ trợ các dữ liệu nguồn tương thích chuẩn </w:t>
-      </w:r>
-      <w:r>
-        <w:t>ADO.NET</w:t>
-      </w:r>
-      <w:r>
-        <w:t xml:space="preserve"> mà trong đó hệ quản trị MSSQL Server hoàn toàn đáp ứng được các yêu cầu trên.</w:t>
-      </w:r>
-    </w:p>
-    <w:p>
-      <w:pPr>
-        <w:pStyle w:val="MainContent"/>
-      </w:pPr>
-      <w:r>
-        <w:t>-</w:t>
-      </w:r>
-      <w:r>
-        <w:t>Đồng bộ dữ liệu giữa các CSDL</w:t>
-      </w:r>
-      <w:r>
-        <w:t xml:space="preserve"> với mức đơn vị dữ liệu là bảng.</w:t>
-      </w:r>
-    </w:p>
-    <w:p>
-      <w:pPr>
-        <w:pStyle w:val="MainContent"/>
-      </w:pPr>
-      <w:r>
-        <w:t>-</w:t>
-      </w:r>
-      <w:r>
-        <w:t xml:space="preserve">Sử dụng kỹ thuật trigger trên từng </w:t>
-      </w:r>
-      <w:r>
-        <w:t>bảng</w:t>
-      </w:r>
-      <w:r>
-        <w:t xml:space="preserve">, </w:t>
-      </w:r>
-      <w:r>
-        <w:t xml:space="preserve">trigger có nhiệm vụ thu thập và bắt các sự thay đổi về dữ liệu </w:t>
-      </w:r>
-      <w:r>
-        <w:t>trên CSDL</w:t>
-      </w:r>
-      <w:r>
-        <w:t>, sau đó lưu t</w:t>
-      </w:r>
-      <w:bookmarkStart w:id="51" w:name="_GoBack"/>
-      <w:bookmarkEnd w:id="51"/>
-      <w:r>
-        <w:t>rữ lại</w:t>
-      </w:r>
-      <w:r>
-        <w:t xml:space="preserve"> trong các </w:t>
-      </w:r>
-      <w:r>
-        <w:t>bảng</w:t>
-      </w:r>
-      <w:r>
-        <w:t xml:space="preserve"> </w:t>
-      </w:r>
-      <w:r>
-        <w:t xml:space="preserve">theo dõi (tracking table, mỗi bảng được chỉ định trong Sync Scope sẽ phát sinh ra một bảng theo dõi tương ứng) </w:t>
-      </w:r>
-      <w:r>
-        <w:t xml:space="preserve">mà Sync Framework tạo ra khi </w:t>
-      </w:r>
-      <w:r>
-        <w:t>một Sync Scope được cài đặt.</w:t>
-      </w:r>
-    </w:p>
-    <w:p>
-      <w:pPr>
-        <w:pStyle w:val="Picture-Center"/>
-      </w:pPr>
-      <w:r>
         <w:pict>
           <v:shapetype id="_x0000_t75" coordsize="21600,21600" o:spt="75" o:preferrelative="t" path="m@4@5l@4@11@9@11@9@5xe" filled="f" stroked="f">
             <v:stroke joinstyle="miter"/>
@@ -8656,7 +8638,7 @@
             <v:path o:extrusionok="f" gradientshapeok="t" o:connecttype="rect"/>
             <o:lock v:ext="edit" aspectratio="t"/>
           </v:shapetype>
-          <v:shape id="_x0000_i1026" type="#_x0000_t75" style="width:279.3pt;height:162.6pt">
+          <v:shape id="_x0000_i1025" type="#_x0000_t75" style="width:279pt;height:162.75pt">
             <v:imagedata r:id="rId15" o:title="PTB2"/>
           </v:shape>
         </w:pict>
@@ -8667,9 +8649,8 @@
         <w:pStyle w:val="Picture-Center"/>
       </w:pPr>
       <w:r>
-        <w:lastRenderedPageBreak/>
         <w:pict>
-          <v:shape id="_x0000_i1025" type="#_x0000_t75" style="width:279.3pt;height:135.3pt">
+          <v:shape id="_x0000_i1026" type="#_x0000_t75" style="width:279pt;height:135pt">
             <v:imagedata r:id="rId16" o:title="PTB"/>
           </v:shape>
         </w:pict>
@@ -8785,66 +8766,66 @@
         <w:pStyle w:val="ThucDong0"/>
       </w:pPr>
       <w:r>
-        <w:t>+</w:t>
-      </w:r>
-      <w:r>
-        <w:t>Do thứ tự bảng trước sau được xem xét nên đồ thị là đồ thị có hướ</w:t>
-      </w:r>
-      <w:r>
-        <w:t>ng.</w:t>
-      </w:r>
-    </w:p>
-    <w:p>
-      <w:pPr>
-        <w:pStyle w:val="ThucDong0"/>
-      </w:pPr>
-      <w:r>
-        <w:t>+</w:t>
-      </w:r>
-      <w:r>
-        <w:t>Do trong CSDL quan hệ không được phép chứa có liên hệ vòng nên đồ thị là đơn đồ thị, không chứa chu trình (vì chu trình sẽ gây chết tiến trình đồng bộ (deadlock)) và không bao giờ là một đồ thị liên thông mạ</w:t>
-      </w:r>
-      <w:r>
-        <w:t>nh.</w:t>
-      </w:r>
-    </w:p>
-    <w:p>
-      <w:pPr>
-        <w:pStyle w:val="ThucDong0"/>
-      </w:pPr>
-      <w:r>
-        <w:t>+</w:t>
-      </w:r>
-      <w:r>
-        <w:t>Đồ thị có thể liên thông hoặc không liên thông tùy thuộc vào sự giao nhau giữa các tập quan hệ bả</w:t>
-      </w:r>
-      <w:r>
-        <w:t>ng.</w:t>
-      </w:r>
-    </w:p>
-    <w:p>
-      <w:pPr>
-        <w:pStyle w:val="ThucDong0"/>
-      </w:pPr>
-      <w:r>
-        <w:t>+</w:t>
-      </w:r>
-      <w:r>
-        <w:t>Đồ thị có thể có nhiều đồ thị con (các thành phầ</w:t>
-      </w:r>
-      <w:r>
-        <w:t>n liên thông).</w:t>
-      </w:r>
-    </w:p>
-    <w:p>
-      <w:pPr>
-        <w:pStyle w:val="ThucDong0"/>
-      </w:pPr>
-      <w:r>
         <w:lastRenderedPageBreak/>
         <w:t>+</w:t>
       </w:r>
       <w:r>
+        <w:t>Do thứ tự bảng trước sau được xem xét nên đồ thị là đồ thị có hướ</w:t>
+      </w:r>
+      <w:r>
+        <w:t>ng.</w:t>
+      </w:r>
+    </w:p>
+    <w:p>
+      <w:pPr>
+        <w:pStyle w:val="ThucDong0"/>
+      </w:pPr>
+      <w:r>
+        <w:t>+</w:t>
+      </w:r>
+      <w:r>
+        <w:t>Do trong CSDL quan hệ không được phép chứa có liên hệ vòng nên đồ thị là đơn đồ thị, không chứa chu trình (vì chu trình sẽ gây chết tiến trình đồng bộ (deadlock)) và không bao giờ là một đồ thị liên thông mạ</w:t>
+      </w:r>
+      <w:r>
+        <w:t>nh.</w:t>
+      </w:r>
+    </w:p>
+    <w:p>
+      <w:pPr>
+        <w:pStyle w:val="ThucDong0"/>
+      </w:pPr>
+      <w:r>
+        <w:t>+</w:t>
+      </w:r>
+      <w:r>
+        <w:t>Đồ thị có thể liên thông hoặc không liên thông tùy thuộc vào sự giao nhau giữa các tập quan hệ bả</w:t>
+      </w:r>
+      <w:r>
+        <w:t>ng.</w:t>
+      </w:r>
+    </w:p>
+    <w:p>
+      <w:pPr>
+        <w:pStyle w:val="ThucDong0"/>
+      </w:pPr>
+      <w:r>
+        <w:t>+</w:t>
+      </w:r>
+      <w:r>
+        <w:t>Đồ thị có thể có nhiều đồ thị con (các thành phầ</w:t>
+      </w:r>
+      <w:r>
+        <w:t>n liên thông).</w:t>
+      </w:r>
+    </w:p>
+    <w:p>
+      <w:pPr>
+        <w:pStyle w:val="ThucDong0"/>
+      </w:pPr>
+      <w:r>
+        <w:t>+</w:t>
+      </w:r>
+      <w:r>
         <w:t>Các thành phần liên thông có thể là các cây, trường hợp này cây có thể được tách ra thành nhiều cây con để xử lý song song bằng các tiến trình song song hoặc cũng có thể được xử lý tuần tự bằng một tiến trình duy nhất, tùy thuộc thiết kế đơn luồng hay đa luồng lúc thực thi.</w:t>
       </w:r>
     </w:p>
@@ -8939,6 +8920,7 @@
         <w:pStyle w:val="ThucDong"/>
       </w:pPr>
       <w:r>
+        <w:lastRenderedPageBreak/>
         <w:t>Bước 2: Thiết lập vị trí bắt đầu BD=0 và kết thúc KT=n-1</w:t>
       </w:r>
     </w:p>
@@ -8971,7 +8953,6 @@
         <w:pStyle w:val="ThucDong"/>
       </w:pPr>
       <w:r>
-        <w:lastRenderedPageBreak/>
         <w:t>Bước 6: Thiết lập lại hàng đợi Q vớ</w:t>
       </w:r>
       <w:r>
@@ -9073,6 +9054,7 @@
         <w:pStyle w:val="ThucDong0"/>
       </w:pPr>
       <w:r>
+        <w:lastRenderedPageBreak/>
         <w:t>=&gt; Phương pháp này có thể được thực hiện bằng giải thuật sắp xếp trong đó điều kiện so sánh là xét cung tạo thành có thuộc đồ thị hay không.</w:t>
       </w:r>
     </w:p>
@@ -9092,35 +9074,74 @@
         <w:pStyle w:val="ThucDong0"/>
       </w:pPr>
       <w:r>
-        <w:t xml:space="preserve">+Định nghĩa: Sync Scope là được hiểu như là định nghĩa về một phiên đồng bộ trên một CSDL cụ thể, chứa các thông tin về tập hợp bảng cần đồng bộ. Một CSDL có thể có nhiều hơn một Sync Scope. Một CSDL có thể có nhiều Sync </w:t>
-      </w:r>
+        <w:t>+Định nghĩa: Sync Scope là được hiểu như là định nghĩa về một phiên đồng bộ trên một CSDL cụ thể, chứa các thông tin về tập hợp bảng cần đồng bộ. Một CSDL có thể có nhiều hơn một Sync Scope. Một CSDL có thể có nhiều Sync Scope được thiết lập sẵn thông qua việc mở rộng vùng lưu trữ trên CSDL bằng các bảng tạm và các procedure chức năng</w:t>
+      </w:r>
+    </w:p>
+    <w:p>
+      <w:pPr>
+        <w:pStyle w:val="ThucDong0"/>
+      </w:pPr>
+      <w:r>
+        <w:t>+Cài đặt một Sync Scope lên CSDL có sẵn: là một loạt các thao tác cần thiết để khởi tạo và định danh một Sync Scope lên trên CSDL đã có sẵn dữ liệu hoặc CSDL mới hoàn toàn, trong đó việc chỉ định danh sách các bảng cần đồng bộ được xem là quan trọng nhất, khi các phương thức khởi tạo Sync Scope được gọi, Sync Framework sẽ thực hiện nhiệm vụ còn lại.</w:t>
+      </w:r>
+    </w:p>
+    <w:p>
+      <w:pPr>
+        <w:pStyle w:val="ThucDong0"/>
+      </w:pPr>
+      <w:r>
+        <w:t>+Gõ bỏ một Sync Scope có sẵn ra khỏi CSDL: thao tác gỡ bỏ Sync Scope sẽ ngược lại với các bước khi cài đặt trước đó. Chỉ cần chỉ định dữ liệu nguồn và tên Sync Scope, sau đó gọi phương thức gỡ bỏ, Sync Framework sẽ thực hiện nhiệm vụ còn lại. Việc gõ bỏ Sync Scope sẽ đồng nghĩa với việc CSDL sẽ không thể cung cấp phiên đồng bộ cho các trình quản lý đồng bộ, và do đó sẽ không tham gia vào hệ thống.</w:t>
+      </w:r>
+    </w:p>
+    <w:p>
+      <w:pPr>
+        <w:pStyle w:val="ThucDong0"/>
+      </w:pPr>
+      <w:r>
+        <w:t>+Áp đặt Sync Scope giữa các CSDL (Fetching scope among databases): là sao chép các thông tin về các định nghĩa phiên, các cấu hình liên quan,... từ một Sync Scope trên CSDL A có sẵn sang một Sync Scope mới trên CSDL mới B, khai báo rằng CSDL A và B có thể "bắt tay" được với nhau, lúc này trình quản lý đồng bộ mới có thể nhìn thấy và làm việc được trên cả 2 CSDL này, cũng có thể nói đây là bước thiết lập một cầu nối (pipeline) dữ liệu. Việc áp đặt Sync Scope từ một CSDL này lên một CSDL là rất quan trọng. Trong một tiến trình đồng bộ cụ thể thì thao tác này được thiết lập sớm nhất ngay khi có thể. Một CSDL có thể bắt tay với nhiều CSDL khác, đây là tính năng sẽ được ứng dụng trong các mô hình triển khai máy trạm khi đưa vào vận hành.</w:t>
+      </w:r>
+    </w:p>
+    <w:p>
+      <w:pPr>
+        <w:pStyle w:val="MainContent"/>
+      </w:pPr>
       <w:r>
         <w:lastRenderedPageBreak/>
-        <w:t>Scope được thiết lập sẵn thông qua việc mở rộng vùng lưu trữ trên CSDL bằng các bảng tạm và các procedure chức năng</w:t>
-      </w:r>
-    </w:p>
-    <w:p>
-      <w:pPr>
-        <w:pStyle w:val="ThucDong0"/>
-      </w:pPr>
-      <w:r>
-        <w:t>+Cài đặt một Sync Scope lên CSDL có sẵn: là một loạt các thao tác cần thiết để khởi tạo và định danh một Sync Scope lên trên CSDL đã có sẵn dữ liệu hoặc CSDL mới hoàn toàn, trong đó việc chỉ định danh sách các bảng cần đồng bộ được xem là quan trọng nhất, khi các phương thức khởi tạo Sync Scope được gọi, Sync Framework sẽ thực hiện nhiệm vụ còn lại.</w:t>
-      </w:r>
-    </w:p>
-    <w:p>
-      <w:pPr>
-        <w:pStyle w:val="ThucDong0"/>
-      </w:pPr>
-      <w:r>
-        <w:t>+Gõ bỏ một Sync Scope có sẵn ra khỏi CSDL: thao tác gỡ bỏ Sync Scope sẽ ngược lại với các bước khi cài đặt trước đó. Chỉ cần chỉ định dữ liệu nguồn và tên Sync Scope, sau đó gọi phương thức gỡ bỏ, Sync Framework sẽ thực hiện nhiệm vụ còn lại. Việc gõ bỏ Sync Scope sẽ đồng nghĩa với việc CSDL sẽ không thể cung cấp phiên đồng bộ cho các trình quản lý đồng bộ, và do đó sẽ không tham gia vào hệ thống.</w:t>
-      </w:r>
-    </w:p>
-    <w:p>
-      <w:pPr>
-        <w:pStyle w:val="ThucDong0"/>
-      </w:pPr>
-      <w:r>
-        <w:t>+Áp đặt Sync Scope giữa các CSDL (Fetching scope among databases): là sao chép các thông tin về các định nghĩa phiên, các cấu hình liên quan,... từ một Sync Scope trên CSDL A có sẵn sang một Sync Scope mới trên CSDL mới B, khai báo rằng CSDL A và B có thể "bắt tay" được với nhau, lúc này trình quản lý đồng bộ mới có thể nhìn thấy và làm việc được trên cả 2 CSDL này, cũng có thể nói đây là bước thiết lập một cầu nối (pipeline) dữ liệu. Việc áp đặt Sync Scope từ một CSDL này lên một CSDL là rất quan trọng. Trong một tiến trình đồng bộ cụ thể thì thao tác này được thiết lập sớm nhất ngay khi có thể. Một CSDL có thể bắt tay với nhiều CSDL khác, đây là tính năng sẽ được ứng dụng trong các mô hình triển khai máy trạm khi đưa vào vận hành.</w:t>
+        <w:t>+Hướng đồng bộ lên/xuống/2 chiều, tính thông nhau giữa các cầu nối (Sync Direction (Up/Down/Bidirectional link)): khi một cầu nối được thiết lập giữa 2 CSDL thì việc quy định hướng của luồng đồng bộ được xem xét và quyết định tùy thuộc vào yêu cầu về chức năng và quyền hạn của các máy trạm. Ví dụ: trong hệ thống có những máy trạm chỉ muốn sao chép các thay đổi từ máy chủ tập trung xuống để xem và thống kê mà không có các thao tác thay đổi (read only) thì giải pháp Download only được áp dụng. Việc chọn giải pháp phù hợp sẽ làm tăng tính an toàn dữ liệu vì việc cập nhật sửa đổi đã được kiểm soát ở mức CSDL thấp hơn so với mức ứng dụng (Application), tính bảo mật dữ liệu cũng được tăng lên.</w:t>
+      </w:r>
+    </w:p>
+    <w:p>
+      <w:pPr>
+        <w:pStyle w:val="Heading4"/>
+      </w:pPr>
+      <w:bookmarkStart w:id="53" w:name="_Toc401706976"/>
+      <w:r>
+        <w:t>3.3.2.3</w:t>
+      </w:r>
+      <w:r>
+        <w:t xml:space="preserve">. Tiến trình song song </w:t>
+      </w:r>
+      <w:r>
+        <w:t>trong đồ thị dạng cây</w:t>
+      </w:r>
+      <w:bookmarkEnd w:id="53"/>
+    </w:p>
+    <w:p>
+      <w:r>
+        <w:t>...</w:t>
+      </w:r>
+    </w:p>
+    <w:p>
+      <w:pPr>
+        <w:pStyle w:val="Heading4"/>
+      </w:pPr>
+      <w:bookmarkStart w:id="54" w:name="_Toc401706977"/>
+      <w:r>
+        <w:t xml:space="preserve">3.3.2.4. Đụng độ dữ liệu và </w:t>
+      </w:r>
+      <w:bookmarkEnd w:id="54"/>
+      <w:r>
+        <w:t>giải pháp khóa chính GUID</w:t>
       </w:r>
     </w:p>
     <w:p>
@@ -9128,146 +9149,101 @@
         <w:pStyle w:val="MainContent"/>
       </w:pPr>
       <w:r>
-        <w:t xml:space="preserve">+Hướng đồng bộ lên/xuống/2 chiều, tính thông nhau giữa các cầu nối (Sync Direction (Up/Down/Bidirectional link)): khi một cầu nối được thiết lập giữa 2 CSDL thì việc quy định hướng của luồng đồng bộ được xem xét và quyết định tùy thuộc vào yêu cầu về chức năng và quyền hạn của các máy trạm. Ví dụ: trong hệ thống có những máy trạm chỉ muốn sao chép các thay đổi từ máy chủ tập trung xuống để xem và thống kê mà không có các thao tác thay đổi (read only) thì giải pháp Download only </w:t>
-      </w:r>
+        <w:t>-Đụng độ dữ liệu:</w:t>
+      </w:r>
+      <w:r>
+        <w:t xml:space="preserve"> trong hệ đồng bộ thì các đụng độ về mặt dữ liệu là không thể tránh khỏ</w:t>
+      </w:r>
+      <w:r>
+        <w:t>i</w:t>
+      </w:r>
+      <w:r>
+        <w:t>,</w:t>
+      </w:r>
+      <w:r>
+        <w:t xml:space="preserve"> đặc trưng cho </w:t>
+      </w:r>
+      <w:r>
+        <w:t>tính không nhất quán trên cấ</w:t>
+      </w:r>
+      <w:r>
+        <w:t>u trúc CSDL (ví dụ: có nhiều hon 2 khóa chính trong cùng một bảng)</w:t>
+      </w:r>
+      <w:r>
+        <w:t>.</w:t>
+      </w:r>
+    </w:p>
+    <w:p>
+      <w:pPr>
+        <w:pStyle w:val="MainContent"/>
+      </w:pPr>
+      <w:r>
+        <w:t>-Đụng độ vật lý trên khóa chính</w:t>
+      </w:r>
+      <w:r>
+        <w:t xml:space="preserve"> (</w:t>
+      </w:r>
+      <w:r>
+        <w:t>primary key conflict</w:t>
+      </w:r>
+      <w:r>
+        <w:t>)</w:t>
+      </w:r>
+      <w:r>
+        <w:t xml:space="preserve">: Xét 2 CSDL độc lập có cùng cấu trúc </w:t>
+      </w:r>
+      <w:r>
+        <w:t>bảng</w:t>
+      </w:r>
+      <w:r>
+        <w:t xml:space="preserve"> và dữ liệu, nếu khóa chính được thiết lập dạng</w:t>
+      </w:r>
+      <w:r>
+        <w:t xml:space="preserve"> tự động tăng </w:t>
+      </w:r>
+      <w:r>
+        <w:t xml:space="preserve"> </w:t>
+      </w:r>
+      <w:r>
+        <w:t xml:space="preserve">(Auto </w:t>
+      </w:r>
+      <w:r>
+        <w:t>Increasement</w:t>
+      </w:r>
+      <w:r>
+        <w:t>)</w:t>
+      </w:r>
+      <w:r>
+        <w:t xml:space="preserve"> thì khi gọi </w:t>
+      </w:r>
+      <w:r>
+        <w:t>phương thức chèn mới (INSERT)</w:t>
+      </w:r>
+      <w:r>
+        <w:t xml:space="preserve"> trên 2 CSDL, hệ quản trị CSDL địa phương ở cả 2 CSDL trên sẽ có khả năng tạo ra khóa chính trùng nhau rấ</w:t>
+      </w:r>
+      <w:r>
+        <w:t>t cao (do tính tuần tự trong cấp phát)</w:t>
+      </w:r>
+      <w:r>
+        <w:t xml:space="preserve">. Nên khi đồng bộ dữ liệu sẽ bị </w:t>
+      </w:r>
+      <w:r>
+        <w:t>trùng</w:t>
+      </w:r>
+      <w:r>
+        <w:t xml:space="preserve"> khóa chính, 1 trong 2 dữ liệu mới </w:t>
+      </w:r>
+      <w:r>
+        <w:t>đó sẽ không được hệ quản trị tiếp nhận.</w:t>
+      </w:r>
+    </w:p>
+    <w:p>
+      <w:pPr>
+        <w:pStyle w:val="Picture-Center"/>
+      </w:pPr>
       <w:r>
         <w:lastRenderedPageBreak/>
-        <w:t>được áp dụng. Việc chọn giải pháp phù hợp sẽ làm tăng tính an toàn dữ liệu vì việc cập nhật sửa đổi đã được kiểm soát ở mức CSDL thấp hơn so với mức ứng dụng (Application), tính bảo mật dữ liệu cũng được tăng lên.</w:t>
-      </w:r>
-    </w:p>
-    <w:p>
-      <w:pPr>
-        <w:pStyle w:val="Heading4"/>
-      </w:pPr>
-      <w:bookmarkStart w:id="53" w:name="_Toc401706976"/>
-      <w:r>
-        <w:t>3.3.2.3</w:t>
-      </w:r>
-      <w:r>
-        <w:t xml:space="preserve">. Tiến trình song song </w:t>
-      </w:r>
-      <w:r>
-        <w:t>trong đồ thị dạng cây</w:t>
-      </w:r>
-      <w:bookmarkEnd w:id="53"/>
-    </w:p>
-    <w:p>
-      <w:r>
-        <w:t>...</w:t>
-      </w:r>
-    </w:p>
-    <w:p>
-      <w:pPr>
-        <w:pStyle w:val="Heading4"/>
-      </w:pPr>
-      <w:bookmarkStart w:id="54" w:name="_Toc401706977"/>
-      <w:r>
-        <w:t xml:space="preserve">3.3.2.4. Đụng độ dữ liệu và </w:t>
-      </w:r>
-      <w:bookmarkEnd w:id="54"/>
-      <w:r>
-        <w:t>giải pháp khóa chính GUID</w:t>
-      </w:r>
-    </w:p>
-    <w:p>
-      <w:pPr>
-        <w:pStyle w:val="MainContent"/>
-      </w:pPr>
-      <w:r>
-        <w:t>-Đụng độ dữ liệu:</w:t>
-      </w:r>
-      <w:r>
-        <w:t xml:space="preserve"> trong hệ đồng bộ thì các đụng độ về mặt dữ liệu là không thể tránh khỏ</w:t>
-      </w:r>
-      <w:r>
-        <w:t>i</w:t>
-      </w:r>
-      <w:r>
-        <w:t>,</w:t>
-      </w:r>
-      <w:r>
-        <w:t xml:space="preserve"> đặc trưng cho </w:t>
-      </w:r>
-      <w:r>
-        <w:t>tính không nhất quán trên cấ</w:t>
-      </w:r>
-      <w:r>
-        <w:t>u trúc CSDL (ví dụ: có nhiều hon 2 khóa chính trong cùng một bảng)</w:t>
-      </w:r>
-      <w:r>
-        <w:t>.</w:t>
-      </w:r>
-    </w:p>
-    <w:p>
-      <w:pPr>
-        <w:pStyle w:val="MainContent"/>
-      </w:pPr>
-      <w:r>
-        <w:t>-Đụng độ vật lý trên khóa chính</w:t>
-      </w:r>
-      <w:r>
-        <w:t xml:space="preserve"> (</w:t>
-      </w:r>
-      <w:r>
-        <w:t>primary key conflict</w:t>
-      </w:r>
-      <w:r>
-        <w:t>)</w:t>
-      </w:r>
-      <w:r>
-        <w:t xml:space="preserve">: Xét 2 CSDL độc lập có cùng cấu trúc </w:t>
-      </w:r>
-      <w:r>
-        <w:t>bảng</w:t>
-      </w:r>
-      <w:r>
-        <w:t xml:space="preserve"> và dữ liệu, nếu khóa chính được thiết lập dạng</w:t>
-      </w:r>
-      <w:r>
-        <w:t xml:space="preserve"> tự động tăng </w:t>
-      </w:r>
-      <w:r>
-        <w:t xml:space="preserve"> </w:t>
-      </w:r>
-      <w:r>
-        <w:t xml:space="preserve">(Auto </w:t>
-      </w:r>
-      <w:r>
-        <w:t>Increasement</w:t>
-      </w:r>
-      <w:r>
-        <w:t>)</w:t>
-      </w:r>
-      <w:r>
-        <w:t xml:space="preserve"> thì khi gọi </w:t>
-      </w:r>
-      <w:r>
-        <w:t>phương thức chèn mới (INSERT)</w:t>
-      </w:r>
-      <w:r>
-        <w:t xml:space="preserve"> trên 2 CSDL, hệ quản trị CSDL địa phương ở cả 2 CSDL trên sẽ có khả năng tạo ra khóa chính trùng nhau rấ</w:t>
-      </w:r>
-      <w:r>
-        <w:t>t cao (do tính tuần tự trong cấp phát)</w:t>
-      </w:r>
-      <w:r>
-        <w:t xml:space="preserve">. Nên khi đồng bộ dữ liệu sẽ bị </w:t>
-      </w:r>
-      <w:r>
-        <w:t>trùng</w:t>
-      </w:r>
-      <w:r>
-        <w:t xml:space="preserve"> khóa chính, 1 trong 2 dữ liệu mới </w:t>
-      </w:r>
-      <w:r>
-        <w:t>đó sẽ không được hệ quản trị tiếp nhận.</w:t>
-      </w:r>
-    </w:p>
-    <w:p>
-      <w:pPr>
-        <w:pStyle w:val="Picture-Center"/>
-      </w:pPr>
-      <w:r>
         <w:drawing>
           <wp:inline distT="0" distB="0" distL="0" distR="0" wp14:anchorId="3441567A" wp14:editId="601EF2FB">
             <wp:extent cx="4596075" cy="3349256"/>
@@ -9349,84 +9325,81 @@
         <w:t xml:space="preserve"> sự kết hợp giữa</w:t>
       </w:r>
       <w:r>
-        <w:t xml:space="preserve"> các giá trị định danh (địa </w:t>
-      </w:r>
+        <w:t xml:space="preserve"> các giá trị định danh (địa chỉ MAC của card mạng) và ngẫu nhiên (thời gian hiện tại</w:t>
+      </w:r>
+      <w:r>
+        <w:t xml:space="preserve"> trên h</w:t>
+      </w:r>
+      <w:r>
+        <w:t>ệ quản trị</w:t>
+      </w:r>
+      <w:r>
+        <w:t xml:space="preserve"> CSDL), </w:t>
+      </w:r>
+      <w:r>
+        <w:t>được nhiều hệ thống hỗ trợ. H</w:t>
+      </w:r>
+      <w:r>
+        <w:t>ệ quản trị</w:t>
+      </w:r>
+      <w:r>
+        <w:t xml:space="preserve"> CSDL</w:t>
+      </w:r>
+      <w:r>
+        <w:t xml:space="preserve"> sẽ đảm bảo mỗi </w:t>
+      </w:r>
+      <w:r>
+        <w:t>GUID</w:t>
+      </w:r>
+      <w:r>
+        <w:t xml:space="preserve"> được cấp phát sẽ là duy nhất trên toàn cầu (mặc dù khả năng trùng là có thể xảy ra trên lý thuyết nhưng</w:t>
+      </w:r>
+      <w:r>
+        <w:t xml:space="preserve"> thực tế</w:t>
+      </w:r>
+      <w:r>
+        <w:t xml:space="preserve"> có thể chấp nhận được</w:t>
+      </w:r>
+      <w:r>
+        <w:t xml:space="preserve"> tùy vào phạm vi sử dụng nội bộ hay liên mạng hay toàn cầu</w:t>
+      </w:r>
+      <w:r>
+        <w:t>).</w:t>
+      </w:r>
+      <w:r>
+        <w:t xml:space="preserve"> GUID được chia làm 2 loại lớn:</w:t>
+      </w:r>
+    </w:p>
+    <w:p>
+      <w:pPr>
+        <w:pStyle w:val="MainContent"/>
+      </w:pPr>
+      <w:r>
+        <w:t>+GUID ngẫu nhiên: các GUID được tạo ra không theo một trật tự nào cả. Sử dụng trong các trường hợp bảo mật cao (do rất khó để đoán được giá trị cấp phát tiếp theo). Tuy nhiên CSDL lưu trữ GUID dạng này sẽ bị phân mảnh.</w:t>
+      </w:r>
+    </w:p>
+    <w:p>
+      <w:pPr>
+        <w:pStyle w:val="MainContent"/>
+      </w:pPr>
+      <w:r>
+        <w:t xml:space="preserve">+GUID tuần tự: các GUID được tạo ra theo một trật tự. </w:t>
+      </w:r>
+      <w:r>
+        <w:t>Giảm sự phân mảnh.</w:t>
+      </w:r>
+    </w:p>
+    <w:p>
+      <w:pPr>
+        <w:pStyle w:val="MainContent"/>
+      </w:pPr>
+    </w:p>
+    <w:p>
+      <w:pPr>
+        <w:pStyle w:val="Picture-Center"/>
+      </w:pPr>
       <w:r>
         <w:lastRenderedPageBreak/>
-        <w:t>chỉ MAC của card mạng) và ngẫu nhiên (thời gian hiện tại</w:t>
-      </w:r>
-      <w:r>
-        <w:t xml:space="preserve"> trên h</w:t>
-      </w:r>
-      <w:r>
-        <w:t>ệ quản trị</w:t>
-      </w:r>
-      <w:r>
-        <w:t xml:space="preserve"> CSDL), </w:t>
-      </w:r>
-      <w:r>
-        <w:t>được nhiều hệ thống hỗ trợ. H</w:t>
-      </w:r>
-      <w:r>
-        <w:t>ệ quản trị</w:t>
-      </w:r>
-      <w:r>
-        <w:t xml:space="preserve"> CSDL</w:t>
-      </w:r>
-      <w:r>
-        <w:t xml:space="preserve"> sẽ đảm bảo mỗi </w:t>
-      </w:r>
-      <w:r>
-        <w:t>GUID</w:t>
-      </w:r>
-      <w:r>
-        <w:t xml:space="preserve"> được cấp phát sẽ là duy nhất trên toàn cầu (mặc dù khả năng trùng là có thể xảy ra trên lý thuyết nhưng</w:t>
-      </w:r>
-      <w:r>
-        <w:t xml:space="preserve"> thực tế</w:t>
-      </w:r>
-      <w:r>
-        <w:t xml:space="preserve"> có thể chấp nhận được</w:t>
-      </w:r>
-      <w:r>
-        <w:t xml:space="preserve"> tùy vào phạm vi sử dụng nội bộ hay liên mạng hay toàn cầu</w:t>
-      </w:r>
-      <w:r>
-        <w:t>).</w:t>
-      </w:r>
-      <w:r>
-        <w:t xml:space="preserve"> GUID được chia làm 2 loại lớn:</w:t>
-      </w:r>
-    </w:p>
-    <w:p>
-      <w:pPr>
-        <w:pStyle w:val="MainContent"/>
-      </w:pPr>
-      <w:r>
-        <w:t>+GUID ngẫu nhiên: các GUID được tạo ra không theo một trật tự nào cả. Sử dụng trong các trường hợp bảo mật cao (do rất khó để đoán được giá trị cấp phát tiếp theo). Tuy nhiên CSDL lưu trữ GUID dạng này sẽ bị phân mảnh.</w:t>
-      </w:r>
-    </w:p>
-    <w:p>
-      <w:pPr>
-        <w:pStyle w:val="MainContent"/>
-      </w:pPr>
-      <w:r>
-        <w:t xml:space="preserve">+GUID tuần tự: các GUID được tạo ra theo một trật tự. </w:t>
-      </w:r>
-      <w:r>
-        <w:t>Giảm sự phân mảnh.</w:t>
-      </w:r>
-    </w:p>
-    <w:p>
-      <w:pPr>
-        <w:pStyle w:val="MainContent"/>
-      </w:pPr>
-    </w:p>
-    <w:p>
-      <w:pPr>
-        <w:pStyle w:val="Picture-Center"/>
-      </w:pPr>
-      <w:r>
         <w:drawing>
           <wp:inline distT="0" distB="0" distL="0" distR="0" wp14:anchorId="37D0725E" wp14:editId="530CA720">
             <wp:extent cx="4789059" cy="3111690"/>
@@ -9469,101 +9442,98 @@
         <w:pStyle w:val="MainContent"/>
       </w:pPr>
       <w:r>
-        <w:t xml:space="preserve">-Đụng độ logic do sự trễ (Delay) dữ liệu: một sự trễ dữ liệu được định nghĩa khi mà sự thay đổi về mặt CSDL ở một máy trạm khác (dù đã đẩy hay chưa đẩy lên máy chủ tập trung) chưa kịp cập nhật cho máy trạm địa phương (local machine) mà máy trạm địa phương cũng đã tạo nên một sự sửa đổi. Khi mà đụng độ về khóa chính (đụng độ vật lý) đã được giải quyết thì đụng độ logic do sự chậm trễ trong việc cập nhật dữ liệu lên máy chủ tập trung là vấn đề không thể tránh khỏi do đặc thù làm việc Offline, và Sync Framework chỉ có thể can thiệp và xử lý tự động khi hạng mục dữ liệu  bị thay đổi ở cả 2 nguồn là không giao nhau hoặc hạng mục dữ liệu giao nhau là đơn nhất. </w:t>
-      </w:r>
+        <w:t>-Đụng độ logic do sự trễ (Delay) dữ liệu: một sự trễ dữ liệu được định nghĩa khi mà sự thay đổi về mặt CSDL ở một máy trạm khác (dù đã đẩy hay chưa đẩy lên máy chủ tập trung) chưa kịp cập nhật cho máy trạm địa phương (local machine) mà máy trạm địa phương cũng đã tạo nên một sự sửa đổi. Khi mà đụng độ về khóa chính (đụng độ vật lý) đã được giải quyết thì đụng độ logic do sự chậm trễ trong việc cập nhật dữ liệu lên máy chủ tập trung là vấn đề không thể tránh khỏi do đặc thù làm việc Offline, và Sync Framework chỉ có thể can thiệp và xử lý tự động khi hạng mục dữ liệu  bị thay đổi ở cả 2 nguồn là không giao nhau hoặc hạng mục dữ liệu giao nhau là đơn nhất. Đối với các trường hợp sự thay đổi ở một hạng mục kéo theo sự thay đổi ở các hạng mục liên quan thì Sync Framework không thể can thiệp đượ</w:t>
+      </w:r>
+      <w:r>
+        <w:t>c</w:t>
+      </w:r>
+      <w:r>
+        <w:t>.</w:t>
+      </w:r>
+    </w:p>
+    <w:p>
+      <w:pPr>
+        <w:pStyle w:val="MainContent"/>
+      </w:pPr>
+      <w:r>
+        <w:t>-Đ</w:t>
+      </w:r>
+      <w:r>
+        <w:t>ây cũng là cách làm việc chung cho các hệ đồng bộ hiện nay. Việc tránh đụng độ kiểu này phải do lập trình viên tự quy định các chính sách về đồng bộ dữ liệu giữa các máy trạm và máy chủ tập trung.</w:t>
+      </w:r>
+    </w:p>
+    <w:p>
+      <w:pPr>
+        <w:pStyle w:val="Heading4"/>
+      </w:pPr>
+      <w:bookmarkStart w:id="55" w:name="_Toc401706978"/>
+      <w:r>
+        <w:t>3.3.2</w:t>
+      </w:r>
+      <w:r>
+        <w:t>.</w:t>
+      </w:r>
+      <w:r>
+        <w:t>5</w:t>
+      </w:r>
+      <w:r>
+        <w:t>.</w:t>
+      </w:r>
+      <w:r>
+        <w:t xml:space="preserve"> Kỹ thuật</w:t>
+      </w:r>
+      <w:r>
+        <w:t xml:space="preserve"> khóa</w:t>
+      </w:r>
+      <w:r>
+        <w:t xml:space="preserve"> </w:t>
+      </w:r>
+      <w:r>
+        <w:t>Semaphore trong xử lý đa luồng (multi thread) trên hàng đợi (queue)</w:t>
+      </w:r>
+      <w:bookmarkEnd w:id="55"/>
+    </w:p>
+    <w:p>
+      <w:pPr>
+        <w:pStyle w:val="MainContent"/>
+      </w:pPr>
+      <w:r>
+        <w:t>-Tác vụ bất đồng bộ (</w:t>
+      </w:r>
+      <w:r>
+        <w:t>asynchronous action</w:t>
+      </w:r>
+      <w:r>
+        <w:t>)</w:t>
+      </w:r>
+      <w:r>
+        <w:t xml:space="preserve"> là các tác vụ được gọi chạy</w:t>
+      </w:r>
+      <w:r>
+        <w:t xml:space="preserve"> nền bằng các luồng riêng biệt</w:t>
+      </w:r>
+      <w:r>
+        <w:t xml:space="preserve"> mà không cần biết kết quả trả về (</w:t>
+      </w:r>
+      <w:r>
+        <w:t xml:space="preserve">cách hoạt động </w:t>
+      </w:r>
+      <w:r>
+        <w:t>gần giống giao thức UDP trong truyền tin</w:t>
+      </w:r>
+      <w:r>
+        <w:t xml:space="preserve"> không xác báo</w:t>
+      </w:r>
+      <w:r>
+        <w:t>).</w:t>
+      </w:r>
+    </w:p>
+    <w:p>
+      <w:pPr>
+        <w:pStyle w:val="MainContent"/>
+      </w:pPr>
       <w:r>
         <w:lastRenderedPageBreak/>
-        <w:t>Đối với các trường hợp sự thay đổi ở một hạng mục kéo theo sự thay đổi ở các hạng mục liên quan thì Sync Framework không thể can thiệp đượ</w:t>
-      </w:r>
-      <w:r>
-        <w:t>c</w:t>
-      </w:r>
-      <w:r>
-        <w:t>.</w:t>
-      </w:r>
-    </w:p>
-    <w:p>
-      <w:pPr>
-        <w:pStyle w:val="MainContent"/>
-      </w:pPr>
-      <w:r>
-        <w:t>-Đ</w:t>
-      </w:r>
-      <w:r>
-        <w:t>ây cũng là cách làm việc chung cho các hệ đồng bộ hiện nay. Việc tránh đụng độ kiểu này phải do lập trình viên tự quy định các chính sách về đồng bộ dữ liệu giữa các máy trạm và máy chủ tập trung.</w:t>
-      </w:r>
-    </w:p>
-    <w:p>
-      <w:pPr>
-        <w:pStyle w:val="Heading4"/>
-      </w:pPr>
-      <w:bookmarkStart w:id="55" w:name="_Toc401706978"/>
-      <w:r>
-        <w:t>3.3.2</w:t>
-      </w:r>
-      <w:r>
-        <w:t>.</w:t>
-      </w:r>
-      <w:r>
-        <w:t>5</w:t>
-      </w:r>
-      <w:r>
-        <w:t>.</w:t>
-      </w:r>
-      <w:r>
-        <w:t xml:space="preserve"> Kỹ thuật</w:t>
-      </w:r>
-      <w:r>
-        <w:t xml:space="preserve"> khóa</w:t>
-      </w:r>
-      <w:r>
-        <w:t xml:space="preserve"> </w:t>
-      </w:r>
-      <w:r>
-        <w:t>Semaphore trong xử lý đa luồng (multi thread) trên hàng đợi (queue)</w:t>
-      </w:r>
-      <w:bookmarkEnd w:id="55"/>
-    </w:p>
-    <w:p>
-      <w:pPr>
-        <w:pStyle w:val="MainContent"/>
-      </w:pPr>
-      <w:r>
-        <w:t>-Tác vụ bất đồng bộ (</w:t>
-      </w:r>
-      <w:r>
-        <w:t>asynchronous action</w:t>
-      </w:r>
-      <w:r>
-        <w:t>)</w:t>
-      </w:r>
-      <w:r>
-        <w:t xml:space="preserve"> là các tác vụ được gọi chạy</w:t>
-      </w:r>
-      <w:r>
-        <w:t xml:space="preserve"> nền bằng các luồng riêng biệt</w:t>
-      </w:r>
-      <w:r>
-        <w:t xml:space="preserve"> mà không cần biết kết quả trả về (</w:t>
-      </w:r>
-      <w:r>
-        <w:t xml:space="preserve">cách hoạt động </w:t>
-      </w:r>
-      <w:r>
-        <w:t>gần giống giao thức UDP trong truyền tin</w:t>
-      </w:r>
-      <w:r>
-        <w:t xml:space="preserve"> không xác báo</w:t>
-      </w:r>
-      <w:r>
-        <w:t>).</w:t>
-      </w:r>
-    </w:p>
-    <w:p>
-      <w:pPr>
-        <w:pStyle w:val="MainContent"/>
-      </w:pPr>
-      <w:r>
         <w:t xml:space="preserve">-Khóa semaphore giúp </w:t>
       </w:r>
       <w:r>
@@ -9678,50 +9648,47 @@
         <w:t>u</w:t>
       </w:r>
       <w:r>
-        <w:t xml:space="preserve">, tuy nhiên lúc này sẽ gây tải lên </w:t>
-      </w:r>
+        <w:t>, tuy nhiên lúc này sẽ gây tải lên cho cả hệ quản trị CSDL địa phương lẫn máy chủ tập trung. Chúng ta nên có giải pháp quản lý ở mức ứng dụ</w:t>
+      </w:r>
+      <w:r>
+        <w:t>ng nhằm</w:t>
+      </w:r>
+      <w:r>
+        <w:t xml:space="preserve"> tránh gây ra các tải không cần thiết lên máy chủ, nhất là trong môi trường liên mạ</w:t>
+      </w:r>
+      <w:r>
+        <w:t>ng (tiết kiệm được tài nguyên hệ thống, ví dụ: băng thông đường truyền).</w:t>
+      </w:r>
+    </w:p>
+    <w:p>
+      <w:pPr>
+        <w:pStyle w:val="MainContent"/>
+      </w:pPr>
+      <w:r>
+        <w:t>-Cụ thể trong chính sách đồng bộ dữ liệu với máy chủ tậ</w:t>
+      </w:r>
+      <w:bookmarkStart w:id="57" w:name="_Toc401706979"/>
+      <w:r>
+        <w:t>p trung: Nhằm đảm bảo dữ liệu có tính sẵn sàng cao và nhất quán, các chính sách sau cần được áp dụng trong kỹ thuật xử lý đồng bộ:</w:t>
+      </w:r>
+    </w:p>
+    <w:p>
+      <w:pPr>
+        <w:pStyle w:val="ThucDong0"/>
+      </w:pPr>
+      <w:r>
+        <w:t>+Luôn đồng bộ dữ liệu mới nhất từ máy chủ tập trung về trước khi thực hiện các sửa đổi trên CSDL</w:t>
+      </w:r>
+      <w:r>
+        <w:t xml:space="preserve"> (nhằm hạn chế sự trễ dữ liệu).</w:t>
+      </w:r>
+    </w:p>
+    <w:p>
+      <w:pPr>
+        <w:pStyle w:val="ThucDong0"/>
+      </w:pPr>
       <w:r>
         <w:lastRenderedPageBreak/>
-        <w:t>cho cả hệ quản trị CSDL địa phương lẫn máy chủ tập trung. Chúng ta nên có giải pháp quản lý ở mức ứng dụ</w:t>
-      </w:r>
-      <w:r>
-        <w:t>ng nhằm</w:t>
-      </w:r>
-      <w:r>
-        <w:t xml:space="preserve"> tránh gây ra các tải không cần thiết lên máy chủ, nhất là trong môi trường liên mạ</w:t>
-      </w:r>
-      <w:r>
-        <w:t>ng (tiết kiệm được tài nguyên hệ thống, ví dụ: băng thông đường truyền).</w:t>
-      </w:r>
-    </w:p>
-    <w:p>
-      <w:pPr>
-        <w:pStyle w:val="MainContent"/>
-      </w:pPr>
-      <w:r>
-        <w:t>-Cụ thể trong chính sách đồng bộ dữ liệu với máy chủ tậ</w:t>
-      </w:r>
-      <w:bookmarkStart w:id="57" w:name="_Toc401706979"/>
-      <w:r>
-        <w:t>p trung: Nhằm đảm bảo dữ liệu có tính sẵn sàng cao và nhất quán, các chính sách sau cần được áp dụng trong kỹ thuật xử lý đồng bộ:</w:t>
-      </w:r>
-    </w:p>
-    <w:p>
-      <w:pPr>
-        <w:pStyle w:val="ThucDong0"/>
-      </w:pPr>
-      <w:r>
-        <w:t>+Luôn đồng bộ dữ liệu mới nhất từ máy chủ tập trung về trước khi thực hiện các sửa đổi trên CSDL</w:t>
-      </w:r>
-      <w:r>
-        <w:t xml:space="preserve"> (nhằm hạn chế sự trễ dữ liệu).</w:t>
-      </w:r>
-    </w:p>
-    <w:p>
-      <w:pPr>
-        <w:pStyle w:val="ThucDong0"/>
-      </w:pPr>
-      <w:r>
         <w:t>+Sau khi một máy trạm hoàn tất một thao tác sửa đổi trên CSDL thì phải đồng bộ lên máy chủ tập trung ngay lập tứ</w:t>
       </w:r>
       <w:r>
@@ -10296,7 +10263,7 @@
           <w:rPr>
             <w:noProof/>
           </w:rPr>
-          <w:t>31</w:t>
+          <w:t>6</w:t>
         </w:r>
         <w:r>
           <w:rPr>
@@ -12162,7 +12129,7 @@
 </file>
 
 <file path=customXml/itemProps1.xml><?xml version="1.0" encoding="utf-8"?>
-<ds:datastoreItem xmlns:ds="http://schemas.openxmlformats.org/officeDocument/2006/customXml" ds:itemID="{32FB4313-8269-4D6F-94C3-7A1D5F7603C0}">
+<ds:datastoreItem xmlns:ds="http://schemas.openxmlformats.org/officeDocument/2006/customXml" ds:itemID="{0E51443F-D910-4851-8865-A9A5788157C6}">
   <ds:schemaRefs>
     <ds:schemaRef ds:uri="http://schemas.openxmlformats.org/officeDocument/2006/bibliography"/>
   </ds:schemaRefs>

</xml_diff>

<commit_message>
Xong Sequences cho QLTS...
</commit_message>
<xml_diff>
--- a/_BaoCao/40_offical_main.docx
+++ b/_BaoCao/40_offical_main.docx
@@ -2,8 +2,7 @@
 <file path=word/document.xml><?xml version="1.0" encoding="utf-8"?>
 <w:document xmlns:wpc="http://schemas.microsoft.com/office/word/2010/wordprocessingCanvas" xmlns:mc="http://schemas.openxmlformats.org/markup-compatibility/2006" xmlns:o="urn:schemas-microsoft-com:office:office" xmlns:r="http://schemas.openxmlformats.org/officeDocument/2006/relationships" xmlns:m="http://schemas.openxmlformats.org/officeDocument/2006/math" xmlns:v="urn:schemas-microsoft-com:vml" xmlns:wp14="http://schemas.microsoft.com/office/word/2010/wordprocessingDrawing" xmlns:wp="http://schemas.openxmlformats.org/drawingml/2006/wordprocessingDrawing" xmlns:w10="urn:schemas-microsoft-com:office:word" xmlns:w="http://schemas.openxmlformats.org/wordprocessingml/2006/main" xmlns:w14="http://schemas.microsoft.com/office/word/2010/wordml" xmlns:w15="http://schemas.microsoft.com/office/word/2012/wordml" xmlns:wpg="http://schemas.microsoft.com/office/word/2010/wordprocessingGroup" xmlns:wpi="http://schemas.microsoft.com/office/word/2010/wordprocessingInk" xmlns:wne="http://schemas.microsoft.com/office/word/2006/wordml" xmlns:wps="http://schemas.microsoft.com/office/word/2010/wordprocessingShape" mc:Ignorable="w14 w15 wp14">
   <w:body>
-    <w:bookmarkStart w:id="0" w:name="_GoBack" w:displacedByCustomXml="next"/>
-    <w:bookmarkStart w:id="1" w:name="_Toc402134446" w:displacedByCustomXml="next"/>
+    <w:bookmarkStart w:id="0" w:name="_Toc402134446" w:displacedByCustomXml="next"/>
     <w:sdt>
       <w:sdtPr>
         <w:rPr>
@@ -26,7 +25,7 @@
         </w:rPr>
       </w:sdtEndPr>
       <w:sdtContent>
-        <w:commentRangeStart w:id="2" w:displacedByCustomXml="prev"/>
+        <w:commentRangeStart w:id="1" w:displacedByCustomXml="prev"/>
         <w:p>
           <w:pPr>
             <w:pStyle w:val="Heading1"/>
@@ -41,16 +40,16 @@
             </w:rPr>
             <w:t>MỤC LỤC</w:t>
           </w:r>
-          <w:commentRangeEnd w:id="2"/>
+          <w:commentRangeEnd w:id="1"/>
           <w:r>
             <w:rPr>
               <w:rStyle w:val="CommentReference"/>
               <w:rFonts w:eastAsiaTheme="minorEastAsia" w:cstheme="minorBidi"/>
               <w:color w:val="auto"/>
             </w:rPr>
-            <w:commentReference w:id="2"/>
+            <w:commentReference w:id="1"/>
           </w:r>
-          <w:bookmarkEnd w:id="1"/>
+          <w:bookmarkEnd w:id="0"/>
         </w:p>
         <w:p>
           <w:pPr>
@@ -3805,7 +3804,7 @@
       <w:pPr>
         <w:pStyle w:val="Title"/>
       </w:pPr>
-      <w:bookmarkStart w:id="3" w:name="_Toc402134447"/>
+      <w:bookmarkStart w:id="2" w:name="_Toc402134447"/>
       <w:r>
         <w:lastRenderedPageBreak/>
         <w:t>DANH MỤ</w:t>
@@ -3819,7 +3818,7 @@
       <w:r>
         <w:t xml:space="preserve"> VIẾT TẮT</w:t>
       </w:r>
-      <w:bookmarkEnd w:id="3"/>
+      <w:bookmarkEnd w:id="2"/>
     </w:p>
     <w:tbl>
       <w:tblPr>
@@ -3966,12 +3965,12 @@
       <w:pPr>
         <w:pStyle w:val="Title"/>
       </w:pPr>
-      <w:bookmarkStart w:id="4" w:name="_Toc402134448"/>
-      <w:commentRangeStart w:id="5"/>
+      <w:bookmarkStart w:id="3" w:name="_Toc402134448"/>
+      <w:commentRangeStart w:id="4"/>
       <w:r>
         <w:t>DANH MỤC CÁC BẢNG</w:t>
       </w:r>
-      <w:commentRangeEnd w:id="5"/>
+      <w:commentRangeEnd w:id="4"/>
       <w:r>
         <w:rPr>
           <w:rStyle w:val="CommentReference"/>
@@ -3980,9 +3979,9 @@
           <w:spacing w:val="0"/>
           <w:kern w:val="0"/>
         </w:rPr>
-        <w:commentReference w:id="5"/>
-      </w:r>
-      <w:bookmarkEnd w:id="4"/>
+        <w:commentReference w:id="4"/>
+      </w:r>
+      <w:bookmarkEnd w:id="3"/>
     </w:p>
     <w:tbl>
       <w:tblPr>
@@ -4127,8 +4126,8 @@
       <w:pPr>
         <w:pStyle w:val="Title"/>
       </w:pPr>
-      <w:bookmarkStart w:id="6" w:name="_Toc402134449"/>
-      <w:commentRangeStart w:id="7"/>
+      <w:bookmarkStart w:id="5" w:name="_Toc402134449"/>
+      <w:commentRangeStart w:id="6"/>
       <w:r>
         <w:t>DANH MỤC</w:t>
       </w:r>
@@ -4138,7 +4137,7 @@
       <w:r>
         <w:t xml:space="preserve"> SƠ ĐỒ</w:t>
       </w:r>
-      <w:commentRangeEnd w:id="7"/>
+      <w:commentRangeEnd w:id="6"/>
       <w:r>
         <w:rPr>
           <w:rStyle w:val="CommentReference"/>
@@ -4147,9 +4146,9 @@
           <w:spacing w:val="0"/>
           <w:kern w:val="0"/>
         </w:rPr>
-        <w:commentReference w:id="7"/>
-      </w:r>
-      <w:bookmarkEnd w:id="6"/>
+        <w:commentReference w:id="6"/>
+      </w:r>
+      <w:bookmarkEnd w:id="5"/>
     </w:p>
     <w:tbl>
       <w:tblPr>
@@ -4335,13 +4334,13 @@
       <w:pPr>
         <w:pStyle w:val="Title"/>
       </w:pPr>
-      <w:bookmarkStart w:id="8" w:name="_Toc402134450"/>
-      <w:commentRangeStart w:id="9"/>
+      <w:bookmarkStart w:id="7" w:name="_Toc402134450"/>
+      <w:commentRangeStart w:id="8"/>
       <w:r>
         <w:lastRenderedPageBreak/>
         <w:t>MỞ ĐẦU</w:t>
       </w:r>
-      <w:commentRangeEnd w:id="9"/>
+      <w:commentRangeEnd w:id="8"/>
       <w:r>
         <w:rPr>
           <w:rStyle w:val="CommentReference"/>
@@ -4350,142 +4349,283 @@
           <w:spacing w:val="0"/>
           <w:kern w:val="0"/>
         </w:rPr>
-        <w:commentReference w:id="9"/>
-      </w:r>
-      <w:bookmarkEnd w:id="8"/>
+        <w:commentReference w:id="8"/>
+      </w:r>
+      <w:bookmarkEnd w:id="7"/>
     </w:p>
     <w:p>
       <w:pPr>
         <w:pStyle w:val="Heading2"/>
       </w:pPr>
-      <w:bookmarkStart w:id="10" w:name="_Toc402134451"/>
+      <w:bookmarkStart w:id="9" w:name="_Toc402134451"/>
       <w:r>
         <w:t>Lý do chọn đề tài (tính cấp thiết của đề tài)</w:t>
       </w:r>
+      <w:bookmarkEnd w:id="9"/>
+    </w:p>
+    <w:p>
+      <w:pPr>
+        <w:pStyle w:val="MainContent"/>
+      </w:pPr>
+      <w:r>
+        <w:t>-</w:t>
+      </w:r>
+      <w:r>
+        <w:t>Để đáp ứng nhu cầu về quản lý các thiết bị cho Trường Đại học Sài Gòn,</w:t>
+      </w:r>
+      <w:r>
+        <w:t xml:space="preserve"> Ban Hạ tầng Cơ sở mong muốn có được một phần mềm quản lý tập trung các thiết bị hiện có </w:t>
+      </w:r>
+      <w:r>
+        <w:t>ở tất cả các cơ sở</w:t>
+      </w:r>
+      <w:r>
+        <w:t>,</w:t>
+      </w:r>
+      <w:r>
+        <w:t xml:space="preserve"> nhất là các loại thiết bị</w:t>
+      </w:r>
+      <w:r>
+        <w:t xml:space="preserve"> có</w:t>
+      </w:r>
+      <w:r>
+        <w:t xml:space="preserve"> giá thành cao</w:t>
+      </w:r>
+      <w:r>
+        <w:t xml:space="preserve"> và dễ hỏng hóc</w:t>
+      </w:r>
+      <w:r>
+        <w:t>. Nhờ đó trường sẽ dễ dàng nắm được thông tin về tình hình thiết bị ngay khi cần.</w:t>
+      </w:r>
+    </w:p>
+    <w:p>
+      <w:pPr>
+        <w:pStyle w:val="MainContent"/>
+      </w:pPr>
+      <w:r>
+        <w:t>-Y</w:t>
+      </w:r>
+      <w:r>
+        <w:t xml:space="preserve">êu cầu đặt ra cho khoa Công nghệ thông tin của trường cũng như sinh viên là </w:t>
+      </w:r>
+      <w:r>
+        <w:t xml:space="preserve">phải </w:t>
+      </w:r>
+      <w:r>
+        <w:t xml:space="preserve">nghiên cứu, thiết kế và tạo ra được phần mềm </w:t>
+      </w:r>
+      <w:r>
+        <w:t>đúng</w:t>
+      </w:r>
+      <w:r>
+        <w:t xml:space="preserve"> nhu cầu sử dụng của trườ</w:t>
+      </w:r>
+      <w:r>
+        <w:t>ng.</w:t>
+      </w:r>
+      <w:r>
+        <w:t xml:space="preserve"> Đồng thời</w:t>
+      </w:r>
+      <w:r>
+        <w:t>, đây</w:t>
+      </w:r>
+      <w:r>
+        <w:t xml:space="preserve"> cũng là cơ hội để sinh viên </w:t>
+      </w:r>
+      <w:r>
+        <w:t>có được</w:t>
+      </w:r>
+      <w:r>
+        <w:t xml:space="preserve"> đề tài và hoàn thành khóa luận tốt nghiệp.</w:t>
+      </w:r>
+    </w:p>
+    <w:p>
+      <w:pPr>
+        <w:pStyle w:val="MainContent"/>
+      </w:pPr>
+      <w:r>
+        <w:t>-</w:t>
+      </w:r>
+      <w:r>
+        <w:t xml:space="preserve">Vì vậy </w:t>
+      </w:r>
+      <w:r>
+        <w:t>nhóm</w:t>
+      </w:r>
+      <w:r>
+        <w:t xml:space="preserve"> quyết định</w:t>
+      </w:r>
+      <w:r>
+        <w:t xml:space="preserve"> chọn đề</w:t>
+      </w:r>
+      <w:r>
+        <w:t xml:space="preserve"> tài:</w:t>
+      </w:r>
+    </w:p>
+    <w:p>
+      <w:pPr>
+        <w:pStyle w:val="MainContent"/>
+        <w:jc w:val="center"/>
+      </w:pPr>
+      <w:r>
+        <w:t>"</w:t>
+      </w:r>
+      <w:r>
+        <w:t>Phần mềm quản lý tài sản Trườn</w:t>
+      </w:r>
+      <w:r>
+        <w:t>g ĐH Sài Gòn -</w:t>
+      </w:r>
+      <w:r>
+        <w:t xml:space="preserve"> P</w:t>
+      </w:r>
+      <w:r>
+        <w:t>hân hệ quản lý thiết bị</w:t>
+      </w:r>
+      <w:r>
+        <w:t>"</w:t>
+      </w:r>
+    </w:p>
+    <w:p>
+      <w:pPr>
+        <w:pStyle w:val="MainContent"/>
+      </w:pPr>
+      <w:r>
+        <w:t xml:space="preserve">*Đồng thời với </w:t>
+      </w:r>
+      <w:r>
+        <w:t>khóa luận</w:t>
+      </w:r>
+      <w:r>
+        <w:t xml:space="preserve"> này còn có một </w:t>
+      </w:r>
+      <w:r>
+        <w:t>khóa luận</w:t>
+      </w:r>
+      <w:r>
+        <w:t xml:space="preserve"> nữa của nhóm</w:t>
+      </w:r>
+      <w:r>
+        <w:t xml:space="preserve"> sinh viên</w:t>
+      </w:r>
+      <w:r>
+        <w:t xml:space="preserve"> Nguyễn</w:t>
+      </w:r>
+      <w:r>
+        <w:t xml:space="preserve"> Hoàng Thành, Huỳnh Công Khánh làm về đề tài  </w:t>
+      </w:r>
+      <w:r>
+        <w:t xml:space="preserve">"Phần mềm quản lý tài sản Trường ĐH Sài Gòn - Phân hệ quản lý </w:t>
+      </w:r>
+      <w:r>
+        <w:t>tài sản cố định</w:t>
+      </w:r>
+      <w:r>
+        <w:t>"</w:t>
+      </w:r>
+      <w:r>
+        <w:t xml:space="preserve"> (cùng một người hướng dẫn)</w:t>
+      </w:r>
+      <w:r>
+        <w:t>, 2 nhóm đã hợp tác để làm chung một hệ thống lớn là "</w:t>
+      </w:r>
+      <w:r>
+        <w:t>Phần mềm quản lý tài sản Trường ĐH Sài Gòn</w:t>
+      </w:r>
+      <w:r>
+        <w:t xml:space="preserve">". Đề tài này là 1 trong 2 phân hệ chức năng chính của hệ thống lớn nói trên. Do đó, giữa 2 khóa luận có rất nhiều điểm tương đồng, do sử dụng chung các công nghệ và </w:t>
+      </w:r>
+      <w:r>
+        <w:t>quy trình</w:t>
+      </w:r>
+      <w:r>
+        <w:t xml:space="preserve"> phát triển.</w:t>
+      </w:r>
+    </w:p>
+    <w:p>
+      <w:pPr>
+        <w:pStyle w:val="Heading2"/>
+      </w:pPr>
+      <w:bookmarkStart w:id="10" w:name="_Toc402134452"/>
+      <w:r>
+        <w:t>Mục đích</w:t>
+      </w:r>
+      <w:r>
+        <w:t xml:space="preserve">, mục tiêu </w:t>
+      </w:r>
+      <w:r>
+        <w:t>nghiên cứu của đề tài</w:t>
+      </w:r>
       <w:bookmarkEnd w:id="10"/>
     </w:p>
     <w:p>
-      <w:r>
-        <w:t>-</w:t>
-      </w:r>
-      <w:r>
-        <w:t xml:space="preserve">Để đáp ứng nhu cầu về quản lý các loại thiết bị cho Trường Đại học Sài Gòn, nhất là các loại thiết bị giá thành cao, yêu cầu đặt ra cho khoa Công nghệ thông tin của trường cũng như sinh viên làm luận án tốt nghiệp là nghiên cứu, thiết kế và tạo ra được phần mềm quản lý thiết bị phù hợp với nhu cầu sử dụng của trường. </w:t>
-      </w:r>
-    </w:p>
-    <w:p>
-      <w:r>
-        <w:t>-</w:t>
-      </w:r>
-      <w:r>
-        <w:t>Vấn đề khó khăn nhất trong việc</w:t>
-      </w:r>
-      <w:r>
-        <w:t xml:space="preserve"> thiết kế và tạo ra phần mềm đáp ứng đầy đủ các yêu cầu mà nhà trường đề ra là vấn đề phân tích </w:t>
-      </w:r>
-      <w:r>
-        <w:t>phân loại các loại thiết bị có giá thành thấp được quản lý theo số lượng và các loại thiết bị có giá thành cao được quản lý riêng lẻ theo từng cá thể. Đây là vấn đề cần phải phân tích tìm ra giải pháp tối ưu để tạo ra phần mềm có thể sử dụng lâu dài.</w:t>
+      <w:pPr>
+        <w:pStyle w:val="MainContent"/>
+      </w:pPr>
+      <w:r>
+        <w:t>-Mục đích: Tạo ra được ứng dụng quản lý thiết bị cho Trường ĐH Sài Gòn.</w:t>
+      </w:r>
+    </w:p>
+    <w:p>
+      <w:pPr>
+        <w:pStyle w:val="MainContent"/>
+      </w:pPr>
+      <w:r>
+        <w:t>-Mục tiêu:</w:t>
+      </w:r>
+    </w:p>
+    <w:p>
+      <w:pPr>
+        <w:pStyle w:val="ThucDong0"/>
+      </w:pPr>
+      <w:r>
+        <w:t>+Nghiên cứu các công nghệ hiện đại có liên quan và xoay quanh đề</w:t>
+      </w:r>
+      <w:r>
+        <w:t xml:space="preserve"> tài, chọn ra công nghệ phù hợp.</w:t>
+      </w:r>
+    </w:p>
+    <w:p>
+      <w:pPr>
+        <w:pStyle w:val="ThucDong0"/>
+      </w:pPr>
+      <w:r>
+        <w:t>+Tìm hiểu các mô hình phát triển và chế tạo phần mềm tiên tiến.</w:t>
+      </w:r>
+    </w:p>
+    <w:p>
+      <w:pPr>
+        <w:pStyle w:val="ThucDong0"/>
+      </w:pPr>
+      <w:r>
+        <w:t>+Thu thập các số</w:t>
+      </w:r>
+      <w:r>
+        <w:t xml:space="preserve"> liệu thực tế</w:t>
       </w:r>
       <w:r>
         <w:t xml:space="preserve"> </w:t>
       </w:r>
-    </w:p>
-    <w:p>
-      <w:r>
-        <w:t>-</w:t>
-      </w:r>
-      <w:r>
-        <w:t>Vì vậy nghiên cứu sinh chọn đề tài: “</w:t>
-      </w:r>
-      <w:r>
-        <w:t>Phần mềm quản lý tài sản Trường ĐH Sài Gòn - Phân hệ quản lý thiết bị</w:t>
-      </w:r>
-      <w:r>
-        <w:t xml:space="preserve">” là một vấn đề thực sự cấp thiết, </w:t>
-      </w:r>
-      <w:r>
-        <w:t>áp dụng công nghệ vào việc quản lý thiết bị của Trường Đại học Sài Gòn mà hiện nay trường vẫn chưa có phần mềm để</w:t>
-      </w:r>
-      <w:r>
-        <w:t xml:space="preserve"> phục vụ</w:t>
-      </w:r>
-      <w:r>
-        <w:t xml:space="preserve"> giải quyết vấn đề này.</w:t>
+      <w:r>
+        <w:t>phục vụ cho nghiên cứu.</w:t>
+      </w:r>
+    </w:p>
+    <w:p>
+      <w:pPr>
+        <w:pStyle w:val="ThucDong0"/>
+      </w:pPr>
+      <w:r>
+        <w:t>+Tin học hóa các nghiệp vụ quả</w:t>
+      </w:r>
+      <w:r>
+        <w:t>n lý thiết bị.</w:t>
       </w:r>
     </w:p>
     <w:p>
       <w:pPr>
         <w:pStyle w:val="Heading2"/>
       </w:pPr>
-      <w:bookmarkStart w:id="11" w:name="_Toc402134452"/>
-      <w:r>
-        <w:t>Mục đích nghiên cứu của đề tài</w:t>
-      </w:r>
-      <w:bookmarkEnd w:id="11"/>
-    </w:p>
-    <w:p>
-      <w:r>
-        <w:t>-</w:t>
-      </w:r>
-      <w:r>
-        <w:t>Nghiên cứu công nghệ và các phần mềm hỗ trợ trong việc thiết kế và tạo ra phần mềm. Tìm hiểu công nghệ và cách tạo ra phần mề</w:t>
-      </w:r>
-      <w:r>
-        <w:t>m. Trên cơ sở thực tế nghiên cứu công nghệ áp dụng control của phần mềm Devexpress vào việc thiết kế giao diện và chức năng phần mềm,</w:t>
-      </w:r>
-      <w:r>
-        <w:t xml:space="preserve"> tì</w:t>
-      </w:r>
-      <w:r>
-        <w:t>m hiểu về cách thiết kế phần mềm kế toán Misa để áp dụng vào phần mềm quản lý thiết bị.</w:t>
-      </w:r>
-    </w:p>
-    <w:p>
-      <w:r>
-        <w:t>-Nghiên cứu, tính toán thiết kế phần mềm, đáp ứng nhu cầu sử dụng cho nhiều người dùng cuối và chạy tốt trên nhiều nền tảng khác nhau.</w:t>
-      </w:r>
-    </w:p>
-    <w:p>
-      <w:r>
-        <w:t>-</w:t>
-      </w:r>
-      <w:r>
-        <w:t>Lập quy trình công nghệ thiết kế và tạo ra phần mề</w:t>
-      </w:r>
-      <w:r>
-        <w:t>m và các yêu cầu về chức năng cũng như logic của phần mềm.</w:t>
-      </w:r>
-    </w:p>
-    <w:p>
-      <w:r>
-        <w:t>-</w:t>
-      </w:r>
-      <w:r>
-        <w:t xml:space="preserve">Trên cơ sở </w:t>
-      </w:r>
-      <w:r>
-        <w:t xml:space="preserve">chức năng phần mềm </w:t>
-      </w:r>
-      <w:r>
-        <w:t xml:space="preserve">đó có thể kết luận về tính khả thi và kiểm tra một số bước </w:t>
-      </w:r>
-      <w:r>
-        <w:t>chức năng</w:t>
-      </w:r>
-      <w:r>
-        <w:t>, có thể đưa ra kết luận cần thiế</w:t>
-      </w:r>
-      <w:r>
-        <w:t>t trong quá trình phát triển phần mềm</w:t>
-      </w:r>
-      <w:r>
-        <w:t>.</w:t>
-      </w:r>
-    </w:p>
-    <w:p>
-      <w:pPr>
-        <w:pStyle w:val="Heading2"/>
-      </w:pPr>
-      <w:bookmarkStart w:id="12" w:name="_Toc402134453"/>
+      <w:bookmarkStart w:id="11" w:name="_Toc402134453"/>
       <w:r>
         <w:lastRenderedPageBreak/>
         <w:t xml:space="preserve">Đối </w:t>
@@ -4499,87 +4639,226 @@
       <w:r>
         <w:t>u</w:t>
       </w:r>
+      <w:bookmarkEnd w:id="11"/>
+    </w:p>
+    <w:p>
+      <w:pPr>
+        <w:pStyle w:val="MainContent"/>
+      </w:pPr>
+      <w:r>
+        <w:t>-</w:t>
+      </w:r>
+      <w:r>
+        <w:t>Đối tượng nghiên cứu: c</w:t>
+      </w:r>
+      <w:r>
+        <w:t xml:space="preserve">họn </w:t>
+      </w:r>
+      <w:r>
+        <w:t>“</w:t>
+      </w:r>
+      <w:r>
+        <w:t>Nghiệp vụ và quy trình quản lý thiết bị</w:t>
+      </w:r>
+      <w:r>
+        <w:t xml:space="preserve"> Trường ĐH Sài Gòn”</w:t>
+      </w:r>
+      <w:r>
+        <w:t xml:space="preserve"> là</w:t>
+      </w:r>
+      <w:r>
+        <w:t xml:space="preserve"> đối tượng nghiên cứu.</w:t>
+      </w:r>
+    </w:p>
+    <w:p>
+      <w:pPr>
+        <w:pStyle w:val="MainContent"/>
+      </w:pPr>
+      <w:r>
+        <w:t>-Phạm vi nghiên cứu:</w:t>
+      </w:r>
+    </w:p>
+    <w:p>
+      <w:pPr>
+        <w:pStyle w:val="ThucDong0"/>
+      </w:pPr>
+      <w:r>
+        <w:t>+Chỉ nghiên cứu</w:t>
+      </w:r>
+      <w:r>
+        <w:t xml:space="preserve"> giải pháp</w:t>
+      </w:r>
+      <w:r>
+        <w:t xml:space="preserve"> cho trường Đại học Sài Gòn.</w:t>
+      </w:r>
+    </w:p>
+    <w:p>
+      <w:pPr>
+        <w:pStyle w:val="ThucDong0"/>
+      </w:pPr>
+      <w:r>
+        <w:t>+Các số liệu</w:t>
+      </w:r>
+      <w:r>
+        <w:t xml:space="preserve"> thực tế</w:t>
+      </w:r>
+      <w:r>
+        <w:t xml:space="preserve"> chỉ được </w:t>
+      </w:r>
+      <w:r>
+        <w:t xml:space="preserve">lấy </w:t>
+      </w:r>
+      <w:r>
+        <w:t>từ Ban Hạ tầng Cơ sở.</w:t>
+      </w:r>
+    </w:p>
+    <w:p>
+      <w:pPr>
+        <w:pStyle w:val="ThucDong0"/>
+      </w:pPr>
+      <w:r>
+        <w:t>+Các công nghệ có liên quan sẽ chỉ được nghiên cứu ở mức áp dụng vào thực tiễn, không đi sâu vào các lý thuyết bên trong.</w:t>
+      </w:r>
+    </w:p>
+    <w:p>
+      <w:pPr>
+        <w:pStyle w:val="ThucDong0"/>
+      </w:pPr>
+      <w:r>
+        <w:t>+Chỉ nghiên cứu các công nghệ có tính ứng dụng cao, và được cập nhật gần đây không quá 10 năm.</w:t>
+      </w:r>
+    </w:p>
+    <w:p>
+      <w:pPr>
+        <w:pStyle w:val="ThucDong0"/>
+      </w:pPr>
+      <w:r>
+        <w:t>+Chỉ tìm hiểu và khảo sát các nhà cung cấp dịch vụ hiện có trong nước như: VDC, Mắt bão,...</w:t>
+      </w:r>
+    </w:p>
+    <w:p>
+      <w:pPr>
+        <w:pStyle w:val="Heading2"/>
+      </w:pPr>
+      <w:bookmarkStart w:id="12" w:name="_Toc402134454"/>
+      <w:r>
+        <w:t>Phương pháp nghiên cứ</w:t>
+      </w:r>
+      <w:r>
+        <w:t>u</w:t>
+      </w:r>
       <w:bookmarkEnd w:id="12"/>
     </w:p>
     <w:p>
-      <w:r>
-        <w:t>- Chọn công nghệ của phần mềm Devexpress và cách tổ chức của phần mềm kế toán Misa để nghiên cứu thiết kế và tạo ra phần mềm quản lý thiết bị.</w:t>
-      </w:r>
-    </w:p>
-    <w:p>
-      <w:r>
-        <w:t xml:space="preserve">- Chọn </w:t>
-      </w:r>
-      <w:r>
-        <w:t>“Phần mềm quản lý tài sản Trường ĐH Sài Gòn - Phân hệ quản lý thiết bị”</w:t>
-      </w:r>
-      <w:r>
-        <w:t xml:space="preserve"> là </w:t>
-      </w:r>
-      <w:r>
-        <w:t>đề tài</w:t>
-      </w:r>
-      <w:r>
-        <w:t xml:space="preserve"> điển hình để nghiên cứu, thử nghiệm áp dụng công nghệ thông tin trong việc quản lý thiết bị của Trường Đại học Sài Gòn.</w:t>
+      <w:pPr>
+        <w:pStyle w:val="MainContent"/>
+      </w:pPr>
+      <w:r>
+        <w:t>-Phương pháp tổng hợp, phân tích</w:t>
+      </w:r>
+      <w:r>
+        <w:t xml:space="preserve"> (thu thập tài liệu của các tác giả trong, ngoài nước có liên quan đến đề tài một cách có chọn lọc).</w:t>
+      </w:r>
+    </w:p>
+    <w:p>
+      <w:pPr>
+        <w:pStyle w:val="MainContent"/>
+      </w:pPr>
+      <w:r>
+        <w:t>-Phương pháp so sánh và đưa ra quyết đị</w:t>
+      </w:r>
+      <w:r>
+        <w:t>nh (tìm ưu nhược điểm của các phương án, chọn phương án hợp lý).</w:t>
+      </w:r>
+    </w:p>
+    <w:p>
+      <w:pPr>
+        <w:pStyle w:val="MainContent"/>
+      </w:pPr>
+      <w:r>
+        <w:t>-</w:t>
+      </w:r>
+      <w:r>
+        <w:t xml:space="preserve">Nghiên cứu và phát triển lý thuyết </w:t>
+      </w:r>
+      <w:r>
+        <w:t>xoay quanh đề tài.</w:t>
+      </w:r>
+    </w:p>
+    <w:p>
+      <w:pPr>
+        <w:pStyle w:val="MainContent"/>
+      </w:pPr>
+      <w:r>
+        <w:t>-</w:t>
+      </w:r>
+      <w:r>
+        <w:t>Phương pháp thử và sai.</w:t>
+      </w:r>
+    </w:p>
+    <w:p>
+      <w:pPr>
+        <w:pStyle w:val="MainContent"/>
+      </w:pPr>
+      <w:r>
+        <w:t>-Phương pháp chuyên gia (tham khảo ý kiến của các chuyên gia về lĩnh vực, khía cạnh cụ thể).</w:t>
       </w:r>
     </w:p>
     <w:p>
       <w:pPr>
         <w:pStyle w:val="Heading2"/>
       </w:pPr>
-      <w:bookmarkStart w:id="13" w:name="_Toc402134454"/>
-      <w:r>
-        <w:t>Phương pháp nghiên cứ</w:t>
-      </w:r>
-      <w:r>
-        <w:t>u</w:t>
+      <w:bookmarkStart w:id="13" w:name="_Toc402134455"/>
+      <w:r>
+        <w:t>Kết cấu của đề tài</w:t>
       </w:r>
       <w:bookmarkEnd w:id="13"/>
     </w:p>
     <w:p>
-      <w:r>
-        <w:t>- Thu thập tài liệu của các tác giả trong, ngoài nước có liên quan đến đề tài.</w:t>
-      </w:r>
-    </w:p>
-    <w:p>
-      <w:r>
-        <w:t>- Nghiên cứu và phát triển lý thuyết phục vụ đề tài.</w:t>
-      </w:r>
-    </w:p>
-    <w:p>
-      <w:r>
-        <w:t xml:space="preserve">- Nghiên cứu </w:t>
-      </w:r>
-      <w:r>
-        <w:t>phần mềm</w:t>
-      </w:r>
-      <w:r>
-        <w:t xml:space="preserve"> </w:t>
-      </w:r>
-      <w:r>
-        <w:t xml:space="preserve">và </w:t>
-      </w:r>
-      <w:r>
-        <w:t>tiến hành kiểm thử trong quá trình phát triển phần mềm</w:t>
-      </w:r>
-      <w:r>
-        <w:t>.</w:t>
-      </w:r>
-    </w:p>
-    <w:p>
-      <w:r>
-        <w:t>- Nghiên cứu áp dụng trên các máy tính của Ban Hạ tầng cơ sở và Ban Quản lý thiết bị của Trường Đại học Sài Gòn.</w:t>
-      </w:r>
-    </w:p>
-    <w:p>
-      <w:pPr>
-        <w:pStyle w:val="Heading2"/>
-      </w:pPr>
-      <w:bookmarkStart w:id="14" w:name="_Toc402134455"/>
-      <w:r>
-        <w:t>Kết cấu của đề tài</w:t>
-      </w:r>
-      <w:bookmarkEnd w:id="14"/>
+      <w:pPr>
+        <w:pStyle w:val="MainContent"/>
+      </w:pPr>
+      <w:r>
+        <w:t>-Đề tài gồm có: phần mở đầu, phần nội dung được trình bày theo từng chương, phần kết luận.</w:t>
+      </w:r>
+    </w:p>
+    <w:p>
+      <w:pPr>
+        <w:pStyle w:val="MainContent"/>
+      </w:pPr>
+      <w:r>
+        <w:t>-Phần nội dung gồm có 3 chương:</w:t>
+      </w:r>
+    </w:p>
+    <w:p>
+      <w:pPr>
+        <w:pStyle w:val="ThucDong0"/>
+      </w:pPr>
+      <w:r>
+        <w:t>+</w:t>
+      </w:r>
+      <w:r>
+        <w:t>CHƯƠNG</w:t>
+      </w:r>
+      <w:r>
+        <w:t xml:space="preserve"> 1: PHÂN TÍCH VÀ THIẾT KẾ HỆ THỐNG</w:t>
+      </w:r>
+    </w:p>
+    <w:p>
+      <w:pPr>
+        <w:pStyle w:val="ThucDong0"/>
+      </w:pPr>
+      <w:r>
+        <w:t>+CHƯƠNG 2: THỰC THI</w:t>
+      </w:r>
+    </w:p>
+    <w:p>
+      <w:pPr>
+        <w:pStyle w:val="ThucDong0"/>
+      </w:pPr>
+      <w:r>
+        <w:t>+CHƯƠNG 3: KIỂM THỬ VÀ TRIỂN KHAI</w:t>
+      </w:r>
     </w:p>
     <w:p>
       <w:pPr>
@@ -4591,9 +4870,6 @@
         </w:rPr>
       </w:pPr>
       <w:r>
-        <w:t>(Dũng sẽ viết phần này)</w:t>
-      </w:r>
-      <w:r>
         <w:br w:type="page"/>
       </w:r>
     </w:p>
@@ -4601,7 +4877,7 @@
       <w:pPr>
         <w:pStyle w:val="Title"/>
       </w:pPr>
-      <w:bookmarkStart w:id="15" w:name="_Toc402134456"/>
+      <w:bookmarkStart w:id="14" w:name="_Toc402134456"/>
       <w:r>
         <w:lastRenderedPageBreak/>
         <w:t>CHƯƠNG</w:t>
@@ -4612,19 +4888,21 @@
       <w:r>
         <w:t>: PHÂN TÍCH VÀ THIẾT KẾ HỆ THỐNG</w:t>
       </w:r>
+      <w:bookmarkEnd w:id="14"/>
+    </w:p>
+    <w:p>
+      <w:pPr>
+        <w:pStyle w:val="Heading2"/>
+      </w:pPr>
+      <w:bookmarkStart w:id="15" w:name="_Toc402134457"/>
+      <w:bookmarkStart w:id="16" w:name="_Ref402174924"/>
+      <w:r>
+        <w:t>1</w:t>
+      </w:r>
+      <w:r>
+        <w:t>.1. Tiếp nhận và xử lý yêu cầu</w:t>
+      </w:r>
       <w:bookmarkEnd w:id="15"/>
-    </w:p>
-    <w:p>
-      <w:pPr>
-        <w:pStyle w:val="Heading2"/>
-      </w:pPr>
-      <w:bookmarkStart w:id="16" w:name="_Toc402134457"/>
-      <w:r>
-        <w:t>1</w:t>
-      </w:r>
-      <w:r>
-        <w:t>.1. Tiếp nhận và xử lý yêu cầu</w:t>
-      </w:r>
       <w:bookmarkEnd w:id="16"/>
       <w:r>
         <w:t xml:space="preserve"> </w:t>
@@ -4943,6 +5221,14 @@
     </w:p>
     <w:p>
       <w:pPr>
+        <w:pStyle w:val="MainContent"/>
+      </w:pPr>
+      <w:r>
+        <w:t>-Ứng dụng có thể được truy cập qua mạng toàn cầu Internet.</w:t>
+      </w:r>
+    </w:p>
+    <w:p>
+      <w:pPr>
         <w:pStyle w:val="Heading3"/>
       </w:pPr>
       <w:bookmarkStart w:id="18" w:name="_Toc402134459"/>
@@ -5048,6 +5334,7 @@
         <w:pStyle w:val="MainContent"/>
       </w:pPr>
       <w:r>
+        <w:lastRenderedPageBreak/>
         <w:t>-Yêu cầu chung về bảo mật dữ liệu và an toàn thông tin</w:t>
       </w:r>
     </w:p>
@@ -5056,7 +5343,6 @@
         <w:pStyle w:val="MainContent"/>
       </w:pPr>
       <w:r>
-        <w:lastRenderedPageBreak/>
         <w:t>+ Dữ liệu phải có khả năng sao lưu và dễ dàng khôi phục lại khi cần thiết.</w:t>
       </w:r>
     </w:p>
@@ -5239,6 +5525,7 @@
         <w:pStyle w:val="ThucDong0"/>
       </w:pPr>
       <w:r>
+        <w:lastRenderedPageBreak/>
         <w:t>+Chạy tốt trên trình duyệt Chrome ≥ 28, Firefox ≥ 29, Internet Explorer (IE) ≥ 8.</w:t>
       </w:r>
     </w:p>
@@ -5247,7 +5534,6 @@
         <w:pStyle w:val="ThucDong0"/>
       </w:pPr>
       <w:r>
-        <w:lastRenderedPageBreak/>
         <w:t>+Hỗ trợ thiết bị di động</w:t>
       </w:r>
     </w:p>
@@ -6754,11 +7040,19 @@
         <w:pStyle w:val="Picture-Center"/>
       </w:pPr>
       <w:r>
+        <w:rPr>
+          <w:rStyle w:val="CommentReference"/>
+          <w:rFonts w:eastAsiaTheme="minorEastAsia"/>
+          <w:noProof w:val="0"/>
+        </w:rPr>
+        <w:commentReference w:id="30"/>
+      </w:r>
+      <w:r>
         <w:drawing>
-          <wp:inline distT="0" distB="0" distL="0" distR="0" wp14:anchorId="2B68E601" wp14:editId="4F3D82A0">
-            <wp:extent cx="5571490" cy="7623810"/>
+          <wp:inline distT="0" distB="0" distL="0" distR="0" wp14:anchorId="599123A5" wp14:editId="30116349">
+            <wp:extent cx="5163271" cy="6992326"/>
             <wp:effectExtent l="0" t="0" r="0" b="0"/>
-            <wp:docPr id="48" name="Picture 48"/>
+            <wp:docPr id="61" name="Picture 61"/>
             <wp:cNvGraphicFramePr>
               <a:graphicFrameLocks xmlns:a="http://schemas.openxmlformats.org/drawingml/2006/main" noChangeAspect="1"/>
             </wp:cNvGraphicFramePr>
@@ -6766,36 +7060,23 @@
               <a:graphicData uri="http://schemas.openxmlformats.org/drawingml/2006/picture">
                 <pic:pic xmlns:pic="http://schemas.openxmlformats.org/drawingml/2006/picture">
                   <pic:nvPicPr>
-                    <pic:cNvPr id="0" name="Picture 6"/>
-                    <pic:cNvPicPr>
-                      <a:picLocks noChangeAspect="1" noChangeArrowheads="1"/>
-                    </pic:cNvPicPr>
+                    <pic:cNvPr id="1" name=""/>
+                    <pic:cNvPicPr/>
                   </pic:nvPicPr>
                   <pic:blipFill>
-                    <a:blip r:embed="rId24">
-                      <a:extLst>
-                        <a:ext uri="{28A0092B-C50C-407E-A947-70E740481C1C}">
-                          <a14:useLocalDpi xmlns:a14="http://schemas.microsoft.com/office/drawing/2010/main" val="0"/>
-                        </a:ext>
-                      </a:extLst>
-                    </a:blip>
-                    <a:srcRect/>
+                    <a:blip r:embed="rId24"/>
                     <a:stretch>
                       <a:fillRect/>
                     </a:stretch>
                   </pic:blipFill>
-                  <pic:spPr bwMode="auto">
+                  <pic:spPr>
                     <a:xfrm>
                       <a:off x="0" y="0"/>
-                      <a:ext cx="5571490" cy="7623810"/>
+                      <a:ext cx="5163271" cy="6992326"/>
                     </a:xfrm>
                     <a:prstGeom prst="rect">
                       <a:avLst/>
                     </a:prstGeom>
-                    <a:noFill/>
-                    <a:ln>
-                      <a:noFill/>
-                    </a:ln>
                   </pic:spPr>
                 </pic:pic>
               </a:graphicData>
@@ -6808,7 +7089,7 @@
       <w:pPr>
         <w:pStyle w:val="Picture-Label-Italic"/>
       </w:pPr>
-      <w:bookmarkStart w:id="30" w:name="hinh1x_SoDoTuanTu_ThemThietBiMoi"/>
+      <w:bookmarkStart w:id="31" w:name="hinh1x_SoDoTuanTu_ThemThietBiMoi"/>
       <w:r>
         <w:t>Hình 1.x: Sơ đồ tuần tự cho chức năng "Thêm thiết bị mới"</w:t>
       </w:r>
@@ -6817,8 +7098,8 @@
       <w:pPr>
         <w:pStyle w:val="Heading3"/>
       </w:pPr>
-      <w:bookmarkStart w:id="31" w:name="_Toc402134469"/>
-      <w:bookmarkEnd w:id="30"/>
+      <w:bookmarkStart w:id="32" w:name="_Toc402134469"/>
+      <w:bookmarkEnd w:id="31"/>
       <w:r>
         <w:lastRenderedPageBreak/>
         <w:t>1</w:t>
@@ -6835,21 +7116,18 @@
       <w:r>
         <w:t>Xóa thiết bị khỏi hệ thống</w:t>
       </w:r>
-      <w:bookmarkEnd w:id="31"/>
-    </w:p>
-    <w:p>
-      <w:pPr>
-        <w:pStyle w:val="MainContent"/>
-      </w:pPr>
-      <w:r>
-        <w:rPr>
-          <w:noProof/>
-        </w:rPr>
+      <w:bookmarkEnd w:id="32"/>
+    </w:p>
+    <w:p>
+      <w:pPr>
+        <w:pStyle w:val="Picture-Center"/>
+      </w:pPr>
+      <w:r>
         <w:drawing>
-          <wp:inline distT="0" distB="0" distL="0" distR="0" wp14:anchorId="557A91EC" wp14:editId="28C7314F">
-            <wp:extent cx="4949229" cy="7272670"/>
-            <wp:effectExtent l="0" t="0" r="3810" b="4445"/>
-            <wp:docPr id="44" name="Picture 44"/>
+          <wp:inline distT="0" distB="0" distL="0" distR="0" wp14:anchorId="0FA0FBED" wp14:editId="2DED7E54">
+            <wp:extent cx="3753374" cy="4725059"/>
+            <wp:effectExtent l="0" t="0" r="0" b="0"/>
+            <wp:docPr id="60" name="Picture 60"/>
             <wp:cNvGraphicFramePr>
               <a:graphicFrameLocks xmlns:a="http://schemas.openxmlformats.org/drawingml/2006/main" noChangeAspect="1"/>
             </wp:cNvGraphicFramePr>
@@ -6857,36 +7135,23 @@
               <a:graphicData uri="http://schemas.openxmlformats.org/drawingml/2006/picture">
                 <pic:pic xmlns:pic="http://schemas.openxmlformats.org/drawingml/2006/picture">
                   <pic:nvPicPr>
-                    <pic:cNvPr id="0" name="Picture 5"/>
-                    <pic:cNvPicPr>
-                      <a:picLocks noChangeAspect="1" noChangeArrowheads="1"/>
-                    </pic:cNvPicPr>
+                    <pic:cNvPr id="1" name=""/>
+                    <pic:cNvPicPr/>
                   </pic:nvPicPr>
                   <pic:blipFill>
-                    <a:blip r:embed="rId25">
-                      <a:extLst>
-                        <a:ext uri="{28A0092B-C50C-407E-A947-70E740481C1C}">
-                          <a14:useLocalDpi xmlns:a14="http://schemas.microsoft.com/office/drawing/2010/main" val="0"/>
-                        </a:ext>
-                      </a:extLst>
-                    </a:blip>
-                    <a:srcRect/>
+                    <a:blip r:embed="rId25"/>
                     <a:stretch>
                       <a:fillRect/>
                     </a:stretch>
                   </pic:blipFill>
-                  <pic:spPr bwMode="auto">
+                  <pic:spPr>
                     <a:xfrm>
                       <a:off x="0" y="0"/>
-                      <a:ext cx="4959376" cy="7287581"/>
+                      <a:ext cx="3753374" cy="4725059"/>
                     </a:xfrm>
                     <a:prstGeom prst="rect">
                       <a:avLst/>
                     </a:prstGeom>
-                    <a:noFill/>
-                    <a:ln>
-                      <a:noFill/>
-                    </a:ln>
                   </pic:spPr>
                 </pic:pic>
               </a:graphicData>
@@ -6899,28 +7164,20 @@
       <w:pPr>
         <w:pStyle w:val="Picture-Label-Italic"/>
       </w:pPr>
-      <w:bookmarkStart w:id="32" w:name="hinh1x_SoDoTuanTu_XoaThietBi"/>
+      <w:bookmarkStart w:id="33" w:name="hinh1x_SoDoTuanTu_XoaThietBi"/>
       <w:r>
         <w:t>Hình 1.x: Sơ đồ tuần tự cho chức năng "Xóa thiết bị khỏi hệ thống"</w:t>
       </w:r>
     </w:p>
-    <w:bookmarkEnd w:id="32"/>
+    <w:bookmarkEnd w:id="33"/>
     <w:p/>
     <w:p>
       <w:pPr>
-        <w:pStyle w:val="MainContent"/>
-      </w:pPr>
+        <w:pStyle w:val="Heading3"/>
+      </w:pPr>
+      <w:bookmarkStart w:id="34" w:name="_Toc402134470"/>
       <w:r>
         <w:lastRenderedPageBreak/>
-        <w:t>...Chỉ vẽ hình rồi đưa vào</w:t>
-      </w:r>
-    </w:p>
-    <w:p>
-      <w:pPr>
-        <w:pStyle w:val="Heading3"/>
-      </w:pPr>
-      <w:bookmarkStart w:id="33" w:name="_Toc402134470"/>
-      <w:r>
         <w:t>1</w:t>
       </w:r>
       <w:r>
@@ -6932,7 +7189,7 @@
       <w:r>
         <w:t>Chuyển thiết bị giữa các phòng hoặc chuyển tình trạng thiết bị</w:t>
       </w:r>
-      <w:bookmarkEnd w:id="33"/>
+      <w:bookmarkEnd w:id="34"/>
     </w:p>
     <w:p>
       <w:pPr>
@@ -6940,10 +7197,10 @@
       </w:pPr>
       <w:r>
         <w:drawing>
-          <wp:inline distT="0" distB="0" distL="0" distR="0" wp14:anchorId="7749ECEF" wp14:editId="775311B7">
-            <wp:extent cx="5582285" cy="5433060"/>
-            <wp:effectExtent l="0" t="0" r="0" b="0"/>
-            <wp:docPr id="49" name="Picture 49"/>
+          <wp:inline distT="0" distB="0" distL="0" distR="0" wp14:anchorId="27AD9F15" wp14:editId="4ABCA8B1">
+            <wp:extent cx="5001323" cy="6773220"/>
+            <wp:effectExtent l="0" t="0" r="8890" b="8890"/>
+            <wp:docPr id="56" name="Picture 56"/>
             <wp:cNvGraphicFramePr>
               <a:graphicFrameLocks xmlns:a="http://schemas.openxmlformats.org/drawingml/2006/main" noChangeAspect="1"/>
             </wp:cNvGraphicFramePr>
@@ -6951,36 +7208,23 @@
               <a:graphicData uri="http://schemas.openxmlformats.org/drawingml/2006/picture">
                 <pic:pic xmlns:pic="http://schemas.openxmlformats.org/drawingml/2006/picture">
                   <pic:nvPicPr>
-                    <pic:cNvPr id="0" name="Picture 7"/>
-                    <pic:cNvPicPr>
-                      <a:picLocks noChangeAspect="1" noChangeArrowheads="1"/>
-                    </pic:cNvPicPr>
+                    <pic:cNvPr id="1" name=""/>
+                    <pic:cNvPicPr/>
                   </pic:nvPicPr>
                   <pic:blipFill>
-                    <a:blip r:embed="rId26">
-                      <a:extLst>
-                        <a:ext uri="{28A0092B-C50C-407E-A947-70E740481C1C}">
-                          <a14:useLocalDpi xmlns:a14="http://schemas.microsoft.com/office/drawing/2010/main" val="0"/>
-                        </a:ext>
-                      </a:extLst>
-                    </a:blip>
-                    <a:srcRect/>
+                    <a:blip r:embed="rId26"/>
                     <a:stretch>
                       <a:fillRect/>
                     </a:stretch>
                   </pic:blipFill>
-                  <pic:spPr bwMode="auto">
+                  <pic:spPr>
                     <a:xfrm>
                       <a:off x="0" y="0"/>
-                      <a:ext cx="5582285" cy="5433060"/>
+                      <a:ext cx="5001323" cy="6773220"/>
                     </a:xfrm>
                     <a:prstGeom prst="rect">
                       <a:avLst/>
                     </a:prstGeom>
-                    <a:noFill/>
-                    <a:ln>
-                      <a:noFill/>
-                    </a:ln>
                   </pic:spPr>
                 </pic:pic>
               </a:graphicData>
@@ -7007,7 +7251,7 @@
       <w:pPr>
         <w:pStyle w:val="Heading3"/>
       </w:pPr>
-      <w:bookmarkStart w:id="34" w:name="_Toc402134471"/>
+      <w:bookmarkStart w:id="35" w:name="_Toc402134471"/>
       <w:r>
         <w:lastRenderedPageBreak/>
         <w:t>1</w:t>
@@ -7024,7 +7268,7 @@
       <w:r>
         <w:t>Loại bỏ thiết bị khỏi phòng</w:t>
       </w:r>
-      <w:bookmarkEnd w:id="34"/>
+      <w:bookmarkEnd w:id="35"/>
     </w:p>
     <w:p>
       <w:pPr>
@@ -7032,10 +7276,10 @@
       </w:pPr>
       <w:r>
         <w:drawing>
-          <wp:inline distT="0" distB="0" distL="0" distR="0" wp14:anchorId="22CA1E1D" wp14:editId="012A11C7">
-            <wp:extent cx="5571490" cy="5347970"/>
-            <wp:effectExtent l="0" t="0" r="0" b="5080"/>
-            <wp:docPr id="50" name="Picture 50"/>
+          <wp:inline distT="0" distB="0" distL="0" distR="0" wp14:anchorId="21C93A76" wp14:editId="3FD4832E">
+            <wp:extent cx="5268060" cy="5630061"/>
+            <wp:effectExtent l="0" t="0" r="8890" b="8890"/>
+            <wp:docPr id="34" name="Picture 34"/>
             <wp:cNvGraphicFramePr>
               <a:graphicFrameLocks xmlns:a="http://schemas.openxmlformats.org/drawingml/2006/main" noChangeAspect="1"/>
             </wp:cNvGraphicFramePr>
@@ -7043,36 +7287,23 @@
               <a:graphicData uri="http://schemas.openxmlformats.org/drawingml/2006/picture">
                 <pic:pic xmlns:pic="http://schemas.openxmlformats.org/drawingml/2006/picture">
                   <pic:nvPicPr>
-                    <pic:cNvPr id="0" name="Picture 8"/>
-                    <pic:cNvPicPr>
-                      <a:picLocks noChangeAspect="1" noChangeArrowheads="1"/>
-                    </pic:cNvPicPr>
+                    <pic:cNvPr id="1" name=""/>
+                    <pic:cNvPicPr/>
                   </pic:nvPicPr>
                   <pic:blipFill>
-                    <a:blip r:embed="rId27">
-                      <a:extLst>
-                        <a:ext uri="{28A0092B-C50C-407E-A947-70E740481C1C}">
-                          <a14:useLocalDpi xmlns:a14="http://schemas.microsoft.com/office/drawing/2010/main" val="0"/>
-                        </a:ext>
-                      </a:extLst>
-                    </a:blip>
-                    <a:srcRect/>
+                    <a:blip r:embed="rId27"/>
                     <a:stretch>
                       <a:fillRect/>
                     </a:stretch>
                   </pic:blipFill>
-                  <pic:spPr bwMode="auto">
+                  <pic:spPr>
                     <a:xfrm>
                       <a:off x="0" y="0"/>
-                      <a:ext cx="5571490" cy="5347970"/>
+                      <a:ext cx="5268060" cy="5630061"/>
                     </a:xfrm>
                     <a:prstGeom prst="rect">
                       <a:avLst/>
                     </a:prstGeom>
-                    <a:noFill/>
-                    <a:ln>
-                      <a:noFill/>
-                    </a:ln>
                   </pic:spPr>
                 </pic:pic>
               </a:graphicData>
@@ -7099,7 +7330,7 @@
       <w:pPr>
         <w:pStyle w:val="Heading3"/>
       </w:pPr>
-      <w:bookmarkStart w:id="35" w:name="_Toc402134472"/>
+      <w:bookmarkStart w:id="36" w:name="_Toc402134472"/>
       <w:r>
         <w:lastRenderedPageBreak/>
         <w:t>1</w:t>
@@ -7110,25 +7341,22 @@
       <w:r>
         <w:t xml:space="preserve">.5. </w:t>
       </w:r>
-      <w:r>
-        <w:t>Cập nhật thông tin dãy</w:t>
-      </w:r>
-      <w:bookmarkEnd w:id="35"/>
-    </w:p>
-    <w:p>
-      <w:pPr>
-        <w:spacing w:after="160" w:line="259" w:lineRule="auto"/>
-      </w:pPr>
-      <w:r>
-        <w:rPr>
-          <w:rFonts w:eastAsiaTheme="minorHAnsi"/>
-          <w:noProof/>
-        </w:rPr>
+      <w:bookmarkEnd w:id="36"/>
+      <w:r>
+        <w:t>Phân rã chức năng chuyển tình trạng thiết bị</w:t>
+      </w:r>
+    </w:p>
+    <w:p>
+      <w:pPr>
+        <w:pStyle w:val="Picture-Center"/>
+      </w:pPr>
+      <w:bookmarkStart w:id="37" w:name="_GoBack"/>
+      <w:r>
         <w:drawing>
-          <wp:inline distT="0" distB="0" distL="0" distR="0" wp14:anchorId="605A54D2" wp14:editId="7E6E5285">
-            <wp:extent cx="5571490" cy="6826250"/>
-            <wp:effectExtent l="0" t="0" r="0" b="0"/>
-            <wp:docPr id="51" name="Picture 51"/>
+          <wp:inline distT="0" distB="0" distL="0" distR="0" wp14:anchorId="2DB29C14" wp14:editId="16D5B1F7">
+            <wp:extent cx="5319505" cy="7485321"/>
+            <wp:effectExtent l="0" t="0" r="0" b="1905"/>
+            <wp:docPr id="62" name="Picture 62"/>
             <wp:cNvGraphicFramePr>
               <a:graphicFrameLocks xmlns:a="http://schemas.openxmlformats.org/drawingml/2006/main" noChangeAspect="1"/>
             </wp:cNvGraphicFramePr>
@@ -7136,36 +7364,23 @@
               <a:graphicData uri="http://schemas.openxmlformats.org/drawingml/2006/picture">
                 <pic:pic xmlns:pic="http://schemas.openxmlformats.org/drawingml/2006/picture">
                   <pic:nvPicPr>
-                    <pic:cNvPr id="0" name="Picture 9"/>
-                    <pic:cNvPicPr>
-                      <a:picLocks noChangeAspect="1" noChangeArrowheads="1"/>
-                    </pic:cNvPicPr>
+                    <pic:cNvPr id="1" name=""/>
+                    <pic:cNvPicPr/>
                   </pic:nvPicPr>
                   <pic:blipFill>
-                    <a:blip r:embed="rId28">
-                      <a:extLst>
-                        <a:ext uri="{28A0092B-C50C-407E-A947-70E740481C1C}">
-                          <a14:useLocalDpi xmlns:a14="http://schemas.microsoft.com/office/drawing/2010/main" val="0"/>
-                        </a:ext>
-                      </a:extLst>
-                    </a:blip>
-                    <a:srcRect/>
+                    <a:blip r:embed="rId28"/>
                     <a:stretch>
                       <a:fillRect/>
                     </a:stretch>
                   </pic:blipFill>
-                  <pic:spPr bwMode="auto">
+                  <pic:spPr>
                     <a:xfrm>
                       <a:off x="0" y="0"/>
-                      <a:ext cx="5571490" cy="6826250"/>
+                      <a:ext cx="5321012" cy="7487441"/>
                     </a:xfrm>
                     <a:prstGeom prst="rect">
                       <a:avLst/>
                     </a:prstGeom>
-                    <a:noFill/>
-                    <a:ln>
-                      <a:noFill/>
-                    </a:ln>
                   </pic:spPr>
                 </pic:pic>
               </a:graphicData>
@@ -7173,6 +7388,7 @@
           </wp:inline>
         </w:drawing>
       </w:r>
+      <w:bookmarkEnd w:id="37"/>
     </w:p>
     <w:p>
       <w:pPr>
@@ -7189,7 +7405,10 @@
         <w:t>Hình 1.x: Sơ đồ tuần tự cho chức năng "</w:t>
       </w:r>
       <w:r>
-        <w:t xml:space="preserve"> Cập nhật thông tin dãy </w:t>
+        <w:t>C</w:t>
+      </w:r>
+      <w:r>
+        <w:t>huyển tình trạng thiết bị</w:t>
       </w:r>
       <w:r>
         <w:t>"</w:t>
@@ -7202,7 +7421,7 @@
       <w:pPr>
         <w:pStyle w:val="Title"/>
       </w:pPr>
-      <w:bookmarkStart w:id="36" w:name="_Toc402134473"/>
+      <w:bookmarkStart w:id="38" w:name="_Toc402134473"/>
       <w:r>
         <w:lastRenderedPageBreak/>
         <w:t>CHƯƠNG 2</w:t>
@@ -7213,13 +7432,13 @@
       <w:r>
         <w:t>THỰC THI</w:t>
       </w:r>
-      <w:bookmarkEnd w:id="36"/>
+      <w:bookmarkEnd w:id="38"/>
     </w:p>
     <w:p>
       <w:pPr>
         <w:pStyle w:val="Heading2"/>
       </w:pPr>
-      <w:bookmarkStart w:id="37" w:name="_Toc402134474"/>
+      <w:bookmarkStart w:id="39" w:name="_Toc402134474"/>
       <w:r>
         <w:t>2</w:t>
       </w:r>
@@ -7229,7 +7448,7 @@
       <w:r>
         <w:t>Môi trường lập trình và phát triển ứng dụng</w:t>
       </w:r>
-      <w:bookmarkEnd w:id="37"/>
+      <w:bookmarkEnd w:id="39"/>
     </w:p>
     <w:p>
       <w:pPr>
@@ -7337,7 +7556,7 @@
       <w:pPr>
         <w:pStyle w:val="Heading2"/>
       </w:pPr>
-      <w:bookmarkStart w:id="38" w:name="_Toc402134475"/>
+      <w:bookmarkStart w:id="40" w:name="_Toc402134475"/>
       <w:r>
         <w:t>2</w:t>
       </w:r>
@@ -7347,13 +7566,13 @@
       <w:r>
         <w:t>Mô hình tổ chức ứng dụng</w:t>
       </w:r>
-      <w:bookmarkEnd w:id="38"/>
+      <w:bookmarkEnd w:id="40"/>
     </w:p>
     <w:p>
       <w:pPr>
         <w:pStyle w:val="Heading3"/>
       </w:pPr>
-      <w:bookmarkStart w:id="39" w:name="_Toc402134476"/>
+      <w:bookmarkStart w:id="41" w:name="_Toc402134476"/>
       <w:r>
         <w:t>2</w:t>
       </w:r>
@@ -7366,7 +7585,7 @@
       <w:r>
         <w:t xml:space="preserve"> trong lập trình đa nền tảng (cross-platform)</w:t>
       </w:r>
-      <w:bookmarkEnd w:id="39"/>
+      <w:bookmarkEnd w:id="41"/>
     </w:p>
     <w:p>
       <w:r>
@@ -7519,7 +7738,7 @@
       <w:pPr>
         <w:pStyle w:val="Heading3"/>
       </w:pPr>
-      <w:bookmarkStart w:id="40" w:name="_Toc402134477"/>
+      <w:bookmarkStart w:id="42" w:name="_Toc402134477"/>
       <w:r>
         <w:t>2.</w:t>
       </w:r>
@@ -7547,7 +7766,7 @@
       <w:r>
         <w:t>dữ liệu</w:t>
       </w:r>
-      <w:bookmarkEnd w:id="40"/>
+      <w:bookmarkEnd w:id="42"/>
     </w:p>
     <w:p>
       <w:pPr>
@@ -7748,7 +7967,7 @@
       <w:pPr>
         <w:pStyle w:val="Heading3"/>
       </w:pPr>
-      <w:bookmarkStart w:id="41" w:name="_Toc402134478"/>
+      <w:bookmarkStart w:id="43" w:name="_Toc402134478"/>
       <w:r>
         <w:t>2</w:t>
       </w:r>
@@ -7773,7 +7992,7 @@
       <w:r>
         <w:t xml:space="preserve"> Desktop</w:t>
       </w:r>
-      <w:bookmarkEnd w:id="41"/>
+      <w:bookmarkEnd w:id="43"/>
     </w:p>
     <w:p>
       <w:pPr>
@@ -8006,7 +8225,7 @@
       <w:pPr>
         <w:pStyle w:val="Heading3"/>
       </w:pPr>
-      <w:bookmarkStart w:id="42" w:name="_Toc402134479"/>
+      <w:bookmarkStart w:id="44" w:name="_Toc402134479"/>
       <w:r>
         <w:t>2</w:t>
       </w:r>
@@ -8028,7 +8247,7 @@
       <w:r>
         <w:t xml:space="preserve"> dành cho ứng dụng Web</w:t>
       </w:r>
-      <w:bookmarkEnd w:id="42"/>
+      <w:bookmarkEnd w:id="44"/>
     </w:p>
     <w:p>
       <w:pPr>
@@ -8080,7 +8299,7 @@
       <w:pPr>
         <w:pStyle w:val="Heading2"/>
       </w:pPr>
-      <w:bookmarkStart w:id="43" w:name="_Toc402134480"/>
+      <w:bookmarkStart w:id="45" w:name="_Toc402134480"/>
       <w:r>
         <w:t>2</w:t>
       </w:r>
@@ -8096,13 +8315,13 @@
       <w:r>
         <w:t xml:space="preserve"> lập trình được áp dụng</w:t>
       </w:r>
-      <w:bookmarkEnd w:id="43"/>
+      <w:bookmarkEnd w:id="45"/>
     </w:p>
     <w:p>
       <w:pPr>
         <w:pStyle w:val="Heading3"/>
       </w:pPr>
-      <w:bookmarkStart w:id="44" w:name="_Toc402134481"/>
+      <w:bookmarkStart w:id="46" w:name="_Toc402134481"/>
       <w:r>
         <w:t>2</w:t>
       </w:r>
@@ -8118,7 +8337,7 @@
       <w:r>
         <w:t xml:space="preserve"> hướng đối tượng (OOP)</w:t>
       </w:r>
-      <w:bookmarkEnd w:id="44"/>
+      <w:bookmarkEnd w:id="46"/>
     </w:p>
     <w:p>
       <w:pPr>
@@ -8824,12 +9043,12 @@
       <w:pPr>
         <w:pStyle w:val="Picture-Label-Italic"/>
       </w:pPr>
-      <w:bookmarkStart w:id="45" w:name="bang3_truy_van_long_linq"/>
+      <w:bookmarkStart w:id="47" w:name="bang3_truy_van_long_linq"/>
       <w:r>
         <w:t>Hình 3.x: Cách hoạt động của kỹ thuật truy vấn lồng</w:t>
       </w:r>
     </w:p>
-    <w:bookmarkEnd w:id="45"/>
+    <w:bookmarkEnd w:id="47"/>
     <w:p>
       <w:pPr>
         <w:pStyle w:val="Heading4"/>
@@ -8942,7 +9161,7 @@
       <w:pPr>
         <w:pStyle w:val="Picture-Label-Italic"/>
       </w:pPr>
-      <w:bookmarkStart w:id="46" w:name="hinh3_thamChieuNguocTrenObject"/>
+      <w:bookmarkStart w:id="48" w:name="hinh3_thamChieuNguocTrenObject"/>
       <w:r>
         <w:t>Hình 3.x: Tham chiếu ngược trên các quan hệ 1-n, n-n</w:t>
       </w:r>
@@ -9118,7 +9337,7 @@
           <w:i/>
         </w:rPr>
       </w:pPr>
-      <w:bookmarkStart w:id="47" w:name="hinh2x_tuongthichNguocCSDL"/>
+      <w:bookmarkStart w:id="49" w:name="hinh2x_tuongthichNguocCSDL"/>
       <w:r>
         <w:rPr>
           <w:i/>
@@ -9126,7 +9345,7 @@
         <w:t>Hình 2.x: Tương thích ngược trong phiên bản CSDL</w:t>
       </w:r>
     </w:p>
-    <w:bookmarkEnd w:id="47"/>
+    <w:bookmarkEnd w:id="49"/>
     <w:p>
       <w:pPr>
         <w:pStyle w:val="ThucDong0"/>
@@ -9199,7 +9418,7 @@
           <w:szCs w:val="26"/>
         </w:rPr>
       </w:pPr>
-      <w:bookmarkStart w:id="48" w:name="hinh2x_tuongthichxuoiCSDL"/>
+      <w:bookmarkStart w:id="50" w:name="hinh2x_tuongthichxuoiCSDL"/>
       <w:r>
         <w:rPr>
           <w:rFonts w:cs="Times New Roman"/>
@@ -9209,7 +9428,7 @@
         <w:t>Hình 2.x: Tương thích xuôi phiên bản CSDL</w:t>
       </w:r>
     </w:p>
-    <w:bookmarkEnd w:id="48"/>
+    <w:bookmarkEnd w:id="50"/>
     <w:p>
       <w:pPr>
         <w:pStyle w:val="ThucDong0"/>
@@ -9288,7 +9507,7 @@
           <w:i/>
         </w:rPr>
       </w:pPr>
-      <w:bookmarkStart w:id="49" w:name="hinh2x_KtuongthichCSDL_1"/>
+      <w:bookmarkStart w:id="51" w:name="hinh2x_KtuongthichCSDL_1"/>
       <w:r>
         <w:rPr>
           <w:i/>
@@ -9296,7 +9515,7 @@
         <w:t>Hình 2.x: Không tương thích phiên bản CSDL (trường hợp 1)</w:t>
       </w:r>
     </w:p>
-    <w:bookmarkEnd w:id="49"/>
+    <w:bookmarkEnd w:id="51"/>
     <w:p>
       <w:pPr>
         <w:pStyle w:val="ThucDong0"/>
@@ -9357,7 +9576,7 @@
           <w:szCs w:val="26"/>
         </w:rPr>
       </w:pPr>
-      <w:bookmarkStart w:id="50" w:name="hinh2x_KtuongthichCSDL_2"/>
+      <w:bookmarkStart w:id="52" w:name="hinh2x_KtuongthichCSDL_2"/>
       <w:r>
         <w:rPr>
           <w:i/>
@@ -9365,7 +9584,7 @@
         <w:t>Hình 2.x: Không tương thích phiên bản CSDL (trường hợp 2)</w:t>
       </w:r>
     </w:p>
-    <w:bookmarkEnd w:id="50"/>
+    <w:bookmarkEnd w:id="52"/>
     <w:p>
       <w:pPr>
         <w:pStyle w:val="ThucDong0"/>
@@ -9703,7 +9922,7 @@
       <w:pPr>
         <w:pStyle w:val="Picture-Label-Italic"/>
       </w:pPr>
-      <w:bookmarkStart w:id="51" w:name="hinh2x_GiaoTiep2ChieuMoHinh_HuónguKien"/>
+      <w:bookmarkStart w:id="53" w:name="hinh2x_GiaoTiep2ChieuMoHinh_HuónguKien"/>
       <w:r>
         <w:t>Hình 2</w:t>
       </w:r>
@@ -9717,7 +9936,7 @@
         <w:t>ô hình dữ liệu hướng sự kiện</w:t>
       </w:r>
     </w:p>
-    <w:bookmarkEnd w:id="51"/>
+    <w:bookmarkEnd w:id="53"/>
     <w:p>
       <w:pPr>
         <w:pStyle w:val="MainContent"/>
@@ -10103,7 +10322,7 @@
       <w:pPr>
         <w:pStyle w:val="Picture-Label-Italic"/>
       </w:pPr>
-      <w:bookmarkStart w:id="52" w:name="hinh2x_CachHoatDongSingleton"/>
+      <w:bookmarkStart w:id="54" w:name="hinh2x_CachHoatDongSingleton"/>
       <w:r>
         <w:t>Hình 3.x: Cách hoạt động giữa Singleton và DbContext</w:t>
       </w:r>
@@ -10112,9 +10331,9 @@
       <w:pPr>
         <w:pStyle w:val="Heading3"/>
       </w:pPr>
-      <w:bookmarkStart w:id="53" w:name="_Toc402134482"/>
-      <w:bookmarkEnd w:id="46"/>
-      <w:bookmarkEnd w:id="52"/>
+      <w:bookmarkStart w:id="55" w:name="_Toc402134482"/>
+      <w:bookmarkEnd w:id="48"/>
+      <w:bookmarkEnd w:id="54"/>
       <w:r>
         <w:t>2</w:t>
       </w:r>
@@ -10130,7 +10349,7 @@
       <w:r>
         <w:t xml:space="preserve"> trong đồng bộ CSDL tập trung</w:t>
       </w:r>
-      <w:bookmarkEnd w:id="53"/>
+      <w:bookmarkEnd w:id="55"/>
     </w:p>
     <w:p>
       <w:pPr>
@@ -10247,7 +10466,7 @@
             <v:path o:extrusionok="f" gradientshapeok="t" o:connecttype="rect"/>
             <o:lock v:ext="edit" aspectratio="t"/>
           </v:shapetype>
-          <v:shape id="_x0000_i1025" type="#_x0000_t75" style="width:346.4pt;height:201.75pt">
+          <v:shape id="_x0000_i1025" type="#_x0000_t75" style="width:346.6pt;height:201.75pt">
             <v:imagedata r:id="rId41" o:title="PTB2"/>
           </v:shape>
         </w:pict>
@@ -10259,7 +10478,7 @@
       </w:pPr>
       <w:r>
         <w:pict w14:anchorId="01ACE8F4">
-          <v:shape id="_x0000_i1026" type="#_x0000_t75" style="width:351.85pt;height:170.5pt">
+          <v:shape id="_x0000_i1026" type="#_x0000_t75" style="width:351.65pt;height:170.8pt">
             <v:imagedata r:id="rId42" o:title="PTB"/>
           </v:shape>
         </w:pict>
@@ -11431,7 +11650,7 @@
           </wp:inline>
         </w:drawing>
       </w:r>
-      <w:bookmarkStart w:id="54" w:name="bang3_semaphore"/>
+      <w:bookmarkStart w:id="56" w:name="bang3_semaphore"/>
     </w:p>
     <w:p>
       <w:pPr>
@@ -11444,7 +11663,7 @@
         <w:t>Minh họa semaphore đơn tiến trình trong xử lý đa luồng trên hàng đợi</w:t>
       </w:r>
     </w:p>
-    <w:bookmarkEnd w:id="54"/>
+    <w:bookmarkEnd w:id="56"/>
     <w:p>
       <w:pPr>
         <w:pStyle w:val="MainContent"/>
@@ -11518,8 +11737,8 @@
       <w:pPr>
         <w:pStyle w:val="Heading3"/>
       </w:pPr>
-      <w:bookmarkStart w:id="55" w:name="_Toc402134483"/>
-      <w:commentRangeStart w:id="56"/>
+      <w:bookmarkStart w:id="57" w:name="_Toc402134483"/>
+      <w:commentRangeStart w:id="58"/>
       <w:r>
         <w:t>2</w:t>
       </w:r>
@@ -11529,7 +11748,7 @@
       <w:r>
         <w:t>. Công nghệ DevExpress trong lập trình giao diện</w:t>
       </w:r>
-      <w:commentRangeEnd w:id="56"/>
+      <w:commentRangeEnd w:id="58"/>
       <w:r>
         <w:rPr>
           <w:rStyle w:val="CommentReference"/>
@@ -11537,9 +11756,9 @@
           <w:b w:val="0"/>
           <w:color w:val="auto"/>
         </w:rPr>
-        <w:commentReference w:id="56"/>
-      </w:r>
-      <w:bookmarkEnd w:id="55"/>
+        <w:commentReference w:id="58"/>
+      </w:r>
+      <w:bookmarkEnd w:id="57"/>
     </w:p>
     <w:p>
       <w:pPr>
@@ -11892,7 +12111,7 @@
       <w:pPr>
         <w:pStyle w:val="Picture-Label-Italic"/>
       </w:pPr>
-      <w:bookmarkStart w:id="57" w:name="bang2x_tabControl"/>
+      <w:bookmarkStart w:id="59" w:name="bang2x_tabControl"/>
       <w:r>
         <w:t xml:space="preserve">Hình 2.x: Minh họa giao diện </w:t>
       </w:r>
@@ -11900,7 +12119,7 @@
         <w:t>ASPxTabControl</w:t>
       </w:r>
     </w:p>
-    <w:bookmarkEnd w:id="57"/>
+    <w:bookmarkEnd w:id="59"/>
     <w:p>
       <w:pPr>
         <w:pStyle w:val="MainContent"/>
@@ -12116,7 +12335,7 @@
       <w:pPr>
         <w:pStyle w:val="Picture-Label-Italic"/>
       </w:pPr>
-      <w:bookmarkStart w:id="58" w:name="bang2x_GridView"/>
+      <w:bookmarkStart w:id="60" w:name="bang2x_GridView"/>
       <w:r>
         <w:lastRenderedPageBreak/>
         <w:t xml:space="preserve">Hình 2.x: Minh họa giao diện </w:t>
@@ -12125,7 +12344,7 @@
         <w:t>ASPxGridView</w:t>
       </w:r>
     </w:p>
-    <w:bookmarkEnd w:id="58"/>
+    <w:bookmarkEnd w:id="60"/>
     <w:p>
       <w:pPr>
         <w:pStyle w:val="MainContent"/>
@@ -12586,7 +12805,7 @@
       <w:pPr>
         <w:pStyle w:val="Picture-Label-Italic"/>
       </w:pPr>
-      <w:bookmarkStart w:id="59" w:name="bang2x_ImageSlider"/>
+      <w:bookmarkStart w:id="61" w:name="bang2x_ImageSlider"/>
       <w:r>
         <w:t xml:space="preserve">Hình 2.x: Minh họa giao diện </w:t>
       </w:r>
@@ -12594,7 +12813,7 @@
         <w:t>ASPxImageSlider</w:t>
       </w:r>
     </w:p>
-    <w:bookmarkEnd w:id="59"/>
+    <w:bookmarkEnd w:id="61"/>
     <w:p>
       <w:pPr>
         <w:pStyle w:val="MainContent"/>
@@ -12766,12 +12985,12 @@
       <w:pPr>
         <w:pStyle w:val="Picture-Label-Italic"/>
       </w:pPr>
-      <w:bookmarkStart w:id="60" w:name="hinh2x_ASPxPopupControl"/>
+      <w:bookmarkStart w:id="62" w:name="hinh2x_ASPxPopupControl"/>
       <w:r>
         <w:t>Hình 2.x: Minh họa giao diện (ASPxPopupControl)</w:t>
       </w:r>
     </w:p>
-    <w:bookmarkEnd w:id="60"/>
+    <w:bookmarkEnd w:id="62"/>
     <w:p>
       <w:pPr>
         <w:pStyle w:val="MainContent"/>
@@ -14462,7 +14681,7 @@
       <w:pPr>
         <w:pStyle w:val="Heading5-HIDDEN"/>
       </w:pPr>
-      <w:commentRangeStart w:id="61"/>
+      <w:commentRangeStart w:id="63"/>
       <w:r>
         <w:t xml:space="preserve">5. </w:t>
       </w:r>
@@ -14475,14 +14694,14 @@
       <w:r>
         <w:t xml:space="preserve"> trong WebForm thông qua AJAX</w:t>
       </w:r>
-      <w:commentRangeEnd w:id="61"/>
+      <w:commentRangeEnd w:id="63"/>
       <w:r>
         <w:rPr>
           <w:rStyle w:val="CommentReference"/>
           <w:rFonts w:eastAsiaTheme="minorEastAsia" w:cstheme="minorBidi"/>
           <w:color w:val="auto"/>
         </w:rPr>
-        <w:commentReference w:id="61"/>
+        <w:commentReference w:id="63"/>
       </w:r>
     </w:p>
     <w:p>
@@ -14517,7 +14736,7 @@
       <w:pPr>
         <w:pStyle w:val="Heading3"/>
       </w:pPr>
-      <w:bookmarkStart w:id="62" w:name="_Toc402134484"/>
+      <w:bookmarkStart w:id="64" w:name="_Toc402134484"/>
       <w:r>
         <w:t>2</w:t>
       </w:r>
@@ -14527,7 +14746,7 @@
       <w:r>
         <w:t>. Công nghệ giao diện tùy biến (responsive design) dành cho ứng dụng Web Mobile</w:t>
       </w:r>
-      <w:bookmarkEnd w:id="62"/>
+      <w:bookmarkEnd w:id="64"/>
     </w:p>
     <w:p>
       <w:pPr>
@@ -15274,11 +15493,11 @@
       <w:pPr>
         <w:pStyle w:val="Heading2"/>
       </w:pPr>
-      <w:bookmarkStart w:id="63" w:name="_Toc402134485"/>
+      <w:bookmarkStart w:id="65" w:name="_Toc402134485"/>
       <w:r>
         <w:t>2.4. Kết quả thực thi (các màn hình chức năng)</w:t>
       </w:r>
-      <w:bookmarkEnd w:id="63"/>
+      <w:bookmarkEnd w:id="65"/>
     </w:p>
     <w:p>
       <w:pPr>
@@ -15326,7 +15545,7 @@
       <w:pPr>
         <w:pStyle w:val="Title"/>
       </w:pPr>
-      <w:bookmarkStart w:id="64" w:name="_Toc402134486"/>
+      <w:bookmarkStart w:id="66" w:name="_Toc402134486"/>
       <w:r>
         <w:lastRenderedPageBreak/>
         <w:t>CHƯƠNG 3</w:t>
@@ -15337,26 +15556,26 @@
       <w:r>
         <w:t xml:space="preserve"> VÀ TRIỂN KHAI</w:t>
       </w:r>
-      <w:bookmarkEnd w:id="64"/>
+      <w:bookmarkEnd w:id="66"/>
     </w:p>
     <w:p>
       <w:pPr>
         <w:pStyle w:val="Heading2"/>
       </w:pPr>
-      <w:bookmarkStart w:id="65" w:name="_Toc402134487"/>
+      <w:bookmarkStart w:id="67" w:name="_Toc402134487"/>
       <w:r>
         <w:t>3</w:t>
       </w:r>
       <w:r>
         <w:t>.1. Kiểm thử tự động mức mã nguồn (Unit test)</w:t>
       </w:r>
-      <w:bookmarkEnd w:id="65"/>
+      <w:bookmarkEnd w:id="67"/>
     </w:p>
     <w:p>
       <w:pPr>
         <w:pStyle w:val="Heading3"/>
       </w:pPr>
-      <w:bookmarkStart w:id="66" w:name="_Toc402134488"/>
+      <w:bookmarkStart w:id="68" w:name="_Toc402134488"/>
       <w:r>
         <w:t>3</w:t>
       </w:r>
@@ -15369,7 +15588,7 @@
       <w:r>
         <w:t xml:space="preserve"> hộp đen (Black box testing)</w:t>
       </w:r>
-      <w:bookmarkEnd w:id="66"/>
+      <w:bookmarkEnd w:id="68"/>
     </w:p>
     <w:p>
       <w:pPr>
@@ -15400,7 +15619,7 @@
       <w:pPr>
         <w:pStyle w:val="Heading3"/>
       </w:pPr>
-      <w:bookmarkStart w:id="67" w:name="_Toc402134489"/>
+      <w:bookmarkStart w:id="69" w:name="_Toc402134489"/>
       <w:r>
         <w:t>3</w:t>
       </w:r>
@@ -15419,7 +15638,7 @@
       <w:r>
         <w:t>)</w:t>
       </w:r>
-      <w:bookmarkEnd w:id="67"/>
+      <w:bookmarkEnd w:id="69"/>
     </w:p>
     <w:p>
       <w:r>
@@ -15481,11 +15700,11 @@
       <w:pPr>
         <w:pStyle w:val="Heading2"/>
       </w:pPr>
-      <w:bookmarkStart w:id="68" w:name="_Toc402134490"/>
+      <w:bookmarkStart w:id="70" w:name="_Toc402134490"/>
       <w:r>
         <w:t>3</w:t>
       </w:r>
-      <w:commentRangeStart w:id="69"/>
+      <w:commentRangeStart w:id="71"/>
       <w:r>
         <w:t>.2</w:t>
       </w:r>
@@ -15501,7 +15720,7 @@
       <w:r>
         <w:t>test)</w:t>
       </w:r>
-      <w:commentRangeEnd w:id="69"/>
+      <w:commentRangeEnd w:id="71"/>
       <w:r>
         <w:rPr>
           <w:rStyle w:val="CommentReference"/>
@@ -15509,9 +15728,9 @@
           <w:b w:val="0"/>
           <w:color w:val="auto"/>
         </w:rPr>
-        <w:commentReference w:id="69"/>
-      </w:r>
-      <w:bookmarkEnd w:id="68"/>
+        <w:commentReference w:id="71"/>
+      </w:r>
+      <w:bookmarkEnd w:id="70"/>
     </w:p>
     <w:p>
       <w:pPr>
@@ -25937,14 +26156,14 @@
       <w:pPr>
         <w:pStyle w:val="Heading2"/>
       </w:pPr>
-      <w:bookmarkStart w:id="70" w:name="_Toc402134491"/>
+      <w:bookmarkStart w:id="72" w:name="_Toc402134491"/>
       <w:r>
         <w:t>3</w:t>
       </w:r>
       <w:r>
         <w:t>.3. Các mô hình triển khai</w:t>
       </w:r>
-      <w:bookmarkEnd w:id="70"/>
+      <w:bookmarkEnd w:id="72"/>
     </w:p>
     <w:p>
       <w:pPr>
@@ -26009,38 +26228,76 @@
         <w:pStyle w:val="MainContent"/>
       </w:pPr>
       <w:r>
-        <w:t>-Cần nói được cách triển khai hệ thống để làm việc ?</w:t>
+        <w:t>-Cụ thể quá trình triển khai thực tế:</w:t>
+      </w:r>
+    </w:p>
+    <w:p>
+      <w:pPr>
+        <w:pStyle w:val="ThucDong0"/>
+      </w:pPr>
+      <w:r>
+        <w:t>+Máy chủ: từ nhà cung cấp dịch vụ Web Host VDC</w:t>
+      </w:r>
+    </w:p>
+    <w:p>
+      <w:pPr>
+        <w:pStyle w:val="ThucDong0"/>
+      </w:pPr>
+      <w:r>
+        <w:t>+Dung lượng lưu trữ trên Host: 1GB</w:t>
+      </w:r>
+    </w:p>
+    <w:p>
+      <w:pPr>
+        <w:pStyle w:val="ThucDong0"/>
+      </w:pPr>
+      <w:r>
+        <w:t>+Băng thông hàng tháng: 20GB</w:t>
+      </w:r>
+    </w:p>
+    <w:p>
+      <w:pPr>
+        <w:pStyle w:val="ThucDong0"/>
+      </w:pPr>
+      <w:r>
+        <w:t>+Có tổng cộng 2 CSDL được tạo ra, 1 bản dự phòng, 1 bản chính thức</w:t>
+      </w:r>
+      <w:r>
+        <w:t>.</w:t>
+      </w:r>
+    </w:p>
+    <w:p>
+      <w:pPr>
+        <w:pStyle w:val="ThucDong0"/>
+      </w:pPr>
+      <w:r>
+        <w:t>+Website chạy trên nền IIS ASP.NET 4.0</w:t>
+      </w:r>
+    </w:p>
+    <w:p>
+      <w:pPr>
+        <w:pStyle w:val="ThucDong0"/>
+      </w:pPr>
+      <w:r>
+        <w:t>+Các máy trạm người dùng đã cài đặt được cho 2 máy tính</w:t>
+      </w:r>
+      <w:r>
+        <w:t xml:space="preserve"> cá nhân</w:t>
+      </w:r>
+      <w:r>
+        <w:t xml:space="preserve"> ở ban Hạ tầng Cơ sở, một máy trạm điều khiển và giám sát dữ liệu đặt tại phòng A106 (khoa CNTT).</w:t>
       </w:r>
     </w:p>
     <w:p>
       <w:pPr>
         <w:pStyle w:val="MainContent"/>
       </w:pPr>
-      <w:r>
-        <w:t>...</w:t>
-      </w:r>
     </w:p>
     <w:p>
       <w:pPr>
         <w:pStyle w:val="MainContent"/>
       </w:pPr>
       <w:r>
-        <w:t>-Mô hình làm việc trực tiếp lên máy chủ hay là đồng bộ gián tiếp</w:t>
-      </w:r>
-    </w:p>
-    <w:p>
-      <w:pPr>
-        <w:pStyle w:val="MainContent"/>
-      </w:pPr>
-      <w:r>
-        <w:t>...</w:t>
-      </w:r>
-    </w:p>
-    <w:p>
-      <w:pPr>
-        <w:pStyle w:val="MainContent"/>
-      </w:pPr>
-      <w:r>
         <w:t>-Các lưu ý</w:t>
       </w:r>
       <w:r>
@@ -26058,6 +26315,7 @@
         <w:pStyle w:val="ThucDong0"/>
       </w:pPr>
       <w:r>
+        <w:lastRenderedPageBreak/>
         <w:t>+Mặc dù bản thân hệ thống đã có các biện pháp bảo mật và chính sách để vận hành tốt trong điều kiện bình thường, tuy nhiên khi đưa vào vận hành thực tế thì sẽ không thể tránh khỏi các vấn đề phát sinh liên quan như: máy chủ bảo trì hoặc gặp sự cố dữ liệu, quản trị cấp cao (root) quên mật khẩu, cài lại phần mềm trên máy cá nhân, bị tin tặc tấn công,...Khi đó hệ thống có thể sẽ không làm việc ổn định thậm chí ngừng hoạt động.</w:t>
       </w:r>
     </w:p>
@@ -26066,7 +26324,6 @@
         <w:pStyle w:val="ThucDong0"/>
       </w:pPr>
       <w:r>
-        <w:lastRenderedPageBreak/>
         <w:t>+Nên cần phải có ít nhất 1 quản trị luôn theo dõi giám sát các bất thường xảy ra trên toàn hệ thống, để từ đó đưa ra giải pháp khắc phục nhanh nhất.</w:t>
       </w:r>
     </w:p>
@@ -26096,12 +26353,12 @@
       <w:pPr>
         <w:pStyle w:val="Title"/>
       </w:pPr>
-      <w:bookmarkStart w:id="71" w:name="_Toc402134492"/>
+      <w:bookmarkStart w:id="73" w:name="_Toc402134492"/>
       <w:r>
         <w:lastRenderedPageBreak/>
         <w:t>KẾT LUẬN VÀ KIẾN NGHỊ</w:t>
       </w:r>
-      <w:bookmarkEnd w:id="71"/>
+      <w:bookmarkEnd w:id="73"/>
     </w:p>
     <w:p>
       <w:pPr>
@@ -26114,7 +26371,19 @@
         <w:t xml:space="preserve"> và kết hợp</w:t>
       </w:r>
       <w:r>
-        <w:t xml:space="preserve"> thành công các công nghệ và kỹ thuật hiện có vào trong ứng dụng. Và đã đạt được kết quả như đã đề ra. Có được điều đó là do chọn được hướng nghiên cứu đúng đắn và phù hợp.</w:t>
+        <w:t xml:space="preserve"> thành công các công nghệ và kỹ thuật hiện có vào trong ứng dụng. Và đã đạt được kết quả như</w:t>
+      </w:r>
+      <w:r>
+        <w:t xml:space="preserve"> mục đích</w:t>
+      </w:r>
+      <w:r>
+        <w:t xml:space="preserve"> đã đề ra</w:t>
+      </w:r>
+      <w:r>
+        <w:t xml:space="preserve"> ban đầu</w:t>
+      </w:r>
+      <w:r>
+        <w:t>. Có được điều đó là do chọn được hướng nghiên cứu đúng đắn và phù hợp.</w:t>
       </w:r>
     </w:p>
     <w:p>
@@ -26296,7 +26565,18 @@
     </w:p>
     <w:p>
       <w:pPr>
-        <w:pStyle w:val="ThucDong0"/>
+        <w:pStyle w:val="MainContent"/>
+        <w:rPr>
+          <w:i/>
+        </w:rPr>
+      </w:pPr>
+      <w:r>
+        <w:t>-Lúc ban đầu, được người hướng dẫn giới thiệu triết lý triển khai phần mềm Agile, nhóm đã vận dụng xuyên suốt vào trong toàn bộ quy trình. Và cuối cùng, cũng không biết chắc được là có thực hiện đúng tinh thần Agile hay không ? Tuy nhiên thành quả là có.</w:t>
+      </w:r>
+    </w:p>
+    <w:p>
+      <w:pPr>
+        <w:pStyle w:val="MainContent"/>
       </w:pPr>
       <w:r>
         <w:br w:type="page"/>
@@ -26306,12 +26586,24 @@
       <w:pPr>
         <w:pStyle w:val="Title"/>
       </w:pPr>
-      <w:bookmarkStart w:id="72" w:name="_Toc402134493"/>
+      <w:bookmarkStart w:id="74" w:name="_Toc402134493"/>
+      <w:commentRangeStart w:id="75"/>
       <w:r>
         <w:lastRenderedPageBreak/>
         <w:t>TÀI LIỆU THAM KHẢO</w:t>
       </w:r>
-      <w:bookmarkEnd w:id="72"/>
+      <w:bookmarkEnd w:id="74"/>
+      <w:commentRangeEnd w:id="75"/>
+      <w:r>
+        <w:rPr>
+          <w:rStyle w:val="CommentReference"/>
+          <w:rFonts w:eastAsiaTheme="minorEastAsia" w:cstheme="minorBidi"/>
+          <w:b w:val="0"/>
+          <w:spacing w:val="0"/>
+          <w:kern w:val="0"/>
+        </w:rPr>
+        <w:commentReference w:id="75"/>
+      </w:r>
     </w:p>
     <w:p>
       <w:pPr>
@@ -26902,7 +27194,7 @@
           <w:b/>
         </w:rPr>
       </w:pPr>
-      <w:bookmarkStart w:id="73" w:name="_Toc402134494"/>
+      <w:bookmarkStart w:id="76" w:name="_Toc402134494"/>
       <w:r>
         <w:rPr>
           <w:b/>
@@ -26910,17 +27202,17 @@
         <w:lastRenderedPageBreak/>
         <w:t>PHỤ LỤC</w:t>
       </w:r>
-      <w:bookmarkEnd w:id="73"/>
+      <w:bookmarkEnd w:id="76"/>
     </w:p>
     <w:p>
       <w:pPr>
         <w:pStyle w:val="Heading2"/>
       </w:pPr>
-      <w:bookmarkStart w:id="74" w:name="_Toc402134495"/>
+      <w:bookmarkStart w:id="77" w:name="_Toc402134495"/>
       <w:r>
         <w:t>Phụ lục 1</w:t>
       </w:r>
-      <w:bookmarkEnd w:id="74"/>
+      <w:bookmarkEnd w:id="77"/>
     </w:p>
     <w:p>
       <w:pPr>
@@ -27540,7 +27832,7 @@
                 <w:rFonts w:eastAsiaTheme="minorHAnsi"/>
               </w:rPr>
             </w:pPr>
-            <w:commentRangeStart w:id="75"/>
+            <w:commentRangeStart w:id="78"/>
             <w:r>
               <w:rPr>
                 <w:rFonts w:eastAsiaTheme="minorHAnsi"/>
@@ -27598,14 +27890,14 @@
                 </w:r>
               </w:sdtContent>
             </w:sdt>
-            <w:commentRangeEnd w:id="75"/>
+            <w:commentRangeEnd w:id="78"/>
             <w:r>
               <w:rPr>
                 <w:rFonts w:eastAsiaTheme="minorHAnsi"/>
                 <w:sz w:val="16"/>
                 <w:szCs w:val="16"/>
               </w:rPr>
-              <w:commentReference w:id="75"/>
+              <w:commentReference w:id="78"/>
             </w:r>
           </w:p>
         </w:tc>
@@ -32998,23 +33290,6 @@
     </w:tbl>
     <w:p>
       <w:pPr>
-        <w:tabs>
-          <w:tab w:val="left" w:pos="0"/>
-        </w:tabs>
-        <w:jc w:val="both"/>
-        <w:rPr>
-          <w:rFonts w:eastAsiaTheme="minorHAnsi"/>
-        </w:rPr>
-      </w:pPr>
-      <w:r>
-        <w:rPr>
-          <w:rFonts w:eastAsiaTheme="minorHAnsi"/>
-        </w:rPr>
-        <w:t>...</w:t>
-      </w:r>
-    </w:p>
-    <w:p>
-      <w:pPr>
         <w:pStyle w:val="MainContent"/>
       </w:pPr>
       <w:r>
@@ -33313,11 +33588,11 @@
       <w:pPr>
         <w:pStyle w:val="Heading2"/>
       </w:pPr>
-      <w:bookmarkStart w:id="76" w:name="_Toc402134496"/>
+      <w:bookmarkStart w:id="79" w:name="_Toc402134496"/>
       <w:r>
         <w:t>Phụ lục 2</w:t>
       </w:r>
-      <w:bookmarkEnd w:id="76"/>
+      <w:bookmarkEnd w:id="79"/>
     </w:p>
     <w:p>
       <w:pPr>
@@ -35832,7 +36107,6 @@
         </w:tc>
       </w:tr>
     </w:tbl>
-    <w:p/>
     <w:p>
       <w:pPr>
         <w:pStyle w:val="MainContent"/>
@@ -36104,6 +36378,7 @@
         <w:pStyle w:val="Heading5-HIDDEN"/>
       </w:pPr>
       <w:r>
+        <w:lastRenderedPageBreak/>
         <w:t>5</w:t>
       </w:r>
       <w:r>
@@ -37010,11 +37285,11 @@
       <w:pPr>
         <w:pStyle w:val="Heading2"/>
       </w:pPr>
-      <w:bookmarkStart w:id="77" w:name="_Toc402134497"/>
+      <w:bookmarkStart w:id="80" w:name="_Toc402134497"/>
       <w:r>
         <w:t>Phụ lục 3</w:t>
       </w:r>
-      <w:bookmarkEnd w:id="77"/>
+      <w:bookmarkEnd w:id="80"/>
     </w:p>
     <w:p>
       <w:pPr>
@@ -37029,29 +37304,29 @@
         <w:pStyle w:val="Heading5-HIDDEN"/>
       </w:pPr>
       <w:r>
+        <w:t>1</w:t>
+      </w:r>
+      <w:r>
+        <w:t>. CoSo</w:t>
+      </w:r>
+    </w:p>
+    <w:p>
+      <w:pPr>
+        <w:pStyle w:val="MainContent"/>
+      </w:pPr>
+      <w:r>
+        <w:t>-</w:t>
+      </w:r>
+      <w:r>
+        <w:t>Mức truy cập: public</w:t>
+      </w:r>
+    </w:p>
+    <w:p>
+      <w:pPr>
+        <w:pStyle w:val="MainContent"/>
+      </w:pPr>
+      <w:r>
         <w:lastRenderedPageBreak/>
-        <w:t>1</w:t>
-      </w:r>
-      <w:r>
-        <w:t>. CoSo</w:t>
-      </w:r>
-    </w:p>
-    <w:p>
-      <w:pPr>
-        <w:pStyle w:val="MainContent"/>
-      </w:pPr>
-      <w:r>
-        <w:t>-</w:t>
-      </w:r>
-      <w:r>
-        <w:t>Mức truy cập: public</w:t>
-      </w:r>
-    </w:p>
-    <w:p>
-      <w:pPr>
-        <w:pStyle w:val="MainContent"/>
-      </w:pPr>
-      <w:r>
         <w:t>-</w:t>
       </w:r>
       <w:r>
@@ -37909,7 +38184,6 @@
               <w:suppressOverlap w:val="0"/>
             </w:pPr>
             <w:r>
-              <w:lastRenderedPageBreak/>
               <w:t>public</w:t>
             </w:r>
           </w:p>
@@ -38658,7 +38932,6 @@
               <w:suppressOverlap w:val="0"/>
             </w:pPr>
             <w:r>
-              <w:lastRenderedPageBreak/>
               <w:t>public</w:t>
             </w:r>
           </w:p>
@@ -38783,6 +39056,7 @@
               <w:suppressOverlap w:val="0"/>
             </w:pPr>
             <w:r>
+              <w:lastRenderedPageBreak/>
               <w:t>public</w:t>
             </w:r>
           </w:p>
@@ -39552,43 +39826,43 @@
         <w:pStyle w:val="Heading5-HIDDEN"/>
       </w:pPr>
       <w:r>
+        <w:t>6</w:t>
+      </w:r>
+      <w:r>
+        <w:t xml:space="preserve">. </w:t>
+      </w:r>
+      <w:r>
+        <w:t>ThietBi</w:t>
+      </w:r>
+    </w:p>
+    <w:p>
+      <w:pPr>
+        <w:pStyle w:val="MainContent"/>
+      </w:pPr>
+      <w:r>
+        <w:t>-</w:t>
+      </w:r>
+      <w:r>
+        <w:t>Mức truy cập: public</w:t>
+      </w:r>
+    </w:p>
+    <w:p>
+      <w:pPr>
+        <w:pStyle w:val="MainContent"/>
+      </w:pPr>
+      <w:r>
+        <w:t>-</w:t>
+      </w:r>
+      <w:r>
+        <w:t>Loại: lớp cứng</w:t>
+      </w:r>
+    </w:p>
+    <w:p>
+      <w:pPr>
+        <w:pStyle w:val="MainContent"/>
+      </w:pPr>
+      <w:r>
         <w:lastRenderedPageBreak/>
-        <w:t>6</w:t>
-      </w:r>
-      <w:r>
-        <w:t xml:space="preserve">. </w:t>
-      </w:r>
-      <w:r>
-        <w:t>ThietBi</w:t>
-      </w:r>
-    </w:p>
-    <w:p>
-      <w:pPr>
-        <w:pStyle w:val="MainContent"/>
-      </w:pPr>
-      <w:r>
-        <w:t>-</w:t>
-      </w:r>
-      <w:r>
-        <w:t>Mức truy cập: public</w:t>
-      </w:r>
-    </w:p>
-    <w:p>
-      <w:pPr>
-        <w:pStyle w:val="MainContent"/>
-      </w:pPr>
-      <w:r>
-        <w:t>-</w:t>
-      </w:r>
-      <w:r>
-        <w:t>Loại: lớp cứng</w:t>
-      </w:r>
-    </w:p>
-    <w:p>
-      <w:pPr>
-        <w:pStyle w:val="MainContent"/>
-      </w:pPr>
-      <w:r>
         <w:t>-</w:t>
       </w:r>
       <w:r>
@@ -40450,7 +40724,6 @@
               <w:suppressOverlap w:val="0"/>
             </w:pPr>
             <w:r>
-              <w:lastRenderedPageBreak/>
               <w:t>public</w:t>
             </w:r>
           </w:p>
@@ -40575,6 +40848,7 @@
               <w:suppressOverlap w:val="0"/>
             </w:pPr>
             <w:r>
+              <w:lastRenderedPageBreak/>
               <w:t>public</w:t>
             </w:r>
           </w:p>
@@ -40704,6 +40978,7 @@
         <w:pStyle w:val="Heading5-HIDDEN"/>
       </w:pPr>
       <w:r>
+        <w:lastRenderedPageBreak/>
         <w:t>8</w:t>
       </w:r>
       <w:r>
@@ -41074,12 +41349,7 @@
       </w:tr>
     </w:tbl>
     <w:p/>
-    <w:p>
-      <w:r>
-        <w:t>...</w:t>
-      </w:r>
-      <w:bookmarkEnd w:id="0"/>
-    </w:p>
+    <w:p/>
     <w:sectPr>
       <w:pgSz w:w="11907" w:h="16839" w:code="9"/>
       <w:pgMar w:top="1985" w:right="1134" w:bottom="1701" w:left="1985" w:header="720" w:footer="720" w:gutter="0"/>
@@ -41092,7 +41362,7 @@
 
 <file path=word/comments.xml><?xml version="1.0" encoding="utf-8"?>
 <w:comments xmlns:wpc="http://schemas.microsoft.com/office/word/2010/wordprocessingCanvas" xmlns:mc="http://schemas.openxmlformats.org/markup-compatibility/2006" xmlns:o="urn:schemas-microsoft-com:office:office" xmlns:r="http://schemas.openxmlformats.org/officeDocument/2006/relationships" xmlns:m="http://schemas.openxmlformats.org/officeDocument/2006/math" xmlns:v="urn:schemas-microsoft-com:vml" xmlns:wp14="http://schemas.microsoft.com/office/word/2010/wordprocessingDrawing" xmlns:wp="http://schemas.openxmlformats.org/drawingml/2006/wordprocessingDrawing" xmlns:w10="urn:schemas-microsoft-com:office:word" xmlns:w="http://schemas.openxmlformats.org/wordprocessingml/2006/main" xmlns:w14="http://schemas.microsoft.com/office/word/2010/wordml" xmlns:w15="http://schemas.microsoft.com/office/word/2012/wordml" xmlns:wpg="http://schemas.microsoft.com/office/word/2010/wordprocessingGroup" xmlns:wpi="http://schemas.microsoft.com/office/word/2010/wordprocessingInk" xmlns:wne="http://schemas.microsoft.com/office/word/2006/wordml" xmlns:wps="http://schemas.microsoft.com/office/word/2010/wordprocessingShape" mc:Ignorable="w14 w15 wp14">
-  <w:comment w:id="2" w:author="Dũng Nguyễn" w:date="2014-10-24T17:33:00Z" w:initials="DN">
+  <w:comment w:id="1" w:author="Dũng Nguyễn" w:date="2014-10-24T17:33:00Z" w:initials="DN">
     <w:p>
       <w:pPr>
         <w:pStyle w:val="CommentText"/>
@@ -41116,7 +41386,7 @@
       </w:r>
     </w:p>
   </w:comment>
-  <w:comment w:id="5" w:author="Dũng Nguyễn" w:date="2014-10-24T17:35:00Z" w:initials="DN">
+  <w:comment w:id="4" w:author="Dũng Nguyễn" w:date="2014-10-24T17:35:00Z" w:initials="DN">
     <w:p>
       <w:pPr>
         <w:pStyle w:val="CommentText"/>
@@ -41132,7 +41402,7 @@
       </w:r>
     </w:p>
   </w:comment>
-  <w:comment w:id="7" w:author="Dũng Nguyễn" w:date="2014-10-24T17:35:00Z" w:initials="DN">
+  <w:comment w:id="6" w:author="Dũng Nguyễn" w:date="2014-10-24T17:35:00Z" w:initials="DN">
     <w:p>
       <w:pPr>
         <w:pStyle w:val="CommentText"/>
@@ -41151,7 +41421,7 @@
       </w:r>
     </w:p>
   </w:comment>
-  <w:comment w:id="9" w:author="NGUYỄN HOÀNG THANH" w:date="2014-10-25T17:56:00Z" w:initials="HT">
+  <w:comment w:id="8" w:author="NGUYỄN HOÀNG THANH" w:date="2014-10-25T17:56:00Z" w:initials="HT">
     <w:p>
       <w:pPr>
         <w:pStyle w:val="CommentText"/>
@@ -41183,8 +41453,11 @@
       </w:r>
     </w:p>
   </w:comment>
-  <w:comment w:id="56" w:author="NGUYỄN HOÀNG THANH" w:date="2014-10-25T17:35:00Z" w:initials="HT">
-    <w:p>
+  <w:comment w:id="30" w:author="Dũng Nguyễn" w:date="2014-10-27T01:02:00Z" w:initials="DN">
+    <w:p>
+      <w:pPr>
+        <w:pStyle w:val="CommentText"/>
+      </w:pPr>
       <w:r>
         <w:rPr>
           <w:rStyle w:val="CommentReference"/>
@@ -41192,15 +41465,12 @@
         <w:annotationRef/>
       </w:r>
       <w:r>
-        <w:t>...(Chụp hình bỏ vô từng control)</w:t>
+        <w:t>sai màu</w:t>
       </w:r>
     </w:p>
   </w:comment>
-  <w:comment w:id="61" w:author="NGUYỄN HOÀNG THANH" w:date="2014-10-25T17:36:00Z" w:initials="HT">
-    <w:p>
-      <w:pPr>
-        <w:pStyle w:val="CommentText"/>
-      </w:pPr>
+  <w:comment w:id="58" w:author="NGUYỄN HOÀNG THANH" w:date="2014-10-25T17:35:00Z" w:initials="HT">
+    <w:p>
       <w:r>
         <w:rPr>
           <w:rStyle w:val="CommentReference"/>
@@ -41208,11 +41478,11 @@
         <w:annotationRef/>
       </w:r>
       <w:r>
-        <w:t>Thêm 2 control nữa cho đủ 7</w:t>
+        <w:t>...(Chụp hình bỏ vô từng control)</w:t>
       </w:r>
     </w:p>
   </w:comment>
-  <w:comment w:id="69" w:author="Dũng Nguyễn" w:date="2014-10-24T17:39:00Z" w:initials="DN">
+  <w:comment w:id="63" w:author="NGUYỄN HOÀNG THANH" w:date="2014-10-25T17:36:00Z" w:initials="HT">
     <w:p>
       <w:pPr>
         <w:pStyle w:val="CommentText"/>
@@ -41224,11 +41494,43 @@
         <w:annotationRef/>
       </w:r>
       <w:r>
+        <w:t>Thêm 2 control nữa cho đủ 7</w:t>
+      </w:r>
+    </w:p>
+  </w:comment>
+  <w:comment w:id="71" w:author="Dũng Nguyễn" w:date="2014-10-24T17:39:00Z" w:initials="DN">
+    <w:p>
+      <w:pPr>
+        <w:pStyle w:val="CommentText"/>
+      </w:pPr>
+      <w:r>
+        <w:rPr>
+          <w:rStyle w:val="CommentReference"/>
+        </w:rPr>
+        <w:annotationRef/>
+      </w:r>
+      <w:r>
         <w:t>Copy nội dung file Excel có TR, TC bỏ vào ?</w:t>
       </w:r>
     </w:p>
   </w:comment>
-  <w:comment w:id="75" w:author="Dũng Nguyễn" w:date="2014-10-24T17:37:00Z" w:initials="DN">
+  <w:comment w:id="75" w:author="Dũng Nguyễn" w:date="2014-10-27T01:03:00Z" w:initials="DN">
+    <w:p>
+      <w:pPr>
+        <w:pStyle w:val="CommentText"/>
+      </w:pPr>
+      <w:r>
+        <w:rPr>
+          <w:rStyle w:val="CommentReference"/>
+        </w:rPr>
+        <w:annotationRef/>
+      </w:r>
+      <w:r>
+        <w:t>thêm tài liệu vào cho nhiều</w:t>
+      </w:r>
+    </w:p>
+  </w:comment>
+  <w:comment w:id="78" w:author="Dũng Nguyễn" w:date="2014-10-24T17:37:00Z" w:initials="DN">
     <w:p>
       <w:pPr>
         <w:pStyle w:val="CommentText"/>
@@ -41254,9 +41556,11 @@
   <w15:commentEx w15:paraId="46DA551F" w15:done="0"/>
   <w15:commentEx w15:paraId="2BEB5E1D" w15:done="0"/>
   <w15:commentEx w15:paraId="2C2243CB" w15:done="0"/>
+  <w15:commentEx w15:paraId="4DC7BF61" w15:done="0"/>
   <w15:commentEx w15:paraId="46629579" w15:done="0"/>
   <w15:commentEx w15:paraId="5B48CA47" w15:done="0"/>
   <w15:commentEx w15:paraId="33E27D1B" w15:done="0"/>
+  <w15:commentEx w15:paraId="2F5A2AF9" w15:done="0"/>
   <w15:commentEx w15:paraId="59BFCF49" w15:done="0"/>
 </w15:commentsEx>
 </file>
@@ -41348,7 +41652,7 @@
           <w:rPr>
             <w:noProof/>
           </w:rPr>
-          <w:t>69</w:t>
+          <w:t>32</w:t>
         </w:r>
         <w:r>
           <w:rPr>
@@ -44063,7 +44367,7 @@
 </file>
 
 <file path=customXml/itemProps1.xml><?xml version="1.0" encoding="utf-8"?>
-<ds:datastoreItem xmlns:ds="http://schemas.openxmlformats.org/officeDocument/2006/customXml" ds:itemID="{AFCC4774-0BD0-49F9-9BD2-52BA9859B681}">
+<ds:datastoreItem xmlns:ds="http://schemas.openxmlformats.org/officeDocument/2006/customXml" ds:itemID="{806883C4-427A-4568-9670-BECC04156CB2}">
   <ds:schemaRefs>
     <ds:schemaRef ds:uri="http://schemas.openxmlformats.org/officeDocument/2006/bibliography"/>
   </ds:schemaRefs>

</xml_diff>

<commit_message>
Gần xong báo cáo QL Thiết bị
Đánh tên danh mục các bảng, sơ đồ, hình vẽ...
Trách dẫn hình vẽ, số liệu trên mạng.
Review lại chính tả, câu cú.
Tổng cộng gần 100 trang.
</commit_message>
<xml_diff>
--- a/_BaoCao/40_offical_main.docx
+++ b/_BaoCao/40_offical_main.docx
@@ -2,7 +2,7 @@
 <file path=word/document.xml><?xml version="1.0" encoding="utf-8"?>
 <w:document xmlns:wpc="http://schemas.microsoft.com/office/word/2010/wordprocessingCanvas" xmlns:mc="http://schemas.openxmlformats.org/markup-compatibility/2006" xmlns:o="urn:schemas-microsoft-com:office:office" xmlns:r="http://schemas.openxmlformats.org/officeDocument/2006/relationships" xmlns:m="http://schemas.openxmlformats.org/officeDocument/2006/math" xmlns:v="urn:schemas-microsoft-com:vml" xmlns:wp14="http://schemas.microsoft.com/office/word/2010/wordprocessingDrawing" xmlns:wp="http://schemas.openxmlformats.org/drawingml/2006/wordprocessingDrawing" xmlns:w10="urn:schemas-microsoft-com:office:word" xmlns:w="http://schemas.openxmlformats.org/wordprocessingml/2006/main" xmlns:w14="http://schemas.microsoft.com/office/word/2010/wordml" xmlns:w15="http://schemas.microsoft.com/office/word/2012/wordml" xmlns:wpg="http://schemas.microsoft.com/office/word/2010/wordprocessingGroup" xmlns:wpi="http://schemas.microsoft.com/office/word/2010/wordprocessingInk" xmlns:wne="http://schemas.microsoft.com/office/word/2006/wordml" xmlns:wps="http://schemas.microsoft.com/office/word/2010/wordprocessingShape" mc:Ignorable="w14 w15 wp14">
   <w:body>
-    <w:bookmarkStart w:id="0" w:name="_Toc402134446" w:displacedByCustomXml="next"/>
+    <w:bookmarkStart w:id="0" w:name="_Toc402185043" w:displacedByCustomXml="next"/>
     <w:sdt>
       <w:sdtPr>
         <w:rPr>
@@ -157,7 +157,7 @@
             </w:rPr>
             <w:fldChar w:fldCharType="separate"/>
           </w:r>
-          <w:hyperlink w:anchor="_Toc402134446" w:history="1">
+          <w:hyperlink w:anchor="_Toc402185043" w:history="1">
             <w:r>
               <w:rPr>
                 <w:rStyle w:val="Hyperlink"/>
@@ -187,7 +187,7 @@
                 <w:noProof/>
                 <w:webHidden/>
               </w:rPr>
-              <w:instrText xml:space="preserve"> PAGEREF _Toc402134446 \h </w:instrText>
+              <w:instrText xml:space="preserve"> PAGEREF _Toc402185043 \h </w:instrText>
             </w:r>
             <w:r>
               <w:rPr>
@@ -227,7 +227,7 @@
               <w:sz w:val="22"/>
             </w:rPr>
           </w:pPr>
-          <w:hyperlink w:anchor="_Toc402134447" w:history="1">
+          <w:hyperlink w:anchor="_Toc402185044" w:history="1">
             <w:r>
               <w:rPr>
                 <w:rStyle w:val="Hyperlink"/>
@@ -254,7 +254,7 @@
                 <w:noProof/>
                 <w:webHidden/>
               </w:rPr>
-              <w:instrText xml:space="preserve"> PAGEREF _Toc402134447 \h </w:instrText>
+              <w:instrText xml:space="preserve"> PAGEREF _Toc402185044 \h </w:instrText>
             </w:r>
             <w:r>
               <w:rPr>
@@ -294,7 +294,7 @@
               <w:sz w:val="22"/>
             </w:rPr>
           </w:pPr>
-          <w:hyperlink w:anchor="_Toc402134448" w:history="1">
+          <w:hyperlink w:anchor="_Toc402185045" w:history="1">
             <w:r>
               <w:rPr>
                 <w:rStyle w:val="Hyperlink"/>
@@ -321,7 +321,7 @@
                 <w:noProof/>
                 <w:webHidden/>
               </w:rPr>
-              <w:instrText xml:space="preserve"> PAGEREF _Toc402134448 \h </w:instrText>
+              <w:instrText xml:space="preserve"> PAGEREF _Toc402185045 \h </w:instrText>
             </w:r>
             <w:r>
               <w:rPr>
@@ -361,7 +361,7 @@
               <w:sz w:val="22"/>
             </w:rPr>
           </w:pPr>
-          <w:hyperlink w:anchor="_Toc402134449" w:history="1">
+          <w:hyperlink w:anchor="_Toc402185046" w:history="1">
             <w:r>
               <w:rPr>
                 <w:rStyle w:val="Hyperlink"/>
@@ -388,7 +388,7 @@
                 <w:noProof/>
                 <w:webHidden/>
               </w:rPr>
-              <w:instrText xml:space="preserve"> PAGEREF _Toc402134449 \h </w:instrText>
+              <w:instrText xml:space="preserve"> PAGEREF _Toc402185046 \h </w:instrText>
             </w:r>
             <w:r>
               <w:rPr>
@@ -428,7 +428,7 @@
               <w:sz w:val="22"/>
             </w:rPr>
           </w:pPr>
-          <w:hyperlink w:anchor="_Toc402134450" w:history="1">
+          <w:hyperlink w:anchor="_Toc402185047" w:history="1">
             <w:r>
               <w:rPr>
                 <w:rStyle w:val="Hyperlink"/>
@@ -455,7 +455,7 @@
                 <w:noProof/>
                 <w:webHidden/>
               </w:rPr>
-              <w:instrText xml:space="preserve"> PAGEREF _Toc402134450 \h </w:instrText>
+              <w:instrText xml:space="preserve"> PAGEREF _Toc402185047 \h </w:instrText>
             </w:r>
             <w:r>
               <w:rPr>
@@ -498,7 +498,7 @@
               <w:sz w:val="22"/>
             </w:rPr>
           </w:pPr>
-          <w:hyperlink w:anchor="_Toc402134451" w:history="1">
+          <w:hyperlink w:anchor="_Toc402185048" w:history="1">
             <w:r>
               <w:rPr>
                 <w:rStyle w:val="Hyperlink"/>
@@ -525,7 +525,7 @@
                 <w:noProof/>
                 <w:webHidden/>
               </w:rPr>
-              <w:instrText xml:space="preserve"> PAGEREF _Toc402134451 \h </w:instrText>
+              <w:instrText xml:space="preserve"> PAGEREF _Toc402185048 \h </w:instrText>
             </w:r>
             <w:r>
               <w:rPr>
@@ -568,13 +568,13 @@
               <w:sz w:val="22"/>
             </w:rPr>
           </w:pPr>
-          <w:hyperlink w:anchor="_Toc402134452" w:history="1">
+          <w:hyperlink w:anchor="_Toc402185049" w:history="1">
             <w:r>
               <w:rPr>
                 <w:rStyle w:val="Hyperlink"/>
                 <w:noProof/>
               </w:rPr>
-              <w:t>Mục đích nghiên cứu của đề tài</w:t>
+              <w:t>Mục đích, mục tiêu nghiên cứu của đề tài</w:t>
             </w:r>
             <w:r>
               <w:rPr>
@@ -595,7 +595,7 @@
                 <w:noProof/>
                 <w:webHidden/>
               </w:rPr>
-              <w:instrText xml:space="preserve"> PAGEREF _Toc402134452 \h </w:instrText>
+              <w:instrText xml:space="preserve"> PAGEREF _Toc402185049 \h </w:instrText>
             </w:r>
             <w:r>
               <w:rPr>
@@ -638,7 +638,7 @@
               <w:sz w:val="22"/>
             </w:rPr>
           </w:pPr>
-          <w:hyperlink w:anchor="_Toc402134453" w:history="1">
+          <w:hyperlink w:anchor="_Toc402185050" w:history="1">
             <w:r>
               <w:rPr>
                 <w:rStyle w:val="Hyperlink"/>
@@ -665,7 +665,7 @@
                 <w:noProof/>
                 <w:webHidden/>
               </w:rPr>
-              <w:instrText xml:space="preserve"> PAGEREF _Toc402134453 \h </w:instrText>
+              <w:instrText xml:space="preserve"> PAGEREF _Toc402185050 \h </w:instrText>
             </w:r>
             <w:r>
               <w:rPr>
@@ -708,7 +708,7 @@
               <w:sz w:val="22"/>
             </w:rPr>
           </w:pPr>
-          <w:hyperlink w:anchor="_Toc402134454" w:history="1">
+          <w:hyperlink w:anchor="_Toc402185051" w:history="1">
             <w:r>
               <w:rPr>
                 <w:rStyle w:val="Hyperlink"/>
@@ -735,7 +735,7 @@
                 <w:noProof/>
                 <w:webHidden/>
               </w:rPr>
-              <w:instrText xml:space="preserve"> PAGEREF _Toc402134454 \h </w:instrText>
+              <w:instrText xml:space="preserve"> PAGEREF _Toc402185051 \h </w:instrText>
             </w:r>
             <w:r>
               <w:rPr>
@@ -778,7 +778,7 @@
               <w:sz w:val="22"/>
             </w:rPr>
           </w:pPr>
-          <w:hyperlink w:anchor="_Toc402134455" w:history="1">
+          <w:hyperlink w:anchor="_Toc402185052" w:history="1">
             <w:r>
               <w:rPr>
                 <w:rStyle w:val="Hyperlink"/>
@@ -805,7 +805,7 @@
                 <w:noProof/>
                 <w:webHidden/>
               </w:rPr>
-              <w:instrText xml:space="preserve"> PAGEREF _Toc402134455 \h </w:instrText>
+              <w:instrText xml:space="preserve"> PAGEREF _Toc402185052 \h </w:instrText>
             </w:r>
             <w:r>
               <w:rPr>
@@ -845,7 +845,7 @@
               <w:sz w:val="22"/>
             </w:rPr>
           </w:pPr>
-          <w:hyperlink w:anchor="_Toc402134456" w:history="1">
+          <w:hyperlink w:anchor="_Toc402185053" w:history="1">
             <w:r>
               <w:rPr>
                 <w:rStyle w:val="Hyperlink"/>
@@ -872,7 +872,7 @@
                 <w:noProof/>
                 <w:webHidden/>
               </w:rPr>
-              <w:instrText xml:space="preserve"> PAGEREF _Toc402134456 \h </w:instrText>
+              <w:instrText xml:space="preserve"> PAGEREF _Toc402185053 \h </w:instrText>
             </w:r>
             <w:r>
               <w:rPr>
@@ -915,7 +915,7 @@
               <w:sz w:val="22"/>
             </w:rPr>
           </w:pPr>
-          <w:hyperlink w:anchor="_Toc402134457" w:history="1">
+          <w:hyperlink w:anchor="_Toc402185054" w:history="1">
             <w:r>
               <w:rPr>
                 <w:rStyle w:val="Hyperlink"/>
@@ -942,7 +942,7 @@
                 <w:noProof/>
                 <w:webHidden/>
               </w:rPr>
-              <w:instrText xml:space="preserve"> PAGEREF _Toc402134457 \h </w:instrText>
+              <w:instrText xml:space="preserve"> PAGEREF _Toc402185054 \h </w:instrText>
             </w:r>
             <w:r>
               <w:rPr>
@@ -985,7 +985,7 @@
               <w:sz w:val="22"/>
             </w:rPr>
           </w:pPr>
-          <w:hyperlink w:anchor="_Toc402134458" w:history="1">
+          <w:hyperlink w:anchor="_Toc402185055" w:history="1">
             <w:r>
               <w:rPr>
                 <w:rStyle w:val="Hyperlink"/>
@@ -1012,7 +1012,7 @@
                 <w:noProof/>
                 <w:webHidden/>
               </w:rPr>
-              <w:instrText xml:space="preserve"> PAGEREF _Toc402134458 \h </w:instrText>
+              <w:instrText xml:space="preserve"> PAGEREF _Toc402185055 \h </w:instrText>
             </w:r>
             <w:r>
               <w:rPr>
@@ -1055,7 +1055,7 @@
               <w:sz w:val="22"/>
             </w:rPr>
           </w:pPr>
-          <w:hyperlink w:anchor="_Toc402134459" w:history="1">
+          <w:hyperlink w:anchor="_Toc402185056" w:history="1">
             <w:r>
               <w:rPr>
                 <w:rStyle w:val="Hyperlink"/>
@@ -1082,7 +1082,7 @@
                 <w:noProof/>
                 <w:webHidden/>
               </w:rPr>
-              <w:instrText xml:space="preserve"> PAGEREF _Toc402134459 \h </w:instrText>
+              <w:instrText xml:space="preserve"> PAGEREF _Toc402185056 \h </w:instrText>
             </w:r>
             <w:r>
               <w:rPr>
@@ -1125,7 +1125,7 @@
               <w:sz w:val="22"/>
             </w:rPr>
           </w:pPr>
-          <w:hyperlink w:anchor="_Toc402134460" w:history="1">
+          <w:hyperlink w:anchor="_Toc402185057" w:history="1">
             <w:r>
               <w:rPr>
                 <w:rStyle w:val="Hyperlink"/>
@@ -1152,7 +1152,7 @@
                 <w:noProof/>
                 <w:webHidden/>
               </w:rPr>
-              <w:instrText xml:space="preserve"> PAGEREF _Toc402134460 \h </w:instrText>
+              <w:instrText xml:space="preserve"> PAGEREF _Toc402185057 \h </w:instrText>
             </w:r>
             <w:r>
               <w:rPr>
@@ -1195,7 +1195,7 @@
               <w:sz w:val="22"/>
             </w:rPr>
           </w:pPr>
-          <w:hyperlink w:anchor="_Toc402134461" w:history="1">
+          <w:hyperlink w:anchor="_Toc402185058" w:history="1">
             <w:r>
               <w:rPr>
                 <w:rStyle w:val="Hyperlink"/>
@@ -1222,7 +1222,7 @@
                 <w:noProof/>
                 <w:webHidden/>
               </w:rPr>
-              <w:instrText xml:space="preserve"> PAGEREF _Toc402134461 \h </w:instrText>
+              <w:instrText xml:space="preserve"> PAGEREF _Toc402185058 \h </w:instrText>
             </w:r>
             <w:r>
               <w:rPr>
@@ -1265,7 +1265,7 @@
               <w:sz w:val="22"/>
             </w:rPr>
           </w:pPr>
-          <w:hyperlink w:anchor="_Toc402134462" w:history="1">
+          <w:hyperlink w:anchor="_Toc402185059" w:history="1">
             <w:r>
               <w:rPr>
                 <w:rStyle w:val="Hyperlink"/>
@@ -1292,7 +1292,7 @@
                 <w:noProof/>
                 <w:webHidden/>
               </w:rPr>
-              <w:instrText xml:space="preserve"> PAGEREF _Toc402134462 \h </w:instrText>
+              <w:instrText xml:space="preserve"> PAGEREF _Toc402185059 \h </w:instrText>
             </w:r>
             <w:r>
               <w:rPr>
@@ -1335,7 +1335,7 @@
               <w:sz w:val="22"/>
             </w:rPr>
           </w:pPr>
-          <w:hyperlink w:anchor="_Toc402134463" w:history="1">
+          <w:hyperlink w:anchor="_Toc402185060" w:history="1">
             <w:r>
               <w:rPr>
                 <w:rStyle w:val="Hyperlink"/>
@@ -1362,7 +1362,7 @@
                 <w:noProof/>
                 <w:webHidden/>
               </w:rPr>
-              <w:instrText xml:space="preserve"> PAGEREF _Toc402134463 \h </w:instrText>
+              <w:instrText xml:space="preserve"> PAGEREF _Toc402185060 \h </w:instrText>
             </w:r>
             <w:r>
               <w:rPr>
@@ -1405,7 +1405,7 @@
               <w:sz w:val="22"/>
             </w:rPr>
           </w:pPr>
-          <w:hyperlink w:anchor="_Toc402134464" w:history="1">
+          <w:hyperlink w:anchor="_Toc402185061" w:history="1">
             <w:r>
               <w:rPr>
                 <w:rStyle w:val="Hyperlink"/>
@@ -1432,7 +1432,7 @@
                 <w:noProof/>
                 <w:webHidden/>
               </w:rPr>
-              <w:instrText xml:space="preserve"> PAGEREF _Toc402134464 \h </w:instrText>
+              <w:instrText xml:space="preserve"> PAGEREF _Toc402185061 \h </w:instrText>
             </w:r>
             <w:r>
               <w:rPr>
@@ -1475,7 +1475,7 @@
               <w:sz w:val="22"/>
             </w:rPr>
           </w:pPr>
-          <w:hyperlink w:anchor="_Toc402134465" w:history="1">
+          <w:hyperlink w:anchor="_Toc402185062" w:history="1">
             <w:r>
               <w:rPr>
                 <w:rStyle w:val="Hyperlink"/>
@@ -1502,7 +1502,7 @@
                 <w:noProof/>
                 <w:webHidden/>
               </w:rPr>
-              <w:instrText xml:space="preserve"> PAGEREF _Toc402134465 \h </w:instrText>
+              <w:instrText xml:space="preserve"> PAGEREF _Toc402185062 \h </w:instrText>
             </w:r>
             <w:r>
               <w:rPr>
@@ -1545,7 +1545,7 @@
               <w:sz w:val="22"/>
             </w:rPr>
           </w:pPr>
-          <w:hyperlink w:anchor="_Toc402134466" w:history="1">
+          <w:hyperlink w:anchor="_Toc402185063" w:history="1">
             <w:r>
               <w:rPr>
                 <w:rStyle w:val="Hyperlink"/>
@@ -1572,7 +1572,7 @@
                 <w:noProof/>
                 <w:webHidden/>
               </w:rPr>
-              <w:instrText xml:space="preserve"> PAGEREF _Toc402134466 \h </w:instrText>
+              <w:instrText xml:space="preserve"> PAGEREF _Toc402185063 \h </w:instrText>
             </w:r>
             <w:r>
               <w:rPr>
@@ -1615,7 +1615,7 @@
               <w:sz w:val="22"/>
             </w:rPr>
           </w:pPr>
-          <w:hyperlink w:anchor="_Toc402134467" w:history="1">
+          <w:hyperlink w:anchor="_Toc402185064" w:history="1">
             <w:r>
               <w:rPr>
                 <w:rStyle w:val="Hyperlink"/>
@@ -1642,7 +1642,7 @@
                 <w:noProof/>
                 <w:webHidden/>
               </w:rPr>
-              <w:instrText xml:space="preserve"> PAGEREF _Toc402134467 \h </w:instrText>
+              <w:instrText xml:space="preserve"> PAGEREF _Toc402185064 \h </w:instrText>
             </w:r>
             <w:r>
               <w:rPr>
@@ -1685,7 +1685,7 @@
               <w:sz w:val="22"/>
             </w:rPr>
           </w:pPr>
-          <w:hyperlink w:anchor="_Toc402134468" w:history="1">
+          <w:hyperlink w:anchor="_Toc402185065" w:history="1">
             <w:r>
               <w:rPr>
                 <w:rStyle w:val="Hyperlink"/>
@@ -1712,7 +1712,7 @@
                 <w:noProof/>
                 <w:webHidden/>
               </w:rPr>
-              <w:instrText xml:space="preserve"> PAGEREF _Toc402134468 \h </w:instrText>
+              <w:instrText xml:space="preserve"> PAGEREF _Toc402185065 \h </w:instrText>
             </w:r>
             <w:r>
               <w:rPr>
@@ -1755,7 +1755,7 @@
               <w:sz w:val="22"/>
             </w:rPr>
           </w:pPr>
-          <w:hyperlink w:anchor="_Toc402134469" w:history="1">
+          <w:hyperlink w:anchor="_Toc402185066" w:history="1">
             <w:r>
               <w:rPr>
                 <w:rStyle w:val="Hyperlink"/>
@@ -1782,7 +1782,7 @@
                 <w:noProof/>
                 <w:webHidden/>
               </w:rPr>
-              <w:instrText xml:space="preserve"> PAGEREF _Toc402134469 \h </w:instrText>
+              <w:instrText xml:space="preserve"> PAGEREF _Toc402185066 \h </w:instrText>
             </w:r>
             <w:r>
               <w:rPr>
@@ -1825,7 +1825,7 @@
               <w:sz w:val="22"/>
             </w:rPr>
           </w:pPr>
-          <w:hyperlink w:anchor="_Toc402134470" w:history="1">
+          <w:hyperlink w:anchor="_Toc402185067" w:history="1">
             <w:r>
               <w:rPr>
                 <w:rStyle w:val="Hyperlink"/>
@@ -1852,7 +1852,7 @@
                 <w:noProof/>
                 <w:webHidden/>
               </w:rPr>
-              <w:instrText xml:space="preserve"> PAGEREF _Toc402134470 \h </w:instrText>
+              <w:instrText xml:space="preserve"> PAGEREF _Toc402185067 \h </w:instrText>
             </w:r>
             <w:r>
               <w:rPr>
@@ -1895,7 +1895,7 @@
               <w:sz w:val="22"/>
             </w:rPr>
           </w:pPr>
-          <w:hyperlink w:anchor="_Toc402134471" w:history="1">
+          <w:hyperlink w:anchor="_Toc402185068" w:history="1">
             <w:r>
               <w:rPr>
                 <w:rStyle w:val="Hyperlink"/>
@@ -1922,7 +1922,7 @@
                 <w:noProof/>
                 <w:webHidden/>
               </w:rPr>
-              <w:instrText xml:space="preserve"> PAGEREF _Toc402134471 \h </w:instrText>
+              <w:instrText xml:space="preserve"> PAGEREF _Toc402185068 \h </w:instrText>
             </w:r>
             <w:r>
               <w:rPr>
@@ -1965,13 +1965,13 @@
               <w:sz w:val="22"/>
             </w:rPr>
           </w:pPr>
-          <w:hyperlink w:anchor="_Toc402134472" w:history="1">
+          <w:hyperlink w:anchor="_Toc402185069" w:history="1">
             <w:r>
               <w:rPr>
                 <w:rStyle w:val="Hyperlink"/>
                 <w:noProof/>
               </w:rPr>
-              <w:t>1.6.5. Cập nhật thông tin dãy</w:t>
+              <w:t>1.6.5. Phân rã chức năng chuyển tình trạng thiết bị</w:t>
             </w:r>
             <w:r>
               <w:rPr>
@@ -1992,7 +1992,7 @@
                 <w:noProof/>
                 <w:webHidden/>
               </w:rPr>
-              <w:instrText xml:space="preserve"> PAGEREF _Toc402134472 \h </w:instrText>
+              <w:instrText xml:space="preserve"> PAGEREF _Toc402185069 \h </w:instrText>
             </w:r>
             <w:r>
               <w:rPr>
@@ -2032,7 +2032,7 @@
               <w:sz w:val="22"/>
             </w:rPr>
           </w:pPr>
-          <w:hyperlink w:anchor="_Toc402134473" w:history="1">
+          <w:hyperlink w:anchor="_Toc402185070" w:history="1">
             <w:r>
               <w:rPr>
                 <w:rStyle w:val="Hyperlink"/>
@@ -2059,7 +2059,7 @@
                 <w:noProof/>
                 <w:webHidden/>
               </w:rPr>
-              <w:instrText xml:space="preserve"> PAGEREF _Toc402134473 \h </w:instrText>
+              <w:instrText xml:space="preserve"> PAGEREF _Toc402185070 \h </w:instrText>
             </w:r>
             <w:r>
               <w:rPr>
@@ -2102,7 +2102,7 @@
               <w:sz w:val="22"/>
             </w:rPr>
           </w:pPr>
-          <w:hyperlink w:anchor="_Toc402134474" w:history="1">
+          <w:hyperlink w:anchor="_Toc402185071" w:history="1">
             <w:r>
               <w:rPr>
                 <w:rStyle w:val="Hyperlink"/>
@@ -2129,7 +2129,7 @@
                 <w:noProof/>
                 <w:webHidden/>
               </w:rPr>
-              <w:instrText xml:space="preserve"> PAGEREF _Toc402134474 \h </w:instrText>
+              <w:instrText xml:space="preserve"> PAGEREF _Toc402185071 \h </w:instrText>
             </w:r>
             <w:r>
               <w:rPr>
@@ -2172,7 +2172,7 @@
               <w:sz w:val="22"/>
             </w:rPr>
           </w:pPr>
-          <w:hyperlink w:anchor="_Toc402134475" w:history="1">
+          <w:hyperlink w:anchor="_Toc402185072" w:history="1">
             <w:r>
               <w:rPr>
                 <w:rStyle w:val="Hyperlink"/>
@@ -2199,7 +2199,7 @@
                 <w:noProof/>
                 <w:webHidden/>
               </w:rPr>
-              <w:instrText xml:space="preserve"> PAGEREF _Toc402134475 \h </w:instrText>
+              <w:instrText xml:space="preserve"> PAGEREF _Toc402185072 \h </w:instrText>
             </w:r>
             <w:r>
               <w:rPr>
@@ -2242,7 +2242,7 @@
               <w:sz w:val="22"/>
             </w:rPr>
           </w:pPr>
-          <w:hyperlink w:anchor="_Toc402134476" w:history="1">
+          <w:hyperlink w:anchor="_Toc402185073" w:history="1">
             <w:r>
               <w:rPr>
                 <w:rStyle w:val="Hyperlink"/>
@@ -2269,7 +2269,7 @@
                 <w:noProof/>
                 <w:webHidden/>
               </w:rPr>
-              <w:instrText xml:space="preserve"> PAGEREF _Toc402134476 \h </w:instrText>
+              <w:instrText xml:space="preserve"> PAGEREF _Toc402185073 \h </w:instrText>
             </w:r>
             <w:r>
               <w:rPr>
@@ -2312,7 +2312,7 @@
               <w:sz w:val="22"/>
             </w:rPr>
           </w:pPr>
-          <w:hyperlink w:anchor="_Toc402134477" w:history="1">
+          <w:hyperlink w:anchor="_Toc402185074" w:history="1">
             <w:r>
               <w:rPr>
                 <w:rStyle w:val="Hyperlink"/>
@@ -2339,7 +2339,7 @@
                 <w:noProof/>
                 <w:webHidden/>
               </w:rPr>
-              <w:instrText xml:space="preserve"> PAGEREF _Toc402134477 \h </w:instrText>
+              <w:instrText xml:space="preserve"> PAGEREF _Toc402185074 \h </w:instrText>
             </w:r>
             <w:r>
               <w:rPr>
@@ -2382,7 +2382,7 @@
               <w:sz w:val="22"/>
             </w:rPr>
           </w:pPr>
-          <w:hyperlink w:anchor="_Toc402134478" w:history="1">
+          <w:hyperlink w:anchor="_Toc402185075" w:history="1">
             <w:r>
               <w:rPr>
                 <w:rStyle w:val="Hyperlink"/>
@@ -2409,7 +2409,7 @@
                 <w:noProof/>
                 <w:webHidden/>
               </w:rPr>
-              <w:instrText xml:space="preserve"> PAGEREF _Toc402134478 \h </w:instrText>
+              <w:instrText xml:space="preserve"> PAGEREF _Toc402185075 \h </w:instrText>
             </w:r>
             <w:r>
               <w:rPr>
@@ -2452,7 +2452,7 @@
               <w:sz w:val="22"/>
             </w:rPr>
           </w:pPr>
-          <w:hyperlink w:anchor="_Toc402134479" w:history="1">
+          <w:hyperlink w:anchor="_Toc402185076" w:history="1">
             <w:r>
               <w:rPr>
                 <w:rStyle w:val="Hyperlink"/>
@@ -2479,7 +2479,7 @@
                 <w:noProof/>
                 <w:webHidden/>
               </w:rPr>
-              <w:instrText xml:space="preserve"> PAGEREF _Toc402134479 \h </w:instrText>
+              <w:instrText xml:space="preserve"> PAGEREF _Toc402185076 \h </w:instrText>
             </w:r>
             <w:r>
               <w:rPr>
@@ -2522,7 +2522,7 @@
               <w:sz w:val="22"/>
             </w:rPr>
           </w:pPr>
-          <w:hyperlink w:anchor="_Toc402134480" w:history="1">
+          <w:hyperlink w:anchor="_Toc402185077" w:history="1">
             <w:r>
               <w:rPr>
                 <w:rStyle w:val="Hyperlink"/>
@@ -2549,7 +2549,7 @@
                 <w:noProof/>
                 <w:webHidden/>
               </w:rPr>
-              <w:instrText xml:space="preserve"> PAGEREF _Toc402134480 \h </w:instrText>
+              <w:instrText xml:space="preserve"> PAGEREF _Toc402185077 \h </w:instrText>
             </w:r>
             <w:r>
               <w:rPr>
@@ -2592,7 +2592,7 @@
               <w:sz w:val="22"/>
             </w:rPr>
           </w:pPr>
-          <w:hyperlink w:anchor="_Toc402134481" w:history="1">
+          <w:hyperlink w:anchor="_Toc402185078" w:history="1">
             <w:r>
               <w:rPr>
                 <w:rStyle w:val="Hyperlink"/>
@@ -2619,7 +2619,7 @@
                 <w:noProof/>
                 <w:webHidden/>
               </w:rPr>
-              <w:instrText xml:space="preserve"> PAGEREF _Toc402134481 \h </w:instrText>
+              <w:instrText xml:space="preserve"> PAGEREF _Toc402185078 \h </w:instrText>
             </w:r>
             <w:r>
               <w:rPr>
@@ -2662,7 +2662,7 @@
               <w:sz w:val="22"/>
             </w:rPr>
           </w:pPr>
-          <w:hyperlink w:anchor="_Toc402134482" w:history="1">
+          <w:hyperlink w:anchor="_Toc402185079" w:history="1">
             <w:r>
               <w:rPr>
                 <w:rStyle w:val="Hyperlink"/>
@@ -2689,7 +2689,7 @@
                 <w:noProof/>
                 <w:webHidden/>
               </w:rPr>
-              <w:instrText xml:space="preserve"> PAGEREF _Toc402134482 \h </w:instrText>
+              <w:instrText xml:space="preserve"> PAGEREF _Toc402185079 \h </w:instrText>
             </w:r>
             <w:r>
               <w:rPr>
@@ -2732,7 +2732,7 @@
               <w:sz w:val="22"/>
             </w:rPr>
           </w:pPr>
-          <w:hyperlink w:anchor="_Toc402134483" w:history="1">
+          <w:hyperlink w:anchor="_Toc402185080" w:history="1">
             <w:r>
               <w:rPr>
                 <w:rStyle w:val="Hyperlink"/>
@@ -2759,7 +2759,7 @@
                 <w:noProof/>
                 <w:webHidden/>
               </w:rPr>
-              <w:instrText xml:space="preserve"> PAGEREF _Toc402134483 \h </w:instrText>
+              <w:instrText xml:space="preserve"> PAGEREF _Toc402185080 \h </w:instrText>
             </w:r>
             <w:r>
               <w:rPr>
@@ -2802,7 +2802,7 @@
               <w:sz w:val="22"/>
             </w:rPr>
           </w:pPr>
-          <w:hyperlink w:anchor="_Toc402134484" w:history="1">
+          <w:hyperlink w:anchor="_Toc402185081" w:history="1">
             <w:r>
               <w:rPr>
                 <w:rStyle w:val="Hyperlink"/>
@@ -2829,7 +2829,7 @@
                 <w:noProof/>
                 <w:webHidden/>
               </w:rPr>
-              <w:instrText xml:space="preserve"> PAGEREF _Toc402134484 \h </w:instrText>
+              <w:instrText xml:space="preserve"> PAGEREF _Toc402185081 \h </w:instrText>
             </w:r>
             <w:r>
               <w:rPr>
@@ -2872,7 +2872,7 @@
               <w:sz w:val="22"/>
             </w:rPr>
           </w:pPr>
-          <w:hyperlink w:anchor="_Toc402134485" w:history="1">
+          <w:hyperlink w:anchor="_Toc402185082" w:history="1">
             <w:r>
               <w:rPr>
                 <w:rStyle w:val="Hyperlink"/>
@@ -2899,7 +2899,7 @@
                 <w:noProof/>
                 <w:webHidden/>
               </w:rPr>
-              <w:instrText xml:space="preserve"> PAGEREF _Toc402134485 \h </w:instrText>
+              <w:instrText xml:space="preserve"> PAGEREF _Toc402185082 \h </w:instrText>
             </w:r>
             <w:r>
               <w:rPr>
@@ -2939,7 +2939,7 @@
               <w:sz w:val="22"/>
             </w:rPr>
           </w:pPr>
-          <w:hyperlink w:anchor="_Toc402134486" w:history="1">
+          <w:hyperlink w:anchor="_Toc402185083" w:history="1">
             <w:r>
               <w:rPr>
                 <w:rStyle w:val="Hyperlink"/>
@@ -2966,7 +2966,7 @@
                 <w:noProof/>
                 <w:webHidden/>
               </w:rPr>
-              <w:instrText xml:space="preserve"> PAGEREF _Toc402134486 \h </w:instrText>
+              <w:instrText xml:space="preserve"> PAGEREF _Toc402185083 \h </w:instrText>
             </w:r>
             <w:r>
               <w:rPr>
@@ -2986,7 +2986,7 @@
                 <w:noProof/>
                 <w:webHidden/>
               </w:rPr>
-              <w:t>67</w:t>
+              <w:t>70</w:t>
             </w:r>
             <w:r>
               <w:rPr>
@@ -3009,7 +3009,7 @@
               <w:sz w:val="22"/>
             </w:rPr>
           </w:pPr>
-          <w:hyperlink w:anchor="_Toc402134487" w:history="1">
+          <w:hyperlink w:anchor="_Toc402185084" w:history="1">
             <w:r>
               <w:rPr>
                 <w:rStyle w:val="Hyperlink"/>
@@ -3036,7 +3036,7 @@
                 <w:noProof/>
                 <w:webHidden/>
               </w:rPr>
-              <w:instrText xml:space="preserve"> PAGEREF _Toc402134487 \h </w:instrText>
+              <w:instrText xml:space="preserve"> PAGEREF _Toc402185084 \h </w:instrText>
             </w:r>
             <w:r>
               <w:rPr>
@@ -3056,7 +3056,7 @@
                 <w:noProof/>
                 <w:webHidden/>
               </w:rPr>
-              <w:t>67</w:t>
+              <w:t>70</w:t>
             </w:r>
             <w:r>
               <w:rPr>
@@ -3079,7 +3079,7 @@
               <w:sz w:val="22"/>
             </w:rPr>
           </w:pPr>
-          <w:hyperlink w:anchor="_Toc402134488" w:history="1">
+          <w:hyperlink w:anchor="_Toc402185085" w:history="1">
             <w:r>
               <w:rPr>
                 <w:rStyle w:val="Hyperlink"/>
@@ -3106,7 +3106,7 @@
                 <w:noProof/>
                 <w:webHidden/>
               </w:rPr>
-              <w:instrText xml:space="preserve"> PAGEREF _Toc402134488 \h </w:instrText>
+              <w:instrText xml:space="preserve"> PAGEREF _Toc402185085 \h </w:instrText>
             </w:r>
             <w:r>
               <w:rPr>
@@ -3126,7 +3126,7 @@
                 <w:noProof/>
                 <w:webHidden/>
               </w:rPr>
-              <w:t>67</w:t>
+              <w:t>70</w:t>
             </w:r>
             <w:r>
               <w:rPr>
@@ -3149,7 +3149,7 @@
               <w:sz w:val="22"/>
             </w:rPr>
           </w:pPr>
-          <w:hyperlink w:anchor="_Toc402134489" w:history="1">
+          <w:hyperlink w:anchor="_Toc402185086" w:history="1">
             <w:r>
               <w:rPr>
                 <w:rStyle w:val="Hyperlink"/>
@@ -3176,7 +3176,7 @@
                 <w:noProof/>
                 <w:webHidden/>
               </w:rPr>
-              <w:instrText xml:space="preserve"> PAGEREF _Toc402134489 \h </w:instrText>
+              <w:instrText xml:space="preserve"> PAGEREF _Toc402185086 \h </w:instrText>
             </w:r>
             <w:r>
               <w:rPr>
@@ -3196,7 +3196,7 @@
                 <w:noProof/>
                 <w:webHidden/>
               </w:rPr>
-              <w:t>67</w:t>
+              <w:t>70</w:t>
             </w:r>
             <w:r>
               <w:rPr>
@@ -3219,7 +3219,7 @@
               <w:sz w:val="22"/>
             </w:rPr>
           </w:pPr>
-          <w:hyperlink w:anchor="_Toc402134490" w:history="1">
+          <w:hyperlink w:anchor="_Toc402185087" w:history="1">
             <w:r>
               <w:rPr>
                 <w:rStyle w:val="Hyperlink"/>
@@ -3246,7 +3246,7 @@
                 <w:noProof/>
                 <w:webHidden/>
               </w:rPr>
-              <w:instrText xml:space="preserve"> PAGEREF _Toc402134490 \h </w:instrText>
+              <w:instrText xml:space="preserve"> PAGEREF _Toc402185087 \h </w:instrText>
             </w:r>
             <w:r>
               <w:rPr>
@@ -3266,7 +3266,7 @@
                 <w:noProof/>
                 <w:webHidden/>
               </w:rPr>
-              <w:t>67</w:t>
+              <w:t>70</w:t>
             </w:r>
             <w:r>
               <w:rPr>
@@ -3289,7 +3289,7 @@
               <w:sz w:val="22"/>
             </w:rPr>
           </w:pPr>
-          <w:hyperlink w:anchor="_Toc402134491" w:history="1">
+          <w:hyperlink w:anchor="_Toc402185088" w:history="1">
             <w:r>
               <w:rPr>
                 <w:rStyle w:val="Hyperlink"/>
@@ -3316,7 +3316,7 @@
                 <w:noProof/>
                 <w:webHidden/>
               </w:rPr>
-              <w:instrText xml:space="preserve"> PAGEREF _Toc402134491 \h </w:instrText>
+              <w:instrText xml:space="preserve"> PAGEREF _Toc402185088 \h </w:instrText>
             </w:r>
             <w:r>
               <w:rPr>
@@ -3336,7 +3336,7 @@
                 <w:noProof/>
                 <w:webHidden/>
               </w:rPr>
-              <w:t>75</w:t>
+              <w:t>78</w:t>
             </w:r>
             <w:r>
               <w:rPr>
@@ -3356,7 +3356,7 @@
               <w:sz w:val="22"/>
             </w:rPr>
           </w:pPr>
-          <w:hyperlink w:anchor="_Toc402134492" w:history="1">
+          <w:hyperlink w:anchor="_Toc402185089" w:history="1">
             <w:r>
               <w:rPr>
                 <w:rStyle w:val="Hyperlink"/>
@@ -3383,7 +3383,7 @@
                 <w:noProof/>
                 <w:webHidden/>
               </w:rPr>
-              <w:instrText xml:space="preserve"> PAGEREF _Toc402134492 \h </w:instrText>
+              <w:instrText xml:space="preserve"> PAGEREF _Toc402185089 \h </w:instrText>
             </w:r>
             <w:r>
               <w:rPr>
@@ -3403,7 +3403,7 @@
                 <w:noProof/>
                 <w:webHidden/>
               </w:rPr>
-              <w:t>77</w:t>
+              <w:t>80</w:t>
             </w:r>
             <w:r>
               <w:rPr>
@@ -3423,7 +3423,7 @@
               <w:sz w:val="22"/>
             </w:rPr>
           </w:pPr>
-          <w:hyperlink w:anchor="_Toc402134493" w:history="1">
+          <w:hyperlink w:anchor="_Toc402185090" w:history="1">
             <w:r>
               <w:rPr>
                 <w:rStyle w:val="Hyperlink"/>
@@ -3450,7 +3450,7 @@
                 <w:noProof/>
                 <w:webHidden/>
               </w:rPr>
-              <w:instrText xml:space="preserve"> PAGEREF _Toc402134493 \h </w:instrText>
+              <w:instrText xml:space="preserve"> PAGEREF _Toc402185090 \h </w:instrText>
             </w:r>
             <w:r>
               <w:rPr>
@@ -3470,7 +3470,7 @@
                 <w:noProof/>
                 <w:webHidden/>
               </w:rPr>
-              <w:t>79</w:t>
+              <w:t>82</w:t>
             </w:r>
             <w:r>
               <w:rPr>
@@ -3490,7 +3490,7 @@
               <w:sz w:val="22"/>
             </w:rPr>
           </w:pPr>
-          <w:hyperlink w:anchor="_Toc402134494" w:history="1">
+          <w:hyperlink w:anchor="_Toc402185091" w:history="1">
             <w:r>
               <w:rPr>
                 <w:rStyle w:val="Hyperlink"/>
@@ -3518,7 +3518,7 @@
                 <w:noProof/>
                 <w:webHidden/>
               </w:rPr>
-              <w:instrText xml:space="preserve"> PAGEREF _Toc402134494 \h </w:instrText>
+              <w:instrText xml:space="preserve"> PAGEREF _Toc402185091 \h </w:instrText>
             </w:r>
             <w:r>
               <w:rPr>
@@ -3538,7 +3538,7 @@
                 <w:noProof/>
                 <w:webHidden/>
               </w:rPr>
-              <w:t>80</w:t>
+              <w:t>83</w:t>
             </w:r>
             <w:r>
               <w:rPr>
@@ -3561,7 +3561,7 @@
               <w:sz w:val="22"/>
             </w:rPr>
           </w:pPr>
-          <w:hyperlink w:anchor="_Toc402134495" w:history="1">
+          <w:hyperlink w:anchor="_Toc402185092" w:history="1">
             <w:r>
               <w:rPr>
                 <w:rStyle w:val="Hyperlink"/>
@@ -3588,7 +3588,7 @@
                 <w:noProof/>
                 <w:webHidden/>
               </w:rPr>
-              <w:instrText xml:space="preserve"> PAGEREF _Toc402134495 \h </w:instrText>
+              <w:instrText xml:space="preserve"> PAGEREF _Toc402185092 \h </w:instrText>
             </w:r>
             <w:r>
               <w:rPr>
@@ -3608,7 +3608,7 @@
                 <w:noProof/>
                 <w:webHidden/>
               </w:rPr>
-              <w:t>80</w:t>
+              <w:t>83</w:t>
             </w:r>
             <w:r>
               <w:rPr>
@@ -3631,7 +3631,7 @@
               <w:sz w:val="22"/>
             </w:rPr>
           </w:pPr>
-          <w:hyperlink w:anchor="_Toc402134496" w:history="1">
+          <w:hyperlink w:anchor="_Toc402185093" w:history="1">
             <w:r>
               <w:rPr>
                 <w:rStyle w:val="Hyperlink"/>
@@ -3658,7 +3658,7 @@
                 <w:noProof/>
                 <w:webHidden/>
               </w:rPr>
-              <w:instrText xml:space="preserve"> PAGEREF _Toc402134496 \h </w:instrText>
+              <w:instrText xml:space="preserve"> PAGEREF _Toc402185093 \h </w:instrText>
             </w:r>
             <w:r>
               <w:rPr>
@@ -3678,7 +3678,7 @@
                 <w:noProof/>
                 <w:webHidden/>
               </w:rPr>
-              <w:t>84</w:t>
+              <w:t>87</w:t>
             </w:r>
             <w:r>
               <w:rPr>
@@ -3701,7 +3701,7 @@
               <w:sz w:val="22"/>
             </w:rPr>
           </w:pPr>
-          <w:hyperlink w:anchor="_Toc402134497" w:history="1">
+          <w:hyperlink w:anchor="_Toc402185094" w:history="1">
             <w:r>
               <w:rPr>
                 <w:rStyle w:val="Hyperlink"/>
@@ -3728,7 +3728,7 @@
                 <w:noProof/>
                 <w:webHidden/>
               </w:rPr>
-              <w:instrText xml:space="preserve"> PAGEREF _Toc402134497 \h </w:instrText>
+              <w:instrText xml:space="preserve"> PAGEREF _Toc402185094 \h </w:instrText>
             </w:r>
             <w:r>
               <w:rPr>
@@ -3748,7 +3748,7 @@
                 <w:noProof/>
                 <w:webHidden/>
               </w:rPr>
-              <w:t>88</w:t>
+              <w:t>91</w:t>
             </w:r>
             <w:r>
               <w:rPr>
@@ -3804,7 +3804,7 @@
       <w:pPr>
         <w:pStyle w:val="Title"/>
       </w:pPr>
-      <w:bookmarkStart w:id="2" w:name="_Toc402134447"/>
+      <w:bookmarkStart w:id="2" w:name="_Toc402185044"/>
       <w:r>
         <w:lastRenderedPageBreak/>
         <w:t>DANH MỤ</w:t>
@@ -3965,7 +3965,7 @@
       <w:pPr>
         <w:pStyle w:val="Title"/>
       </w:pPr>
-      <w:bookmarkStart w:id="3" w:name="_Toc402134448"/>
+      <w:bookmarkStart w:id="3" w:name="_Toc402185045"/>
       <w:commentRangeStart w:id="4"/>
       <w:r>
         <w:t>DANH MỤC CÁC BẢNG</w:t>
@@ -4126,7 +4126,7 @@
       <w:pPr>
         <w:pStyle w:val="Title"/>
       </w:pPr>
-      <w:bookmarkStart w:id="5" w:name="_Toc402134449"/>
+      <w:bookmarkStart w:id="5" w:name="_Toc402185046"/>
       <w:commentRangeStart w:id="6"/>
       <w:r>
         <w:t>DANH MỤC</w:t>
@@ -4334,7 +4334,7 @@
       <w:pPr>
         <w:pStyle w:val="Title"/>
       </w:pPr>
-      <w:bookmarkStart w:id="7" w:name="_Toc402134450"/>
+      <w:bookmarkStart w:id="7" w:name="_Toc402185047"/>
       <w:commentRangeStart w:id="8"/>
       <w:r>
         <w:lastRenderedPageBreak/>
@@ -4357,7 +4357,7 @@
       <w:pPr>
         <w:pStyle w:val="Heading2"/>
       </w:pPr>
-      <w:bookmarkStart w:id="9" w:name="_Toc402134451"/>
+      <w:bookmarkStart w:id="9" w:name="_Toc402185048"/>
       <w:r>
         <w:t>Lý do chọn đề tài (tính cấp thiết của đề tài)</w:t>
       </w:r>
@@ -4491,28 +4491,7 @@
         <w:pStyle w:val="MainContent"/>
       </w:pPr>
       <w:r>
-        <w:t xml:space="preserve">*Đồng thời với </w:t>
-      </w:r>
-      <w:r>
-        <w:t>khóa luận</w:t>
-      </w:r>
-      <w:r>
-        <w:t xml:space="preserve"> này còn có một </w:t>
-      </w:r>
-      <w:r>
-        <w:t>khóa luận</w:t>
-      </w:r>
-      <w:r>
-        <w:t xml:space="preserve"> nữa của nhóm</w:t>
-      </w:r>
-      <w:r>
-        <w:t xml:space="preserve"> sinh viên</w:t>
-      </w:r>
-      <w:r>
-        <w:t xml:space="preserve"> Nguyễn</w:t>
-      </w:r>
-      <w:r>
-        <w:t xml:space="preserve"> Hoàng Thành, Huỳnh Công Khánh làm về đề tài  </w:t>
+        <w:t xml:space="preserve">*Đồng thời với khóa luận này còn có một khóa luận nữa của nhóm sinh viên Nguyễn Hoàng Thành, Huỳnh Công Khánh làm về đề tài  </w:t>
       </w:r>
       <w:r>
         <w:t xml:space="preserve">"Phần mềm quản lý tài sản Trường ĐH Sài Gòn - Phân hệ quản lý </w:t>
@@ -4527,13 +4506,7 @@
         <w:t xml:space="preserve"> (cùng một người hướng dẫn)</w:t>
       </w:r>
       <w:r>
-        <w:t>, 2 nhóm đã hợp tác để làm chung một hệ thống lớn là "</w:t>
-      </w:r>
-      <w:r>
-        <w:t>Phần mềm quản lý tài sản Trường ĐH Sài Gòn</w:t>
-      </w:r>
-      <w:r>
-        <w:t xml:space="preserve">". Đề tài này là 1 trong 2 phân hệ chức năng chính của hệ thống lớn nói trên. Do đó, giữa 2 khóa luận có rất nhiều điểm tương đồng, do sử dụng chung các công nghệ và </w:t>
+        <w:t xml:space="preserve">, 2 nhóm đã hợp tác để làm chung một hệ thống lớn là "Phần mềm quản lý tài sản Trường ĐH Sài Gòn". Đề tài này là 1 trong 2 phân hệ chức năng chính của hệ thống lớn nói trên. Do đó, giữa 2 khóa luận có rất nhiều điểm tương đồng, do sử dụng chung các công nghệ và </w:t>
       </w:r>
       <w:r>
         <w:t>quy trình</w:t>
@@ -4546,7 +4519,7 @@
       <w:pPr>
         <w:pStyle w:val="Heading2"/>
       </w:pPr>
-      <w:bookmarkStart w:id="10" w:name="_Toc402134452"/>
+      <w:bookmarkStart w:id="10" w:name="_Toc402185049"/>
       <w:r>
         <w:t>Mục đích</w:t>
       </w:r>
@@ -4625,7 +4598,7 @@
       <w:pPr>
         <w:pStyle w:val="Heading2"/>
       </w:pPr>
-      <w:bookmarkStart w:id="11" w:name="_Toc402134453"/>
+      <w:bookmarkStart w:id="11" w:name="_Toc402185050"/>
       <w:r>
         <w:lastRenderedPageBreak/>
         <w:t xml:space="preserve">Đối </w:t>
@@ -4740,7 +4713,7 @@
       <w:pPr>
         <w:pStyle w:val="Heading2"/>
       </w:pPr>
-      <w:bookmarkStart w:id="12" w:name="_Toc402134454"/>
+      <w:bookmarkStart w:id="12" w:name="_Toc402185051"/>
       <w:r>
         <w:t>Phương pháp nghiên cứ</w:t>
       </w:r>
@@ -4808,7 +4781,7 @@
       <w:pPr>
         <w:pStyle w:val="Heading2"/>
       </w:pPr>
-      <w:bookmarkStart w:id="13" w:name="_Toc402134455"/>
+      <w:bookmarkStart w:id="13" w:name="_Toc402185052"/>
       <w:r>
         <w:t>Kết cấu của đề tài</w:t>
       </w:r>
@@ -4877,7 +4850,7 @@
       <w:pPr>
         <w:pStyle w:val="Title"/>
       </w:pPr>
-      <w:bookmarkStart w:id="14" w:name="_Toc402134456"/>
+      <w:bookmarkStart w:id="14" w:name="_Toc402185053"/>
       <w:r>
         <w:lastRenderedPageBreak/>
         <w:t>CHƯƠNG</w:t>
@@ -4894,8 +4867,8 @@
       <w:pPr>
         <w:pStyle w:val="Heading2"/>
       </w:pPr>
-      <w:bookmarkStart w:id="15" w:name="_Toc402134457"/>
-      <w:bookmarkStart w:id="16" w:name="_Ref402174924"/>
+      <w:bookmarkStart w:id="15" w:name="_Ref402174924"/>
+      <w:bookmarkStart w:id="16" w:name="_Toc402185054"/>
       <w:r>
         <w:t>1</w:t>
       </w:r>
@@ -4912,7 +4885,7 @@
       <w:pPr>
         <w:pStyle w:val="Heading3"/>
       </w:pPr>
-      <w:bookmarkStart w:id="17" w:name="_Toc402134458"/>
+      <w:bookmarkStart w:id="17" w:name="_Toc402185055"/>
       <w:r>
         <w:t>1</w:t>
       </w:r>
@@ -5231,7 +5204,7 @@
       <w:pPr>
         <w:pStyle w:val="Heading3"/>
       </w:pPr>
-      <w:bookmarkStart w:id="18" w:name="_Toc402134459"/>
+      <w:bookmarkStart w:id="18" w:name="_Toc402185056"/>
       <w:r>
         <w:t>1</w:t>
       </w:r>
@@ -5269,7 +5242,7 @@
       <w:pPr>
         <w:pStyle w:val="Heading3"/>
       </w:pPr>
-      <w:bookmarkStart w:id="19" w:name="_Toc402134460"/>
+      <w:bookmarkStart w:id="19" w:name="_Toc402185057"/>
       <w:r>
         <w:t>1</w:t>
       </w:r>
@@ -5556,7 +5529,7 @@
       <w:pPr>
         <w:pStyle w:val="Heading2"/>
       </w:pPr>
-      <w:bookmarkStart w:id="20" w:name="_Toc402134461"/>
+      <w:bookmarkStart w:id="20" w:name="_Toc402185058"/>
       <w:r>
         <w:t>1</w:t>
       </w:r>
@@ -5876,7 +5849,7 @@
       <w:pPr>
         <w:pStyle w:val="Heading2"/>
       </w:pPr>
-      <w:bookmarkStart w:id="21" w:name="_Toc402134462"/>
+      <w:bookmarkStart w:id="21" w:name="_Toc402185059"/>
       <w:r>
         <w:lastRenderedPageBreak/>
         <w:t>1</w:t>
@@ -5957,7 +5930,7 @@
       <w:pPr>
         <w:pStyle w:val="Heading2"/>
       </w:pPr>
-      <w:bookmarkStart w:id="23" w:name="_Toc402134463"/>
+      <w:bookmarkStart w:id="23" w:name="_Toc402185060"/>
       <w:r>
         <w:t>1.4. Lược đồ CSDL mức vật lý</w:t>
       </w:r>
@@ -6339,7 +6312,7 @@
       <w:pPr>
         <w:pStyle w:val="Heading2"/>
       </w:pPr>
-      <w:bookmarkStart w:id="24" w:name="_Toc402134464"/>
+      <w:bookmarkStart w:id="24" w:name="_Toc402185061"/>
       <w:r>
         <w:t>1</w:t>
       </w:r>
@@ -6358,7 +6331,7 @@
       <w:pPr>
         <w:pStyle w:val="Heading3"/>
       </w:pPr>
-      <w:bookmarkStart w:id="25" w:name="_Toc402134465"/>
+      <w:bookmarkStart w:id="25" w:name="_Toc402185062"/>
       <w:r>
         <w:t>1</w:t>
       </w:r>
@@ -6725,7 +6698,7 @@
       <w:pPr>
         <w:pStyle w:val="Heading3"/>
       </w:pPr>
-      <w:bookmarkStart w:id="27" w:name="_Toc402134466"/>
+      <w:bookmarkStart w:id="27" w:name="_Toc402185063"/>
       <w:r>
         <w:t>1.5</w:t>
       </w:r>
@@ -6981,7 +6954,7 @@
       <w:pPr>
         <w:pStyle w:val="Heading2"/>
       </w:pPr>
-      <w:bookmarkStart w:id="28" w:name="_Toc402134467"/>
+      <w:bookmarkStart w:id="28" w:name="_Toc402185064"/>
       <w:r>
         <w:t>1</w:t>
       </w:r>
@@ -7016,7 +6989,7 @@
       <w:pPr>
         <w:pStyle w:val="Heading3"/>
       </w:pPr>
-      <w:bookmarkStart w:id="29" w:name="_Toc402134468"/>
+      <w:bookmarkStart w:id="29" w:name="_Toc402185065"/>
       <w:r>
         <w:lastRenderedPageBreak/>
         <w:t>1</w:t>
@@ -7098,7 +7071,7 @@
       <w:pPr>
         <w:pStyle w:val="Heading3"/>
       </w:pPr>
-      <w:bookmarkStart w:id="32" w:name="_Toc402134469"/>
+      <w:bookmarkStart w:id="32" w:name="_Toc402185066"/>
       <w:bookmarkEnd w:id="31"/>
       <w:r>
         <w:lastRenderedPageBreak/>
@@ -7175,7 +7148,7 @@
       <w:pPr>
         <w:pStyle w:val="Heading3"/>
       </w:pPr>
-      <w:bookmarkStart w:id="34" w:name="_Toc402134470"/>
+      <w:bookmarkStart w:id="34" w:name="_Toc402185067"/>
       <w:r>
         <w:lastRenderedPageBreak/>
         <w:t>1</w:t>
@@ -7251,7 +7224,7 @@
       <w:pPr>
         <w:pStyle w:val="Heading3"/>
       </w:pPr>
-      <w:bookmarkStart w:id="35" w:name="_Toc402134471"/>
+      <w:bookmarkStart w:id="35" w:name="_Toc402185068"/>
       <w:r>
         <w:lastRenderedPageBreak/>
         <w:t>1</w:t>
@@ -7330,7 +7303,7 @@
       <w:pPr>
         <w:pStyle w:val="Heading3"/>
       </w:pPr>
-      <w:bookmarkStart w:id="36" w:name="_Toc402134472"/>
+      <w:bookmarkStart w:id="36" w:name="_Toc402185069"/>
       <w:r>
         <w:lastRenderedPageBreak/>
         <w:t>1</w:t>
@@ -7341,16 +7314,15 @@
       <w:r>
         <w:t xml:space="preserve">.5. </w:t>
       </w:r>
+      <w:r>
+        <w:t>Phân rã chức năng chuyển tình trạng thiết bị</w:t>
+      </w:r>
       <w:bookmarkEnd w:id="36"/>
-      <w:r>
-        <w:t>Phân rã chức năng chuyển tình trạng thiết bị</w:t>
-      </w:r>
     </w:p>
     <w:p>
       <w:pPr>
         <w:pStyle w:val="Picture-Center"/>
       </w:pPr>
-      <w:bookmarkStart w:id="37" w:name="_GoBack"/>
       <w:r>
         <w:drawing>
           <wp:inline distT="0" distB="0" distL="0" distR="0" wp14:anchorId="2DB29C14" wp14:editId="16D5B1F7">
@@ -7388,7 +7360,6 @@
           </wp:inline>
         </w:drawing>
       </w:r>
-      <w:bookmarkEnd w:id="37"/>
     </w:p>
     <w:p>
       <w:pPr>
@@ -7421,7 +7392,7 @@
       <w:pPr>
         <w:pStyle w:val="Title"/>
       </w:pPr>
-      <w:bookmarkStart w:id="38" w:name="_Toc402134473"/>
+      <w:bookmarkStart w:id="37" w:name="_Toc402185070"/>
       <w:r>
         <w:lastRenderedPageBreak/>
         <w:t>CHƯƠNG 2</w:t>
@@ -7432,160 +7403,160 @@
       <w:r>
         <w:t>THỰC THI</w:t>
       </w:r>
+      <w:bookmarkEnd w:id="37"/>
+    </w:p>
+    <w:p>
+      <w:pPr>
+        <w:pStyle w:val="Heading2"/>
+      </w:pPr>
+      <w:bookmarkStart w:id="38" w:name="_Toc402185071"/>
+      <w:r>
+        <w:t>2</w:t>
+      </w:r>
+      <w:r>
+        <w:t xml:space="preserve">.1. </w:t>
+      </w:r>
+      <w:r>
+        <w:t>Môi trường lập trình và phát triển ứng dụng</w:t>
+      </w:r>
       <w:bookmarkEnd w:id="38"/>
     </w:p>
     <w:p>
       <w:pPr>
+        <w:pStyle w:val="MainContent"/>
+      </w:pPr>
+      <w:r>
+        <w:t>-Hệ điều hành: Windows 7</w:t>
+      </w:r>
+    </w:p>
+    <w:p>
+      <w:pPr>
+        <w:pStyle w:val="MainContent"/>
+      </w:pPr>
+      <w:r>
+        <w:t>-Ngôn ngữ lập trình: C#</w:t>
+      </w:r>
+    </w:p>
+    <w:p>
+      <w:pPr>
+        <w:pStyle w:val="MainContent"/>
+      </w:pPr>
+      <w:r>
+        <w:t>-Nền tả</w:t>
+      </w:r>
+      <w:r>
+        <w:t>ng .NET Framework 4.0</w:t>
+      </w:r>
+      <w:r>
+        <w:t>.</w:t>
+      </w:r>
+    </w:p>
+    <w:p>
+      <w:pPr>
+        <w:pStyle w:val="MainContent"/>
+      </w:pPr>
+      <w:r>
+        <w:t>-Công cụ hỗ trợ soạn thảo và biên dịch: Visual Studio 2012</w:t>
+      </w:r>
+      <w:r>
+        <w:t>.</w:t>
+      </w:r>
+    </w:p>
+    <w:p>
+      <w:pPr>
+        <w:pStyle w:val="MainContent"/>
+      </w:pPr>
+      <w:r>
+        <w:t xml:space="preserve">-Hệ quản trị CSDL </w:t>
+      </w:r>
+      <w:r>
+        <w:t>MS</w:t>
+      </w:r>
+      <w:r>
+        <w:t>SQL Server Express 2008.</w:t>
+      </w:r>
+    </w:p>
+    <w:p>
+      <w:pPr>
+        <w:pStyle w:val="MainContent"/>
+      </w:pPr>
+      <w:r>
+        <w:t>-Máy chủ web IIS 8.0 Express.</w:t>
+      </w:r>
+    </w:p>
+    <w:p>
+      <w:pPr>
+        <w:pStyle w:val="MainContent"/>
+      </w:pPr>
+      <w:r>
+        <w:t>-Thư viện MS Sync Framework 2.1</w:t>
+      </w:r>
+    </w:p>
+    <w:p>
+      <w:pPr>
+        <w:pStyle w:val="MainContent"/>
+      </w:pPr>
+      <w:r>
+        <w:t>-Thư viện DevExpress 13.2.9</w:t>
+      </w:r>
+    </w:p>
+    <w:p>
+      <w:pPr>
+        <w:pStyle w:val="MainContent"/>
+      </w:pPr>
+      <w:r>
+        <w:t>-</w:t>
+      </w:r>
+      <w:r>
+        <w:t>Trình quản lý mã nguồn (</w:t>
+      </w:r>
+      <w:r>
+        <w:t>Source control</w:t>
+      </w:r>
+      <w:r>
+        <w:t>)</w:t>
+      </w:r>
+      <w:r>
+        <w:t>: Git</w:t>
+      </w:r>
+      <w:r>
+        <w:t xml:space="preserve"> từ nhà cung cấp Github, Inc</w:t>
+      </w:r>
+    </w:p>
+    <w:p>
+      <w:pPr>
         <w:pStyle w:val="Heading2"/>
       </w:pPr>
-      <w:bookmarkStart w:id="39" w:name="_Toc402134474"/>
+      <w:bookmarkStart w:id="39" w:name="_Toc402185072"/>
       <w:r>
         <w:t>2</w:t>
       </w:r>
       <w:r>
-        <w:t xml:space="preserve">.1. </w:t>
-      </w:r>
-      <w:r>
-        <w:t>Môi trường lập trình và phát triển ứng dụng</w:t>
+        <w:t xml:space="preserve">.2. </w:t>
+      </w:r>
+      <w:r>
+        <w:t>Mô hình tổ chức ứng dụng</w:t>
       </w:r>
       <w:bookmarkEnd w:id="39"/>
     </w:p>
     <w:p>
       <w:pPr>
-        <w:pStyle w:val="MainContent"/>
-      </w:pPr>
-      <w:r>
-        <w:t>-Hệ điều hành: Windows 7</w:t>
-      </w:r>
-    </w:p>
-    <w:p>
-      <w:pPr>
-        <w:pStyle w:val="MainContent"/>
-      </w:pPr>
-      <w:r>
-        <w:t>-Ngôn ngữ lập trình: C#</w:t>
-      </w:r>
-    </w:p>
-    <w:p>
-      <w:pPr>
-        <w:pStyle w:val="MainContent"/>
-      </w:pPr>
-      <w:r>
-        <w:t>-Nền tả</w:t>
-      </w:r>
-      <w:r>
-        <w:t>ng .NET Framework 4.0</w:t>
-      </w:r>
-      <w:r>
-        <w:t>.</w:t>
-      </w:r>
-    </w:p>
-    <w:p>
-      <w:pPr>
-        <w:pStyle w:val="MainContent"/>
-      </w:pPr>
-      <w:r>
-        <w:t>-Công cụ hỗ trợ soạn thảo và biên dịch: Visual Studio 2012</w:t>
-      </w:r>
-      <w:r>
-        <w:t>.</w:t>
-      </w:r>
-    </w:p>
-    <w:p>
-      <w:pPr>
-        <w:pStyle w:val="MainContent"/>
-      </w:pPr>
-      <w:r>
-        <w:t xml:space="preserve">-Hệ quản trị CSDL </w:t>
-      </w:r>
-      <w:r>
-        <w:t>MS</w:t>
-      </w:r>
-      <w:r>
-        <w:t>SQL Server Express 2008.</w:t>
-      </w:r>
-    </w:p>
-    <w:p>
-      <w:pPr>
-        <w:pStyle w:val="MainContent"/>
-      </w:pPr>
-      <w:r>
-        <w:t>-Máy chủ web IIS 8.0 Express.</w:t>
-      </w:r>
-    </w:p>
-    <w:p>
-      <w:pPr>
-        <w:pStyle w:val="MainContent"/>
-      </w:pPr>
-      <w:r>
-        <w:t>-Thư viện MS Sync Framework 2.1</w:t>
-      </w:r>
-    </w:p>
-    <w:p>
-      <w:pPr>
-        <w:pStyle w:val="MainContent"/>
-      </w:pPr>
-      <w:r>
-        <w:t>-Thư viện DevExpress 13.2.9</w:t>
-      </w:r>
-    </w:p>
-    <w:p>
-      <w:pPr>
-        <w:pStyle w:val="MainContent"/>
-      </w:pPr>
-      <w:r>
-        <w:t>-</w:t>
-      </w:r>
-      <w:r>
-        <w:t>Trình quản lý mã nguồn (</w:t>
-      </w:r>
-      <w:r>
-        <w:t>Source control</w:t>
-      </w:r>
-      <w:r>
-        <w:t>)</w:t>
-      </w:r>
-      <w:r>
-        <w:t>: Git</w:t>
-      </w:r>
-      <w:r>
-        <w:t xml:space="preserve"> từ nhà cung cấp Github, Inc</w:t>
-      </w:r>
-    </w:p>
-    <w:p>
-      <w:pPr>
-        <w:pStyle w:val="Heading2"/>
-      </w:pPr>
-      <w:bookmarkStart w:id="40" w:name="_Toc402134475"/>
+        <w:pStyle w:val="Heading3"/>
+      </w:pPr>
+      <w:bookmarkStart w:id="40" w:name="_Toc402185073"/>
       <w:r>
         <w:t>2</w:t>
       </w:r>
       <w:r>
-        <w:t xml:space="preserve">.2. </w:t>
-      </w:r>
-      <w:r>
-        <w:t>Mô hình tổ chức ứng dụng</w:t>
+        <w:t xml:space="preserve">.2.1. </w:t>
+      </w:r>
+      <w:r>
+        <w:t>Tổ chức ứng dụng theo hướng module hóa</w:t>
+      </w:r>
+      <w:r>
+        <w:t xml:space="preserve"> trong lập trình đa nền tảng (cross-platform)</w:t>
       </w:r>
       <w:bookmarkEnd w:id="40"/>
-    </w:p>
-    <w:p>
-      <w:pPr>
-        <w:pStyle w:val="Heading3"/>
-      </w:pPr>
-      <w:bookmarkStart w:id="41" w:name="_Toc402134476"/>
-      <w:r>
-        <w:t>2</w:t>
-      </w:r>
-      <w:r>
-        <w:t xml:space="preserve">.2.1. </w:t>
-      </w:r>
-      <w:r>
-        <w:t>Tổ chức ứng dụng theo hướng module hóa</w:t>
-      </w:r>
-      <w:r>
-        <w:t xml:space="preserve"> trong lập trình đa nền tảng (cross-platform)</w:t>
-      </w:r>
-      <w:bookmarkEnd w:id="41"/>
     </w:p>
     <w:p>
       <w:r>
@@ -7738,7 +7709,7 @@
       <w:pPr>
         <w:pStyle w:val="Heading3"/>
       </w:pPr>
-      <w:bookmarkStart w:id="42" w:name="_Toc402134477"/>
+      <w:bookmarkStart w:id="41" w:name="_Toc402185074"/>
       <w:r>
         <w:t>2.</w:t>
       </w:r>
@@ -7766,7 +7737,7 @@
       <w:r>
         <w:t>dữ liệu</w:t>
       </w:r>
-      <w:bookmarkEnd w:id="42"/>
+      <w:bookmarkEnd w:id="41"/>
     </w:p>
     <w:p>
       <w:pPr>
@@ -7967,7 +7938,7 @@
       <w:pPr>
         <w:pStyle w:val="Heading3"/>
       </w:pPr>
-      <w:bookmarkStart w:id="43" w:name="_Toc402134478"/>
+      <w:bookmarkStart w:id="42" w:name="_Toc402185075"/>
       <w:r>
         <w:t>2</w:t>
       </w:r>
@@ -7992,7 +7963,7 @@
       <w:r>
         <w:t xml:space="preserve"> Desktop</w:t>
       </w:r>
-      <w:bookmarkEnd w:id="43"/>
+      <w:bookmarkEnd w:id="42"/>
     </w:p>
     <w:p>
       <w:pPr>
@@ -8225,7 +8196,7 @@
       <w:pPr>
         <w:pStyle w:val="Heading3"/>
       </w:pPr>
-      <w:bookmarkStart w:id="44" w:name="_Toc402134479"/>
+      <w:bookmarkStart w:id="43" w:name="_Toc402185076"/>
       <w:r>
         <w:t>2</w:t>
       </w:r>
@@ -8247,97 +8218,97 @@
       <w:r>
         <w:t xml:space="preserve"> dành cho ứng dụng Web</w:t>
       </w:r>
+      <w:bookmarkEnd w:id="43"/>
+    </w:p>
+    <w:p>
+      <w:pPr>
+        <w:pStyle w:val="MainContent"/>
+      </w:pPr>
+      <w:r>
+        <w:t>-Nên sử dụng ASP.NET MVC hay ASP.NET Webform ?</w:t>
+      </w:r>
+    </w:p>
+    <w:p>
+      <w:pPr>
+        <w:pStyle w:val="MainContent"/>
+      </w:pPr>
+      <w:r>
+        <w:t>=&gt; Hiện DevExpress chỉ hỗ trợ ASP.NET Webform, do đó để sử dụng được các công nghệ của DevExpress dành cho nền tảng Web thì ASP.NET Webform</w:t>
+      </w:r>
+      <w:r>
+        <w:t xml:space="preserve"> là lựa chọn phù hợp nhất.</w:t>
+      </w:r>
+    </w:p>
+    <w:p>
+      <w:pPr>
+        <w:pStyle w:val="MainContent"/>
+      </w:pPr>
+      <w:r>
+        <w:t>-Các tính năng khác của Webform:</w:t>
+      </w:r>
+    </w:p>
+    <w:p>
+      <w:pPr>
+        <w:pStyle w:val="ThucDong0"/>
+      </w:pPr>
+      <w:r>
+        <w:t>+Sử dụng các thiết kế User Control (các control riêng do lập trình viên tự phát triển) chỉ có ở Webform.</w:t>
+      </w:r>
+    </w:p>
+    <w:p>
+      <w:pPr>
+        <w:pStyle w:val="ThucDong0"/>
+      </w:pPr>
+      <w:r>
+        <w:t>+Do đặc điểm Code behind (lập trình tách biệt khỏi giao diện) theo kiểu Event-driven (hướng sự kiện) sẽ thích hợp cho những tác vụ đòi hỏi giao tiếp nhiều giữa máy chủ</w:t>
+      </w:r>
+      <w:r>
+        <w:t xml:space="preserve"> và máy khách.</w:t>
+      </w:r>
+    </w:p>
+    <w:p>
+      <w:pPr>
+        <w:pStyle w:val="Heading2"/>
+      </w:pPr>
+      <w:bookmarkStart w:id="44" w:name="_Toc402185077"/>
+      <w:r>
+        <w:t>2</w:t>
+      </w:r>
+      <w:r>
+        <w:t xml:space="preserve">.3. </w:t>
+      </w:r>
+      <w:r>
+        <w:t>Các công nghệ</w:t>
+      </w:r>
+      <w:r>
+        <w:t xml:space="preserve"> và kỹ thuật</w:t>
+      </w:r>
+      <w:r>
+        <w:t xml:space="preserve"> lập trình được áp dụng</w:t>
+      </w:r>
       <w:bookmarkEnd w:id="44"/>
     </w:p>
     <w:p>
       <w:pPr>
-        <w:pStyle w:val="MainContent"/>
-      </w:pPr>
-      <w:r>
-        <w:t>-Nên sử dụng ASP.NET MVC hay ASP.NET Webform ?</w:t>
-      </w:r>
-    </w:p>
-    <w:p>
-      <w:pPr>
-        <w:pStyle w:val="MainContent"/>
-      </w:pPr>
-      <w:r>
-        <w:t>=&gt; Hiện DevExpress chỉ hỗ trợ ASP.NET Webform, do đó để sử dụng được các công nghệ của DevExpress dành cho nền tảng Web thì ASP.NET Webform</w:t>
-      </w:r>
-      <w:r>
-        <w:t xml:space="preserve"> là lựa chọn phù hợp nhất.</w:t>
-      </w:r>
-    </w:p>
-    <w:p>
-      <w:pPr>
-        <w:pStyle w:val="MainContent"/>
-      </w:pPr>
-      <w:r>
-        <w:t>-Các tính năng khác của Webform:</w:t>
-      </w:r>
-    </w:p>
-    <w:p>
-      <w:pPr>
-        <w:pStyle w:val="ThucDong0"/>
-      </w:pPr>
-      <w:r>
-        <w:t>+Sử dụng các thiết kế User Control (các control riêng do lập trình viên tự phát triển) chỉ có ở Webform.</w:t>
-      </w:r>
-    </w:p>
-    <w:p>
-      <w:pPr>
-        <w:pStyle w:val="ThucDong0"/>
-      </w:pPr>
-      <w:r>
-        <w:t>+Do đặc điểm Code behind (lập trình tách biệt khỏi giao diện) theo kiểu Event-driven (hướng sự kiện) sẽ thích hợp cho những tác vụ đòi hỏi giao tiếp nhiều giữa máy chủ</w:t>
-      </w:r>
-      <w:r>
-        <w:t xml:space="preserve"> và máy khách.</w:t>
-      </w:r>
-    </w:p>
-    <w:p>
-      <w:pPr>
-        <w:pStyle w:val="Heading2"/>
-      </w:pPr>
-      <w:bookmarkStart w:id="45" w:name="_Toc402134480"/>
+        <w:pStyle w:val="Heading3"/>
+      </w:pPr>
+      <w:bookmarkStart w:id="45" w:name="_Toc402185078"/>
       <w:r>
         <w:t>2</w:t>
       </w:r>
       <w:r>
-        <w:t xml:space="preserve">.3. </w:t>
-      </w:r>
-      <w:r>
-        <w:t>Các công nghệ</w:t>
-      </w:r>
-      <w:r>
-        <w:t xml:space="preserve"> và kỹ thuật</w:t>
-      </w:r>
-      <w:r>
-        <w:t xml:space="preserve"> lập trình được áp dụng</w:t>
+        <w:t>.3.1. Công nghệ Entity Framework (EF) trong</w:t>
+      </w:r>
+      <w:r>
+        <w:t xml:space="preserve"> lập trình</w:t>
+      </w:r>
+      <w:r>
+        <w:t xml:space="preserve"> dữ liệu</w:t>
+      </w:r>
+      <w:r>
+        <w:t xml:space="preserve"> hướng đối tượng (OOP)</w:t>
       </w:r>
       <w:bookmarkEnd w:id="45"/>
-    </w:p>
-    <w:p>
-      <w:pPr>
-        <w:pStyle w:val="Heading3"/>
-      </w:pPr>
-      <w:bookmarkStart w:id="46" w:name="_Toc402134481"/>
-      <w:r>
-        <w:t>2</w:t>
-      </w:r>
-      <w:r>
-        <w:t>.3.1. Công nghệ Entity Framework (EF) trong</w:t>
-      </w:r>
-      <w:r>
-        <w:t xml:space="preserve"> lập trình</w:t>
-      </w:r>
-      <w:r>
-        <w:t xml:space="preserve"> dữ liệu</w:t>
-      </w:r>
-      <w:r>
-        <w:t xml:space="preserve"> hướng đối tượng (OOP)</w:t>
-      </w:r>
-      <w:bookmarkEnd w:id="46"/>
     </w:p>
     <w:p>
       <w:pPr>
@@ -9043,12 +9014,12 @@
       <w:pPr>
         <w:pStyle w:val="Picture-Label-Italic"/>
       </w:pPr>
-      <w:bookmarkStart w:id="47" w:name="bang3_truy_van_long_linq"/>
+      <w:bookmarkStart w:id="46" w:name="bang3_truy_van_long_linq"/>
       <w:r>
         <w:t>Hình 3.x: Cách hoạt động của kỹ thuật truy vấn lồng</w:t>
       </w:r>
     </w:p>
-    <w:bookmarkEnd w:id="47"/>
+    <w:bookmarkEnd w:id="46"/>
     <w:p>
       <w:pPr>
         <w:pStyle w:val="Heading4"/>
@@ -9161,7 +9132,7 @@
       <w:pPr>
         <w:pStyle w:val="Picture-Label-Italic"/>
       </w:pPr>
-      <w:bookmarkStart w:id="48" w:name="hinh3_thamChieuNguocTrenObject"/>
+      <w:bookmarkStart w:id="47" w:name="hinh3_thamChieuNguocTrenObject"/>
       <w:r>
         <w:t>Hình 3.x: Tham chiếu ngược trên các quan hệ 1-n, n-n</w:t>
       </w:r>
@@ -9337,7 +9308,7 @@
           <w:i/>
         </w:rPr>
       </w:pPr>
-      <w:bookmarkStart w:id="49" w:name="hinh2x_tuongthichNguocCSDL"/>
+      <w:bookmarkStart w:id="48" w:name="hinh2x_tuongthichNguocCSDL"/>
       <w:r>
         <w:rPr>
           <w:i/>
@@ -9345,7 +9316,7 @@
         <w:t>Hình 2.x: Tương thích ngược trong phiên bản CSDL</w:t>
       </w:r>
     </w:p>
-    <w:bookmarkEnd w:id="49"/>
+    <w:bookmarkEnd w:id="48"/>
     <w:p>
       <w:pPr>
         <w:pStyle w:val="ThucDong0"/>
@@ -9418,7 +9389,7 @@
           <w:szCs w:val="26"/>
         </w:rPr>
       </w:pPr>
-      <w:bookmarkStart w:id="50" w:name="hinh2x_tuongthichxuoiCSDL"/>
+      <w:bookmarkStart w:id="49" w:name="hinh2x_tuongthichxuoiCSDL"/>
       <w:r>
         <w:rPr>
           <w:rFonts w:cs="Times New Roman"/>
@@ -9428,7 +9399,7 @@
         <w:t>Hình 2.x: Tương thích xuôi phiên bản CSDL</w:t>
       </w:r>
     </w:p>
-    <w:bookmarkEnd w:id="50"/>
+    <w:bookmarkEnd w:id="49"/>
     <w:p>
       <w:pPr>
         <w:pStyle w:val="ThucDong0"/>
@@ -9507,7 +9478,7 @@
           <w:i/>
         </w:rPr>
       </w:pPr>
-      <w:bookmarkStart w:id="51" w:name="hinh2x_KtuongthichCSDL_1"/>
+      <w:bookmarkStart w:id="50" w:name="hinh2x_KtuongthichCSDL_1"/>
       <w:r>
         <w:rPr>
           <w:i/>
@@ -9515,7 +9486,7 @@
         <w:t>Hình 2.x: Không tương thích phiên bản CSDL (trường hợp 1)</w:t>
       </w:r>
     </w:p>
-    <w:bookmarkEnd w:id="51"/>
+    <w:bookmarkEnd w:id="50"/>
     <w:p>
       <w:pPr>
         <w:pStyle w:val="ThucDong0"/>
@@ -9576,7 +9547,7 @@
           <w:szCs w:val="26"/>
         </w:rPr>
       </w:pPr>
-      <w:bookmarkStart w:id="52" w:name="hinh2x_KtuongthichCSDL_2"/>
+      <w:bookmarkStart w:id="51" w:name="hinh2x_KtuongthichCSDL_2"/>
       <w:r>
         <w:rPr>
           <w:i/>
@@ -9584,7 +9555,7 @@
         <w:t>Hình 2.x: Không tương thích phiên bản CSDL (trường hợp 2)</w:t>
       </w:r>
     </w:p>
-    <w:bookmarkEnd w:id="52"/>
+    <w:bookmarkEnd w:id="51"/>
     <w:p>
       <w:pPr>
         <w:pStyle w:val="ThucDong0"/>
@@ -9922,7 +9893,7 @@
       <w:pPr>
         <w:pStyle w:val="Picture-Label-Italic"/>
       </w:pPr>
-      <w:bookmarkStart w:id="53" w:name="hinh2x_GiaoTiep2ChieuMoHinh_HuónguKien"/>
+      <w:bookmarkStart w:id="52" w:name="hinh2x_GiaoTiep2ChieuMoHinh_HuónguKien"/>
       <w:r>
         <w:t>Hình 2</w:t>
       </w:r>
@@ -9936,7 +9907,7 @@
         <w:t>ô hình dữ liệu hướng sự kiện</w:t>
       </w:r>
     </w:p>
-    <w:bookmarkEnd w:id="53"/>
+    <w:bookmarkEnd w:id="52"/>
     <w:p>
       <w:pPr>
         <w:pStyle w:val="MainContent"/>
@@ -10322,7 +10293,7 @@
       <w:pPr>
         <w:pStyle w:val="Picture-Label-Italic"/>
       </w:pPr>
-      <w:bookmarkStart w:id="54" w:name="hinh2x_CachHoatDongSingleton"/>
+      <w:bookmarkStart w:id="53" w:name="hinh2x_CachHoatDongSingleton"/>
       <w:r>
         <w:t>Hình 3.x: Cách hoạt động giữa Singleton và DbContext</w:t>
       </w:r>
@@ -10331,25 +10302,25 @@
       <w:pPr>
         <w:pStyle w:val="Heading3"/>
       </w:pPr>
-      <w:bookmarkStart w:id="55" w:name="_Toc402134482"/>
-      <w:bookmarkEnd w:id="48"/>
+      <w:bookmarkStart w:id="54" w:name="_Toc402185079"/>
+      <w:bookmarkEnd w:id="47"/>
+      <w:bookmarkEnd w:id="53"/>
+      <w:r>
+        <w:t>2</w:t>
+      </w:r>
+      <w:r>
+        <w:t xml:space="preserve">.3.2. Công nghệ </w:t>
+      </w:r>
+      <w:r>
+        <w:t>Sync Framework</w:t>
+      </w:r>
+      <w:r>
+        <w:t xml:space="preserve"> của Microsoft</w:t>
+      </w:r>
+      <w:r>
+        <w:t xml:space="preserve"> trong đồng bộ CSDL tập trung</w:t>
+      </w:r>
       <w:bookmarkEnd w:id="54"/>
-      <w:r>
-        <w:t>2</w:t>
-      </w:r>
-      <w:r>
-        <w:t xml:space="preserve">.3.2. Công nghệ </w:t>
-      </w:r>
-      <w:r>
-        <w:t>Sync Framework</w:t>
-      </w:r>
-      <w:r>
-        <w:t xml:space="preserve"> của Microsoft</w:t>
-      </w:r>
-      <w:r>
-        <w:t xml:space="preserve"> trong đồng bộ CSDL tập trung</w:t>
-      </w:r>
-      <w:bookmarkEnd w:id="55"/>
     </w:p>
     <w:p>
       <w:pPr>
@@ -10466,7 +10437,7 @@
             <v:path o:extrusionok="f" gradientshapeok="t" o:connecttype="rect"/>
             <o:lock v:ext="edit" aspectratio="t"/>
           </v:shapetype>
-          <v:shape id="_x0000_i1025" type="#_x0000_t75" style="width:346.6pt;height:201.75pt">
+          <v:shape id="_x0000_i1025" type="#_x0000_t75" style="width:346.5pt;height:201.75pt">
             <v:imagedata r:id="rId41" o:title="PTB2"/>
           </v:shape>
         </w:pict>
@@ -10478,7 +10449,7 @@
       </w:pPr>
       <w:r>
         <w:pict w14:anchorId="01ACE8F4">
-          <v:shape id="_x0000_i1026" type="#_x0000_t75" style="width:351.65pt;height:170.8pt">
+          <v:shape id="_x0000_i1026" type="#_x0000_t75" style="width:351.75pt;height:170.25pt">
             <v:imagedata r:id="rId42" o:title="PTB"/>
           </v:shape>
         </w:pict>
@@ -11650,7 +11621,7 @@
           </wp:inline>
         </w:drawing>
       </w:r>
-      <w:bookmarkStart w:id="56" w:name="bang3_semaphore"/>
+      <w:bookmarkStart w:id="55" w:name="bang3_semaphore"/>
     </w:p>
     <w:p>
       <w:pPr>
@@ -11663,7 +11634,7 @@
         <w:t>Minh họa semaphore đơn tiến trình trong xử lý đa luồng trên hàng đợi</w:t>
       </w:r>
     </w:p>
-    <w:bookmarkEnd w:id="56"/>
+    <w:bookmarkEnd w:id="55"/>
     <w:p>
       <w:pPr>
         <w:pStyle w:val="MainContent"/>
@@ -11737,8 +11708,8 @@
       <w:pPr>
         <w:pStyle w:val="Heading3"/>
       </w:pPr>
-      <w:bookmarkStart w:id="57" w:name="_Toc402134483"/>
-      <w:commentRangeStart w:id="58"/>
+      <w:bookmarkStart w:id="56" w:name="_Toc402185080"/>
+      <w:commentRangeStart w:id="57"/>
       <w:r>
         <w:t>2</w:t>
       </w:r>
@@ -11748,7 +11719,7 @@
       <w:r>
         <w:t>. Công nghệ DevExpress trong lập trình giao diện</w:t>
       </w:r>
-      <w:commentRangeEnd w:id="58"/>
+      <w:commentRangeEnd w:id="57"/>
       <w:r>
         <w:rPr>
           <w:rStyle w:val="CommentReference"/>
@@ -11756,9 +11727,9 @@
           <w:b w:val="0"/>
           <w:color w:val="auto"/>
         </w:rPr>
-        <w:commentReference w:id="58"/>
-      </w:r>
-      <w:bookmarkEnd w:id="57"/>
+        <w:commentReference w:id="57"/>
+      </w:r>
+      <w:bookmarkEnd w:id="56"/>
     </w:p>
     <w:p>
       <w:pPr>
@@ -12111,7 +12082,7 @@
       <w:pPr>
         <w:pStyle w:val="Picture-Label-Italic"/>
       </w:pPr>
-      <w:bookmarkStart w:id="59" w:name="bang2x_tabControl"/>
+      <w:bookmarkStart w:id="58" w:name="bang2x_tabControl"/>
       <w:r>
         <w:t xml:space="preserve">Hình 2.x: Minh họa giao diện </w:t>
       </w:r>
@@ -12119,7 +12090,7 @@
         <w:t>ASPxTabControl</w:t>
       </w:r>
     </w:p>
-    <w:bookmarkEnd w:id="59"/>
+    <w:bookmarkEnd w:id="58"/>
     <w:p>
       <w:pPr>
         <w:pStyle w:val="MainContent"/>
@@ -12335,7 +12306,7 @@
       <w:pPr>
         <w:pStyle w:val="Picture-Label-Italic"/>
       </w:pPr>
-      <w:bookmarkStart w:id="60" w:name="bang2x_GridView"/>
+      <w:bookmarkStart w:id="59" w:name="bang2x_GridView"/>
       <w:r>
         <w:lastRenderedPageBreak/>
         <w:t xml:space="preserve">Hình 2.x: Minh họa giao diện </w:t>
@@ -12344,7 +12315,7 @@
         <w:t>ASPxGridView</w:t>
       </w:r>
     </w:p>
-    <w:bookmarkEnd w:id="60"/>
+    <w:bookmarkEnd w:id="59"/>
     <w:p>
       <w:pPr>
         <w:pStyle w:val="MainContent"/>
@@ -12805,7 +12776,7 @@
       <w:pPr>
         <w:pStyle w:val="Picture-Label-Italic"/>
       </w:pPr>
-      <w:bookmarkStart w:id="61" w:name="bang2x_ImageSlider"/>
+      <w:bookmarkStart w:id="60" w:name="bang2x_ImageSlider"/>
       <w:r>
         <w:t xml:space="preserve">Hình 2.x: Minh họa giao diện </w:t>
       </w:r>
@@ -12813,7 +12784,7 @@
         <w:t>ASPxImageSlider</w:t>
       </w:r>
     </w:p>
-    <w:bookmarkEnd w:id="61"/>
+    <w:bookmarkEnd w:id="60"/>
     <w:p>
       <w:pPr>
         <w:pStyle w:val="MainContent"/>
@@ -12985,12 +12956,12 @@
       <w:pPr>
         <w:pStyle w:val="Picture-Label-Italic"/>
       </w:pPr>
-      <w:bookmarkStart w:id="62" w:name="hinh2x_ASPxPopupControl"/>
+      <w:bookmarkStart w:id="61" w:name="hinh2x_ASPxPopupControl"/>
       <w:r>
         <w:t>Hình 2.x: Minh họa giao diện (ASPxPopupControl)</w:t>
       </w:r>
     </w:p>
-    <w:bookmarkEnd w:id="62"/>
+    <w:bookmarkEnd w:id="61"/>
     <w:p>
       <w:pPr>
         <w:pStyle w:val="MainContent"/>
@@ -14681,7 +14652,7 @@
       <w:pPr>
         <w:pStyle w:val="Heading5-HIDDEN"/>
       </w:pPr>
-      <w:commentRangeStart w:id="63"/>
+      <w:commentRangeStart w:id="62"/>
       <w:r>
         <w:t xml:space="preserve">5. </w:t>
       </w:r>
@@ -14694,14 +14665,14 @@
       <w:r>
         <w:t xml:space="preserve"> trong WebForm thông qua AJAX</w:t>
       </w:r>
-      <w:commentRangeEnd w:id="63"/>
+      <w:commentRangeEnd w:id="62"/>
       <w:r>
         <w:rPr>
           <w:rStyle w:val="CommentReference"/>
           <w:rFonts w:eastAsiaTheme="minorEastAsia" w:cstheme="minorBidi"/>
           <w:color w:val="auto"/>
         </w:rPr>
-        <w:commentReference w:id="63"/>
+        <w:commentReference w:id="62"/>
       </w:r>
     </w:p>
     <w:p>
@@ -14736,7 +14707,7 @@
       <w:pPr>
         <w:pStyle w:val="Heading3"/>
       </w:pPr>
-      <w:bookmarkStart w:id="64" w:name="_Toc402134484"/>
+      <w:bookmarkStart w:id="63" w:name="_Toc402185081"/>
       <w:r>
         <w:t>2</w:t>
       </w:r>
@@ -14746,7 +14717,7 @@
       <w:r>
         <w:t>. Công nghệ giao diện tùy biến (responsive design) dành cho ứng dụng Web Mobile</w:t>
       </w:r>
-      <w:bookmarkEnd w:id="64"/>
+      <w:bookmarkEnd w:id="63"/>
     </w:p>
     <w:p>
       <w:pPr>
@@ -15493,11 +15464,16 @@
       <w:pPr>
         <w:pStyle w:val="Heading2"/>
       </w:pPr>
-      <w:bookmarkStart w:id="65" w:name="_Toc402134485"/>
+      <w:bookmarkStart w:id="64" w:name="_Toc402185082"/>
       <w:r>
         <w:t>2.4. Kết quả thực thi (các màn hình chức năng)</w:t>
       </w:r>
-      <w:bookmarkEnd w:id="65"/>
+      <w:bookmarkEnd w:id="64"/>
+    </w:p>
+    <w:p>
+      <w:r>
+        <w:t>-Do màn hình chức năng nhiều nên chỉ liệt kê đại diện vài mục chính.</w:t>
+      </w:r>
     </w:p>
     <w:p>
       <w:pPr>
@@ -15512,7 +15488,58 @@
         <w:pStyle w:val="MainContent"/>
       </w:pPr>
       <w:r>
-        <w:t>...</w:t>
+        <w:t>+Chức năng quản lý vị trí: cơ sở, dãy, tầng.</w:t>
+      </w:r>
+    </w:p>
+    <w:p>
+      <w:pPr>
+        <w:pStyle w:val="Picture-Center"/>
+      </w:pPr>
+      <w:r>
+        <w:lastRenderedPageBreak/>
+        <w:drawing>
+          <wp:inline distT="0" distB="0" distL="0" distR="0" wp14:anchorId="6CF5E6A5" wp14:editId="5946E797">
+            <wp:extent cx="3783432" cy="3295650"/>
+            <wp:effectExtent l="0" t="0" r="7620" b="0"/>
+            <wp:docPr id="68" name="Picture 68"/>
+            <wp:cNvGraphicFramePr>
+              <a:graphicFrameLocks xmlns:a="http://schemas.openxmlformats.org/drawingml/2006/main" noChangeAspect="1"/>
+            </wp:cNvGraphicFramePr>
+            <a:graphic xmlns:a="http://schemas.openxmlformats.org/drawingml/2006/main">
+              <a:graphicData uri="http://schemas.openxmlformats.org/drawingml/2006/picture">
+                <pic:pic xmlns:pic="http://schemas.openxmlformats.org/drawingml/2006/picture">
+                  <pic:nvPicPr>
+                    <pic:cNvPr id="1" name=""/>
+                    <pic:cNvPicPr/>
+                  </pic:nvPicPr>
+                  <pic:blipFill>
+                    <a:blip r:embed="rId67"/>
+                    <a:stretch>
+                      <a:fillRect/>
+                    </a:stretch>
+                  </pic:blipFill>
+                  <pic:spPr>
+                    <a:xfrm>
+                      <a:off x="0" y="0"/>
+                      <a:ext cx="3807197" cy="3316351"/>
+                    </a:xfrm>
+                    <a:prstGeom prst="rect">
+                      <a:avLst/>
+                    </a:prstGeom>
+                  </pic:spPr>
+                </pic:pic>
+              </a:graphicData>
+            </a:graphic>
+          </wp:inline>
+        </w:drawing>
+      </w:r>
+    </w:p>
+    <w:p>
+      <w:pPr>
+        <w:pStyle w:val="Picture-Label-Italic"/>
+      </w:pPr>
+      <w:r>
+        <w:t>Hình 2.x: Màn hình chức năng quản lý vị trí (cơ sở, dãy, tầng)</w:t>
       </w:r>
     </w:p>
     <w:p>
@@ -15520,22 +15547,412 @@
         <w:pStyle w:val="MainContent"/>
       </w:pPr>
       <w:r>
+        <w:t>+Chức năng quản lý phòng</w:t>
+      </w:r>
+    </w:p>
+    <w:p>
+      <w:pPr>
+        <w:pStyle w:val="MainContent"/>
+      </w:pPr>
+      <w:r>
+        <w:rPr>
+          <w:noProof/>
+        </w:rPr>
+        <w:drawing>
+          <wp:inline distT="0" distB="0" distL="0" distR="0" wp14:anchorId="3D184983" wp14:editId="5CC994A9">
+            <wp:extent cx="5580380" cy="2917825"/>
+            <wp:effectExtent l="0" t="0" r="1270" b="0"/>
+            <wp:docPr id="69" name="Picture 69"/>
+            <wp:cNvGraphicFramePr>
+              <a:graphicFrameLocks xmlns:a="http://schemas.openxmlformats.org/drawingml/2006/main" noChangeAspect="1"/>
+            </wp:cNvGraphicFramePr>
+            <a:graphic xmlns:a="http://schemas.openxmlformats.org/drawingml/2006/main">
+              <a:graphicData uri="http://schemas.openxmlformats.org/drawingml/2006/picture">
+                <pic:pic xmlns:pic="http://schemas.openxmlformats.org/drawingml/2006/picture">
+                  <pic:nvPicPr>
+                    <pic:cNvPr id="1" name=""/>
+                    <pic:cNvPicPr/>
+                  </pic:nvPicPr>
+                  <pic:blipFill>
+                    <a:blip r:embed="rId68"/>
+                    <a:stretch>
+                      <a:fillRect/>
+                    </a:stretch>
+                  </pic:blipFill>
+                  <pic:spPr>
+                    <a:xfrm>
+                      <a:off x="0" y="0"/>
+                      <a:ext cx="5580380" cy="2917825"/>
+                    </a:xfrm>
+                    <a:prstGeom prst="rect">
+                      <a:avLst/>
+                    </a:prstGeom>
+                  </pic:spPr>
+                </pic:pic>
+              </a:graphicData>
+            </a:graphic>
+          </wp:inline>
+        </w:drawing>
+      </w:r>
+    </w:p>
+    <w:p>
+      <w:pPr>
+        <w:pStyle w:val="MainContent"/>
+      </w:pPr>
+      <w:r>
+        <w:t>Hình 2.x: Màn hình chức năng quản lý phòng</w:t>
+      </w:r>
+    </w:p>
+    <w:p>
+      <w:pPr>
+        <w:pStyle w:val="MainContent"/>
+      </w:pPr>
+      <w:r>
+        <w:t>+Chức năng quản lý thiết bị</w:t>
+      </w:r>
+    </w:p>
+    <w:p>
+      <w:pPr>
+        <w:pStyle w:val="MainContent"/>
+      </w:pPr>
+      <w:r>
+        <w:rPr>
+          <w:noProof/>
+        </w:rPr>
+        <w:lastRenderedPageBreak/>
+        <w:drawing>
+          <wp:inline distT="0" distB="0" distL="0" distR="0" wp14:anchorId="01A68C36" wp14:editId="78449B30">
+            <wp:extent cx="5580380" cy="3128645"/>
+            <wp:effectExtent l="0" t="0" r="1270" b="0"/>
+            <wp:docPr id="70" name="Picture 70"/>
+            <wp:cNvGraphicFramePr>
+              <a:graphicFrameLocks xmlns:a="http://schemas.openxmlformats.org/drawingml/2006/main" noChangeAspect="1"/>
+            </wp:cNvGraphicFramePr>
+            <a:graphic xmlns:a="http://schemas.openxmlformats.org/drawingml/2006/main">
+              <a:graphicData uri="http://schemas.openxmlformats.org/drawingml/2006/picture">
+                <pic:pic xmlns:pic="http://schemas.openxmlformats.org/drawingml/2006/picture">
+                  <pic:nvPicPr>
+                    <pic:cNvPr id="1" name=""/>
+                    <pic:cNvPicPr/>
+                  </pic:nvPicPr>
+                  <pic:blipFill>
+                    <a:blip r:embed="rId69"/>
+                    <a:stretch>
+                      <a:fillRect/>
+                    </a:stretch>
+                  </pic:blipFill>
+                  <pic:spPr>
+                    <a:xfrm>
+                      <a:off x="0" y="0"/>
+                      <a:ext cx="5580380" cy="3128645"/>
+                    </a:xfrm>
+                    <a:prstGeom prst="rect">
+                      <a:avLst/>
+                    </a:prstGeom>
+                  </pic:spPr>
+                </pic:pic>
+              </a:graphicData>
+            </a:graphic>
+          </wp:inline>
+        </w:drawing>
+      </w:r>
+    </w:p>
+    <w:p>
+      <w:pPr>
+        <w:pStyle w:val="Picture-Label-Italic"/>
+      </w:pPr>
+      <w:r>
+        <w:t>Hình 2.x: Màn hình chức năng quản lý thiết bị</w:t>
+      </w:r>
+    </w:p>
+    <w:p>
+      <w:pPr>
+        <w:pStyle w:val="MainContent"/>
+      </w:pPr>
+      <w:r>
+        <w:t>+Chức năng thống kê</w:t>
+      </w:r>
+      <w:r>
+        <w:t xml:space="preserve"> thiết bị</w:t>
+      </w:r>
+    </w:p>
+    <w:p>
+      <w:pPr>
+        <w:pStyle w:val="Picture-Center"/>
+      </w:pPr>
+      <w:r>
+        <w:drawing>
+          <wp:inline distT="0" distB="0" distL="0" distR="0" wp14:anchorId="0E599278" wp14:editId="1ABC1612">
+            <wp:extent cx="4219575" cy="3274156"/>
+            <wp:effectExtent l="0" t="0" r="0" b="2540"/>
+            <wp:docPr id="71" name="Picture 71"/>
+            <wp:cNvGraphicFramePr>
+              <a:graphicFrameLocks xmlns:a="http://schemas.openxmlformats.org/drawingml/2006/main" noChangeAspect="1"/>
+            </wp:cNvGraphicFramePr>
+            <a:graphic xmlns:a="http://schemas.openxmlformats.org/drawingml/2006/main">
+              <a:graphicData uri="http://schemas.openxmlformats.org/drawingml/2006/picture">
+                <pic:pic xmlns:pic="http://schemas.openxmlformats.org/drawingml/2006/picture">
+                  <pic:nvPicPr>
+                    <pic:cNvPr id="1" name=""/>
+                    <pic:cNvPicPr/>
+                  </pic:nvPicPr>
+                  <pic:blipFill>
+                    <a:blip r:embed="rId70"/>
+                    <a:stretch>
+                      <a:fillRect/>
+                    </a:stretch>
+                  </pic:blipFill>
+                  <pic:spPr>
+                    <a:xfrm>
+                      <a:off x="0" y="0"/>
+                      <a:ext cx="4222526" cy="3276446"/>
+                    </a:xfrm>
+                    <a:prstGeom prst="rect">
+                      <a:avLst/>
+                    </a:prstGeom>
+                  </pic:spPr>
+                </pic:pic>
+              </a:graphicData>
+            </a:graphic>
+          </wp:inline>
+        </w:drawing>
+      </w:r>
+    </w:p>
+    <w:p>
+      <w:pPr>
+        <w:pStyle w:val="Picture-Label-Italic"/>
+      </w:pPr>
+      <w:r>
+        <w:t>Hình 2.x: Màn hình chức năng thống kê thiết bị</w:t>
+      </w:r>
+    </w:p>
+    <w:p>
+      <w:pPr>
+        <w:pStyle w:val="MainContent"/>
+      </w:pPr>
+      <w:r>
         <w:t>-Ứng dụng Windows Web:</w:t>
       </w:r>
     </w:p>
     <w:p>
       <w:pPr>
         <w:spacing w:after="160" w:line="259" w:lineRule="auto"/>
-        <w:rPr>
-          <w:rFonts w:eastAsiaTheme="majorEastAsia" w:cstheme="majorBidi"/>
-          <w:b/>
-          <w:spacing w:val="-10"/>
-          <w:kern w:val="28"/>
-          <w:szCs w:val="56"/>
-        </w:rPr>
-      </w:pPr>
-      <w:r>
-        <w:t>...</w:t>
+      </w:pPr>
+      <w:r>
+        <w:t xml:space="preserve">+Chức năng xem thiết bị theo </w:t>
+      </w:r>
+      <w:r>
+        <w:t>phòng</w:t>
+      </w:r>
+    </w:p>
+    <w:p>
+      <w:pPr>
+        <w:pStyle w:val="Picture-Center"/>
+      </w:pPr>
+      <w:r>
+        <w:lastRenderedPageBreak/>
+        <w:drawing>
+          <wp:inline distT="0" distB="0" distL="0" distR="0" wp14:anchorId="45D58B27" wp14:editId="00FDAB37">
+            <wp:extent cx="4088126" cy="2030818"/>
+            <wp:effectExtent l="0" t="0" r="8255" b="7620"/>
+            <wp:docPr id="65" name="Picture 65"/>
+            <wp:cNvGraphicFramePr>
+              <a:graphicFrameLocks xmlns:a="http://schemas.openxmlformats.org/drawingml/2006/main" noChangeAspect="1"/>
+            </wp:cNvGraphicFramePr>
+            <a:graphic xmlns:a="http://schemas.openxmlformats.org/drawingml/2006/main">
+              <a:graphicData uri="http://schemas.openxmlformats.org/drawingml/2006/picture">
+                <pic:pic xmlns:pic="http://schemas.openxmlformats.org/drawingml/2006/picture">
+                  <pic:nvPicPr>
+                    <pic:cNvPr id="1" name=""/>
+                    <pic:cNvPicPr/>
+                  </pic:nvPicPr>
+                  <pic:blipFill>
+                    <a:blip r:embed="rId71"/>
+                    <a:stretch>
+                      <a:fillRect/>
+                    </a:stretch>
+                  </pic:blipFill>
+                  <pic:spPr>
+                    <a:xfrm>
+                      <a:off x="0" y="0"/>
+                      <a:ext cx="4104596" cy="2038999"/>
+                    </a:xfrm>
+                    <a:prstGeom prst="rect">
+                      <a:avLst/>
+                    </a:prstGeom>
+                  </pic:spPr>
+                </pic:pic>
+              </a:graphicData>
+            </a:graphic>
+          </wp:inline>
+        </w:drawing>
+      </w:r>
+    </w:p>
+    <w:p>
+      <w:pPr>
+        <w:pStyle w:val="Picture-Label-Italic"/>
+      </w:pPr>
+      <w:r>
+        <w:t>Hình 2.x: Màn hình chức năng xem thiết bị theo phòng (Web)</w:t>
+      </w:r>
+    </w:p>
+    <w:p>
+      <w:pPr>
+        <w:spacing w:after="160" w:line="259" w:lineRule="auto"/>
+      </w:pPr>
+      <w:r>
+        <w:t>+Chức năng xem danh sách, thông tin nhân viên phụ trách</w:t>
+      </w:r>
+    </w:p>
+    <w:p>
+      <w:pPr>
+        <w:pStyle w:val="Picture-Center"/>
+      </w:pPr>
+      <w:r>
+        <w:drawing>
+          <wp:inline distT="0" distB="0" distL="0" distR="0" wp14:anchorId="33B96D8E" wp14:editId="5BD201A0">
+            <wp:extent cx="3753293" cy="2682128"/>
+            <wp:effectExtent l="0" t="0" r="0" b="4445"/>
+            <wp:docPr id="64" name="Picture 64"/>
+            <wp:cNvGraphicFramePr>
+              <a:graphicFrameLocks xmlns:a="http://schemas.openxmlformats.org/drawingml/2006/main" noChangeAspect="1"/>
+            </wp:cNvGraphicFramePr>
+            <a:graphic xmlns:a="http://schemas.openxmlformats.org/drawingml/2006/main">
+              <a:graphicData uri="http://schemas.openxmlformats.org/drawingml/2006/picture">
+                <pic:pic xmlns:pic="http://schemas.openxmlformats.org/drawingml/2006/picture">
+                  <pic:nvPicPr>
+                    <pic:cNvPr id="1" name=""/>
+                    <pic:cNvPicPr/>
+                  </pic:nvPicPr>
+                  <pic:blipFill>
+                    <a:blip r:embed="rId72"/>
+                    <a:stretch>
+                      <a:fillRect/>
+                    </a:stretch>
+                  </pic:blipFill>
+                  <pic:spPr>
+                    <a:xfrm>
+                      <a:off x="0" y="0"/>
+                      <a:ext cx="3761911" cy="2688286"/>
+                    </a:xfrm>
+                    <a:prstGeom prst="rect">
+                      <a:avLst/>
+                    </a:prstGeom>
+                  </pic:spPr>
+                </pic:pic>
+              </a:graphicData>
+            </a:graphic>
+          </wp:inline>
+        </w:drawing>
+      </w:r>
+    </w:p>
+    <w:p>
+      <w:pPr>
+        <w:pStyle w:val="Picture-Label-Italic"/>
+      </w:pPr>
+      <w:r>
+        <w:t>Hình 2.x: Màn hình chức năng xem danh sách, thông tin nhân viên phụ trách (Web)</w:t>
+      </w:r>
+    </w:p>
+    <w:p>
+      <w:pPr>
+        <w:spacing w:after="160" w:line="259" w:lineRule="auto"/>
+      </w:pPr>
+      <w:r>
+        <w:t xml:space="preserve">+Chức năng </w:t>
+      </w:r>
+      <w:r>
+        <w:t>tìm kiếm</w:t>
+      </w:r>
+    </w:p>
+    <w:p>
+      <w:pPr>
+        <w:pStyle w:val="Picture-Center"/>
+      </w:pPr>
+      <w:r>
+        <w:drawing>
+          <wp:inline distT="0" distB="0" distL="0" distR="0" wp14:anchorId="190E95C8" wp14:editId="5F94D513">
+            <wp:extent cx="2648509" cy="1552575"/>
+            <wp:effectExtent l="0" t="0" r="0" b="0"/>
+            <wp:docPr id="73" name="Picture 73"/>
+            <wp:cNvGraphicFramePr>
+              <a:graphicFrameLocks xmlns:a="http://schemas.openxmlformats.org/drawingml/2006/main" noChangeAspect="1"/>
+            </wp:cNvGraphicFramePr>
+            <a:graphic xmlns:a="http://schemas.openxmlformats.org/drawingml/2006/main">
+              <a:graphicData uri="http://schemas.openxmlformats.org/drawingml/2006/picture">
+                <pic:pic xmlns:pic="http://schemas.openxmlformats.org/drawingml/2006/picture">
+                  <pic:nvPicPr>
+                    <pic:cNvPr id="1" name=""/>
+                    <pic:cNvPicPr/>
+                  </pic:nvPicPr>
+                  <pic:blipFill>
+                    <a:blip r:embed="rId73"/>
+                    <a:stretch>
+                      <a:fillRect/>
+                    </a:stretch>
+                  </pic:blipFill>
+                  <pic:spPr>
+                    <a:xfrm>
+                      <a:off x="0" y="0"/>
+                      <a:ext cx="2656305" cy="1557145"/>
+                    </a:xfrm>
+                    <a:prstGeom prst="rect">
+                      <a:avLst/>
+                    </a:prstGeom>
+                  </pic:spPr>
+                </pic:pic>
+              </a:graphicData>
+            </a:graphic>
+          </wp:inline>
+        </w:drawing>
+      </w:r>
+      <w:r>
+        <w:t xml:space="preserve"> </w:t>
+      </w:r>
+      <w:r>
+        <w:drawing>
+          <wp:inline distT="0" distB="0" distL="0" distR="0" wp14:anchorId="6BFC80B0" wp14:editId="6102C3C9">
+            <wp:extent cx="2124075" cy="1573955"/>
+            <wp:effectExtent l="0" t="0" r="0" b="7620"/>
+            <wp:docPr id="74" name="Picture 74"/>
+            <wp:cNvGraphicFramePr>
+              <a:graphicFrameLocks xmlns:a="http://schemas.openxmlformats.org/drawingml/2006/main" noChangeAspect="1"/>
+            </wp:cNvGraphicFramePr>
+            <a:graphic xmlns:a="http://schemas.openxmlformats.org/drawingml/2006/main">
+              <a:graphicData uri="http://schemas.openxmlformats.org/drawingml/2006/picture">
+                <pic:pic xmlns:pic="http://schemas.openxmlformats.org/drawingml/2006/picture">
+                  <pic:nvPicPr>
+                    <pic:cNvPr id="1" name=""/>
+                    <pic:cNvPicPr/>
+                  </pic:nvPicPr>
+                  <pic:blipFill>
+                    <a:blip r:embed="rId74"/>
+                    <a:stretch>
+                      <a:fillRect/>
+                    </a:stretch>
+                  </pic:blipFill>
+                  <pic:spPr>
+                    <a:xfrm>
+                      <a:off x="0" y="0"/>
+                      <a:ext cx="2133152" cy="1580681"/>
+                    </a:xfrm>
+                    <a:prstGeom prst="rect">
+                      <a:avLst/>
+                    </a:prstGeom>
+                  </pic:spPr>
+                </pic:pic>
+              </a:graphicData>
+            </a:graphic>
+          </wp:inline>
+        </w:drawing>
+      </w:r>
+    </w:p>
+    <w:p>
+      <w:pPr>
+        <w:pStyle w:val="Picture-Label-Italic"/>
+      </w:pPr>
+      <w:r>
+        <w:t>Hình 2.x: Màn hình chức năng tìm kiếm (Web)</w:t>
       </w:r>
       <w:r>
         <w:br w:type="page"/>
@@ -15545,7 +15962,7 @@
       <w:pPr>
         <w:pStyle w:val="Title"/>
       </w:pPr>
-      <w:bookmarkStart w:id="66" w:name="_Toc402134486"/>
+      <w:bookmarkStart w:id="65" w:name="_Toc402185083"/>
       <w:r>
         <w:lastRenderedPageBreak/>
         <w:t>CHƯƠNG 3</w:t>
@@ -15556,162 +15973,162 @@
       <w:r>
         <w:t xml:space="preserve"> VÀ TRIỂN KHAI</w:t>
       </w:r>
+      <w:bookmarkEnd w:id="65"/>
+    </w:p>
+    <w:p>
+      <w:pPr>
+        <w:pStyle w:val="Heading2"/>
+      </w:pPr>
+      <w:bookmarkStart w:id="66" w:name="_Toc402185084"/>
+      <w:r>
+        <w:t>3</w:t>
+      </w:r>
+      <w:r>
+        <w:t>.1. Kiểm thử tự động mức mã nguồn (Unit test)</w:t>
+      </w:r>
       <w:bookmarkEnd w:id="66"/>
     </w:p>
     <w:p>
       <w:pPr>
+        <w:pStyle w:val="Heading3"/>
+      </w:pPr>
+      <w:bookmarkStart w:id="67" w:name="_Toc402185085"/>
+      <w:r>
+        <w:t>3</w:t>
+      </w:r>
+      <w:r>
+        <w:t>.1.1. Kiể</w:t>
+      </w:r>
+      <w:r>
+        <w:t>m thử</w:t>
+      </w:r>
+      <w:r>
+        <w:t xml:space="preserve"> hộp đen (Black box testing)</w:t>
+      </w:r>
+      <w:bookmarkEnd w:id="67"/>
+    </w:p>
+    <w:p>
+      <w:pPr>
+        <w:pStyle w:val="MainContent"/>
+      </w:pPr>
+      <w:r>
+        <w:t>-Trong Unit test có 2 phương pháp kiểm thử cơ bản là kiểm thử hộp trắng (kiểm thử luôn cả dữ liệu vào/ra và cả cách thực hiện cụ thể) và kiểm thử hộp đen (chỉ kiểm thử các bộ dữ liệu vào/ra mà không quan tâm đến cách thực hiện cụ thể)</w:t>
+      </w:r>
+      <w:r>
+        <w:t>.</w:t>
+      </w:r>
+    </w:p>
+    <w:p>
+      <w:pPr>
+        <w:pStyle w:val="MainContent"/>
+      </w:pPr>
+      <w:r>
+        <w:t>-Do quy mô của ứng dụ</w:t>
+      </w:r>
+      <w:r>
+        <w:t>ng không quá</w:t>
+      </w:r>
+      <w:r>
+        <w:t xml:space="preserve"> phức tạp nên trong phạm vi đề tài này chỉ chọn giải pháp kiểm thử hộp đen.</w:t>
+      </w:r>
+    </w:p>
+    <w:p>
+      <w:pPr>
+        <w:pStyle w:val="Heading3"/>
+      </w:pPr>
+      <w:bookmarkStart w:id="68" w:name="_Toc402185086"/>
+      <w:r>
+        <w:t>3</w:t>
+      </w:r>
+      <w:r>
+        <w:t>.1.2</w:t>
+      </w:r>
+      <w:r>
+        <w:t xml:space="preserve">. </w:t>
+      </w:r>
+      <w:r>
+        <w:t>Mô hình kiểm thử AAA (Arrange-Act-</w:t>
+      </w:r>
+      <w:r>
+        <w:t>Assert</w:t>
+      </w:r>
+      <w:r>
+        <w:t>)</w:t>
+      </w:r>
+      <w:bookmarkEnd w:id="68"/>
+    </w:p>
+    <w:p>
+      <w:r>
+        <w:t>-</w:t>
+      </w:r>
+      <w:r>
+        <w:t>Đ</w:t>
+      </w:r>
+      <w:r>
+        <w:t>ị</w:t>
+      </w:r>
+      <w:r>
+        <w:t>nh nghĩa: đ</w:t>
+      </w:r>
+      <w:r>
+        <w:t xml:space="preserve">ây là </w:t>
+      </w:r>
+      <w:r>
+        <w:t>cách tổ chức</w:t>
+      </w:r>
+      <w:r>
+        <w:t xml:space="preserve"> kiểm thử Unit test phổ biến nhất. Trong đó:</w:t>
+      </w:r>
+    </w:p>
+    <w:p>
+      <w:pPr>
+        <w:pStyle w:val="ThucDong0"/>
+      </w:pPr>
+      <w:r>
+        <w:t>+Sắp xếp (Arrange): là lựa chọn các thành phần tham gia kiểm thử. có thể là các biến, các lớp hoặc thậm chí là các dự án ngoài.</w:t>
+      </w:r>
+    </w:p>
+    <w:p>
+      <w:pPr>
+        <w:pStyle w:val="ThucDong0"/>
+      </w:pPr>
+      <w:r>
+        <w:t xml:space="preserve">+Act (Action - hiện thực): là </w:t>
+      </w:r>
+      <w:r>
+        <w:t>cài đặt</w:t>
+      </w:r>
+      <w:r>
+        <w:t xml:space="preserve"> các bước, thao tác trong lịch trình kiểm thử nhằm tạo ra các kết quả đầu ra (output) tương ứng với các kết quả đầu vào (input).</w:t>
+      </w:r>
+    </w:p>
+    <w:p>
+      <w:pPr>
+        <w:pStyle w:val="ThucDong0"/>
+      </w:pPr>
+      <w:r>
+        <w:t>+Assert (đánh giá): là một so sánh giữa kết quả đầu ra thực tế và kết quả đầu ra mong muốn.</w:t>
+      </w:r>
+      <w:r>
+        <w:t xml:space="preserve"> Từ đó đưa ra đánh giá cuối cùng.</w:t>
+      </w:r>
+    </w:p>
+    <w:p>
+      <w:pPr>
         <w:pStyle w:val="Heading2"/>
       </w:pPr>
-      <w:bookmarkStart w:id="67" w:name="_Toc402134487"/>
+      <w:bookmarkStart w:id="69" w:name="_Toc402185087"/>
       <w:r>
         <w:t>3</w:t>
       </w:r>
-      <w:r>
-        <w:t>.1. Kiểm thử tự động mức mã nguồn (Unit test)</w:t>
-      </w:r>
-      <w:bookmarkEnd w:id="67"/>
-    </w:p>
-    <w:p>
-      <w:pPr>
-        <w:pStyle w:val="Heading3"/>
-      </w:pPr>
-      <w:bookmarkStart w:id="68" w:name="_Toc402134488"/>
-      <w:r>
-        <w:t>3</w:t>
-      </w:r>
-      <w:r>
-        <w:t>.1.1. Kiể</w:t>
-      </w:r>
-      <w:r>
-        <w:t>m thử</w:t>
-      </w:r>
-      <w:r>
-        <w:t xml:space="preserve"> hộp đen (Black box testing)</w:t>
-      </w:r>
-      <w:bookmarkEnd w:id="68"/>
-    </w:p>
-    <w:p>
-      <w:pPr>
-        <w:pStyle w:val="MainContent"/>
-      </w:pPr>
-      <w:r>
-        <w:t>-Trong Unit test có 2 phương pháp kiểm thử cơ bản là kiểm thử hộp trắng (kiểm thử luôn cả dữ liệu vào/ra và cả cách thực hiện cụ thể) và kiểm thử hộp đen (chỉ kiểm thử các bộ dữ liệu vào/ra mà không quan tâm đến cách thực hiện cụ thể)</w:t>
-      </w:r>
-      <w:r>
-        <w:t>.</w:t>
-      </w:r>
-    </w:p>
-    <w:p>
-      <w:pPr>
-        <w:pStyle w:val="MainContent"/>
-      </w:pPr>
-      <w:r>
-        <w:t>-Do quy mô của ứng dụ</w:t>
-      </w:r>
-      <w:r>
-        <w:t>ng không quá</w:t>
-      </w:r>
-      <w:r>
-        <w:t xml:space="preserve"> phức tạp nên trong phạm vi đề tài này chỉ chọn giải pháp kiểm thử hộp đen.</w:t>
-      </w:r>
-    </w:p>
-    <w:p>
-      <w:pPr>
-        <w:pStyle w:val="Heading3"/>
-      </w:pPr>
-      <w:bookmarkStart w:id="69" w:name="_Toc402134489"/>
-      <w:r>
-        <w:t>3</w:t>
-      </w:r>
-      <w:r>
-        <w:t>.1.2</w:t>
+      <w:commentRangeStart w:id="70"/>
+      <w:r>
+        <w:t>.2</w:t>
       </w:r>
       <w:r>
         <w:t xml:space="preserve">. </w:t>
       </w:r>
       <w:r>
-        <w:t>Mô hình kiểm thử AAA (Arrange-Act-</w:t>
-      </w:r>
-      <w:r>
-        <w:t>Assert</w:t>
-      </w:r>
-      <w:r>
-        <w:t>)</w:t>
-      </w:r>
-      <w:bookmarkEnd w:id="69"/>
-    </w:p>
-    <w:p>
-      <w:r>
-        <w:t>-</w:t>
-      </w:r>
-      <w:r>
-        <w:t>Đ</w:t>
-      </w:r>
-      <w:r>
-        <w:t>ị</w:t>
-      </w:r>
-      <w:r>
-        <w:t>nh nghĩa: đ</w:t>
-      </w:r>
-      <w:r>
-        <w:t xml:space="preserve">ây là </w:t>
-      </w:r>
-      <w:r>
-        <w:t>cách tổ chức</w:t>
-      </w:r>
-      <w:r>
-        <w:t xml:space="preserve"> kiểm thử Unit test phổ biến nhất. Trong đó:</w:t>
-      </w:r>
-    </w:p>
-    <w:p>
-      <w:pPr>
-        <w:pStyle w:val="ThucDong0"/>
-      </w:pPr>
-      <w:r>
-        <w:t>+Sắp xếp (Arrange): là lựa chọn các thành phần tham gia kiểm thử. có thể là các biến, các lớp hoặc thậm chí là các dự án ngoài.</w:t>
-      </w:r>
-    </w:p>
-    <w:p>
-      <w:pPr>
-        <w:pStyle w:val="ThucDong0"/>
-      </w:pPr>
-      <w:r>
-        <w:t xml:space="preserve">+Act (Action - hiện thực): là </w:t>
-      </w:r>
-      <w:r>
-        <w:t>cài đặt</w:t>
-      </w:r>
-      <w:r>
-        <w:t xml:space="preserve"> các bước, thao tác trong lịch trình kiểm thử nhằm tạo ra các kết quả đầu ra (output) tương ứng với các kết quả đầu vào (input).</w:t>
-      </w:r>
-    </w:p>
-    <w:p>
-      <w:pPr>
-        <w:pStyle w:val="ThucDong0"/>
-      </w:pPr>
-      <w:r>
-        <w:t>+Assert (đánh giá): là một so sánh giữa kết quả đầu ra thực tế và kết quả đầu ra mong muốn.</w:t>
-      </w:r>
-      <w:r>
-        <w:t xml:space="preserve"> Từ đó đưa ra đánh giá cuối cùng.</w:t>
-      </w:r>
-    </w:p>
-    <w:p>
-      <w:pPr>
-        <w:pStyle w:val="Heading2"/>
-      </w:pPr>
-      <w:bookmarkStart w:id="70" w:name="_Toc402134490"/>
-      <w:r>
-        <w:t>3</w:t>
-      </w:r>
-      <w:commentRangeStart w:id="71"/>
-      <w:r>
-        <w:t>.2</w:t>
-      </w:r>
-      <w:r>
-        <w:t xml:space="preserve">. </w:t>
-      </w:r>
-      <w:r>
         <w:t>Kiểm thử chấp nhận (</w:t>
       </w:r>
       <w:r>
@@ -15720,7 +16137,7 @@
       <w:r>
         <w:t>test)</w:t>
       </w:r>
-      <w:commentRangeEnd w:id="71"/>
+      <w:commentRangeEnd w:id="70"/>
       <w:r>
         <w:rPr>
           <w:rStyle w:val="CommentReference"/>
@@ -15728,9 +16145,9 @@
           <w:b w:val="0"/>
           <w:color w:val="auto"/>
         </w:rPr>
-        <w:commentReference w:id="71"/>
-      </w:r>
-      <w:bookmarkEnd w:id="70"/>
+        <w:commentReference w:id="70"/>
+      </w:r>
+      <w:bookmarkEnd w:id="69"/>
     </w:p>
     <w:p>
       <w:pPr>
@@ -15752,7 +16169,7 @@
       <w:pPr>
         <w:pStyle w:val="MainContent"/>
         <w:sectPr>
-          <w:headerReference w:type="default" r:id="rId67"/>
+          <w:headerReference w:type="default" r:id="rId75"/>
           <w:pgSz w:w="11907" w:h="16839" w:code="9"/>
           <w:pgMar w:top="1985" w:right="1134" w:bottom="1701" w:left="1985" w:header="720" w:footer="720" w:gutter="0"/>
           <w:cols w:space="720"/>
@@ -26156,14 +26573,14 @@
       <w:pPr>
         <w:pStyle w:val="Heading2"/>
       </w:pPr>
-      <w:bookmarkStart w:id="72" w:name="_Toc402134491"/>
+      <w:bookmarkStart w:id="71" w:name="_Toc402185088"/>
       <w:r>
         <w:t>3</w:t>
       </w:r>
       <w:r>
         <w:t>.3. Các mô hình triển khai</w:t>
       </w:r>
-      <w:bookmarkEnd w:id="72"/>
+      <w:bookmarkEnd w:id="71"/>
     </w:p>
     <w:p>
       <w:pPr>
@@ -26194,7 +26611,7 @@
                     <pic:cNvPicPr/>
                   </pic:nvPicPr>
                   <pic:blipFill>
-                    <a:blip r:embed="rId68"/>
+                    <a:blip r:embed="rId76"/>
                     <a:stretch>
                       <a:fillRect/>
                     </a:stretch>
@@ -26285,13 +26702,11 @@
         <w:t xml:space="preserve"> cá nhân</w:t>
       </w:r>
       <w:r>
-        <w:t xml:space="preserve"> ở ban Hạ tầng Cơ sở, một máy trạm điều khiển và giám sát dữ liệu đặt tại phòng A106 (khoa CNTT).</w:t>
-      </w:r>
-    </w:p>
-    <w:p>
-      <w:pPr>
-        <w:pStyle w:val="MainContent"/>
-      </w:pPr>
+        <w:t xml:space="preserve"> ở ban Hạ tầng Cơ sở, một máy trạm điều khiển và giám sát dữ liệu đặt tại phòng A106 (khoa CNTT)</w:t>
+      </w:r>
+      <w:r>
+        <w:t>.</w:t>
+      </w:r>
     </w:p>
     <w:p>
       <w:pPr>
@@ -26353,12 +26768,12 @@
       <w:pPr>
         <w:pStyle w:val="Title"/>
       </w:pPr>
-      <w:bookmarkStart w:id="73" w:name="_Toc402134492"/>
+      <w:bookmarkStart w:id="72" w:name="_Toc402185089"/>
       <w:r>
         <w:lastRenderedPageBreak/>
         <w:t>KẾT LUẬN VÀ KIẾN NGHỊ</w:t>
       </w:r>
-      <w:bookmarkEnd w:id="73"/>
+      <w:bookmarkEnd w:id="72"/>
     </w:p>
     <w:p>
       <w:pPr>
@@ -26586,13 +27001,14 @@
       <w:pPr>
         <w:pStyle w:val="Title"/>
       </w:pPr>
-      <w:bookmarkStart w:id="74" w:name="_Toc402134493"/>
+      <w:bookmarkStart w:id="73" w:name="_Toc402185090"/>
+      <w:bookmarkStart w:id="74" w:name="_GoBack"/>
+      <w:bookmarkEnd w:id="74"/>
       <w:commentRangeStart w:id="75"/>
       <w:r>
         <w:lastRenderedPageBreak/>
         <w:t>TÀI LIỆU THAM KHẢO</w:t>
       </w:r>
-      <w:bookmarkEnd w:id="74"/>
       <w:commentRangeEnd w:id="75"/>
       <w:r>
         <w:rPr>
@@ -26604,6 +27020,7 @@
         </w:rPr>
         <w:commentReference w:id="75"/>
       </w:r>
+      <w:bookmarkEnd w:id="73"/>
     </w:p>
     <w:p>
       <w:pPr>
@@ -27194,7 +27611,7 @@
           <w:b/>
         </w:rPr>
       </w:pPr>
-      <w:bookmarkStart w:id="76" w:name="_Toc402134494"/>
+      <w:bookmarkStart w:id="76" w:name="_Toc402185091"/>
       <w:r>
         <w:rPr>
           <w:b/>
@@ -27208,7 +27625,7 @@
       <w:pPr>
         <w:pStyle w:val="Heading2"/>
       </w:pPr>
-      <w:bookmarkStart w:id="77" w:name="_Toc402134495"/>
+      <w:bookmarkStart w:id="77" w:name="_Toc402185092"/>
       <w:r>
         <w:t>Phụ lục 1</w:t>
       </w:r>
@@ -33588,7 +34005,7 @@
       <w:pPr>
         <w:pStyle w:val="Heading2"/>
       </w:pPr>
-      <w:bookmarkStart w:id="79" w:name="_Toc402134496"/>
+      <w:bookmarkStart w:id="79" w:name="_Toc402185093"/>
       <w:r>
         <w:t>Phụ lục 2</w:t>
       </w:r>
@@ -37285,7 +37702,7 @@
       <w:pPr>
         <w:pStyle w:val="Heading2"/>
       </w:pPr>
-      <w:bookmarkStart w:id="80" w:name="_Toc402134497"/>
+      <w:bookmarkStart w:id="80" w:name="_Toc402185094"/>
       <w:r>
         <w:t>Phụ lục 3</w:t>
       </w:r>
@@ -41469,7 +41886,7 @@
       </w:r>
     </w:p>
   </w:comment>
-  <w:comment w:id="58" w:author="NGUYỄN HOÀNG THANH" w:date="2014-10-25T17:35:00Z" w:initials="HT">
+  <w:comment w:id="57" w:author="NGUYỄN HOÀNG THANH" w:date="2014-10-25T17:35:00Z" w:initials="HT">
     <w:p>
       <w:r>
         <w:rPr>
@@ -41482,7 +41899,7 @@
       </w:r>
     </w:p>
   </w:comment>
-  <w:comment w:id="63" w:author="NGUYỄN HOÀNG THANH" w:date="2014-10-25T17:36:00Z" w:initials="HT">
+  <w:comment w:id="62" w:author="NGUYỄN HOÀNG THANH" w:date="2014-10-25T17:36:00Z" w:initials="HT">
     <w:p>
       <w:pPr>
         <w:pStyle w:val="CommentText"/>
@@ -41498,7 +41915,7 @@
       </w:r>
     </w:p>
   </w:comment>
-  <w:comment w:id="71" w:author="Dũng Nguyễn" w:date="2014-10-24T17:39:00Z" w:initials="DN">
+  <w:comment w:id="70" w:author="Dũng Nguyễn" w:date="2014-10-24T17:39:00Z" w:initials="DN">
     <w:p>
       <w:pPr>
         <w:pStyle w:val="CommentText"/>
@@ -41652,7 +42069,7 @@
           <w:rPr>
             <w:noProof/>
           </w:rPr>
-          <w:t>32</w:t>
+          <w:t>89</w:t>
         </w:r>
         <w:r>
           <w:rPr>
@@ -44367,7 +44784,7 @@
 </file>
 
 <file path=customXml/itemProps1.xml><?xml version="1.0" encoding="utf-8"?>
-<ds:datastoreItem xmlns:ds="http://schemas.openxmlformats.org/officeDocument/2006/customXml" ds:itemID="{806883C4-427A-4568-9670-BECC04156CB2}">
+<ds:datastoreItem xmlns:ds="http://schemas.openxmlformats.org/officeDocument/2006/customXml" ds:itemID="{F87BEFAD-EDCA-47E4-80B3-D4C89B20C689}">
   <ds:schemaRefs>
     <ds:schemaRef ds:uri="http://schemas.openxmlformats.org/officeDocument/2006/bibliography"/>
   </ds:schemaRefs>

</xml_diff>

<commit_message>
Done 99% báo cáo QLTB
Đã dẫn nguồn các phần tham khảo
Đã thêm các tài liệu tham khảo
</commit_message>
<xml_diff>
--- a/_BaoCao/40_offical_main.docx
+++ b/_BaoCao/40_offical_main.docx
@@ -2,7 +2,7 @@
 <file path=word/document.xml><?xml version="1.0" encoding="utf-8"?>
 <w:document xmlns:wpc="http://schemas.microsoft.com/office/word/2010/wordprocessingCanvas" xmlns:mc="http://schemas.openxmlformats.org/markup-compatibility/2006" xmlns:o="urn:schemas-microsoft-com:office:office" xmlns:r="http://schemas.openxmlformats.org/officeDocument/2006/relationships" xmlns:m="http://schemas.openxmlformats.org/officeDocument/2006/math" xmlns:v="urn:schemas-microsoft-com:vml" xmlns:wp14="http://schemas.microsoft.com/office/word/2010/wordprocessingDrawing" xmlns:wp="http://schemas.openxmlformats.org/drawingml/2006/wordprocessingDrawing" xmlns:w10="urn:schemas-microsoft-com:office:word" xmlns:w="http://schemas.openxmlformats.org/wordprocessingml/2006/main" xmlns:w14="http://schemas.microsoft.com/office/word/2010/wordml" xmlns:w15="http://schemas.microsoft.com/office/word/2012/wordml" xmlns:wpg="http://schemas.microsoft.com/office/word/2010/wordprocessingGroup" xmlns:wpi="http://schemas.microsoft.com/office/word/2010/wordprocessingInk" xmlns:wne="http://schemas.microsoft.com/office/word/2006/wordml" xmlns:wps="http://schemas.microsoft.com/office/word/2010/wordprocessingShape" mc:Ignorable="w14 w15 wp14">
   <w:body>
-    <w:bookmarkStart w:id="0" w:name="_Toc402276852" w:displacedByCustomXml="next"/>
+    <w:bookmarkStart w:id="0" w:name="_Toc402278651" w:displacedByCustomXml="next"/>
     <w:sdt>
       <w:sdtPr>
         <w:rPr>
@@ -147,7 +147,7 @@
             </w:rPr>
             <w:fldChar w:fldCharType="separate"/>
           </w:r>
-          <w:hyperlink w:anchor="_Toc402276852" w:history="1">
+          <w:hyperlink w:anchor="_Toc402278651" w:history="1">
             <w:r>
               <w:rPr>
                 <w:rStyle w:val="Hyperlink"/>
@@ -177,7 +177,7 @@
                 <w:noProof/>
                 <w:webHidden/>
               </w:rPr>
-              <w:instrText xml:space="preserve"> PAGEREF _Toc402276852 \h </w:instrText>
+              <w:instrText xml:space="preserve"> PAGEREF _Toc402278651 \h </w:instrText>
             </w:r>
             <w:r>
               <w:rPr>
@@ -217,7 +217,7 @@
               <w:sz w:val="22"/>
             </w:rPr>
           </w:pPr>
-          <w:hyperlink w:anchor="_Toc402276853" w:history="1">
+          <w:hyperlink w:anchor="_Toc402278652" w:history="1">
             <w:r>
               <w:rPr>
                 <w:rStyle w:val="Hyperlink"/>
@@ -244,7 +244,7 @@
                 <w:noProof/>
                 <w:webHidden/>
               </w:rPr>
-              <w:instrText xml:space="preserve"> PAGEREF _Toc402276853 \h </w:instrText>
+              <w:instrText xml:space="preserve"> PAGEREF _Toc402278652 \h </w:instrText>
             </w:r>
             <w:r>
               <w:rPr>
@@ -284,7 +284,7 @@
               <w:sz w:val="22"/>
             </w:rPr>
           </w:pPr>
-          <w:hyperlink w:anchor="_Toc402276854" w:history="1">
+          <w:hyperlink w:anchor="_Toc402278653" w:history="1">
             <w:r>
               <w:rPr>
                 <w:rStyle w:val="Hyperlink"/>
@@ -311,7 +311,7 @@
                 <w:noProof/>
                 <w:webHidden/>
               </w:rPr>
-              <w:instrText xml:space="preserve"> PAGEREF _Toc402276854 \h </w:instrText>
+              <w:instrText xml:space="preserve"> PAGEREF _Toc402278653 \h </w:instrText>
             </w:r>
             <w:r>
               <w:rPr>
@@ -351,7 +351,7 @@
               <w:sz w:val="22"/>
             </w:rPr>
           </w:pPr>
-          <w:hyperlink w:anchor="_Toc402276855" w:history="1">
+          <w:hyperlink w:anchor="_Toc402278654" w:history="1">
             <w:r>
               <w:rPr>
                 <w:rStyle w:val="Hyperlink"/>
@@ -378,7 +378,7 @@
                 <w:noProof/>
                 <w:webHidden/>
               </w:rPr>
-              <w:instrText xml:space="preserve"> PAGEREF _Toc402276855 \h </w:instrText>
+              <w:instrText xml:space="preserve"> PAGEREF _Toc402278654 \h </w:instrText>
             </w:r>
             <w:r>
               <w:rPr>
@@ -418,7 +418,7 @@
               <w:sz w:val="22"/>
             </w:rPr>
           </w:pPr>
-          <w:hyperlink w:anchor="_Toc402276856" w:history="1">
+          <w:hyperlink w:anchor="_Toc402278655" w:history="1">
             <w:r>
               <w:rPr>
                 <w:rStyle w:val="Hyperlink"/>
@@ -445,7 +445,7 @@
                 <w:noProof/>
                 <w:webHidden/>
               </w:rPr>
-              <w:instrText xml:space="preserve"> PAGEREF _Toc402276856 \h </w:instrText>
+              <w:instrText xml:space="preserve"> PAGEREF _Toc402278655 \h </w:instrText>
             </w:r>
             <w:r>
               <w:rPr>
@@ -488,7 +488,7 @@
               <w:sz w:val="22"/>
             </w:rPr>
           </w:pPr>
-          <w:hyperlink w:anchor="_Toc402276857" w:history="1">
+          <w:hyperlink w:anchor="_Toc402278656" w:history="1">
             <w:r>
               <w:rPr>
                 <w:rStyle w:val="Hyperlink"/>
@@ -515,7 +515,7 @@
                 <w:noProof/>
                 <w:webHidden/>
               </w:rPr>
-              <w:instrText xml:space="preserve"> PAGEREF _Toc402276857 \h </w:instrText>
+              <w:instrText xml:space="preserve"> PAGEREF _Toc402278656 \h </w:instrText>
             </w:r>
             <w:r>
               <w:rPr>
@@ -558,7 +558,7 @@
               <w:sz w:val="22"/>
             </w:rPr>
           </w:pPr>
-          <w:hyperlink w:anchor="_Toc402276858" w:history="1">
+          <w:hyperlink w:anchor="_Toc402278657" w:history="1">
             <w:r>
               <w:rPr>
                 <w:rStyle w:val="Hyperlink"/>
@@ -585,7 +585,7 @@
                 <w:noProof/>
                 <w:webHidden/>
               </w:rPr>
-              <w:instrText xml:space="preserve"> PAGEREF _Toc402276858 \h </w:instrText>
+              <w:instrText xml:space="preserve"> PAGEREF _Toc402278657 \h </w:instrText>
             </w:r>
             <w:r>
               <w:rPr>
@@ -628,7 +628,7 @@
               <w:sz w:val="22"/>
             </w:rPr>
           </w:pPr>
-          <w:hyperlink w:anchor="_Toc402276859" w:history="1">
+          <w:hyperlink w:anchor="_Toc402278658" w:history="1">
             <w:r>
               <w:rPr>
                 <w:rStyle w:val="Hyperlink"/>
@@ -655,7 +655,7 @@
                 <w:noProof/>
                 <w:webHidden/>
               </w:rPr>
-              <w:instrText xml:space="preserve"> PAGEREF _Toc402276859 \h </w:instrText>
+              <w:instrText xml:space="preserve"> PAGEREF _Toc402278658 \h </w:instrText>
             </w:r>
             <w:r>
               <w:rPr>
@@ -698,7 +698,7 @@
               <w:sz w:val="22"/>
             </w:rPr>
           </w:pPr>
-          <w:hyperlink w:anchor="_Toc402276860" w:history="1">
+          <w:hyperlink w:anchor="_Toc402278659" w:history="1">
             <w:r>
               <w:rPr>
                 <w:rStyle w:val="Hyperlink"/>
@@ -725,7 +725,7 @@
                 <w:noProof/>
                 <w:webHidden/>
               </w:rPr>
-              <w:instrText xml:space="preserve"> PAGEREF _Toc402276860 \h </w:instrText>
+              <w:instrText xml:space="preserve"> PAGEREF _Toc402278659 \h </w:instrText>
             </w:r>
             <w:r>
               <w:rPr>
@@ -768,7 +768,7 @@
               <w:sz w:val="22"/>
             </w:rPr>
           </w:pPr>
-          <w:hyperlink w:anchor="_Toc402276861" w:history="1">
+          <w:hyperlink w:anchor="_Toc402278660" w:history="1">
             <w:r>
               <w:rPr>
                 <w:rStyle w:val="Hyperlink"/>
@@ -795,7 +795,7 @@
                 <w:noProof/>
                 <w:webHidden/>
               </w:rPr>
-              <w:instrText xml:space="preserve"> PAGEREF _Toc402276861 \h </w:instrText>
+              <w:instrText xml:space="preserve"> PAGEREF _Toc402278660 \h </w:instrText>
             </w:r>
             <w:r>
               <w:rPr>
@@ -835,7 +835,7 @@
               <w:sz w:val="22"/>
             </w:rPr>
           </w:pPr>
-          <w:hyperlink w:anchor="_Toc402276862" w:history="1">
+          <w:hyperlink w:anchor="_Toc402278661" w:history="1">
             <w:r>
               <w:rPr>
                 <w:rStyle w:val="Hyperlink"/>
@@ -862,7 +862,7 @@
                 <w:noProof/>
                 <w:webHidden/>
               </w:rPr>
-              <w:instrText xml:space="preserve"> PAGEREF _Toc402276862 \h </w:instrText>
+              <w:instrText xml:space="preserve"> PAGEREF _Toc402278661 \h </w:instrText>
             </w:r>
             <w:r>
               <w:rPr>
@@ -905,7 +905,7 @@
               <w:sz w:val="22"/>
             </w:rPr>
           </w:pPr>
-          <w:hyperlink w:anchor="_Toc402276863" w:history="1">
+          <w:hyperlink w:anchor="_Toc402278662" w:history="1">
             <w:r>
               <w:rPr>
                 <w:rStyle w:val="Hyperlink"/>
@@ -932,7 +932,7 @@
                 <w:noProof/>
                 <w:webHidden/>
               </w:rPr>
-              <w:instrText xml:space="preserve"> PAGEREF _Toc402276863 \h </w:instrText>
+              <w:instrText xml:space="preserve"> PAGEREF _Toc402278662 \h </w:instrText>
             </w:r>
             <w:r>
               <w:rPr>
@@ -975,7 +975,7 @@
               <w:sz w:val="22"/>
             </w:rPr>
           </w:pPr>
-          <w:hyperlink w:anchor="_Toc402276864" w:history="1">
+          <w:hyperlink w:anchor="_Toc402278663" w:history="1">
             <w:r>
               <w:rPr>
                 <w:rStyle w:val="Hyperlink"/>
@@ -1002,7 +1002,7 @@
                 <w:noProof/>
                 <w:webHidden/>
               </w:rPr>
-              <w:instrText xml:space="preserve"> PAGEREF _Toc402276864 \h </w:instrText>
+              <w:instrText xml:space="preserve"> PAGEREF _Toc402278663 \h </w:instrText>
             </w:r>
             <w:r>
               <w:rPr>
@@ -1045,7 +1045,7 @@
               <w:sz w:val="22"/>
             </w:rPr>
           </w:pPr>
-          <w:hyperlink w:anchor="_Toc402276865" w:history="1">
+          <w:hyperlink w:anchor="_Toc402278664" w:history="1">
             <w:r>
               <w:rPr>
                 <w:rStyle w:val="Hyperlink"/>
@@ -1072,7 +1072,7 @@
                 <w:noProof/>
                 <w:webHidden/>
               </w:rPr>
-              <w:instrText xml:space="preserve"> PAGEREF _Toc402276865 \h </w:instrText>
+              <w:instrText xml:space="preserve"> PAGEREF _Toc402278664 \h </w:instrText>
             </w:r>
             <w:r>
               <w:rPr>
@@ -1115,7 +1115,7 @@
               <w:sz w:val="22"/>
             </w:rPr>
           </w:pPr>
-          <w:hyperlink w:anchor="_Toc402276866" w:history="1">
+          <w:hyperlink w:anchor="_Toc402278665" w:history="1">
             <w:r>
               <w:rPr>
                 <w:rStyle w:val="Hyperlink"/>
@@ -1142,7 +1142,7 @@
                 <w:noProof/>
                 <w:webHidden/>
               </w:rPr>
-              <w:instrText xml:space="preserve"> PAGEREF _Toc402276866 \h </w:instrText>
+              <w:instrText xml:space="preserve"> PAGEREF _Toc402278665 \h </w:instrText>
             </w:r>
             <w:r>
               <w:rPr>
@@ -1185,7 +1185,7 @@
               <w:sz w:val="22"/>
             </w:rPr>
           </w:pPr>
-          <w:hyperlink w:anchor="_Toc402276867" w:history="1">
+          <w:hyperlink w:anchor="_Toc402278666" w:history="1">
             <w:r>
               <w:rPr>
                 <w:rStyle w:val="Hyperlink"/>
@@ -1212,7 +1212,7 @@
                 <w:noProof/>
                 <w:webHidden/>
               </w:rPr>
-              <w:instrText xml:space="preserve"> PAGEREF _Toc402276867 \h </w:instrText>
+              <w:instrText xml:space="preserve"> PAGEREF _Toc402278666 \h </w:instrText>
             </w:r>
             <w:r>
               <w:rPr>
@@ -1255,7 +1255,7 @@
               <w:sz w:val="22"/>
             </w:rPr>
           </w:pPr>
-          <w:hyperlink w:anchor="_Toc402276868" w:history="1">
+          <w:hyperlink w:anchor="_Toc402278667" w:history="1">
             <w:r>
               <w:rPr>
                 <w:rStyle w:val="Hyperlink"/>
@@ -1282,7 +1282,7 @@
                 <w:noProof/>
                 <w:webHidden/>
               </w:rPr>
-              <w:instrText xml:space="preserve"> PAGEREF _Toc402276868 \h </w:instrText>
+              <w:instrText xml:space="preserve"> PAGEREF _Toc402278667 \h </w:instrText>
             </w:r>
             <w:r>
               <w:rPr>
@@ -1325,7 +1325,7 @@
               <w:sz w:val="22"/>
             </w:rPr>
           </w:pPr>
-          <w:hyperlink w:anchor="_Toc402276869" w:history="1">
+          <w:hyperlink w:anchor="_Toc402278668" w:history="1">
             <w:r>
               <w:rPr>
                 <w:rStyle w:val="Hyperlink"/>
@@ -1352,7 +1352,7 @@
                 <w:noProof/>
                 <w:webHidden/>
               </w:rPr>
-              <w:instrText xml:space="preserve"> PAGEREF _Toc402276869 \h </w:instrText>
+              <w:instrText xml:space="preserve"> PAGEREF _Toc402278668 \h </w:instrText>
             </w:r>
             <w:r>
               <w:rPr>
@@ -1395,7 +1395,7 @@
               <w:sz w:val="22"/>
             </w:rPr>
           </w:pPr>
-          <w:hyperlink w:anchor="_Toc402276870" w:history="1">
+          <w:hyperlink w:anchor="_Toc402278669" w:history="1">
             <w:r>
               <w:rPr>
                 <w:rStyle w:val="Hyperlink"/>
@@ -1422,7 +1422,7 @@
                 <w:noProof/>
                 <w:webHidden/>
               </w:rPr>
-              <w:instrText xml:space="preserve"> PAGEREF _Toc402276870 \h </w:instrText>
+              <w:instrText xml:space="preserve"> PAGEREF _Toc402278669 \h </w:instrText>
             </w:r>
             <w:r>
               <w:rPr>
@@ -1465,7 +1465,7 @@
               <w:sz w:val="22"/>
             </w:rPr>
           </w:pPr>
-          <w:hyperlink w:anchor="_Toc402276871" w:history="1">
+          <w:hyperlink w:anchor="_Toc402278670" w:history="1">
             <w:r>
               <w:rPr>
                 <w:rStyle w:val="Hyperlink"/>
@@ -1492,7 +1492,7 @@
                 <w:noProof/>
                 <w:webHidden/>
               </w:rPr>
-              <w:instrText xml:space="preserve"> PAGEREF _Toc402276871 \h </w:instrText>
+              <w:instrText xml:space="preserve"> PAGEREF _Toc402278670 \h </w:instrText>
             </w:r>
             <w:r>
               <w:rPr>
@@ -1535,7 +1535,7 @@
               <w:sz w:val="22"/>
             </w:rPr>
           </w:pPr>
-          <w:hyperlink w:anchor="_Toc402276872" w:history="1">
+          <w:hyperlink w:anchor="_Toc402278671" w:history="1">
             <w:r>
               <w:rPr>
                 <w:rStyle w:val="Hyperlink"/>
@@ -1562,7 +1562,7 @@
                 <w:noProof/>
                 <w:webHidden/>
               </w:rPr>
-              <w:instrText xml:space="preserve"> PAGEREF _Toc402276872 \h </w:instrText>
+              <w:instrText xml:space="preserve"> PAGEREF _Toc402278671 \h </w:instrText>
             </w:r>
             <w:r>
               <w:rPr>
@@ -1605,7 +1605,7 @@
               <w:sz w:val="22"/>
             </w:rPr>
           </w:pPr>
-          <w:hyperlink w:anchor="_Toc402276873" w:history="1">
+          <w:hyperlink w:anchor="_Toc402278672" w:history="1">
             <w:r>
               <w:rPr>
                 <w:rStyle w:val="Hyperlink"/>
@@ -1632,7 +1632,7 @@
                 <w:noProof/>
                 <w:webHidden/>
               </w:rPr>
-              <w:instrText xml:space="preserve"> PAGEREF _Toc402276873 \h </w:instrText>
+              <w:instrText xml:space="preserve"> PAGEREF _Toc402278672 \h </w:instrText>
             </w:r>
             <w:r>
               <w:rPr>
@@ -1675,7 +1675,7 @@
               <w:sz w:val="22"/>
             </w:rPr>
           </w:pPr>
-          <w:hyperlink w:anchor="_Toc402276874" w:history="1">
+          <w:hyperlink w:anchor="_Toc402278673" w:history="1">
             <w:r>
               <w:rPr>
                 <w:rStyle w:val="Hyperlink"/>
@@ -1702,7 +1702,7 @@
                 <w:noProof/>
                 <w:webHidden/>
               </w:rPr>
-              <w:instrText xml:space="preserve"> PAGEREF _Toc402276874 \h </w:instrText>
+              <w:instrText xml:space="preserve"> PAGEREF _Toc402278673 \h </w:instrText>
             </w:r>
             <w:r>
               <w:rPr>
@@ -1745,7 +1745,7 @@
               <w:sz w:val="22"/>
             </w:rPr>
           </w:pPr>
-          <w:hyperlink w:anchor="_Toc402276875" w:history="1">
+          <w:hyperlink w:anchor="_Toc402278674" w:history="1">
             <w:r>
               <w:rPr>
                 <w:rStyle w:val="Hyperlink"/>
@@ -1772,7 +1772,7 @@
                 <w:noProof/>
                 <w:webHidden/>
               </w:rPr>
-              <w:instrText xml:space="preserve"> PAGEREF _Toc402276875 \h </w:instrText>
+              <w:instrText xml:space="preserve"> PAGEREF _Toc402278674 \h </w:instrText>
             </w:r>
             <w:r>
               <w:rPr>
@@ -1815,7 +1815,7 @@
               <w:sz w:val="22"/>
             </w:rPr>
           </w:pPr>
-          <w:hyperlink w:anchor="_Toc402276876" w:history="1">
+          <w:hyperlink w:anchor="_Toc402278675" w:history="1">
             <w:r>
               <w:rPr>
                 <w:rStyle w:val="Hyperlink"/>
@@ -1842,7 +1842,7 @@
                 <w:noProof/>
                 <w:webHidden/>
               </w:rPr>
-              <w:instrText xml:space="preserve"> PAGEREF _Toc402276876 \h </w:instrText>
+              <w:instrText xml:space="preserve"> PAGEREF _Toc402278675 \h </w:instrText>
             </w:r>
             <w:r>
               <w:rPr>
@@ -1885,7 +1885,7 @@
               <w:sz w:val="22"/>
             </w:rPr>
           </w:pPr>
-          <w:hyperlink w:anchor="_Toc402276877" w:history="1">
+          <w:hyperlink w:anchor="_Toc402278676" w:history="1">
             <w:r>
               <w:rPr>
                 <w:rStyle w:val="Hyperlink"/>
@@ -1912,7 +1912,7 @@
                 <w:noProof/>
                 <w:webHidden/>
               </w:rPr>
-              <w:instrText xml:space="preserve"> PAGEREF _Toc402276877 \h </w:instrText>
+              <w:instrText xml:space="preserve"> PAGEREF _Toc402278676 \h </w:instrText>
             </w:r>
             <w:r>
               <w:rPr>
@@ -1955,7 +1955,7 @@
               <w:sz w:val="22"/>
             </w:rPr>
           </w:pPr>
-          <w:hyperlink w:anchor="_Toc402276878" w:history="1">
+          <w:hyperlink w:anchor="_Toc402278677" w:history="1">
             <w:r>
               <w:rPr>
                 <w:rStyle w:val="Hyperlink"/>
@@ -1982,7 +1982,7 @@
                 <w:noProof/>
                 <w:webHidden/>
               </w:rPr>
-              <w:instrText xml:space="preserve"> PAGEREF _Toc402276878 \h </w:instrText>
+              <w:instrText xml:space="preserve"> PAGEREF _Toc402278677 \h </w:instrText>
             </w:r>
             <w:r>
               <w:rPr>
@@ -2022,7 +2022,7 @@
               <w:sz w:val="22"/>
             </w:rPr>
           </w:pPr>
-          <w:hyperlink w:anchor="_Toc402276879" w:history="1">
+          <w:hyperlink w:anchor="_Toc402278678" w:history="1">
             <w:r>
               <w:rPr>
                 <w:rStyle w:val="Hyperlink"/>
@@ -2049,7 +2049,7 @@
                 <w:noProof/>
                 <w:webHidden/>
               </w:rPr>
-              <w:instrText xml:space="preserve"> PAGEREF _Toc402276879 \h </w:instrText>
+              <w:instrText xml:space="preserve"> PAGEREF _Toc402278678 \h </w:instrText>
             </w:r>
             <w:r>
               <w:rPr>
@@ -2092,7 +2092,7 @@
               <w:sz w:val="22"/>
             </w:rPr>
           </w:pPr>
-          <w:hyperlink w:anchor="_Toc402276880" w:history="1">
+          <w:hyperlink w:anchor="_Toc402278679" w:history="1">
             <w:r>
               <w:rPr>
                 <w:rStyle w:val="Hyperlink"/>
@@ -2119,7 +2119,7 @@
                 <w:noProof/>
                 <w:webHidden/>
               </w:rPr>
-              <w:instrText xml:space="preserve"> PAGEREF _Toc402276880 \h </w:instrText>
+              <w:instrText xml:space="preserve"> PAGEREF _Toc402278679 \h </w:instrText>
             </w:r>
             <w:r>
               <w:rPr>
@@ -2162,7 +2162,7 @@
               <w:sz w:val="22"/>
             </w:rPr>
           </w:pPr>
-          <w:hyperlink w:anchor="_Toc402276881" w:history="1">
+          <w:hyperlink w:anchor="_Toc402278680" w:history="1">
             <w:r>
               <w:rPr>
                 <w:rStyle w:val="Hyperlink"/>
@@ -2189,7 +2189,7 @@
                 <w:noProof/>
                 <w:webHidden/>
               </w:rPr>
-              <w:instrText xml:space="preserve"> PAGEREF _Toc402276881 \h </w:instrText>
+              <w:instrText xml:space="preserve"> PAGEREF _Toc402278680 \h </w:instrText>
             </w:r>
             <w:r>
               <w:rPr>
@@ -2232,7 +2232,7 @@
               <w:sz w:val="22"/>
             </w:rPr>
           </w:pPr>
-          <w:hyperlink w:anchor="_Toc402276882" w:history="1">
+          <w:hyperlink w:anchor="_Toc402278681" w:history="1">
             <w:r>
               <w:rPr>
                 <w:rStyle w:val="Hyperlink"/>
@@ -2259,7 +2259,7 @@
                 <w:noProof/>
                 <w:webHidden/>
               </w:rPr>
-              <w:instrText xml:space="preserve"> PAGEREF _Toc402276882 \h </w:instrText>
+              <w:instrText xml:space="preserve"> PAGEREF _Toc402278681 \h </w:instrText>
             </w:r>
             <w:r>
               <w:rPr>
@@ -2302,7 +2302,7 @@
               <w:sz w:val="22"/>
             </w:rPr>
           </w:pPr>
-          <w:hyperlink w:anchor="_Toc402276883" w:history="1">
+          <w:hyperlink w:anchor="_Toc402278682" w:history="1">
             <w:r>
               <w:rPr>
                 <w:rStyle w:val="Hyperlink"/>
@@ -2329,7 +2329,7 @@
                 <w:noProof/>
                 <w:webHidden/>
               </w:rPr>
-              <w:instrText xml:space="preserve"> PAGEREF _Toc402276883 \h </w:instrText>
+              <w:instrText xml:space="preserve"> PAGEREF _Toc402278682 \h </w:instrText>
             </w:r>
             <w:r>
               <w:rPr>
@@ -2372,7 +2372,7 @@
               <w:sz w:val="22"/>
             </w:rPr>
           </w:pPr>
-          <w:hyperlink w:anchor="_Toc402276884" w:history="1">
+          <w:hyperlink w:anchor="_Toc402278683" w:history="1">
             <w:r>
               <w:rPr>
                 <w:rStyle w:val="Hyperlink"/>
@@ -2399,7 +2399,7 @@
                 <w:noProof/>
                 <w:webHidden/>
               </w:rPr>
-              <w:instrText xml:space="preserve"> PAGEREF _Toc402276884 \h </w:instrText>
+              <w:instrText xml:space="preserve"> PAGEREF _Toc402278683 \h </w:instrText>
             </w:r>
             <w:r>
               <w:rPr>
@@ -2442,7 +2442,7 @@
               <w:sz w:val="22"/>
             </w:rPr>
           </w:pPr>
-          <w:hyperlink w:anchor="_Toc402276885" w:history="1">
+          <w:hyperlink w:anchor="_Toc402278684" w:history="1">
             <w:r>
               <w:rPr>
                 <w:rStyle w:val="Hyperlink"/>
@@ -2469,7 +2469,7 @@
                 <w:noProof/>
                 <w:webHidden/>
               </w:rPr>
-              <w:instrText xml:space="preserve"> PAGEREF _Toc402276885 \h </w:instrText>
+              <w:instrText xml:space="preserve"> PAGEREF _Toc402278684 \h </w:instrText>
             </w:r>
             <w:r>
               <w:rPr>
@@ -2512,7 +2512,7 @@
               <w:sz w:val="22"/>
             </w:rPr>
           </w:pPr>
-          <w:hyperlink w:anchor="_Toc402276886" w:history="1">
+          <w:hyperlink w:anchor="_Toc402278685" w:history="1">
             <w:r>
               <w:rPr>
                 <w:rStyle w:val="Hyperlink"/>
@@ -2539,7 +2539,7 @@
                 <w:noProof/>
                 <w:webHidden/>
               </w:rPr>
-              <w:instrText xml:space="preserve"> PAGEREF _Toc402276886 \h </w:instrText>
+              <w:instrText xml:space="preserve"> PAGEREF _Toc402278685 \h </w:instrText>
             </w:r>
             <w:r>
               <w:rPr>
@@ -2582,7 +2582,7 @@
               <w:sz w:val="22"/>
             </w:rPr>
           </w:pPr>
-          <w:hyperlink w:anchor="_Toc402276887" w:history="1">
+          <w:hyperlink w:anchor="_Toc402278686" w:history="1">
             <w:r>
               <w:rPr>
                 <w:rStyle w:val="Hyperlink"/>
@@ -2609,7 +2609,7 @@
                 <w:noProof/>
                 <w:webHidden/>
               </w:rPr>
-              <w:instrText xml:space="preserve"> PAGEREF _Toc402276887 \h </w:instrText>
+              <w:instrText xml:space="preserve"> PAGEREF _Toc402278686 \h </w:instrText>
             </w:r>
             <w:r>
               <w:rPr>
@@ -2652,7 +2652,7 @@
               <w:sz w:val="22"/>
             </w:rPr>
           </w:pPr>
-          <w:hyperlink w:anchor="_Toc402276888" w:history="1">
+          <w:hyperlink w:anchor="_Toc402278687" w:history="1">
             <w:r>
               <w:rPr>
                 <w:rStyle w:val="Hyperlink"/>
@@ -2679,7 +2679,7 @@
                 <w:noProof/>
                 <w:webHidden/>
               </w:rPr>
-              <w:instrText xml:space="preserve"> PAGEREF _Toc402276888 \h </w:instrText>
+              <w:instrText xml:space="preserve"> PAGEREF _Toc402278687 \h </w:instrText>
             </w:r>
             <w:r>
               <w:rPr>
@@ -2722,7 +2722,7 @@
               <w:sz w:val="22"/>
             </w:rPr>
           </w:pPr>
-          <w:hyperlink w:anchor="_Toc402276889" w:history="1">
+          <w:hyperlink w:anchor="_Toc402278688" w:history="1">
             <w:r>
               <w:rPr>
                 <w:rStyle w:val="Hyperlink"/>
@@ -2749,7 +2749,7 @@
                 <w:noProof/>
                 <w:webHidden/>
               </w:rPr>
-              <w:instrText xml:space="preserve"> PAGEREF _Toc402276889 \h </w:instrText>
+              <w:instrText xml:space="preserve"> PAGEREF _Toc402278688 \h </w:instrText>
             </w:r>
             <w:r>
               <w:rPr>
@@ -2792,7 +2792,7 @@
               <w:sz w:val="22"/>
             </w:rPr>
           </w:pPr>
-          <w:hyperlink w:anchor="_Toc402276890" w:history="1">
+          <w:hyperlink w:anchor="_Toc402278689" w:history="1">
             <w:r>
               <w:rPr>
                 <w:rStyle w:val="Hyperlink"/>
@@ -2819,7 +2819,7 @@
                 <w:noProof/>
                 <w:webHidden/>
               </w:rPr>
-              <w:instrText xml:space="preserve"> PAGEREF _Toc402276890 \h </w:instrText>
+              <w:instrText xml:space="preserve"> PAGEREF _Toc402278689 \h </w:instrText>
             </w:r>
             <w:r>
               <w:rPr>
@@ -2862,7 +2862,7 @@
               <w:sz w:val="22"/>
             </w:rPr>
           </w:pPr>
-          <w:hyperlink w:anchor="_Toc402276891" w:history="1">
+          <w:hyperlink w:anchor="_Toc402278690" w:history="1">
             <w:r>
               <w:rPr>
                 <w:rStyle w:val="Hyperlink"/>
@@ -2889,7 +2889,7 @@
                 <w:noProof/>
                 <w:webHidden/>
               </w:rPr>
-              <w:instrText xml:space="preserve"> PAGEREF _Toc402276891 \h </w:instrText>
+              <w:instrText xml:space="preserve"> PAGEREF _Toc402278690 \h </w:instrText>
             </w:r>
             <w:r>
               <w:rPr>
@@ -2929,7 +2929,7 @@
               <w:sz w:val="22"/>
             </w:rPr>
           </w:pPr>
-          <w:hyperlink w:anchor="_Toc402276892" w:history="1">
+          <w:hyperlink w:anchor="_Toc402278691" w:history="1">
             <w:r>
               <w:rPr>
                 <w:rStyle w:val="Hyperlink"/>
@@ -2956,7 +2956,7 @@
                 <w:noProof/>
                 <w:webHidden/>
               </w:rPr>
-              <w:instrText xml:space="preserve"> PAGEREF _Toc402276892 \h </w:instrText>
+              <w:instrText xml:space="preserve"> PAGEREF _Toc402278691 \h </w:instrText>
             </w:r>
             <w:r>
               <w:rPr>
@@ -2999,7 +2999,7 @@
               <w:sz w:val="22"/>
             </w:rPr>
           </w:pPr>
-          <w:hyperlink w:anchor="_Toc402276893" w:history="1">
+          <w:hyperlink w:anchor="_Toc402278692" w:history="1">
             <w:r>
               <w:rPr>
                 <w:rStyle w:val="Hyperlink"/>
@@ -3026,7 +3026,7 @@
                 <w:noProof/>
                 <w:webHidden/>
               </w:rPr>
-              <w:instrText xml:space="preserve"> PAGEREF _Toc402276893 \h </w:instrText>
+              <w:instrText xml:space="preserve"> PAGEREF _Toc402278692 \h </w:instrText>
             </w:r>
             <w:r>
               <w:rPr>
@@ -3069,7 +3069,7 @@
               <w:sz w:val="22"/>
             </w:rPr>
           </w:pPr>
-          <w:hyperlink w:anchor="_Toc402276894" w:history="1">
+          <w:hyperlink w:anchor="_Toc402278693" w:history="1">
             <w:r>
               <w:rPr>
                 <w:rStyle w:val="Hyperlink"/>
@@ -3096,7 +3096,7 @@
                 <w:noProof/>
                 <w:webHidden/>
               </w:rPr>
-              <w:instrText xml:space="preserve"> PAGEREF _Toc402276894 \h </w:instrText>
+              <w:instrText xml:space="preserve"> PAGEREF _Toc402278693 \h </w:instrText>
             </w:r>
             <w:r>
               <w:rPr>
@@ -3139,7 +3139,7 @@
               <w:sz w:val="22"/>
             </w:rPr>
           </w:pPr>
-          <w:hyperlink w:anchor="_Toc402276895" w:history="1">
+          <w:hyperlink w:anchor="_Toc402278694" w:history="1">
             <w:r>
               <w:rPr>
                 <w:rStyle w:val="Hyperlink"/>
@@ -3166,7 +3166,7 @@
                 <w:noProof/>
                 <w:webHidden/>
               </w:rPr>
-              <w:instrText xml:space="preserve"> PAGEREF _Toc402276895 \h </w:instrText>
+              <w:instrText xml:space="preserve"> PAGEREF _Toc402278694 \h </w:instrText>
             </w:r>
             <w:r>
               <w:rPr>
@@ -3209,7 +3209,7 @@
               <w:sz w:val="22"/>
             </w:rPr>
           </w:pPr>
-          <w:hyperlink w:anchor="_Toc402276896" w:history="1">
+          <w:hyperlink w:anchor="_Toc402278695" w:history="1">
             <w:r>
               <w:rPr>
                 <w:rStyle w:val="Hyperlink"/>
@@ -3236,7 +3236,7 @@
                 <w:noProof/>
                 <w:webHidden/>
               </w:rPr>
-              <w:instrText xml:space="preserve"> PAGEREF _Toc402276896 \h </w:instrText>
+              <w:instrText xml:space="preserve"> PAGEREF _Toc402278695 \h </w:instrText>
             </w:r>
             <w:r>
               <w:rPr>
@@ -3279,7 +3279,7 @@
               <w:sz w:val="22"/>
             </w:rPr>
           </w:pPr>
-          <w:hyperlink w:anchor="_Toc402276897" w:history="1">
+          <w:hyperlink w:anchor="_Toc402278696" w:history="1">
             <w:r>
               <w:rPr>
                 <w:rStyle w:val="Hyperlink"/>
@@ -3306,7 +3306,7 @@
                 <w:noProof/>
                 <w:webHidden/>
               </w:rPr>
-              <w:instrText xml:space="preserve"> PAGEREF _Toc402276897 \h </w:instrText>
+              <w:instrText xml:space="preserve"> PAGEREF _Toc402278696 \h </w:instrText>
             </w:r>
             <w:r>
               <w:rPr>
@@ -3346,7 +3346,7 @@
               <w:sz w:val="22"/>
             </w:rPr>
           </w:pPr>
-          <w:hyperlink w:anchor="_Toc402276898" w:history="1">
+          <w:hyperlink w:anchor="_Toc402278697" w:history="1">
             <w:r>
               <w:rPr>
                 <w:rStyle w:val="Hyperlink"/>
@@ -3373,7 +3373,7 @@
                 <w:noProof/>
                 <w:webHidden/>
               </w:rPr>
-              <w:instrText xml:space="preserve"> PAGEREF _Toc402276898 \h </w:instrText>
+              <w:instrText xml:space="preserve"> PAGEREF _Toc402278697 \h </w:instrText>
             </w:r>
             <w:r>
               <w:rPr>
@@ -3413,13 +3413,13 @@
               <w:sz w:val="22"/>
             </w:rPr>
           </w:pPr>
-          <w:hyperlink w:anchor="_Toc402276899" w:history="1">
+          <w:hyperlink w:anchor="_Toc402278698" w:history="1">
             <w:r>
               <w:rPr>
                 <w:rStyle w:val="Hyperlink"/>
                 <w:noProof/>
               </w:rPr>
-              <w:t>TÀI LIỆU THAM KHẢO</w:t>
+              <w:t>DANH MỤC TÀI LIỆU THAM KHẢO</w:t>
             </w:r>
             <w:r>
               <w:rPr>
@@ -3440,7 +3440,7 @@
                 <w:noProof/>
                 <w:webHidden/>
               </w:rPr>
-              <w:instrText xml:space="preserve"> PAGEREF _Toc402276899 \h </w:instrText>
+              <w:instrText xml:space="preserve"> PAGEREF _Toc402278698 \h </w:instrText>
             </w:r>
             <w:r>
               <w:rPr>
@@ -3480,7 +3480,7 @@
               <w:sz w:val="22"/>
             </w:rPr>
           </w:pPr>
-          <w:hyperlink w:anchor="_Toc402276900" w:history="1">
+          <w:hyperlink w:anchor="_Toc402278699" w:history="1">
             <w:r>
               <w:rPr>
                 <w:rStyle w:val="Hyperlink"/>
@@ -3508,7 +3508,7 @@
                 <w:noProof/>
                 <w:webHidden/>
               </w:rPr>
-              <w:instrText xml:space="preserve"> PAGEREF _Toc402276900 \h </w:instrText>
+              <w:instrText xml:space="preserve"> PAGEREF _Toc402278699 \h </w:instrText>
             </w:r>
             <w:r>
               <w:rPr>
@@ -3528,7 +3528,7 @@
                 <w:noProof/>
                 <w:webHidden/>
               </w:rPr>
-              <w:t>88</w:t>
+              <w:t>89</w:t>
             </w:r>
             <w:r>
               <w:rPr>
@@ -3551,27 +3551,13 @@
               <w:sz w:val="22"/>
             </w:rPr>
           </w:pPr>
-          <w:hyperlink w:anchor="_Toc402276901" w:history="1">
+          <w:hyperlink w:anchor="_Toc402278700" w:history="1">
             <w:r>
               <w:rPr>
                 <w:rStyle w:val="Hyperlink"/>
                 <w:noProof/>
               </w:rPr>
-              <w:t>Phụ</w:t>
-            </w:r>
-            <w:r>
-              <w:rPr>
-                <w:rStyle w:val="Hyperlink"/>
-                <w:noProof/>
-              </w:rPr>
-              <w:t xml:space="preserve"> </w:t>
-            </w:r>
-            <w:r>
-              <w:rPr>
-                <w:rStyle w:val="Hyperlink"/>
-                <w:noProof/>
-              </w:rPr>
-              <w:t>lục 1</w:t>
+              <w:t>Phụ lục 1</w:t>
             </w:r>
             <w:r>
               <w:rPr>
@@ -3592,7 +3578,7 @@
                 <w:noProof/>
                 <w:webHidden/>
               </w:rPr>
-              <w:instrText xml:space="preserve"> PAGEREF _Toc402276901 \h </w:instrText>
+              <w:instrText xml:space="preserve"> PAGEREF _Toc402278700 \h </w:instrText>
             </w:r>
             <w:r>
               <w:rPr>
@@ -3612,7 +3598,7 @@
                 <w:noProof/>
                 <w:webHidden/>
               </w:rPr>
-              <w:t>88</w:t>
+              <w:t>89</w:t>
             </w:r>
             <w:r>
               <w:rPr>
@@ -3635,7 +3621,7 @@
               <w:sz w:val="22"/>
             </w:rPr>
           </w:pPr>
-          <w:hyperlink w:anchor="_Toc402276902" w:history="1">
+          <w:hyperlink w:anchor="_Toc402278701" w:history="1">
             <w:r>
               <w:rPr>
                 <w:rStyle w:val="Hyperlink"/>
@@ -3662,7 +3648,7 @@
                 <w:noProof/>
                 <w:webHidden/>
               </w:rPr>
-              <w:instrText xml:space="preserve"> PAGEREF _Toc402276902 \h </w:instrText>
+              <w:instrText xml:space="preserve"> PAGEREF _Toc402278701 \h </w:instrText>
             </w:r>
             <w:r>
               <w:rPr>
@@ -3682,7 +3668,7 @@
                 <w:noProof/>
                 <w:webHidden/>
               </w:rPr>
-              <w:t>92</w:t>
+              <w:t>93</w:t>
             </w:r>
             <w:r>
               <w:rPr>
@@ -3705,7 +3691,7 @@
               <w:sz w:val="22"/>
             </w:rPr>
           </w:pPr>
-          <w:hyperlink w:anchor="_Toc402276903" w:history="1">
+          <w:hyperlink w:anchor="_Toc402278702" w:history="1">
             <w:r>
               <w:rPr>
                 <w:rStyle w:val="Hyperlink"/>
@@ -3732,7 +3718,7 @@
                 <w:noProof/>
                 <w:webHidden/>
               </w:rPr>
-              <w:instrText xml:space="preserve"> PAGEREF _Toc402276903 \h </w:instrText>
+              <w:instrText xml:space="preserve"> PAGEREF _Toc402278702 \h </w:instrText>
             </w:r>
             <w:r>
               <w:rPr>
@@ -3752,7 +3738,7 @@
                 <w:noProof/>
                 <w:webHidden/>
               </w:rPr>
-              <w:t>96</w:t>
+              <w:t>97</w:t>
             </w:r>
             <w:r>
               <w:rPr>
@@ -3808,7 +3794,7 @@
       <w:pPr>
         <w:pStyle w:val="Title"/>
       </w:pPr>
-      <w:bookmarkStart w:id="1" w:name="_Toc402276853"/>
+      <w:bookmarkStart w:id="1" w:name="_Toc402278652"/>
       <w:r>
         <w:lastRenderedPageBreak/>
         <w:t>DANH MỤ</w:t>
@@ -3969,7 +3955,7 @@
       <w:pPr>
         <w:pStyle w:val="Title"/>
       </w:pPr>
-      <w:bookmarkStart w:id="2" w:name="_Toc402276854"/>
+      <w:bookmarkStart w:id="2" w:name="_Toc402278653"/>
       <w:r>
         <w:t>DANH MỤC CÁC BẢNG</w:t>
       </w:r>
@@ -4094,16 +4080,16 @@
                 <w:i/>
                 <w:noProof/>
               </w:rPr>
+            </w:r>
+            <w:r>
+              <w:rPr>
+                <w:i/>
+                <w:noProof/>
+              </w:rPr>
               <w:fldChar w:fldCharType="separate"/>
             </w:r>
             <w:r>
-              <w:t>Bảng 3.1: Kết qu</w:t>
-            </w:r>
-            <w:r>
-              <w:t>ả</w:t>
-            </w:r>
-            <w:r>
-              <w:t xml:space="preserve"> kiểm thử chấp nhận</w:t>
+              <w:t>Bảng 3.1: Kết quả kiểm thử chấp nhận</w:t>
             </w:r>
             <w:r>
               <w:fldChar w:fldCharType="end"/>
@@ -4151,7 +4137,7 @@
       <w:pPr>
         <w:pStyle w:val="Title"/>
       </w:pPr>
-      <w:bookmarkStart w:id="3" w:name="_Toc402276855"/>
+      <w:bookmarkStart w:id="3" w:name="_Toc402278654"/>
       <w:r>
         <w:t>DANH MỤC</w:t>
       </w:r>
@@ -4442,6 +4428,12 @@
                 <w:i/>
                 <w:noProof/>
               </w:rPr>
+            </w:r>
+            <w:r>
+              <w:rPr>
+                <w:i/>
+                <w:noProof/>
+              </w:rPr>
               <w:fldChar w:fldCharType="separate"/>
             </w:r>
             <w:r>
@@ -4527,6 +4519,12 @@
                 <w:i/>
                 <w:noProof/>
               </w:rPr>
+            </w:r>
+            <w:r>
+              <w:rPr>
+                <w:i/>
+                <w:noProof/>
+              </w:rPr>
               <w:fldChar w:fldCharType="separate"/>
             </w:r>
             <w:r>
@@ -5612,13 +5610,7 @@
               <w:fldChar w:fldCharType="separate"/>
             </w:r>
             <w:r>
-              <w:t>Sơ đồ 2.9: Không tương thích phiên</w:t>
-            </w:r>
-            <w:r>
-              <w:t xml:space="preserve"> </w:t>
-            </w:r>
-            <w:r>
-              <w:t>bản CSDL (trường hợp 1)</w:t>
+              <w:t>Sơ đồ 2.9: Không tương thích phiên bản CSDL (trường hợp 1)</w:t>
             </w:r>
             <w:r>
               <w:fldChar w:fldCharType="end"/>
@@ -6365,7 +6357,7 @@
       <w:pPr>
         <w:pStyle w:val="Title"/>
       </w:pPr>
-      <w:bookmarkStart w:id="4" w:name="_Toc402276856"/>
+      <w:bookmarkStart w:id="4" w:name="_Toc402278655"/>
       <w:r>
         <w:lastRenderedPageBreak/>
         <w:t>MỞ ĐẦU</w:t>
@@ -6376,7 +6368,7 @@
       <w:pPr>
         <w:pStyle w:val="Heading2"/>
       </w:pPr>
-      <w:bookmarkStart w:id="5" w:name="_Toc402276857"/>
+      <w:bookmarkStart w:id="5" w:name="_Toc402278656"/>
       <w:r>
         <w:t>Lý do chọn đề tài (tính cấp thiết của đề tài)</w:t>
       </w:r>
@@ -6538,7 +6530,7 @@
       <w:pPr>
         <w:pStyle w:val="Heading2"/>
       </w:pPr>
-      <w:bookmarkStart w:id="6" w:name="_Toc402276858"/>
+      <w:bookmarkStart w:id="6" w:name="_Toc402278657"/>
       <w:r>
         <w:t>Mục đích</w:t>
       </w:r>
@@ -6617,7 +6609,7 @@
       <w:pPr>
         <w:pStyle w:val="Heading2"/>
       </w:pPr>
-      <w:bookmarkStart w:id="7" w:name="_Toc402276859"/>
+      <w:bookmarkStart w:id="7" w:name="_Toc402278658"/>
       <w:r>
         <w:lastRenderedPageBreak/>
         <w:t xml:space="preserve">Đối </w:t>
@@ -6732,7 +6724,7 @@
       <w:pPr>
         <w:pStyle w:val="Heading2"/>
       </w:pPr>
-      <w:bookmarkStart w:id="8" w:name="_Toc402276860"/>
+      <w:bookmarkStart w:id="8" w:name="_Toc402278659"/>
       <w:r>
         <w:t>Phương pháp nghiên cứ</w:t>
       </w:r>
@@ -6800,7 +6792,7 @@
       <w:pPr>
         <w:pStyle w:val="Heading2"/>
       </w:pPr>
-      <w:bookmarkStart w:id="9" w:name="_Toc402276861"/>
+      <w:bookmarkStart w:id="9" w:name="_Toc402278660"/>
       <w:r>
         <w:t>Kết cấu của đề tài</w:t>
       </w:r>
@@ -6869,7 +6861,7 @@
       <w:pPr>
         <w:pStyle w:val="Title"/>
       </w:pPr>
-      <w:bookmarkStart w:id="10" w:name="_Toc402276862"/>
+      <w:bookmarkStart w:id="10" w:name="_Toc402278661"/>
       <w:r>
         <w:lastRenderedPageBreak/>
         <w:t>CHƯƠNG</w:t>
@@ -6887,7 +6879,7 @@
         <w:pStyle w:val="Heading2"/>
       </w:pPr>
       <w:bookmarkStart w:id="11" w:name="_Ref402174924"/>
-      <w:bookmarkStart w:id="12" w:name="_Toc402276863"/>
+      <w:bookmarkStart w:id="12" w:name="_Toc402278662"/>
       <w:r>
         <w:t>1</w:t>
       </w:r>
@@ -6904,7 +6896,7 @@
       <w:pPr>
         <w:pStyle w:val="Heading3"/>
       </w:pPr>
-      <w:bookmarkStart w:id="13" w:name="_Toc402276864"/>
+      <w:bookmarkStart w:id="13" w:name="_Toc402278663"/>
       <w:r>
         <w:t>1</w:t>
       </w:r>
@@ -7223,7 +7215,7 @@
       <w:pPr>
         <w:pStyle w:val="Heading3"/>
       </w:pPr>
-      <w:bookmarkStart w:id="14" w:name="_Toc402276865"/>
+      <w:bookmarkStart w:id="14" w:name="_Toc402278664"/>
       <w:r>
         <w:t>1</w:t>
       </w:r>
@@ -7261,7 +7253,7 @@
       <w:pPr>
         <w:pStyle w:val="Heading3"/>
       </w:pPr>
-      <w:bookmarkStart w:id="15" w:name="_Toc402276866"/>
+      <w:bookmarkStart w:id="15" w:name="_Toc402278665"/>
       <w:r>
         <w:t>1</w:t>
       </w:r>
@@ -7560,7 +7552,7 @@
       <w:pPr>
         <w:pStyle w:val="Heading2"/>
       </w:pPr>
-      <w:bookmarkStart w:id="16" w:name="_Toc402276867"/>
+      <w:bookmarkStart w:id="16" w:name="_Toc402278666"/>
       <w:r>
         <w:t>1</w:t>
       </w:r>
@@ -7919,7 +7911,7 @@
       <w:pPr>
         <w:pStyle w:val="Heading2"/>
       </w:pPr>
-      <w:bookmarkStart w:id="22" w:name="_Toc402276868"/>
+      <w:bookmarkStart w:id="22" w:name="_Toc402278667"/>
       <w:bookmarkEnd w:id="21"/>
       <w:r>
         <w:lastRenderedPageBreak/>
@@ -8000,7 +7992,7 @@
       <w:pPr>
         <w:pStyle w:val="Heading2"/>
       </w:pPr>
-      <w:bookmarkStart w:id="24" w:name="_Toc402276869"/>
+      <w:bookmarkStart w:id="24" w:name="_Toc402278668"/>
       <w:bookmarkEnd w:id="23"/>
       <w:r>
         <w:t>1.4. Lược đồ CSDL mức vật lý</w:t>
@@ -8434,7 +8426,7 @@
       <w:pPr>
         <w:pStyle w:val="Heading2"/>
       </w:pPr>
-      <w:bookmarkStart w:id="31" w:name="_Toc402276870"/>
+      <w:bookmarkStart w:id="31" w:name="_Toc402278669"/>
       <w:r>
         <w:t>1</w:t>
       </w:r>
@@ -8453,7 +8445,7 @@
       <w:pPr>
         <w:pStyle w:val="Heading3"/>
       </w:pPr>
-      <w:bookmarkStart w:id="32" w:name="_Toc402276871"/>
+      <w:bookmarkStart w:id="32" w:name="_Toc402278670"/>
       <w:r>
         <w:t>1</w:t>
       </w:r>
@@ -8834,7 +8826,7 @@
       <w:pPr>
         <w:pStyle w:val="Heading3"/>
       </w:pPr>
-      <w:bookmarkStart w:id="35" w:name="_Toc402276872"/>
+      <w:bookmarkStart w:id="35" w:name="_Toc402278671"/>
       <w:r>
         <w:t>1.5</w:t>
       </w:r>
@@ -9090,7 +9082,7 @@
       <w:pPr>
         <w:pStyle w:val="Heading2"/>
       </w:pPr>
-      <w:bookmarkStart w:id="36" w:name="_Toc402276873"/>
+      <w:bookmarkStart w:id="36" w:name="_Toc402278672"/>
       <w:r>
         <w:t>1</w:t>
       </w:r>
@@ -9125,7 +9117,7 @@
       <w:pPr>
         <w:pStyle w:val="Heading3"/>
       </w:pPr>
-      <w:bookmarkStart w:id="37" w:name="_Toc402276874"/>
+      <w:bookmarkStart w:id="37" w:name="_Toc402278673"/>
       <w:r>
         <w:lastRenderedPageBreak/>
         <w:t>1</w:t>
@@ -9211,7 +9203,7 @@
       <w:pPr>
         <w:pStyle w:val="Heading3"/>
       </w:pPr>
-      <w:bookmarkStart w:id="39" w:name="_Toc402276875"/>
+      <w:bookmarkStart w:id="39" w:name="_Toc402278674"/>
       <w:bookmarkEnd w:id="38"/>
       <w:r>
         <w:lastRenderedPageBreak/>
@@ -9291,7 +9283,7 @@
       <w:pPr>
         <w:pStyle w:val="Heading3"/>
       </w:pPr>
-      <w:bookmarkStart w:id="41" w:name="_Toc402276876"/>
+      <w:bookmarkStart w:id="41" w:name="_Toc402278675"/>
       <w:r>
         <w:lastRenderedPageBreak/>
         <w:t>1</w:t>
@@ -9372,7 +9364,7 @@
       <w:pPr>
         <w:pStyle w:val="Heading3"/>
       </w:pPr>
-      <w:bookmarkStart w:id="43" w:name="_Toc402276877"/>
+      <w:bookmarkStart w:id="43" w:name="_Toc402278676"/>
       <w:r>
         <w:lastRenderedPageBreak/>
         <w:t>1</w:t>
@@ -9461,7 +9453,7 @@
       <w:pPr>
         <w:pStyle w:val="Heading3"/>
       </w:pPr>
-      <w:bookmarkStart w:id="45" w:name="_Toc402276878"/>
+      <w:bookmarkStart w:id="45" w:name="_Toc402278677"/>
       <w:bookmarkEnd w:id="44"/>
       <w:r>
         <w:lastRenderedPageBreak/>
@@ -9555,7 +9547,7 @@
       <w:pPr>
         <w:pStyle w:val="Title"/>
       </w:pPr>
-      <w:bookmarkStart w:id="47" w:name="_Toc402276879"/>
+      <w:bookmarkStart w:id="47" w:name="_Toc402278678"/>
       <w:bookmarkEnd w:id="46"/>
       <w:r>
         <w:lastRenderedPageBreak/>
@@ -9573,7 +9565,7 @@
       <w:pPr>
         <w:pStyle w:val="Heading2"/>
       </w:pPr>
-      <w:bookmarkStart w:id="48" w:name="_Toc402276880"/>
+      <w:bookmarkStart w:id="48" w:name="_Toc402278679"/>
       <w:r>
         <w:t>2</w:t>
       </w:r>
@@ -9691,7 +9683,7 @@
       <w:pPr>
         <w:pStyle w:val="Heading2"/>
       </w:pPr>
-      <w:bookmarkStart w:id="49" w:name="_Toc402276881"/>
+      <w:bookmarkStart w:id="49" w:name="_Toc402278680"/>
       <w:r>
         <w:t>2</w:t>
       </w:r>
@@ -9707,7 +9699,7 @@
       <w:pPr>
         <w:pStyle w:val="Heading3"/>
       </w:pPr>
-      <w:bookmarkStart w:id="50" w:name="_Toc402276882"/>
+      <w:bookmarkStart w:id="50" w:name="_Toc402278681"/>
       <w:r>
         <w:t>2</w:t>
       </w:r>
@@ -9891,7 +9883,7 @@
       <w:pPr>
         <w:pStyle w:val="Heading3"/>
       </w:pPr>
-      <w:bookmarkStart w:id="53" w:name="_Toc402276883"/>
+      <w:bookmarkStart w:id="53" w:name="_Toc402278682"/>
       <w:bookmarkEnd w:id="52"/>
       <w:r>
         <w:t>2.</w:t>
@@ -10121,7 +10113,7 @@
       <w:pPr>
         <w:pStyle w:val="Heading3"/>
       </w:pPr>
-      <w:bookmarkStart w:id="54" w:name="_Toc402276884"/>
+      <w:bookmarkStart w:id="54" w:name="_Toc402278683"/>
       <w:r>
         <w:t>2</w:t>
       </w:r>
@@ -10387,7 +10379,7 @@
       <w:pPr>
         <w:pStyle w:val="Heading3"/>
       </w:pPr>
-      <w:bookmarkStart w:id="56" w:name="_Toc402276885"/>
+      <w:bookmarkStart w:id="56" w:name="_Toc402278684"/>
       <w:r>
         <w:t>2</w:t>
       </w:r>
@@ -10461,7 +10453,7 @@
       <w:pPr>
         <w:pStyle w:val="Heading2"/>
       </w:pPr>
-      <w:bookmarkStart w:id="57" w:name="_Toc402276886"/>
+      <w:bookmarkStart w:id="57" w:name="_Toc402278685"/>
       <w:r>
         <w:t>2</w:t>
       </w:r>
@@ -10483,7 +10475,7 @@
       <w:pPr>
         <w:pStyle w:val="Heading3"/>
       </w:pPr>
-      <w:bookmarkStart w:id="58" w:name="_Toc402276887"/>
+      <w:bookmarkStart w:id="58" w:name="_Toc402278686"/>
       <w:r>
         <w:t>2</w:t>
       </w:r>
@@ -12596,7 +12588,7 @@
       <w:pPr>
         <w:pStyle w:val="Heading3"/>
       </w:pPr>
-      <w:bookmarkStart w:id="68" w:name="_Toc402276888"/>
+      <w:bookmarkStart w:id="68" w:name="_Toc402278687"/>
       <w:bookmarkEnd w:id="67"/>
       <w:r>
         <w:t>2</w:t>
@@ -12730,7 +12722,7 @@
             <v:path o:extrusionok="f" gradientshapeok="t" o:connecttype="rect"/>
             <o:lock v:ext="edit" aspectratio="t"/>
           </v:shapetype>
-          <v:shape id="_x0000_i1025" type="#_x0000_t75" style="width:346.5pt;height:201pt">
+          <v:shape id="_x0000_i1025" type="#_x0000_t75" style="width:346.6pt;height:200.95pt">
             <v:imagedata r:id="rId39" o:title="PTB2"/>
           </v:shape>
         </w:pict>
@@ -12742,7 +12734,7 @@
       </w:pPr>
       <w:r>
         <w:pict w14:anchorId="01ACE8F4">
-          <v:shape id="_x0000_i1026" type="#_x0000_t75" style="width:352.5pt;height:171pt">
+          <v:shape id="_x0000_i1026" type="#_x0000_t75" style="width:352.45pt;height:170.8pt">
             <v:imagedata r:id="rId40" o:title="PTB"/>
           </v:shape>
         </w:pict>
@@ -14065,7 +14057,7 @@
       <w:pPr>
         <w:pStyle w:val="Heading3"/>
       </w:pPr>
-      <w:bookmarkStart w:id="74" w:name="_Toc402276889"/>
+      <w:bookmarkStart w:id="74" w:name="_Toc402278688"/>
       <w:r>
         <w:t>2</w:t>
       </w:r>
@@ -17173,7 +17165,7 @@
       <w:pPr>
         <w:pStyle w:val="Heading3"/>
       </w:pPr>
-      <w:bookmarkStart w:id="90" w:name="_Toc402276890"/>
+      <w:bookmarkStart w:id="90" w:name="_Toc402278689"/>
       <w:r>
         <w:t>2</w:t>
       </w:r>
@@ -17573,6 +17565,15 @@
     <w:p>
       <w:pPr>
         <w:pStyle w:val="MainContent"/>
+        <w:jc w:val="right"/>
+      </w:pPr>
+      <w:r>
+        <w:t>(Nguồn: Tinh tế - www.tinhte.vn)</w:t>
+      </w:r>
+    </w:p>
+    <w:p>
+      <w:pPr>
+        <w:pStyle w:val="MainContent"/>
       </w:pPr>
       <w:r>
         <w:t>-</w:t>
@@ -17664,8 +17665,18 @@
     <w:p>
       <w:pPr>
         <w:pStyle w:val="MainContent"/>
-      </w:pPr>
-      <w:r>
+        <w:jc w:val="right"/>
+      </w:pPr>
+      <w:r>
+        <w:t>(Nguồn: Tinh tế - www.tinhte.vn)</w:t>
+      </w:r>
+    </w:p>
+    <w:p>
+      <w:pPr>
+        <w:pStyle w:val="MainContent"/>
+      </w:pPr>
+      <w:r>
+        <w:lastRenderedPageBreak/>
         <w:t>-</w:t>
       </w:r>
       <w:r>
@@ -17677,7 +17688,6 @@
         <w:pStyle w:val="ThucDong0"/>
       </w:pPr>
       <w:r>
-        <w:lastRenderedPageBreak/>
         <w:t>+</w:t>
       </w:r>
       <w:r>
@@ -17776,6 +17786,7 @@
         <w:pStyle w:val="ThucDong0"/>
       </w:pPr>
       <w:r>
+        <w:lastRenderedPageBreak/>
         <w:t>+</w:t>
       </w:r>
       <w:r>
@@ -17793,7 +17804,6 @@
         <w:pStyle w:val="MainContent"/>
       </w:pPr>
       <w:r>
-        <w:lastRenderedPageBreak/>
         <w:t>-</w:t>
       </w:r>
       <w:r>
@@ -17948,7 +17958,7 @@
       <w:pPr>
         <w:pStyle w:val="Heading2"/>
       </w:pPr>
-      <w:bookmarkStart w:id="96" w:name="_Toc402276891"/>
+      <w:bookmarkStart w:id="96" w:name="_Toc402278690"/>
       <w:r>
         <w:t>2.4. Kết quả thực thi (các màn hình chức năng)</w:t>
       </w:r>
@@ -18486,7 +18496,7 @@
       <w:pPr>
         <w:pStyle w:val="Title"/>
       </w:pPr>
-      <w:bookmarkStart w:id="104" w:name="_Toc402276892"/>
+      <w:bookmarkStart w:id="104" w:name="_Toc402278691"/>
       <w:bookmarkEnd w:id="103"/>
       <w:r>
         <w:lastRenderedPageBreak/>
@@ -18504,7 +18514,7 @@
       <w:pPr>
         <w:pStyle w:val="Heading2"/>
       </w:pPr>
-      <w:bookmarkStart w:id="105" w:name="_Toc402276893"/>
+      <w:bookmarkStart w:id="105" w:name="_Toc402278692"/>
       <w:r>
         <w:t>3</w:t>
       </w:r>
@@ -18517,7 +18527,7 @@
       <w:pPr>
         <w:pStyle w:val="Heading3"/>
       </w:pPr>
-      <w:bookmarkStart w:id="106" w:name="_Toc402276894"/>
+      <w:bookmarkStart w:id="106" w:name="_Toc402278693"/>
       <w:r>
         <w:t>3</w:t>
       </w:r>
@@ -18561,7 +18571,7 @@
       <w:pPr>
         <w:pStyle w:val="Heading3"/>
       </w:pPr>
-      <w:bookmarkStart w:id="107" w:name="_Toc402276895"/>
+      <w:bookmarkStart w:id="107" w:name="_Toc402278694"/>
       <w:r>
         <w:t>3</w:t>
       </w:r>
@@ -18642,7 +18652,7 @@
       <w:pPr>
         <w:pStyle w:val="Heading2"/>
       </w:pPr>
-      <w:bookmarkStart w:id="108" w:name="_Toc402276896"/>
+      <w:bookmarkStart w:id="108" w:name="_Toc402278695"/>
       <w:r>
         <w:t>3</w:t>
       </w:r>
@@ -28808,7 +28818,7 @@
       <w:pPr>
         <w:pStyle w:val="Heading2"/>
       </w:pPr>
-      <w:bookmarkStart w:id="110" w:name="_Toc402276897"/>
+      <w:bookmarkStart w:id="110" w:name="_Toc402278696"/>
       <w:r>
         <w:lastRenderedPageBreak/>
         <w:t>3</w:t>
@@ -29018,7 +29028,7 @@
       <w:pPr>
         <w:pStyle w:val="Title"/>
       </w:pPr>
-      <w:bookmarkStart w:id="112" w:name="_Toc402276898"/>
+      <w:bookmarkStart w:id="112" w:name="_Toc402278697"/>
       <w:r>
         <w:lastRenderedPageBreak/>
         <w:t>KẾT LUẬN VÀ KIẾN NGHỊ</w:t>
@@ -29251,9 +29261,12 @@
       <w:pPr>
         <w:pStyle w:val="Title"/>
       </w:pPr>
-      <w:bookmarkStart w:id="113" w:name="_Toc402276899"/>
+      <w:bookmarkStart w:id="113" w:name="_Toc402278698"/>
       <w:r>
         <w:lastRenderedPageBreak/>
+        <w:t xml:space="preserve">DANH MỤC </w:t>
+      </w:r>
+      <w:r>
         <w:t>TÀI LIỆU THAM KHẢO</w:t>
       </w:r>
       <w:bookmarkEnd w:id="113"/>
@@ -29418,6 +29431,279 @@
         <w:rPr>
           <w:i w:val="0"/>
         </w:rPr>
+        <w:t>E</w:t>
+      </w:r>
+      <w:r>
+        <w:rPr>
+          <w:i w:val="0"/>
+        </w:rPr>
+        <w:t>ntity</w:t>
+      </w:r>
+      <w:r>
+        <w:rPr>
+          <w:i w:val="0"/>
+        </w:rPr>
+        <w:t xml:space="preserve"> F</w:t>
+      </w:r>
+      <w:r>
+        <w:rPr>
+          <w:i w:val="0"/>
+        </w:rPr>
+        <w:t>ramework</w:t>
+      </w:r>
+      <w:r>
+        <w:rPr>
+          <w:i w:val="0"/>
+        </w:rPr>
+        <w:t xml:space="preserve"> T</w:t>
+      </w:r>
+      <w:r>
+        <w:rPr>
+          <w:i w:val="0"/>
+        </w:rPr>
+        <w:t>utorial</w:t>
+      </w:r>
+      <w:r>
+        <w:rPr>
+          <w:i w:val="0"/>
+        </w:rPr>
+        <w:t xml:space="preserve"> </w:t>
+      </w:r>
+      <w:r>
+        <w:t>-</w:t>
+      </w:r>
+      <w:r>
+        <w:t xml:space="preserve"> </w:t>
+      </w:r>
+      <w:r>
+        <w:t>Database Initialization Strategies in Code-First</w:t>
+      </w:r>
+      <w:r>
+        <w:rPr>
+          <w:i w:val="0"/>
+        </w:rPr>
+        <w:t>, truy cậ</w:t>
+      </w:r>
+      <w:r>
+        <w:rPr>
+          <w:i w:val="0"/>
+        </w:rPr>
+        <w:t>p ngày 13</w:t>
+      </w:r>
+      <w:r>
+        <w:rPr>
+          <w:i w:val="0"/>
+        </w:rPr>
+        <w:t xml:space="preserve"> tháng </w:t>
+      </w:r>
+      <w:r>
+        <w:rPr>
+          <w:i w:val="0"/>
+        </w:rPr>
+        <w:t>0</w:t>
+      </w:r>
+      <w:r>
+        <w:rPr>
+          <w:i w:val="0"/>
+        </w:rPr>
+        <w:t>7 năm 2014, &lt;</w:t>
+      </w:r>
+      <w:r>
+        <w:rPr>
+          <w:i w:val="0"/>
+        </w:rPr>
+        <w:t>http://www.entityframeworktutorial.net/code-first/database-initialization-strategy-in-code-first.aspx</w:t>
+      </w:r>
+      <w:r>
+        <w:rPr>
+          <w:i w:val="0"/>
+        </w:rPr>
+        <w:t>&gt;.</w:t>
+      </w:r>
+    </w:p>
+    <w:p>
+      <w:pPr>
+        <w:pStyle w:val="Ref"/>
+        <w:rPr>
+          <w:i w:val="0"/>
+        </w:rPr>
+      </w:pPr>
+      <w:r>
+        <w:rPr>
+          <w:i w:val="0"/>
+        </w:rPr>
+        <w:t>2</w:t>
+      </w:r>
+      <w:r>
+        <w:rPr>
+          <w:i w:val="0"/>
+        </w:rPr>
+        <w:t xml:space="preserve">. </w:t>
+      </w:r>
+      <w:r>
+        <w:rPr>
+          <w:i w:val="0"/>
+        </w:rPr>
+        <w:t xml:space="preserve">DevExpress </w:t>
+      </w:r>
+      <w:r>
+        <w:t>- DevExpress Documentation 13.2.9</w:t>
+      </w:r>
+      <w:r>
+        <w:rPr>
+          <w:i w:val="0"/>
+        </w:rPr>
+        <w:t>, truy cậ</w:t>
+      </w:r>
+      <w:r>
+        <w:rPr>
+          <w:i w:val="0"/>
+        </w:rPr>
+        <w:t>p ngày 14</w:t>
+      </w:r>
+      <w:r>
+        <w:rPr>
+          <w:i w:val="0"/>
+        </w:rPr>
+        <w:t xml:space="preserve"> tháng </w:t>
+      </w:r>
+      <w:r>
+        <w:rPr>
+          <w:i w:val="0"/>
+        </w:rPr>
+        <w:t>0</w:t>
+      </w:r>
+      <w:r>
+        <w:rPr>
+          <w:i w:val="0"/>
+        </w:rPr>
+        <w:t xml:space="preserve">7 năm 2014, </w:t>
+      </w:r>
+      <w:r>
+        <w:rPr>
+          <w:i w:val="0"/>
+        </w:rPr>
+        <w:t>&lt;</w:t>
+      </w:r>
+      <w:r>
+        <w:rPr>
+          <w:i w:val="0"/>
+        </w:rPr>
+        <w:t>https://documentation.devexpress.com/#HomePage/CustomDocument9453</w:t>
+      </w:r>
+      <w:r>
+        <w:rPr>
+          <w:i w:val="0"/>
+        </w:rPr>
+        <w:t xml:space="preserve"> </w:t>
+      </w:r>
+      <w:r>
+        <w:rPr>
+          <w:i w:val="0"/>
+        </w:rPr>
+        <w:t>&gt;.</w:t>
+      </w:r>
+    </w:p>
+    <w:p>
+      <w:pPr>
+        <w:pStyle w:val="Ref"/>
+        <w:rPr>
+          <w:i w:val="0"/>
+        </w:rPr>
+      </w:pPr>
+      <w:r>
+        <w:rPr>
+          <w:i w:val="0"/>
+        </w:rPr>
+        <w:t>3</w:t>
+      </w:r>
+      <w:r>
+        <w:rPr>
+          <w:i w:val="0"/>
+        </w:rPr>
+        <w:t xml:space="preserve">. </w:t>
+      </w:r>
+      <w:r>
+        <w:rPr>
+          <w:i w:val="0"/>
+        </w:rPr>
+        <w:t xml:space="preserve">Microsoft MSDN </w:t>
+      </w:r>
+      <w:r>
+        <w:t>-</w:t>
+      </w:r>
+      <w:r>
+        <w:t xml:space="preserve"> </w:t>
+      </w:r>
+      <w:r>
+        <w:t>Entity Framework (EF) Documentation</w:t>
+      </w:r>
+      <w:r>
+        <w:rPr>
+          <w:i w:val="0"/>
+        </w:rPr>
+        <w:t>, truy cậ</w:t>
+      </w:r>
+      <w:r>
+        <w:rPr>
+          <w:i w:val="0"/>
+        </w:rPr>
+        <w:t>p ngày 13</w:t>
+      </w:r>
+      <w:r>
+        <w:rPr>
+          <w:i w:val="0"/>
+        </w:rPr>
+        <w:t xml:space="preserve"> tháng </w:t>
+      </w:r>
+      <w:r>
+        <w:rPr>
+          <w:i w:val="0"/>
+        </w:rPr>
+        <w:t>0</w:t>
+      </w:r>
+      <w:r>
+        <w:rPr>
+          <w:i w:val="0"/>
+        </w:rPr>
+        <w:t>7 năm 2014, &lt;</w:t>
+      </w:r>
+      <w:r>
+        <w:rPr>
+          <w:i w:val="0"/>
+        </w:rPr>
+        <w:t>http://msdn.microsoft.com/en-us/data/ee712907.aspx</w:t>
+      </w:r>
+      <w:r>
+        <w:rPr>
+          <w:i w:val="0"/>
+        </w:rPr>
+        <w:t>&gt;.</w:t>
+      </w:r>
+    </w:p>
+    <w:p>
+      <w:pPr>
+        <w:pStyle w:val="Ref"/>
+        <w:rPr>
+          <w:i w:val="0"/>
+        </w:rPr>
+      </w:pPr>
+      <w:r>
+        <w:rPr>
+          <w:i w:val="0"/>
+        </w:rPr>
+        <w:t>4</w:t>
+      </w:r>
+      <w:r>
+        <w:rPr>
+          <w:i w:val="0"/>
+        </w:rPr>
+        <w:t xml:space="preserve">. </w:t>
+      </w:r>
+      <w:r>
+        <w:rPr>
+          <w:i w:val="0"/>
+        </w:rPr>
         <w:t>Microsoft MSDN</w:t>
       </w:r>
       <w:r>
@@ -29489,7 +29775,7 @@
         <w:rPr>
           <w:i w:val="0"/>
         </w:rPr>
-        <w:t>2</w:t>
+        <w:t>5</w:t>
       </w:r>
       <w:r>
         <w:rPr>
@@ -29554,7 +29840,7 @@
         <w:rPr>
           <w:i w:val="0"/>
         </w:rPr>
-        <w:t>3</w:t>
+        <w:t>6</w:t>
       </w:r>
       <w:r>
         <w:rPr>
@@ -29634,7 +29920,75 @@
         <w:rPr>
           <w:i w:val="0"/>
         </w:rPr>
-        <w:t>3</w:t>
+        <w:t>7</w:t>
+      </w:r>
+      <w:r>
+        <w:rPr>
+          <w:i w:val="0"/>
+        </w:rPr>
+        <w:t xml:space="preserve">. Tinh tế </w:t>
+      </w:r>
+      <w:r>
+        <w:t>-</w:t>
+      </w:r>
+      <w:r>
+        <w:t xml:space="preserve"> Responsive Web Design là gì và nó giúp ích như thế nào cho việc duyệt web trên thiết bị di động</w:t>
+      </w:r>
+      <w:r>
+        <w:rPr>
+          <w:i w:val="0"/>
+        </w:rPr>
+        <w:t>, truy cậ</w:t>
+      </w:r>
+      <w:r>
+        <w:rPr>
+          <w:i w:val="0"/>
+        </w:rPr>
+        <w:t>p ngày 10</w:t>
+      </w:r>
+      <w:r>
+        <w:rPr>
+          <w:i w:val="0"/>
+        </w:rPr>
+        <w:t xml:space="preserve"> tháng </w:t>
+      </w:r>
+      <w:r>
+        <w:rPr>
+          <w:i w:val="0"/>
+        </w:rPr>
+        <w:t>08</w:t>
+      </w:r>
+      <w:r>
+        <w:rPr>
+          <w:i w:val="0"/>
+        </w:rPr>
+        <w:t xml:space="preserve"> năm 2014, &lt;</w:t>
+      </w:r>
+      <w:r>
+        <w:t xml:space="preserve"> </w:t>
+      </w:r>
+      <w:r>
+        <w:rPr>
+          <w:i w:val="0"/>
+        </w:rPr>
+        <w:t>https://www.tinhte.vn/threads/responsive-web-design-la-gi-va-no-giup-ich-nhu-the-nao-cho-viec-duyet-web-tren-thiet-bi-di-dong.2101375/</w:t>
+      </w:r>
+      <w:r>
+        <w:rPr>
+          <w:i w:val="0"/>
+        </w:rPr>
+        <w:t>&gt;.</w:t>
+      </w:r>
+    </w:p>
+    <w:p>
+      <w:pPr>
+        <w:pStyle w:val="Ref"/>
+      </w:pPr>
+      <w:r>
+        <w:rPr>
+          <w:i w:val="0"/>
+        </w:rPr>
+        <w:t>8</w:t>
       </w:r>
       <w:r>
         <w:rPr>
@@ -29646,52 +30000,16 @@
         <w:rPr>
           <w:i w:val="0"/>
         </w:rPr>
-        <w:t>E</w:t>
-      </w:r>
-      <w:r>
-        <w:rPr>
-          <w:i w:val="0"/>
-        </w:rPr>
-        <w:t>ntity</w:t>
-      </w:r>
-      <w:r>
-        <w:rPr>
-          <w:i w:val="0"/>
-        </w:rPr>
-        <w:t xml:space="preserve"> F</w:t>
-      </w:r>
-      <w:r>
-        <w:rPr>
-          <w:i w:val="0"/>
-        </w:rPr>
-        <w:t>ramework</w:t>
-      </w:r>
-      <w:r>
-        <w:rPr>
-          <w:i w:val="0"/>
-        </w:rPr>
-        <w:t xml:space="preserve"> T</w:t>
-      </w:r>
-      <w:r>
-        <w:rPr>
-          <w:i w:val="0"/>
-        </w:rPr>
-        <w:t>utorial</w:t>
-      </w:r>
-      <w:r>
-        <w:rPr>
-          <w:i w:val="0"/>
-        </w:rPr>
+        <w:t xml:space="preserve">Weblogs.asp.net </w:t>
+      </w:r>
+      <w:r>
+        <w:t>-</w:t>
+      </w:r>
+      <w:r>
         <w:t xml:space="preserve"> </w:t>
       </w:r>
       <w:r>
-        <w:t>-</w:t>
-      </w:r>
-      <w:r>
-        <w:t xml:space="preserve"> </w:t>
-      </w:r>
-      <w:r>
-        <w:t>Database Initialization Strategies in Code-First</w:t>
+        <w:t>Inheritance with EF Code First: Part 3 – Table per Concrete Type (TPC)</w:t>
       </w:r>
       <w:r>
         <w:rPr>
@@ -29721,13 +30039,20 @@
         <w:rPr>
           <w:i w:val="0"/>
         </w:rPr>
-        <w:t>7 năm 2014, &lt;</w:t>
+        <w:t xml:space="preserve">7 năm 2014, </w:t>
       </w:r>
       <w:r>
         <w:rPr>
           <w:i w:val="0"/>
         </w:rPr>
-        <w:t>http://www.entityframeworktutorial.net/code-first/database-initialization-strategy-in-code-first.aspx</w:t>
+        <w:lastRenderedPageBreak/>
+        <w:t>&lt;</w:t>
+      </w:r>
+      <w:r>
+        <w:rPr>
+          <w:i w:val="0"/>
+        </w:rPr>
+        <w:t>http://weblogs.asp.net/manavi/inheritance-mapping-strategies-with-entity-framework-code-first-ctp5-part-3-table-per-concrete-type-tpc-and-choosing-strategy-guidelines</w:t>
       </w:r>
       <w:r>
         <w:rPr>
@@ -29735,106 +30060,6 @@
         </w:rPr>
         <w:t>&gt;.</w:t>
       </w:r>
-    </w:p>
-    <w:p>
-      <w:pPr>
-        <w:pStyle w:val="Ref"/>
-        <w:rPr>
-          <w:i w:val="0"/>
-        </w:rPr>
-      </w:pPr>
-      <w:r>
-        <w:rPr>
-          <w:i w:val="0"/>
-        </w:rPr>
-        <w:t>3</w:t>
-      </w:r>
-      <w:r>
-        <w:rPr>
-          <w:i w:val="0"/>
-        </w:rPr>
-        <w:t xml:space="preserve">. </w:t>
-      </w:r>
-      <w:r>
-        <w:rPr>
-          <w:i w:val="0"/>
-        </w:rPr>
-        <w:t xml:space="preserve">Weblogs.asp.net </w:t>
-      </w:r>
-      <w:r>
-        <w:t>-</w:t>
-      </w:r>
-      <w:r>
-        <w:t xml:space="preserve"> </w:t>
-      </w:r>
-      <w:r>
-        <w:t>Inheritance with EF Code First: Part 3 – Table per Concrete Type (TPC)</w:t>
-      </w:r>
-      <w:r>
-        <w:rPr>
-          <w:i w:val="0"/>
-        </w:rPr>
-        <w:t>, truy cậ</w:t>
-      </w:r>
-      <w:r>
-        <w:rPr>
-          <w:i w:val="0"/>
-        </w:rPr>
-        <w:t>p ngày 13</w:t>
-      </w:r>
-      <w:r>
-        <w:rPr>
-          <w:i w:val="0"/>
-        </w:rPr>
-        <w:t xml:space="preserve"> tháng </w:t>
-      </w:r>
-      <w:r>
-        <w:rPr>
-          <w:i w:val="0"/>
-        </w:rPr>
-        <w:t>0</w:t>
-      </w:r>
-      <w:r>
-        <w:rPr>
-          <w:i w:val="0"/>
-        </w:rPr>
-        <w:t>7 năm 2014, &lt;</w:t>
-      </w:r>
-      <w:r>
-        <w:rPr>
-          <w:i w:val="0"/>
-        </w:rPr>
-        <w:t>http://weblogs.asp.net/manavi/inheritance-mapping-strategies-with-entity-framework-code-first-ctp5-part-3-table-per-concrete-type-tpc-and-choosing-strategy-guidelines</w:t>
-      </w:r>
-      <w:r>
-        <w:rPr>
-          <w:i w:val="0"/>
-        </w:rPr>
-        <w:t>&gt;.</w:t>
-      </w:r>
-    </w:p>
-    <w:p>
-      <w:pPr>
-        <w:pStyle w:val="Ref"/>
-        <w:rPr>
-          <w:i w:val="0"/>
-        </w:rPr>
-      </w:pPr>
-    </w:p>
-    <w:p>
-      <w:pPr>
-        <w:pStyle w:val="Ref"/>
-      </w:pPr>
-    </w:p>
-    <w:p>
-      <w:pPr>
-        <w:pStyle w:val="MainContent"/>
-      </w:pPr>
-    </w:p>
-    <w:p>
-      <w:pPr>
-        <w:spacing w:after="160" w:line="259" w:lineRule="auto"/>
-      </w:pPr>
       <w:r>
         <w:br w:type="page"/>
       </w:r>
@@ -29847,7 +30072,7 @@
           <w:b/>
         </w:rPr>
       </w:pPr>
-      <w:bookmarkStart w:id="114" w:name="_Toc402276900"/>
+      <w:bookmarkStart w:id="114" w:name="_Toc402278699"/>
       <w:r>
         <w:rPr>
           <w:b/>
@@ -29861,7 +30086,7 @@
       <w:pPr>
         <w:pStyle w:val="Heading2"/>
       </w:pPr>
-      <w:bookmarkStart w:id="115" w:name="_Toc402276901"/>
+      <w:bookmarkStart w:id="115" w:name="_Toc402278700"/>
       <w:r>
         <w:t>Phụ lục 1</w:t>
       </w:r>
@@ -30020,7 +30245,6 @@
               <w14:uncheckedState w14:val="2610" w14:font="MS Gothic"/>
             </w14:checkbox>
           </w:sdtPr>
-          <w:sdtEndPr/>
           <w:sdtContent>
             <w:tc>
               <w:tcPr>
@@ -30102,7 +30326,6 @@
                   <w14:uncheckedState w14:val="2610" w14:font="MS Gothic"/>
                 </w14:checkbox>
               </w:sdtPr>
-              <w:sdtEndPr/>
               <w:sdtContent>
                 <w:r>
                   <w:rPr>
@@ -30180,7 +30403,6 @@
                   <w14:uncheckedState w14:val="2610" w14:font="MS Gothic"/>
                 </w14:checkbox>
               </w:sdtPr>
-              <w:sdtEndPr/>
               <w:sdtContent>
                 <w:r>
                   <w:rPr>
@@ -30242,7 +30464,6 @@
               <w14:uncheckedState w14:val="2610" w14:font="MS Gothic"/>
             </w14:checkbox>
           </w:sdtPr>
-          <w:sdtEndPr/>
           <w:sdtContent>
             <w:tc>
               <w:tcPr>
@@ -30314,7 +30535,6 @@
               <w14:uncheckedState w14:val="2610" w14:font="MS Gothic"/>
             </w14:checkbox>
           </w:sdtPr>
-          <w:sdtEndPr/>
           <w:sdtContent>
             <w:tc>
               <w:tcPr>
@@ -30386,7 +30606,6 @@
               <w14:uncheckedState w14:val="2610" w14:font="MS Gothic"/>
             </w14:checkbox>
           </w:sdtPr>
-          <w:sdtEndPr/>
           <w:sdtContent>
             <w:tc>
               <w:tcPr>
@@ -30458,7 +30677,6 @@
               <w14:uncheckedState w14:val="2610" w14:font="MS Gothic"/>
             </w14:checkbox>
           </w:sdtPr>
-          <w:sdtEndPr/>
           <w:sdtContent>
             <w:tc>
               <w:tcPr>
@@ -30540,7 +30758,6 @@
                   <w14:uncheckedState w14:val="2610" w14:font="MS Gothic"/>
                 </w14:checkbox>
               </w:sdtPr>
-              <w:sdtEndPr/>
               <w:sdtContent>
                 <w:r>
                   <w:rPr>
@@ -30701,7 +30918,6 @@
               <w14:uncheckedState w14:val="2610" w14:font="MS Gothic"/>
             </w14:checkbox>
           </w:sdtPr>
-          <w:sdtEndPr/>
           <w:sdtContent>
             <w:tc>
               <w:tcPr>
@@ -30783,7 +30999,6 @@
                   <w14:uncheckedState w14:val="2610" w14:font="MS Gothic"/>
                 </w14:checkbox>
               </w:sdtPr>
-              <w:sdtEndPr/>
               <w:sdtContent>
                 <w:r>
                   <w:rPr>
@@ -30861,7 +31076,6 @@
                   <w14:uncheckedState w14:val="2610" w14:font="MS Gothic"/>
                 </w14:checkbox>
               </w:sdtPr>
-              <w:sdtEndPr/>
               <w:sdtContent>
                 <w:r>
                   <w:rPr>
@@ -30923,7 +31137,6 @@
               <w14:uncheckedState w14:val="2610" w14:font="MS Gothic"/>
             </w14:checkbox>
           </w:sdtPr>
-          <w:sdtEndPr/>
           <w:sdtContent>
             <w:tc>
               <w:tcPr>
@@ -30995,7 +31208,6 @@
               <w14:uncheckedState w14:val="2610" w14:font="MS Gothic"/>
             </w14:checkbox>
           </w:sdtPr>
-          <w:sdtEndPr/>
           <w:sdtContent>
             <w:tc>
               <w:tcPr>
@@ -31067,7 +31279,6 @@
               <w14:uncheckedState w14:val="2610" w14:font="MS Gothic"/>
             </w14:checkbox>
           </w:sdtPr>
-          <w:sdtEndPr/>
           <w:sdtContent>
             <w:tc>
               <w:tcPr>
@@ -31139,7 +31350,6 @@
               <w14:uncheckedState w14:val="2610" w14:font="MS Gothic"/>
             </w14:checkbox>
           </w:sdtPr>
-          <w:sdtEndPr/>
           <w:sdtContent>
             <w:tc>
               <w:tcPr>
@@ -31211,7 +31421,6 @@
               <w14:uncheckedState w14:val="2610" w14:font="MS Gothic"/>
             </w14:checkbox>
           </w:sdtPr>
-          <w:sdtEndPr/>
           <w:sdtContent>
             <w:tc>
               <w:tcPr>
@@ -31383,7 +31592,6 @@
               <w14:uncheckedState w14:val="2610" w14:font="MS Gothic"/>
             </w14:checkbox>
           </w:sdtPr>
-          <w:sdtEndPr/>
           <w:sdtContent>
             <w:tc>
               <w:tcPr>
@@ -31455,7 +31663,6 @@
               <w14:uncheckedState w14:val="2610" w14:font="MS Gothic"/>
             </w14:checkbox>
           </w:sdtPr>
-          <w:sdtEndPr/>
           <w:sdtContent>
             <w:tc>
               <w:tcPr>
@@ -31527,7 +31734,6 @@
               <w14:uncheckedState w14:val="2610" w14:font="MS Gothic"/>
             </w14:checkbox>
           </w:sdtPr>
-          <w:sdtEndPr/>
           <w:sdtContent>
             <w:tc>
               <w:tcPr>
@@ -31599,7 +31805,6 @@
               <w14:uncheckedState w14:val="2610" w14:font="MS Gothic"/>
             </w14:checkbox>
           </w:sdtPr>
-          <w:sdtEndPr/>
           <w:sdtContent>
             <w:tc>
               <w:tcPr>
@@ -31671,7 +31876,6 @@
               <w14:uncheckedState w14:val="2610" w14:font="MS Gothic"/>
             </w14:checkbox>
           </w:sdtPr>
-          <w:sdtEndPr/>
           <w:sdtContent>
             <w:tc>
               <w:tcPr>
@@ -31743,7 +31947,6 @@
               <w14:uncheckedState w14:val="2610" w14:font="MS Gothic"/>
             </w14:checkbox>
           </w:sdtPr>
-          <w:sdtEndPr/>
           <w:sdtContent>
             <w:tc>
               <w:tcPr>
@@ -31815,7 +32018,6 @@
               <w14:uncheckedState w14:val="2610" w14:font="MS Gothic"/>
             </w14:checkbox>
           </w:sdtPr>
-          <w:sdtEndPr/>
           <w:sdtContent>
             <w:tc>
               <w:tcPr>
@@ -31887,7 +32089,6 @@
               <w14:uncheckedState w14:val="2610" w14:font="MS Gothic"/>
             </w14:checkbox>
           </w:sdtPr>
-          <w:sdtEndPr/>
           <w:sdtContent>
             <w:tc>
               <w:tcPr>
@@ -32058,7 +32259,6 @@
               <w14:uncheckedState w14:val="2610" w14:font="MS Gothic"/>
             </w14:checkbox>
           </w:sdtPr>
-          <w:sdtEndPr/>
           <w:sdtContent>
             <w:tc>
               <w:tcPr>
@@ -32130,7 +32330,6 @@
               <w14:uncheckedState w14:val="2610" w14:font="MS Gothic"/>
             </w14:checkbox>
           </w:sdtPr>
-          <w:sdtEndPr/>
           <w:sdtContent>
             <w:tc>
               <w:tcPr>
@@ -32202,7 +32401,6 @@
               <w14:uncheckedState w14:val="2610" w14:font="MS Gothic"/>
             </w14:checkbox>
           </w:sdtPr>
-          <w:sdtEndPr/>
           <w:sdtContent>
             <w:tc>
               <w:tcPr>
@@ -32274,7 +32472,6 @@
               <w14:uncheckedState w14:val="2610" w14:font="MS Gothic"/>
             </w14:checkbox>
           </w:sdtPr>
-          <w:sdtEndPr/>
           <w:sdtContent>
             <w:tc>
               <w:tcPr>
@@ -32346,7 +32543,6 @@
               <w14:uncheckedState w14:val="2610" w14:font="MS Gothic"/>
             </w14:checkbox>
           </w:sdtPr>
-          <w:sdtEndPr/>
           <w:sdtContent>
             <w:tc>
               <w:tcPr>
@@ -32418,7 +32614,6 @@
               <w14:uncheckedState w14:val="2610" w14:font="MS Gothic"/>
             </w14:checkbox>
           </w:sdtPr>
-          <w:sdtEndPr/>
           <w:sdtContent>
             <w:tc>
               <w:tcPr>
@@ -32490,7 +32685,6 @@
               <w14:uncheckedState w14:val="2610" w14:font="MS Gothic"/>
             </w14:checkbox>
           </w:sdtPr>
-          <w:sdtEndPr/>
           <w:sdtContent>
             <w:tc>
               <w:tcPr>
@@ -32562,7 +32756,6 @@
               <w14:uncheckedState w14:val="2610" w14:font="MS Gothic"/>
             </w14:checkbox>
           </w:sdtPr>
-          <w:sdtEndPr/>
           <w:sdtContent>
             <w:tc>
               <w:tcPr>
@@ -32634,7 +32827,6 @@
               <w14:uncheckedState w14:val="2610" w14:font="MS Gothic"/>
             </w14:checkbox>
           </w:sdtPr>
-          <w:sdtEndPr/>
           <w:sdtContent>
             <w:tc>
               <w:tcPr>
@@ -32804,7 +32996,6 @@
               <w14:uncheckedState w14:val="2610" w14:font="MS Gothic"/>
             </w14:checkbox>
           </w:sdtPr>
-          <w:sdtEndPr/>
           <w:sdtContent>
             <w:tc>
               <w:tcPr>
@@ -32876,7 +33067,6 @@
               <w14:uncheckedState w14:val="2610" w14:font="MS Gothic"/>
             </w14:checkbox>
           </w:sdtPr>
-          <w:sdtEndPr/>
           <w:sdtContent>
             <w:tc>
               <w:tcPr>
@@ -32948,7 +33138,6 @@
               <w14:uncheckedState w14:val="2610" w14:font="MS Gothic"/>
             </w14:checkbox>
           </w:sdtPr>
-          <w:sdtEndPr/>
           <w:sdtContent>
             <w:tc>
               <w:tcPr>
@@ -33020,7 +33209,6 @@
               <w14:uncheckedState w14:val="2610" w14:font="MS Gothic"/>
             </w14:checkbox>
           </w:sdtPr>
-          <w:sdtEndPr/>
           <w:sdtContent>
             <w:tc>
               <w:tcPr>
@@ -33092,7 +33280,6 @@
               <w14:uncheckedState w14:val="2610" w14:font="MS Gothic"/>
             </w14:checkbox>
           </w:sdtPr>
-          <w:sdtEndPr/>
           <w:sdtContent>
             <w:tc>
               <w:tcPr>
@@ -33164,7 +33351,6 @@
               <w14:uncheckedState w14:val="2610" w14:font="MS Gothic"/>
             </w14:checkbox>
           </w:sdtPr>
-          <w:sdtEndPr/>
           <w:sdtContent>
             <w:tc>
               <w:tcPr>
@@ -33236,7 +33422,6 @@
               <w14:uncheckedState w14:val="2610" w14:font="MS Gothic"/>
             </w14:checkbox>
           </w:sdtPr>
-          <w:sdtEndPr/>
           <w:sdtContent>
             <w:tc>
               <w:tcPr>
@@ -33308,7 +33493,6 @@
               <w14:uncheckedState w14:val="2610" w14:font="MS Gothic"/>
             </w14:checkbox>
           </w:sdtPr>
-          <w:sdtEndPr/>
           <w:sdtContent>
             <w:tc>
               <w:tcPr>
@@ -33380,7 +33564,6 @@
               <w14:uncheckedState w14:val="2610" w14:font="MS Gothic"/>
             </w14:checkbox>
           </w:sdtPr>
-          <w:sdtEndPr/>
           <w:sdtContent>
             <w:tc>
               <w:tcPr>
@@ -33452,7 +33635,6 @@
               <w14:uncheckedState w14:val="2610" w14:font="MS Gothic"/>
             </w14:checkbox>
           </w:sdtPr>
-          <w:sdtEndPr/>
           <w:sdtContent>
             <w:tc>
               <w:tcPr>
@@ -33622,7 +33804,6 @@
               <w14:uncheckedState w14:val="2610" w14:font="MS Gothic"/>
             </w14:checkbox>
           </w:sdtPr>
-          <w:sdtEndPr/>
           <w:sdtContent>
             <w:tc>
               <w:tcPr>
@@ -33694,7 +33875,6 @@
               <w14:uncheckedState w14:val="2610" w14:font="MS Gothic"/>
             </w14:checkbox>
           </w:sdtPr>
-          <w:sdtEndPr/>
           <w:sdtContent>
             <w:tc>
               <w:tcPr>
@@ -33766,7 +33946,6 @@
               <w14:uncheckedState w14:val="2610" w14:font="MS Gothic"/>
             </w14:checkbox>
           </w:sdtPr>
-          <w:sdtEndPr/>
           <w:sdtContent>
             <w:tc>
               <w:tcPr>
@@ -33838,7 +34017,6 @@
               <w14:uncheckedState w14:val="2610" w14:font="MS Gothic"/>
             </w14:checkbox>
           </w:sdtPr>
-          <w:sdtEndPr/>
           <w:sdtContent>
             <w:tc>
               <w:tcPr>
@@ -33910,7 +34088,6 @@
               <w14:uncheckedState w14:val="2610" w14:font="MS Gothic"/>
             </w14:checkbox>
           </w:sdtPr>
-          <w:sdtEndPr/>
           <w:sdtContent>
             <w:tc>
               <w:tcPr>
@@ -33982,7 +34159,6 @@
               <w14:uncheckedState w14:val="2610" w14:font="MS Gothic"/>
             </w14:checkbox>
           </w:sdtPr>
-          <w:sdtEndPr/>
           <w:sdtContent>
             <w:tc>
               <w:tcPr>
@@ -34054,7 +34230,6 @@
               <w14:uncheckedState w14:val="2610" w14:font="MS Gothic"/>
             </w14:checkbox>
           </w:sdtPr>
-          <w:sdtEndPr/>
           <w:sdtContent>
             <w:tc>
               <w:tcPr>
@@ -34126,7 +34301,6 @@
               <w14:uncheckedState w14:val="2610" w14:font="MS Gothic"/>
             </w14:checkbox>
           </w:sdtPr>
-          <w:sdtEndPr/>
           <w:sdtContent>
             <w:tc>
               <w:tcPr>
@@ -34198,7 +34372,6 @@
               <w14:uncheckedState w14:val="2610" w14:font="MS Gothic"/>
             </w14:checkbox>
           </w:sdtPr>
-          <w:sdtEndPr/>
           <w:sdtContent>
             <w:tc>
               <w:tcPr>
@@ -34369,7 +34542,6 @@
               <w14:uncheckedState w14:val="2610" w14:font="MS Gothic"/>
             </w14:checkbox>
           </w:sdtPr>
-          <w:sdtEndPr/>
           <w:sdtContent>
             <w:tc>
               <w:tcPr>
@@ -34442,7 +34614,6 @@
               <w14:uncheckedState w14:val="2610" w14:font="MS Gothic"/>
             </w14:checkbox>
           </w:sdtPr>
-          <w:sdtEndPr/>
           <w:sdtContent>
             <w:tc>
               <w:tcPr>
@@ -34514,7 +34685,6 @@
               <w14:uncheckedState w14:val="2610" w14:font="MS Gothic"/>
             </w14:checkbox>
           </w:sdtPr>
-          <w:sdtEndPr/>
           <w:sdtContent>
             <w:tc>
               <w:tcPr>
@@ -34586,7 +34756,6 @@
               <w14:uncheckedState w14:val="2610" w14:font="MS Gothic"/>
             </w14:checkbox>
           </w:sdtPr>
-          <w:sdtEndPr/>
           <w:sdtContent>
             <w:tc>
               <w:tcPr>
@@ -34658,7 +34827,6 @@
               <w14:uncheckedState w14:val="2610" w14:font="MS Gothic"/>
             </w14:checkbox>
           </w:sdtPr>
-          <w:sdtEndPr/>
           <w:sdtContent>
             <w:tc>
               <w:tcPr>
@@ -34730,7 +34898,6 @@
               <w14:uncheckedState w14:val="2610" w14:font="MS Gothic"/>
             </w14:checkbox>
           </w:sdtPr>
-          <w:sdtEndPr/>
           <w:sdtContent>
             <w:tc>
               <w:tcPr>
@@ -34812,7 +34979,6 @@
                   <w14:uncheckedState w14:val="2610" w14:font="MS Gothic"/>
                 </w14:checkbox>
               </w:sdtPr>
-              <w:sdtEndPr/>
               <w:sdtContent>
                 <w:r>
                   <w:rPr>
@@ -34884,7 +35050,6 @@
                   <w14:uncheckedState w14:val="2610" w14:font="MS Gothic"/>
                 </w14:checkbox>
               </w:sdtPr>
-              <w:sdtEndPr/>
               <w:sdtContent>
                 <w:r>
                   <w:rPr>
@@ -34956,7 +35121,6 @@
                   <w14:uncheckedState w14:val="2610" w14:font="MS Gothic"/>
                 </w14:checkbox>
               </w:sdtPr>
-              <w:sdtEndPr/>
               <w:sdtContent>
                 <w:r>
                   <w:rPr>
@@ -35028,7 +35192,6 @@
                   <w14:uncheckedState w14:val="2610" w14:font="MS Gothic"/>
                 </w14:checkbox>
               </w:sdtPr>
-              <w:sdtEndPr/>
               <w:sdtContent>
                 <w:r>
                   <w:rPr>
@@ -35100,7 +35263,6 @@
                   <w14:uncheckedState w14:val="2610" w14:font="MS Gothic"/>
                 </w14:checkbox>
               </w:sdtPr>
-              <w:sdtEndPr/>
               <w:sdtContent>
                 <w:r>
                   <w:rPr>
@@ -35261,7 +35423,6 @@
               <w14:uncheckedState w14:val="2610" w14:font="MS Gothic"/>
             </w14:checkbox>
           </w:sdtPr>
-          <w:sdtEndPr/>
           <w:sdtContent>
             <w:tc>
               <w:tcPr>
@@ -35333,7 +35494,6 @@
               <w14:uncheckedState w14:val="2610" w14:font="MS Gothic"/>
             </w14:checkbox>
           </w:sdtPr>
-          <w:sdtEndPr/>
           <w:sdtContent>
             <w:tc>
               <w:tcPr>
@@ -35405,7 +35565,6 @@
               <w14:uncheckedState w14:val="2610" w14:font="MS Gothic"/>
             </w14:checkbox>
           </w:sdtPr>
-          <w:sdtEndPr/>
           <w:sdtContent>
             <w:tc>
               <w:tcPr>
@@ -35477,7 +35636,6 @@
               <w14:uncheckedState w14:val="2610" w14:font="MS Gothic"/>
             </w14:checkbox>
           </w:sdtPr>
-          <w:sdtEndPr/>
           <w:sdtContent>
             <w:tc>
               <w:tcPr>
@@ -35549,7 +35707,6 @@
               <w14:uncheckedState w14:val="2610" w14:font="MS Gothic"/>
             </w14:checkbox>
           </w:sdtPr>
-          <w:sdtEndPr/>
           <w:sdtContent>
             <w:tc>
               <w:tcPr>
@@ -35621,7 +35778,6 @@
               <w14:uncheckedState w14:val="2610" w14:font="MS Gothic"/>
             </w14:checkbox>
           </w:sdtPr>
-          <w:sdtEndPr/>
           <w:sdtContent>
             <w:tc>
               <w:tcPr>
@@ -35693,7 +35849,6 @@
               <w14:uncheckedState w14:val="2610" w14:font="MS Gothic"/>
             </w14:checkbox>
           </w:sdtPr>
-          <w:sdtEndPr/>
           <w:sdtContent>
             <w:tc>
               <w:tcPr>
@@ -35765,7 +35920,6 @@
               <w14:uncheckedState w14:val="2610" w14:font="MS Gothic"/>
             </w14:checkbox>
           </w:sdtPr>
-          <w:sdtEndPr/>
           <w:sdtContent>
             <w:tc>
               <w:tcPr>
@@ -35837,7 +35991,6 @@
               <w14:uncheckedState w14:val="2610" w14:font="MS Gothic"/>
             </w14:checkbox>
           </w:sdtPr>
-          <w:sdtEndPr/>
           <w:sdtContent>
             <w:tc>
               <w:tcPr>
@@ -35909,7 +36062,6 @@
               <w14:uncheckedState w14:val="2610" w14:font="MS Gothic"/>
             </w14:checkbox>
           </w:sdtPr>
-          <w:sdtEndPr/>
           <w:sdtContent>
             <w:tc>
               <w:tcPr>
@@ -35981,7 +36133,6 @@
               <w14:uncheckedState w14:val="2610" w14:font="MS Gothic"/>
             </w14:checkbox>
           </w:sdtPr>
-          <w:sdtEndPr/>
           <w:sdtContent>
             <w:tc>
               <w:tcPr>
@@ -36136,7 +36287,6 @@
               <w14:uncheckedState w14:val="2610" w14:font="MS Gothic"/>
             </w14:checkbox>
           </w:sdtPr>
-          <w:sdtEndPr/>
           <w:sdtContent>
             <w:tc>
               <w:tcPr>
@@ -36209,7 +36359,6 @@
                   <w14:uncheckedState w14:val="2610" w14:font="MS Gothic"/>
                 </w14:checkbox>
               </w:sdtPr>
-              <w:sdtEndPr/>
               <w:sdtContent>
                 <w:r>
                   <w:rPr>
@@ -36307,7 +36456,7 @@
       <w:pPr>
         <w:pStyle w:val="Heading2"/>
       </w:pPr>
-      <w:bookmarkStart w:id="116" w:name="_Toc402276902"/>
+      <w:bookmarkStart w:id="116" w:name="_Toc402278701"/>
       <w:r>
         <w:t>Phụ lục 2</w:t>
       </w:r>
@@ -40004,7 +40153,7 @@
       <w:pPr>
         <w:pStyle w:val="Heading2"/>
       </w:pPr>
-      <w:bookmarkStart w:id="117" w:name="_Toc402276903"/>
+      <w:bookmarkStart w:id="117" w:name="_Toc402278702"/>
       <w:r>
         <w:t>Phụ lục 3</w:t>
       </w:r>
@@ -44173,7 +44322,7 @@
           <w:rPr>
             <w:noProof/>
           </w:rPr>
-          <w:t>96</w:t>
+          <w:t>101</w:t>
         </w:r>
         <w:r>
           <w:rPr>
@@ -46901,7 +47050,7 @@
 </file>
 
 <file path=customXml/itemProps1.xml><?xml version="1.0" encoding="utf-8"?>
-<ds:datastoreItem xmlns:ds="http://schemas.openxmlformats.org/officeDocument/2006/customXml" ds:itemID="{73898480-1529-40BB-9679-BA999C97C2D7}">
+<ds:datastoreItem xmlns:ds="http://schemas.openxmlformats.org/officeDocument/2006/customXml" ds:itemID="{0C069A10-55F5-4DF5-97B1-333D32F2B1E6}">
   <ds:schemaRefs>
     <ds:schemaRef ds:uri="http://schemas.openxmlformats.org/officeDocument/2006/bibliography"/>
   </ds:schemaRefs>

</xml_diff>